<commit_message>
Analiza wyników - test t-Studenta wprowadzenie
</commit_message>
<xml_diff>
--- a/Analiza wyników.docx
+++ b/Analiza wyników.docx
@@ -41,10 +41,7 @@
         <w:jc w:val="both"/>
       </w:pPr>
       <w:r>
-        <w:t xml:space="preserve">Pierwszym krokiem, aby porównać wybrany zbiór metod testowych jest ich przeprowadzenie oraz zebranie wyników. Jednak same wyniki </w:t>
-      </w:r>
-      <w:r>
-        <w:t>liczbowe nie przynoszą żadnej wiedzy na temat testów. Dopiero po ich analizie można zacząć wyciągać wnioski.</w:t>
+        <w:t>Pierwszym krokiem, aby porównać wybrany zbiór metod testowych jest ich przeprowadzenie oraz zebranie wyników. Jednak same wyniki liczbowe nie przynoszą żadnej wiedzy na temat testów. Dopiero po ich analizie można zacząć wyciągać wnioski.</w:t>
       </w:r>
       <w:r>
         <w:t xml:space="preserve"> W poniższym rozdziale przedstawione zostaną użyte metody porównawcze. Opisany zostanie również tok myślenia, kierujący autorami podczas analiz.</w:t>
@@ -98,13 +95,120 @@
         <w:jc w:val="both"/>
       </w:pPr>
       <w:r>
-        <w:t xml:space="preserve">W części badawczej pracy magisterskiej </w:t>
-      </w:r>
-      <w:r>
-        <w:t xml:space="preserve">zbadano prawdziwość tezy </w:t>
+        <w:t xml:space="preserve">W części badawczej pracy magisterskiej zbadano prawdziwość tezy </w:t>
       </w:r>
       <w:r>
         <w:t>wpływu doboru scenariusza testowego na otrzymane wyniki.</w:t>
+      </w:r>
+    </w:p>
+    <w:p/>
+    <w:p>
+      <w:pPr>
+        <w:pStyle w:val="Nagwek1"/>
+      </w:pPr>
+      <w:r>
+        <w:lastRenderedPageBreak/>
+        <w:t>Test t-Studenta</w:t>
+      </w:r>
+      <w:r>
+        <w:t xml:space="preserve"> </w:t>
+      </w:r>
+      <w:r>
+        <w:t>- Jagielski</w:t>
+      </w:r>
+    </w:p>
+    <w:p>
+      <w:pPr>
+        <w:ind w:firstLine="567"/>
+      </w:pPr>
+      <w:r>
+        <w:t xml:space="preserve">W ramach analizy wyników </w:t>
+      </w:r>
+      <w:r>
+        <w:t>przeprowadzono test t-Studenta. Test ten służy do porównania dwóch grup. Analizowana została średnia z każdej grupy, a następnie wykonane obliczenia pomogły w podjęciu decyzji o zachowaniu hipotezy zerowej.</w:t>
+      </w:r>
+    </w:p>
+    <w:p>
+      <w:pPr>
+        <w:ind w:firstLine="567"/>
+      </w:pPr>
+    </w:p>
+    <w:p>
+      <w:pPr>
+        <w:ind w:firstLine="567"/>
+      </w:pPr>
+      <w:r>
+        <w:t>Hipoteza zerowa</w:t>
+      </w:r>
+      <w:r>
+        <w:t xml:space="preserve"> jest to hipoteza, która poddawana jest weryfikacji. Założono w niej, że różnica pomiędzy uzyskanymi wynikami badań wynosi zero. W</w:t>
+      </w:r>
+      <w:r>
+        <w:t xml:space="preserve"> omawianej analizie zawartej w pracy magisterskiej </w:t>
+      </w:r>
+      <w:r>
+        <w:t>hipoteza zerowa w teście t-Studenta dotyczyła zerowej różnicy między wynikami scenariuszy testowych, w którym oceniano każdą przedstawioną sekwencję wideo tylko raz, według narzuconej kolejności, a tą gdzie osoba oceniająca mogła wybierać oraz powracać do obejrzanych już filmów.</w:t>
+      </w:r>
+    </w:p>
+    <w:p>
+      <w:pPr>
+        <w:ind w:firstLine="567"/>
+      </w:pPr>
+    </w:p>
+    <w:p>
+      <w:pPr>
+        <w:ind w:firstLine="567"/>
+      </w:pPr>
+      <w:r>
+        <w:t xml:space="preserve">Wyniki każdego z wymienionych scenariuszy stworzyły osobną grupę. </w:t>
+      </w:r>
+      <w:r>
+        <w:t>Istotną kwestią jest fakt, że obie grupy były niezależne od siebie</w:t>
+      </w:r>
+      <w:r>
+        <w:t>, co indukuje fakt, że obie próby były od siebie niezależne</w:t>
+      </w:r>
+      <w:r>
+        <w:t>.</w:t>
+      </w:r>
+      <w:r>
+        <w:t xml:space="preserve"> Efekt ten uzyskano dzięki losowaniu kolejności zarówno przeprowadzanych scenariuszy jak i odtwarzanych sekwencji filmowych.</w:t>
+      </w:r>
+      <w:r>
+        <w:t xml:space="preserve"> </w:t>
+      </w:r>
+      <w:r>
+        <w:t>Zdecydowano się użyć testu t-Studenta również ze względu na brak danych o wartości średniej i odchylenia standardowego w całej populacji.</w:t>
+      </w:r>
+    </w:p>
+    <w:p>
+      <w:pPr>
+        <w:ind w:firstLine="567"/>
+      </w:pPr>
+    </w:p>
+    <w:p>
+      <w:pPr>
+        <w:ind w:firstLine="567"/>
+      </w:pPr>
+      <w:r>
+        <w:t>[</w:t>
+      </w:r>
+      <w:r>
+        <w:t>http://lap.umd.edu/psyc200/handouts/psyc200_0812.pdf</w:t>
+      </w:r>
+      <w:r>
+        <w:t>]</w:t>
+      </w:r>
+    </w:p>
+    <w:p>
+      <w:pPr>
+        <w:ind w:firstLine="567"/>
+      </w:pPr>
+      <w:r>
+        <w:t>Wraz z opisem przeprowadzonych obliczeń wyjaśniane będą ko</w:t>
+      </w:r>
+      <w:r>
+        <w:t>lejne pojęcia. Następnie omówione zostaną otrzymane rezultaty wraz z wyciągniętymi wnioskami.</w:t>
       </w:r>
       <w:bookmarkStart w:id="1" w:name="_GoBack"/>
       <w:bookmarkEnd w:id="1"/>
@@ -112,61 +216,15 @@
     <w:p>
       <w:pPr>
         <w:ind w:firstLine="567"/>
-        <w:jc w:val="both"/>
-      </w:pPr>
-    </w:p>
-    <w:p/>
+      </w:pPr>
+      <w:r>
+        <w:t xml:space="preserve">Pierwszym krokiem </w:t>
+      </w:r>
+    </w:p>
     <w:p>
       <w:pPr>
         <w:pStyle w:val="Nagwek1"/>
       </w:pPr>
-      <w:r>
-        <w:t>Analiza wariancji</w:t>
-      </w:r>
-      <w:r>
-        <w:t xml:space="preserve"> </w:t>
-      </w:r>
-      <w:r>
-        <w:t>- Jagielski</w:t>
-      </w:r>
-    </w:p>
-    <w:p/>
-    <w:p>
-      <w:pPr>
-        <w:pStyle w:val="Nagwek2"/>
-        <w:numPr>
-          <w:ilvl w:val="1"/>
-          <w:numId w:val="3"/>
-        </w:numPr>
-      </w:pPr>
-      <w:r>
-        <w:t>Wprowadzenie - Jagielski</w:t>
-      </w:r>
-    </w:p>
-    <w:p>
-      <w:pPr>
-        <w:jc w:val="both"/>
-      </w:pPr>
-    </w:p>
-    <w:p>
-      <w:pPr>
-        <w:jc w:val="both"/>
-      </w:pPr>
-    </w:p>
-    <w:p/>
-    <w:p>
-      <w:pPr>
-        <w:pStyle w:val="Nagwek1"/>
-      </w:pPr>
-      <w:r>
-        <w:t>Test t-Studenta</w:t>
-      </w:r>
-      <w:r>
-        <w:t xml:space="preserve"> </w:t>
-      </w:r>
-      <w:r>
-        <w:t>- Jagielski</w:t>
-      </w:r>
     </w:p>
     <w:p>
       <w:pPr>
@@ -342,7 +400,6 @@
     <w:lvl w:ilvl="1">
       <w:start w:val="1"/>
       <w:numFmt w:val="decimal"/>
-      <w:pStyle w:val="Nagwek2"/>
       <w:lvlText w:val="%1.%2."/>
       <w:lvlJc w:val="left"/>
       <w:pPr>
@@ -355,7 +412,6 @@
     <w:lvl w:ilvl="2">
       <w:start w:val="1"/>
       <w:numFmt w:val="decimal"/>
-      <w:pStyle w:val="Nagwek3"/>
       <w:lvlText w:val="%1.%2.%3."/>
       <w:lvlJc w:val="left"/>
       <w:pPr>

</xml_diff>

<commit_message>
Wyniki - t-Student dobrze
</commit_message>
<xml_diff>
--- a/Analiza wyników.docx
+++ b/Analiza wyników.docx
@@ -120,6 +120,7 @@
     <w:p>
       <w:pPr>
         <w:ind w:firstLine="567"/>
+        <w:jc w:val="both"/>
       </w:pPr>
       <w:r>
         <w:t xml:space="preserve">W ramach analizy wyników </w:t>
@@ -131,11 +132,13 @@
     <w:p>
       <w:pPr>
         <w:ind w:firstLine="567"/>
+        <w:jc w:val="both"/>
       </w:pPr>
     </w:p>
     <w:p>
       <w:pPr>
         <w:ind w:firstLine="567"/>
+        <w:jc w:val="both"/>
       </w:pPr>
       <w:r>
         <w:t>Hipoteza zerowa</w:t>
@@ -153,11 +156,13 @@
     <w:p>
       <w:pPr>
         <w:ind w:firstLine="567"/>
+        <w:jc w:val="both"/>
       </w:pPr>
     </w:p>
     <w:p>
       <w:pPr>
         <w:ind w:firstLine="567"/>
+        <w:jc w:val="both"/>
       </w:pPr>
       <w:r>
         <w:t xml:space="preserve">Wyniki każdego z wymienionych scenariuszy stworzyły osobną grupę. </w:t>
@@ -184,11 +189,13 @@
     <w:p>
       <w:pPr>
         <w:ind w:firstLine="567"/>
+        <w:jc w:val="both"/>
       </w:pPr>
     </w:p>
     <w:p>
       <w:pPr>
         <w:ind w:firstLine="567"/>
+        <w:jc w:val="both"/>
       </w:pPr>
       <w:r>
         <w:t>[</w:t>
@@ -203,23 +210,37 @@
     <w:p>
       <w:pPr>
         <w:ind w:firstLine="567"/>
+        <w:jc w:val="both"/>
       </w:pPr>
       <w:r>
         <w:t>Wraz z opisem przeprowadzonych obliczeń wyjaśniane będą ko</w:t>
       </w:r>
       <w:r>
         <w:t>lejne pojęcia. Następnie omówione zostaną otrzymane rezultaty wraz z wyciągniętymi wnioskami.</w:t>
+      </w:r>
+    </w:p>
+    <w:p>
+      <w:pPr>
+        <w:ind w:firstLine="567"/>
+        <w:jc w:val="both"/>
+      </w:pPr>
+      <w:r>
+        <w:t xml:space="preserve">Pierwszym krokiem </w:t>
+      </w:r>
+      <w:r>
+        <w:t xml:space="preserve">przeprowadzanej analizy było </w:t>
+      </w:r>
+      <w:r>
+        <w:t>obliczenie</w:t>
+      </w:r>
+      <w:r>
+        <w:t xml:space="preserve"> średniego wyniku każdej grupy. W każdej z nich znajdowała się taka sama ilość osób badanych.</w:t>
+      </w:r>
+      <w:r>
+        <w:t xml:space="preserve"> Do przeprowadzenia obliczeń potrzebna była również średnia z obu grup.</w:t>
       </w:r>
       <w:bookmarkStart w:id="1" w:name="_GoBack"/>
       <w:bookmarkEnd w:id="1"/>
-    </w:p>
-    <w:p>
-      <w:pPr>
-        <w:ind w:firstLine="567"/>
-      </w:pPr>
-      <w:r>
-        <w:t xml:space="preserve">Pierwszym krokiem </w:t>
-      </w:r>
     </w:p>
     <w:p>
       <w:pPr>

</xml_diff>

<commit_message>
Analiza wyników - t-student - obliczenia
</commit_message>
<xml_diff>
--- a/Analiza wyników.docx
+++ b/Analiza wyników.docx
@@ -234,13 +234,2793 @@
         <w:t>obliczenie</w:t>
       </w:r>
       <w:r>
-        <w:t xml:space="preserve"> średniego wyniku każdej grupy. W każdej z nich znajdowała się taka sama ilość osób badanych.</w:t>
-      </w:r>
-      <w:r>
-        <w:t xml:space="preserve"> Do przeprowadzenia obliczeń potrzebna była również średnia z obu grup.</w:t>
+        <w:t xml:space="preserve"> średniej</w:t>
+      </w:r>
+      <w:r>
+        <w:t xml:space="preserve"> </w:t>
+      </w:r>
+      <w:r>
+        <w:t>oceny</w:t>
+      </w:r>
+      <w:r>
+        <w:t xml:space="preserve"> każdej grupy</w:t>
+      </w:r>
+      <w:r>
+        <w:t>, dla każdego filmu</w:t>
+      </w:r>
+      <w:r>
+        <w:t xml:space="preserve">. W każdej z </w:t>
+      </w:r>
+      <w:r>
+        <w:t>grup</w:t>
+      </w:r>
+      <w:r>
+        <w:t xml:space="preserve"> znajdowała się taka sama ilość osób badanych.</w:t>
+      </w:r>
+      <w:r>
+        <w:t xml:space="preserve"> </w:t>
+      </w:r>
+      <w:r>
+        <w:t>Skorzystano ze wzoru:</w:t>
+      </w:r>
+    </w:p>
+    <w:p>
+      <w:pPr>
+        <w:ind w:firstLine="567"/>
+        <w:jc w:val="both"/>
+        <w:rPr>
+          <w:rFonts w:eastAsiaTheme="minorEastAsia"/>
+        </w:rPr>
+      </w:pPr>
+      <m:oMathPara>
+        <m:oMathParaPr>
+          <m:jc m:val="center"/>
+        </m:oMathParaPr>
+        <m:oMath>
+          <m:sSub>
+            <m:sSubPr>
+              <m:ctrlPr>
+                <w:rPr>
+                  <w:rFonts w:ascii="Cambria Math" w:hAnsi="Cambria Math"/>
+                  <w:i/>
+                </w:rPr>
+              </m:ctrlPr>
+            </m:sSubPr>
+            <m:e>
+              <m:r>
+                <w:rPr>
+                  <w:rFonts w:ascii="Cambria Math" w:hAnsi="Cambria Math"/>
+                </w:rPr>
+                <m:t>M</m:t>
+              </m:r>
+            </m:e>
+            <m:sub>
+              <m:r>
+                <w:rPr>
+                  <w:rFonts w:ascii="Cambria Math" w:hAnsi="Cambria Math"/>
+                </w:rPr>
+                <m:t>j</m:t>
+              </m:r>
+            </m:sub>
+          </m:sSub>
+          <m:r>
+            <w:rPr>
+              <w:rFonts w:ascii="Cambria Math" w:hAnsi="Cambria Math"/>
+            </w:rPr>
+            <m:t>=</m:t>
+          </m:r>
+          <m:f>
+            <m:fPr>
+              <m:ctrlPr>
+                <w:rPr>
+                  <w:rFonts w:ascii="Cambria Math" w:hAnsi="Cambria Math"/>
+                  <w:i/>
+                </w:rPr>
+              </m:ctrlPr>
+            </m:fPr>
+            <m:num>
+              <m:sSub>
+                <m:sSubPr>
+                  <m:ctrlPr>
+                    <w:rPr>
+                      <w:rFonts w:ascii="Cambria Math" w:hAnsi="Cambria Math"/>
+                      <w:i/>
+                    </w:rPr>
+                  </m:ctrlPr>
+                </m:sSubPr>
+                <m:e>
+                  <m:r>
+                    <w:rPr>
+                      <w:rFonts w:ascii="Cambria Math" w:hAnsi="Cambria Math"/>
+                    </w:rPr>
+                    <m:t>x</m:t>
+                  </m:r>
+                </m:e>
+                <m:sub>
+                  <m:r>
+                    <w:rPr>
+                      <w:rFonts w:ascii="Cambria Math" w:hAnsi="Cambria Math"/>
+                    </w:rPr>
+                    <m:t>1</m:t>
+                  </m:r>
+                </m:sub>
+              </m:sSub>
+              <m:r>
+                <w:rPr>
+                  <w:rFonts w:ascii="Cambria Math" w:hAnsi="Cambria Math"/>
+                </w:rPr>
+                <m:t xml:space="preserve">+ </m:t>
+              </m:r>
+              <m:sSub>
+                <m:sSubPr>
+                  <m:ctrlPr>
+                    <w:rPr>
+                      <w:rFonts w:ascii="Cambria Math" w:hAnsi="Cambria Math"/>
+                      <w:i/>
+                    </w:rPr>
+                  </m:ctrlPr>
+                </m:sSubPr>
+                <m:e>
+                  <m:r>
+                    <w:rPr>
+                      <w:rFonts w:ascii="Cambria Math" w:hAnsi="Cambria Math"/>
+                    </w:rPr>
+                    <m:t>x</m:t>
+                  </m:r>
+                </m:e>
+                <m:sub>
+                  <m:r>
+                    <w:rPr>
+                      <w:rFonts w:ascii="Cambria Math" w:hAnsi="Cambria Math"/>
+                    </w:rPr>
+                    <m:t>2</m:t>
+                  </m:r>
+                </m:sub>
+              </m:sSub>
+              <m:r>
+                <w:rPr>
+                  <w:rFonts w:ascii="Cambria Math" w:hAnsi="Cambria Math"/>
+                </w:rPr>
+                <m:t xml:space="preserve">+…+ </m:t>
+              </m:r>
+              <m:sSub>
+                <m:sSubPr>
+                  <m:ctrlPr>
+                    <w:rPr>
+                      <w:rFonts w:ascii="Cambria Math" w:hAnsi="Cambria Math"/>
+                      <w:i/>
+                    </w:rPr>
+                  </m:ctrlPr>
+                </m:sSubPr>
+                <m:e>
+                  <m:r>
+                    <w:rPr>
+                      <w:rFonts w:ascii="Cambria Math" w:hAnsi="Cambria Math"/>
+                    </w:rPr>
+                    <m:t>x</m:t>
+                  </m:r>
+                </m:e>
+                <m:sub>
+                  <m:sSub>
+                    <m:sSubPr>
+                      <m:ctrlPr>
+                        <w:rPr>
+                          <w:rFonts w:ascii="Cambria Math" w:hAnsi="Cambria Math"/>
+                          <w:i/>
+                        </w:rPr>
+                      </m:ctrlPr>
+                    </m:sSubPr>
+                    <m:e>
+                      <m:r>
+                        <w:rPr>
+                          <w:rFonts w:ascii="Cambria Math" w:hAnsi="Cambria Math"/>
+                        </w:rPr>
+                        <m:t>N</m:t>
+                      </m:r>
+                    </m:e>
+                    <m:sub>
+                      <m:r>
+                        <w:rPr>
+                          <w:rFonts w:ascii="Cambria Math" w:hAnsi="Cambria Math"/>
+                        </w:rPr>
+                        <m:t>j</m:t>
+                      </m:r>
+                    </m:sub>
+                  </m:sSub>
+                  <m:r>
+                    <w:rPr>
+                      <w:rFonts w:ascii="Cambria Math" w:hAnsi="Cambria Math"/>
+                    </w:rPr>
+                    <m:t>-1</m:t>
+                  </m:r>
+                </m:sub>
+              </m:sSub>
+              <m:r>
+                <w:rPr>
+                  <w:rFonts w:ascii="Cambria Math" w:hAnsi="Cambria Math"/>
+                </w:rPr>
+                <m:t>+</m:t>
+              </m:r>
+              <m:sSub>
+                <m:sSubPr>
+                  <m:ctrlPr>
+                    <w:rPr>
+                      <w:rFonts w:ascii="Cambria Math" w:hAnsi="Cambria Math"/>
+                      <w:i/>
+                    </w:rPr>
+                  </m:ctrlPr>
+                </m:sSubPr>
+                <m:e>
+                  <m:r>
+                    <w:rPr>
+                      <w:rFonts w:ascii="Cambria Math" w:hAnsi="Cambria Math"/>
+                    </w:rPr>
+                    <m:t>x</m:t>
+                  </m:r>
+                </m:e>
+                <m:sub>
+                  <m:sSub>
+                    <m:sSubPr>
+                      <m:ctrlPr>
+                        <w:rPr>
+                          <w:rFonts w:ascii="Cambria Math" w:hAnsi="Cambria Math"/>
+                          <w:i/>
+                        </w:rPr>
+                      </m:ctrlPr>
+                    </m:sSubPr>
+                    <m:e>
+                      <m:r>
+                        <w:rPr>
+                          <w:rFonts w:ascii="Cambria Math" w:hAnsi="Cambria Math"/>
+                        </w:rPr>
+                        <m:t>N</m:t>
+                      </m:r>
+                    </m:e>
+                    <m:sub>
+                      <m:r>
+                        <w:rPr>
+                          <w:rFonts w:ascii="Cambria Math" w:hAnsi="Cambria Math"/>
+                        </w:rPr>
+                        <m:t>j</m:t>
+                      </m:r>
+                    </m:sub>
+                  </m:sSub>
+                </m:sub>
+              </m:sSub>
+            </m:num>
+            <m:den>
+              <m:sSub>
+                <m:sSubPr>
+                  <m:ctrlPr>
+                    <w:rPr>
+                      <w:rFonts w:ascii="Cambria Math" w:hAnsi="Cambria Math"/>
+                      <w:i/>
+                    </w:rPr>
+                  </m:ctrlPr>
+                </m:sSubPr>
+                <m:e>
+                  <m:r>
+                    <w:rPr>
+                      <w:rFonts w:ascii="Cambria Math" w:hAnsi="Cambria Math"/>
+                    </w:rPr>
+                    <m:t>N</m:t>
+                  </m:r>
+                </m:e>
+                <m:sub>
+                  <m:r>
+                    <w:rPr>
+                      <w:rFonts w:ascii="Cambria Math" w:hAnsi="Cambria Math"/>
+                    </w:rPr>
+                    <m:t>j</m:t>
+                  </m:r>
+                </m:sub>
+              </m:sSub>
+            </m:den>
+          </m:f>
+        </m:oMath>
+      </m:oMathPara>
+    </w:p>
+    <w:p>
+      <w:pPr>
+        <w:jc w:val="center"/>
+        <w:rPr>
+          <w:rFonts w:eastAsiaTheme="minorEastAsia"/>
+        </w:rPr>
+      </w:pPr>
+      <m:oMath>
+        <m:sSub>
+          <m:sSubPr>
+            <m:ctrlPr>
+              <w:rPr>
+                <w:rFonts w:ascii="Cambria Math" w:eastAsiaTheme="minorEastAsia" w:hAnsi="Cambria Math"/>
+                <w:i/>
+              </w:rPr>
+            </m:ctrlPr>
+          </m:sSubPr>
+          <m:e>
+            <m:r>
+              <w:rPr>
+                <w:rFonts w:ascii="Cambria Math" w:eastAsiaTheme="minorEastAsia" w:hAnsi="Cambria Math"/>
+              </w:rPr>
+              <m:t>M</m:t>
+            </m:r>
+          </m:e>
+          <m:sub>
+            <m:r>
+              <w:rPr>
+                <w:rFonts w:ascii="Cambria Math" w:eastAsiaTheme="minorEastAsia" w:hAnsi="Cambria Math"/>
+              </w:rPr>
+              <m:t>j</m:t>
+            </m:r>
+          </m:sub>
+        </m:sSub>
+      </m:oMath>
+      <w:r>
+        <w:rPr>
+          <w:rFonts w:eastAsiaTheme="minorEastAsia"/>
+        </w:rPr>
+        <w:t>- średnia ocena dla j-tej grupy</w:t>
+      </w:r>
+      <w:r>
+        <w:rPr>
+          <w:rFonts w:eastAsiaTheme="minorEastAsia"/>
+        </w:rPr>
+        <w:br/>
+      </w:r>
+      <m:oMath>
+        <m:sSub>
+          <m:sSubPr>
+            <m:ctrlPr>
+              <w:rPr>
+                <w:rFonts w:ascii="Cambria Math" w:eastAsiaTheme="minorEastAsia" w:hAnsi="Cambria Math"/>
+                <w:i/>
+              </w:rPr>
+            </m:ctrlPr>
+          </m:sSubPr>
+          <m:e>
+            <m:r>
+              <w:rPr>
+                <w:rFonts w:ascii="Cambria Math" w:eastAsiaTheme="minorEastAsia" w:hAnsi="Cambria Math"/>
+              </w:rPr>
+              <m:t>N</m:t>
+            </m:r>
+          </m:e>
+          <m:sub>
+            <m:r>
+              <w:rPr>
+                <w:rFonts w:ascii="Cambria Math" w:eastAsiaTheme="minorEastAsia" w:hAnsi="Cambria Math"/>
+              </w:rPr>
+              <m:t>j</m:t>
+            </m:r>
+          </m:sub>
+        </m:sSub>
+      </m:oMath>
+      <w:r>
+        <w:rPr>
+          <w:rFonts w:eastAsiaTheme="minorEastAsia"/>
+        </w:rPr>
+        <w:t xml:space="preserve"> - ilość przebadanych osób w j-tej grupie</w:t>
+      </w:r>
+      <w:r>
+        <w:rPr>
+          <w:rFonts w:eastAsiaTheme="minorEastAsia"/>
+        </w:rPr>
+        <w:br/>
+      </w:r>
+      <m:oMath>
+        <m:sSub>
+          <m:sSubPr>
+            <m:ctrlPr>
+              <w:rPr>
+                <w:rFonts w:ascii="Cambria Math" w:eastAsiaTheme="minorEastAsia" w:hAnsi="Cambria Math"/>
+                <w:i/>
+              </w:rPr>
+            </m:ctrlPr>
+          </m:sSubPr>
+          <m:e>
+            <m:r>
+              <w:rPr>
+                <w:rFonts w:ascii="Cambria Math" w:eastAsiaTheme="minorEastAsia" w:hAnsi="Cambria Math"/>
+              </w:rPr>
+              <m:t>x</m:t>
+            </m:r>
+          </m:e>
+          <m:sub>
+            <m:r>
+              <w:rPr>
+                <w:rFonts w:ascii="Cambria Math" w:eastAsiaTheme="minorEastAsia" w:hAnsi="Cambria Math"/>
+              </w:rPr>
+              <m:t>i</m:t>
+            </m:r>
+          </m:sub>
+        </m:sSub>
+      </m:oMath>
+      <w:r>
+        <w:rPr>
+          <w:rFonts w:eastAsiaTheme="minorEastAsia"/>
+        </w:rPr>
+        <w:t xml:space="preserve"> - ocena i-tej badanej osoby, należącej do j-tej grupy</w:t>
+      </w:r>
+    </w:p>
+    <w:p>
+      <w:pPr>
+        <w:jc w:val="center"/>
+        <w:rPr>
+          <w:rFonts w:eastAsiaTheme="minorEastAsia"/>
+        </w:rPr>
+      </w:pPr>
+    </w:p>
+    <w:p>
+      <w:pPr>
+        <w:ind w:firstLine="567"/>
+        <w:jc w:val="both"/>
+        <w:rPr>
+          <w:rFonts w:eastAsiaTheme="minorEastAsia"/>
+        </w:rPr>
+      </w:pPr>
+      <w:r>
+        <w:rPr>
+          <w:rFonts w:eastAsiaTheme="minorEastAsia"/>
+        </w:rPr>
+        <w:t>Kolejno obliczono różnicę wartości każdej oceny</w:t>
+      </w:r>
+      <w:r>
+        <w:rPr>
+          <w:rFonts w:eastAsiaTheme="minorEastAsia"/>
+        </w:rPr>
+        <w:t xml:space="preserve"> dla wybranego filmu</w:t>
+      </w:r>
+      <w:r>
+        <w:rPr>
+          <w:rFonts w:eastAsiaTheme="minorEastAsia"/>
+        </w:rPr>
+        <w:t xml:space="preserve"> i średniej</w:t>
+      </w:r>
+      <w:r>
+        <w:rPr>
+          <w:rFonts w:eastAsiaTheme="minorEastAsia"/>
+        </w:rPr>
+        <w:t xml:space="preserve"> grupy</w:t>
+      </w:r>
+      <w:r>
+        <w:rPr>
+          <w:rFonts w:eastAsiaTheme="minorEastAsia"/>
+        </w:rPr>
+        <w:t xml:space="preserve"> dla </w:t>
+      </w:r>
+      <w:r>
+        <w:rPr>
+          <w:rFonts w:eastAsiaTheme="minorEastAsia"/>
+        </w:rPr>
+        <w:t>tej samej sekwencji wideo</w:t>
+      </w:r>
+      <w:r>
+        <w:rPr>
+          <w:rFonts w:eastAsiaTheme="minorEastAsia"/>
+        </w:rPr>
+        <w:t>.</w:t>
+      </w:r>
+      <w:r>
+        <w:rPr>
+          <w:rFonts w:eastAsiaTheme="minorEastAsia"/>
+        </w:rPr>
+        <w:t xml:space="preserve"> </w:t>
+      </w:r>
+      <w:r>
+        <w:rPr>
+          <w:rFonts w:eastAsiaTheme="minorEastAsia"/>
+        </w:rPr>
+        <w:t xml:space="preserve">Obliczenie należało wykonać dla każdego filmu oraz każdej grupy. </w:t>
+      </w:r>
+      <w:r>
+        <w:rPr>
+          <w:rFonts w:eastAsiaTheme="minorEastAsia"/>
+        </w:rPr>
+        <w:t>Skorzystano ze wzoru:</w:t>
+      </w:r>
+    </w:p>
+    <w:p>
+      <w:pPr>
+        <w:ind w:firstLine="567"/>
+        <w:rPr>
+          <w:rFonts w:eastAsiaTheme="minorEastAsia"/>
+        </w:rPr>
+      </w:pPr>
+      <m:oMathPara>
+        <m:oMathParaPr>
+          <m:jc m:val="center"/>
+        </m:oMathParaPr>
+        <m:oMath>
+          <m:sSub>
+            <m:sSubPr>
+              <m:ctrlPr>
+                <w:rPr>
+                  <w:rFonts w:ascii="Cambria Math" w:eastAsiaTheme="minorEastAsia" w:hAnsi="Cambria Math"/>
+                  <w:i/>
+                </w:rPr>
+              </m:ctrlPr>
+            </m:sSubPr>
+            <m:e>
+              <m:sSub>
+                <m:sSubPr>
+                  <m:ctrlPr>
+                    <w:rPr>
+                      <w:rFonts w:ascii="Cambria Math" w:eastAsiaTheme="minorEastAsia" w:hAnsi="Cambria Math"/>
+                      <w:i/>
+                    </w:rPr>
+                  </m:ctrlPr>
+                </m:sSubPr>
+                <m:e>
+                  <m:r>
+                    <w:rPr>
+                      <w:rFonts w:ascii="Cambria Math" w:eastAsiaTheme="minorEastAsia" w:hAnsi="Cambria Math"/>
+                    </w:rPr>
+                    <m:t>o</m:t>
+                  </m:r>
+                </m:e>
+                <m:sub>
+                  <m:r>
+                    <w:rPr>
+                      <w:rFonts w:ascii="Cambria Math" w:eastAsiaTheme="minorEastAsia" w:hAnsi="Cambria Math"/>
+                    </w:rPr>
+                    <m:t>ji</m:t>
+                  </m:r>
+                </m:sub>
+              </m:sSub>
+              <m:r>
+                <w:rPr>
+                  <w:rFonts w:ascii="Cambria Math" w:eastAsiaTheme="minorEastAsia" w:hAnsi="Cambria Math"/>
+                </w:rPr>
+                <m:t>=</m:t>
+              </m:r>
+              <m:r>
+                <w:rPr>
+                  <w:rFonts w:ascii="Cambria Math" w:eastAsiaTheme="minorEastAsia" w:hAnsi="Cambria Math"/>
+                </w:rPr>
+                <m:t>x</m:t>
+              </m:r>
+            </m:e>
+            <m:sub>
+              <m:r>
+                <w:rPr>
+                  <w:rFonts w:ascii="Cambria Math" w:eastAsiaTheme="minorEastAsia" w:hAnsi="Cambria Math"/>
+                </w:rPr>
+                <m:t>i</m:t>
+              </m:r>
+            </m:sub>
+          </m:sSub>
+          <m:r>
+            <w:rPr>
+              <w:rFonts w:ascii="Cambria Math" w:eastAsiaTheme="minorEastAsia" w:hAnsi="Cambria Math"/>
+            </w:rPr>
+            <m:t>-</m:t>
+          </m:r>
+          <m:sSub>
+            <m:sSubPr>
+              <m:ctrlPr>
+                <w:rPr>
+                  <w:rFonts w:ascii="Cambria Math" w:eastAsiaTheme="minorEastAsia" w:hAnsi="Cambria Math"/>
+                  <w:i/>
+                </w:rPr>
+              </m:ctrlPr>
+            </m:sSubPr>
+            <m:e>
+              <m:r>
+                <w:rPr>
+                  <w:rFonts w:ascii="Cambria Math" w:eastAsiaTheme="minorEastAsia" w:hAnsi="Cambria Math"/>
+                </w:rPr>
+                <m:t>M</m:t>
+              </m:r>
+            </m:e>
+            <m:sub>
+              <m:r>
+                <w:rPr>
+                  <w:rFonts w:ascii="Cambria Math" w:eastAsiaTheme="minorEastAsia" w:hAnsi="Cambria Math"/>
+                </w:rPr>
+                <m:t>j</m:t>
+              </m:r>
+            </m:sub>
+          </m:sSub>
+        </m:oMath>
+      </m:oMathPara>
+    </w:p>
+    <w:p>
+      <w:pPr>
+        <w:jc w:val="center"/>
+        <w:rPr>
+          <w:rFonts w:eastAsiaTheme="minorEastAsia"/>
+        </w:rPr>
+      </w:pPr>
+      <m:oMath>
+        <m:sSub>
+          <m:sSubPr>
+            <m:ctrlPr>
+              <w:rPr>
+                <w:rFonts w:ascii="Cambria Math" w:eastAsiaTheme="minorEastAsia" w:hAnsi="Cambria Math"/>
+                <w:i/>
+              </w:rPr>
+            </m:ctrlPr>
+          </m:sSubPr>
+          <m:e>
+            <m:r>
+              <w:rPr>
+                <w:rFonts w:ascii="Cambria Math" w:eastAsiaTheme="minorEastAsia" w:hAnsi="Cambria Math"/>
+              </w:rPr>
+              <m:t>o</m:t>
+            </m:r>
+          </m:e>
+          <m:sub>
+            <m:r>
+              <w:rPr>
+                <w:rFonts w:ascii="Cambria Math" w:eastAsiaTheme="minorEastAsia" w:hAnsi="Cambria Math"/>
+              </w:rPr>
+              <m:t>j</m:t>
+            </m:r>
+            <m:r>
+              <w:rPr>
+                <w:rFonts w:ascii="Cambria Math" w:eastAsiaTheme="minorEastAsia" w:hAnsi="Cambria Math"/>
+              </w:rPr>
+              <m:t>i</m:t>
+            </m:r>
+          </m:sub>
+        </m:sSub>
+      </m:oMath>
+      <w:r>
+        <w:rPr>
+          <w:rFonts w:eastAsiaTheme="minorEastAsia"/>
+        </w:rPr>
+        <w:t xml:space="preserve"> - odchylenie</w:t>
+      </w:r>
+      <w:r>
+        <w:rPr>
+          <w:rFonts w:eastAsiaTheme="minorEastAsia"/>
+        </w:rPr>
+        <w:t xml:space="preserve"> od średniej i-tej</w:t>
+      </w:r>
+      <w:r>
+        <w:rPr>
+          <w:rFonts w:eastAsiaTheme="minorEastAsia"/>
+        </w:rPr>
+        <w:t xml:space="preserve"> </w:t>
+      </w:r>
+      <w:r>
+        <w:rPr>
+          <w:rFonts w:eastAsiaTheme="minorEastAsia"/>
+        </w:rPr>
+        <w:t>oceny</w:t>
+      </w:r>
+      <w:r>
+        <w:rPr>
+          <w:rFonts w:eastAsiaTheme="minorEastAsia"/>
+        </w:rPr>
+        <w:t xml:space="preserve"> w j-tej grupie</w:t>
+      </w:r>
+      <w:r>
+        <w:rPr>
+          <w:rFonts w:eastAsiaTheme="minorEastAsia"/>
+        </w:rPr>
+        <w:br/>
+      </w:r>
+      <m:oMath>
+        <m:sSub>
+          <m:sSubPr>
+            <m:ctrlPr>
+              <w:rPr>
+                <w:rFonts w:ascii="Cambria Math" w:eastAsiaTheme="minorEastAsia" w:hAnsi="Cambria Math"/>
+                <w:i/>
+              </w:rPr>
+            </m:ctrlPr>
+          </m:sSubPr>
+          <m:e>
+            <m:r>
+              <w:rPr>
+                <w:rFonts w:ascii="Cambria Math" w:eastAsiaTheme="minorEastAsia" w:hAnsi="Cambria Math"/>
+              </w:rPr>
+              <m:t>M</m:t>
+            </m:r>
+          </m:e>
+          <m:sub>
+            <m:r>
+              <w:rPr>
+                <w:rFonts w:ascii="Cambria Math" w:eastAsiaTheme="minorEastAsia" w:hAnsi="Cambria Math"/>
+              </w:rPr>
+              <m:t>j</m:t>
+            </m:r>
+          </m:sub>
+        </m:sSub>
+      </m:oMath>
+      <w:r>
+        <w:rPr>
+          <w:rFonts w:eastAsiaTheme="minorEastAsia"/>
+        </w:rPr>
+        <w:t>- średnia ocena dla j-tej grupy</w:t>
+      </w:r>
+      <w:r>
+        <w:rPr>
+          <w:rFonts w:eastAsiaTheme="minorEastAsia"/>
+        </w:rPr>
+        <w:br/>
+      </w:r>
+      <m:oMath>
+        <m:sSub>
+          <m:sSubPr>
+            <m:ctrlPr>
+              <w:rPr>
+                <w:rFonts w:ascii="Cambria Math" w:eastAsiaTheme="minorEastAsia" w:hAnsi="Cambria Math"/>
+                <w:i/>
+              </w:rPr>
+            </m:ctrlPr>
+          </m:sSubPr>
+          <m:e>
+            <m:r>
+              <w:rPr>
+                <w:rFonts w:ascii="Cambria Math" w:eastAsiaTheme="minorEastAsia" w:hAnsi="Cambria Math"/>
+              </w:rPr>
+              <m:t>x</m:t>
+            </m:r>
+          </m:e>
+          <m:sub>
+            <m:r>
+              <w:rPr>
+                <w:rFonts w:ascii="Cambria Math" w:eastAsiaTheme="minorEastAsia" w:hAnsi="Cambria Math"/>
+              </w:rPr>
+              <m:t>i</m:t>
+            </m:r>
+          </m:sub>
+        </m:sSub>
+      </m:oMath>
+      <w:r>
+        <w:rPr>
+          <w:rFonts w:eastAsiaTheme="minorEastAsia"/>
+        </w:rPr>
+        <w:t xml:space="preserve"> - ocena i-tej badanej osoby</w:t>
+      </w:r>
+      <w:r>
+        <w:rPr>
+          <w:rFonts w:eastAsiaTheme="minorEastAsia"/>
+        </w:rPr>
+        <w:t>, należącej do j-tej grupy</w:t>
+      </w:r>
+    </w:p>
+    <w:p>
+      <w:pPr>
+        <w:jc w:val="both"/>
+        <w:rPr>
+          <w:rFonts w:eastAsiaTheme="minorEastAsia"/>
+        </w:rPr>
+      </w:pPr>
+      <w:r>
+        <w:rPr>
+          <w:rFonts w:eastAsiaTheme="minorEastAsia"/>
+        </w:rPr>
+        <w:tab/>
+        <w:t xml:space="preserve">Otrzymane w ten sposób wartości podniesiono drugiej potęgi. </w:t>
+      </w:r>
+      <w:r>
+        <w:rPr>
+          <w:rFonts w:eastAsiaTheme="minorEastAsia"/>
+        </w:rPr>
+        <w:t>[OPISAC DEWIACJE, TO JEST SUMA DEWIACJI</w:t>
+      </w:r>
+      <w:r>
+        <w:rPr>
+          <w:rFonts w:eastAsiaTheme="minorEastAsia"/>
+        </w:rPr>
+        <w:t xml:space="preserve"> DLA GRUPY</w:t>
+      </w:r>
+      <w:r>
+        <w:rPr>
+          <w:rFonts w:eastAsiaTheme="minorEastAsia"/>
+        </w:rPr>
+        <w:t>]</w:t>
+      </w:r>
+      <w:r>
+        <w:rPr>
+          <w:rFonts w:eastAsiaTheme="minorEastAsia"/>
+        </w:rPr>
+        <w:t xml:space="preserve"> </w:t>
+      </w:r>
+      <w:r>
+        <w:rPr>
+          <w:rFonts w:eastAsiaTheme="minorEastAsia"/>
+        </w:rPr>
+        <w:t>Następnie dla każdego filmu obliczono ich sumę.</w:t>
+      </w:r>
+    </w:p>
+    <w:p>
+      <w:pPr>
+        <w:ind w:firstLine="567"/>
+        <w:rPr>
+          <w:rFonts w:eastAsiaTheme="minorEastAsia"/>
+        </w:rPr>
+      </w:pPr>
+      <m:oMathPara>
+        <m:oMathParaPr>
+          <m:jc m:val="center"/>
+        </m:oMathParaPr>
+        <m:oMath>
+          <m:sSub>
+            <m:sSubPr>
+              <m:ctrlPr>
+                <w:rPr>
+                  <w:rFonts w:ascii="Cambria Math" w:eastAsiaTheme="minorEastAsia" w:hAnsi="Cambria Math"/>
+                  <w:i/>
+                </w:rPr>
+              </m:ctrlPr>
+            </m:sSubPr>
+            <m:e>
+              <m:r>
+                <w:rPr>
+                  <w:rFonts w:ascii="Cambria Math" w:eastAsiaTheme="minorEastAsia" w:hAnsi="Cambria Math"/>
+                </w:rPr>
+                <m:t>SS</m:t>
+              </m:r>
+            </m:e>
+            <m:sub>
+              <m:r>
+                <w:rPr>
+                  <w:rFonts w:ascii="Cambria Math" w:eastAsiaTheme="minorEastAsia" w:hAnsi="Cambria Math"/>
+                </w:rPr>
+                <m:t>j</m:t>
+              </m:r>
+            </m:sub>
+          </m:sSub>
+          <m:r>
+            <w:rPr>
+              <w:rFonts w:ascii="Cambria Math" w:eastAsiaTheme="minorEastAsia" w:hAnsi="Cambria Math"/>
+            </w:rPr>
+            <m:t>=</m:t>
+          </m:r>
+          <m:nary>
+            <m:naryPr>
+              <m:chr m:val="∑"/>
+              <m:limLoc m:val="undOvr"/>
+              <m:ctrlPr>
+                <w:rPr>
+                  <w:rFonts w:ascii="Cambria Math" w:eastAsiaTheme="minorEastAsia" w:hAnsi="Cambria Math"/>
+                  <w:i/>
+                </w:rPr>
+              </m:ctrlPr>
+            </m:naryPr>
+            <m:sub>
+              <m:r>
+                <w:rPr>
+                  <w:rFonts w:ascii="Cambria Math" w:eastAsiaTheme="minorEastAsia" w:hAnsi="Cambria Math"/>
+                </w:rPr>
+                <m:t>i=0</m:t>
+              </m:r>
+            </m:sub>
+            <m:sup>
+              <m:r>
+                <w:rPr>
+                  <w:rFonts w:ascii="Cambria Math" w:eastAsiaTheme="minorEastAsia" w:hAnsi="Cambria Math"/>
+                </w:rPr>
+                <m:t>i=</m:t>
+              </m:r>
+              <m:sSub>
+                <m:sSubPr>
+                  <m:ctrlPr>
+                    <w:rPr>
+                      <w:rFonts w:ascii="Cambria Math" w:eastAsiaTheme="minorEastAsia" w:hAnsi="Cambria Math"/>
+                      <w:i/>
+                    </w:rPr>
+                  </m:ctrlPr>
+                </m:sSubPr>
+                <m:e>
+                  <m:r>
+                    <w:rPr>
+                      <w:rFonts w:ascii="Cambria Math" w:eastAsiaTheme="minorEastAsia" w:hAnsi="Cambria Math"/>
+                    </w:rPr>
+                    <m:t>N</m:t>
+                  </m:r>
+                </m:e>
+                <m:sub>
+                  <m:r>
+                    <w:rPr>
+                      <w:rFonts w:ascii="Cambria Math" w:eastAsiaTheme="minorEastAsia" w:hAnsi="Cambria Math"/>
+                    </w:rPr>
+                    <m:t>j</m:t>
+                  </m:r>
+                </m:sub>
+              </m:sSub>
+            </m:sup>
+            <m:e>
+              <m:sSup>
+                <m:sSupPr>
+                  <m:ctrlPr>
+                    <w:rPr>
+                      <w:rFonts w:ascii="Cambria Math" w:eastAsiaTheme="minorEastAsia" w:hAnsi="Cambria Math"/>
+                      <w:i/>
+                    </w:rPr>
+                  </m:ctrlPr>
+                </m:sSupPr>
+                <m:e>
+                  <m:r>
+                    <w:rPr>
+                      <w:rFonts w:ascii="Cambria Math" w:eastAsiaTheme="minorEastAsia" w:hAnsi="Cambria Math"/>
+                    </w:rPr>
+                    <m:t>(</m:t>
+                  </m:r>
+                  <m:sSub>
+                    <m:sSubPr>
+                      <m:ctrlPr>
+                        <w:rPr>
+                          <w:rFonts w:ascii="Cambria Math" w:eastAsiaTheme="minorEastAsia" w:hAnsi="Cambria Math"/>
+                          <w:i/>
+                        </w:rPr>
+                      </m:ctrlPr>
+                    </m:sSubPr>
+                    <m:e>
+                      <m:r>
+                        <w:rPr>
+                          <w:rFonts w:ascii="Cambria Math" w:eastAsiaTheme="minorEastAsia" w:hAnsi="Cambria Math"/>
+                        </w:rPr>
+                        <m:t>o</m:t>
+                      </m:r>
+                    </m:e>
+                    <m:sub>
+                      <m:r>
+                        <w:rPr>
+                          <w:rFonts w:ascii="Cambria Math" w:eastAsiaTheme="minorEastAsia" w:hAnsi="Cambria Math"/>
+                        </w:rPr>
+                        <m:t>ji</m:t>
+                      </m:r>
+                    </m:sub>
+                  </m:sSub>
+                  <m:r>
+                    <w:rPr>
+                      <w:rFonts w:ascii="Cambria Math" w:eastAsiaTheme="minorEastAsia" w:hAnsi="Cambria Math"/>
+                    </w:rPr>
+                    <m:t>)</m:t>
+                  </m:r>
+                </m:e>
+                <m:sup>
+                  <m:r>
+                    <w:rPr>
+                      <w:rFonts w:ascii="Cambria Math" w:eastAsiaTheme="minorEastAsia" w:hAnsi="Cambria Math"/>
+                    </w:rPr>
+                    <m:t>2</m:t>
+                  </m:r>
+                </m:sup>
+              </m:sSup>
+            </m:e>
+          </m:nary>
+        </m:oMath>
+      </m:oMathPara>
+    </w:p>
+    <w:p>
+      <w:pPr>
+        <w:jc w:val="center"/>
+        <w:rPr>
+          <w:rFonts w:eastAsiaTheme="minorEastAsia"/>
+        </w:rPr>
+      </w:pPr>
+      <m:oMath>
+        <m:sSub>
+          <m:sSubPr>
+            <m:ctrlPr>
+              <w:rPr>
+                <w:rFonts w:ascii="Cambria Math" w:eastAsiaTheme="minorEastAsia" w:hAnsi="Cambria Math"/>
+                <w:i/>
+              </w:rPr>
+            </m:ctrlPr>
+          </m:sSubPr>
+          <m:e>
+            <m:r>
+              <w:rPr>
+                <w:rFonts w:ascii="Cambria Math" w:eastAsiaTheme="minorEastAsia" w:hAnsi="Cambria Math"/>
+              </w:rPr>
+              <m:t>SS</m:t>
+            </m:r>
+          </m:e>
+          <m:sub>
+            <m:r>
+              <w:rPr>
+                <w:rFonts w:ascii="Cambria Math" w:eastAsiaTheme="minorEastAsia" w:hAnsi="Cambria Math"/>
+              </w:rPr>
+              <m:t>j</m:t>
+            </m:r>
+          </m:sub>
+        </m:sSub>
+      </m:oMath>
+      <w:r>
+        <w:rPr>
+          <w:rFonts w:eastAsiaTheme="minorEastAsia"/>
+        </w:rPr>
+        <w:t xml:space="preserve"> - suma kwadratów odchyleń od średniej j-tej grupy</w:t>
+      </w:r>
+      <w:r>
+        <w:rPr>
+          <w:rFonts w:eastAsiaTheme="minorEastAsia"/>
+        </w:rPr>
+        <w:br/>
+      </w:r>
+      <m:oMath>
+        <m:sSub>
+          <m:sSubPr>
+            <m:ctrlPr>
+              <w:rPr>
+                <w:rFonts w:ascii="Cambria Math" w:eastAsiaTheme="minorEastAsia" w:hAnsi="Cambria Math"/>
+                <w:i/>
+              </w:rPr>
+            </m:ctrlPr>
+          </m:sSubPr>
+          <m:e>
+            <m:r>
+              <w:rPr>
+                <w:rFonts w:ascii="Cambria Math" w:eastAsiaTheme="minorEastAsia" w:hAnsi="Cambria Math"/>
+              </w:rPr>
+              <m:t>o</m:t>
+            </m:r>
+          </m:e>
+          <m:sub>
+            <m:r>
+              <w:rPr>
+                <w:rFonts w:ascii="Cambria Math" w:eastAsiaTheme="minorEastAsia" w:hAnsi="Cambria Math"/>
+              </w:rPr>
+              <m:t>ji</m:t>
+            </m:r>
+          </m:sub>
+        </m:sSub>
+      </m:oMath>
+      <w:r>
+        <w:rPr>
+          <w:rFonts w:eastAsiaTheme="minorEastAsia"/>
+        </w:rPr>
+        <w:t xml:space="preserve"> - odchylenie od średniej i-tej oceny w j-tej grupie</w:t>
+      </w:r>
+      <w:r>
+        <w:rPr>
+          <w:rFonts w:eastAsiaTheme="minorEastAsia"/>
+        </w:rPr>
+        <w:br/>
+      </w:r>
+      <m:oMath>
+        <m:sSub>
+          <m:sSubPr>
+            <m:ctrlPr>
+              <w:rPr>
+                <w:rFonts w:ascii="Cambria Math" w:eastAsiaTheme="minorEastAsia" w:hAnsi="Cambria Math"/>
+                <w:i/>
+              </w:rPr>
+            </m:ctrlPr>
+          </m:sSubPr>
+          <m:e>
+            <m:r>
+              <w:rPr>
+                <w:rFonts w:ascii="Cambria Math" w:eastAsiaTheme="minorEastAsia" w:hAnsi="Cambria Math"/>
+              </w:rPr>
+              <m:t>N</m:t>
+            </m:r>
+          </m:e>
+          <m:sub>
+            <m:r>
+              <w:rPr>
+                <w:rFonts w:ascii="Cambria Math" w:eastAsiaTheme="minorEastAsia" w:hAnsi="Cambria Math"/>
+              </w:rPr>
+              <m:t>j</m:t>
+            </m:r>
+          </m:sub>
+        </m:sSub>
+      </m:oMath>
+      <w:r>
+        <w:rPr>
+          <w:rFonts w:eastAsiaTheme="minorEastAsia"/>
+        </w:rPr>
+        <w:t xml:space="preserve"> - ilość przebadanych osób w j-tej grupie</w:t>
+      </w:r>
+      <w:r>
+        <w:rPr>
+          <w:rFonts w:eastAsiaTheme="minorEastAsia"/>
+        </w:rPr>
+        <w:br/>
+      </w:r>
+    </w:p>
+    <w:p>
+      <w:pPr>
+        <w:ind w:firstLine="567"/>
+        <w:jc w:val="both"/>
+        <w:rPr>
+          <w:rFonts w:eastAsiaTheme="minorEastAsia"/>
+        </w:rPr>
+      </w:pPr>
+      <w:r>
+        <w:rPr>
+          <w:rFonts w:eastAsiaTheme="minorEastAsia"/>
+        </w:rPr>
+        <w:t xml:space="preserve">Kolejnym etapem było określenie </w:t>
+      </w:r>
+      <w:r>
+        <w:rPr>
+          <w:rFonts w:eastAsiaTheme="minorEastAsia"/>
+        </w:rPr>
+        <w:t>liczby</w:t>
+      </w:r>
+      <w:r>
+        <w:rPr>
+          <w:rFonts w:eastAsiaTheme="minorEastAsia"/>
+        </w:rPr>
+        <w:t xml:space="preserve"> stopni swobody</w:t>
+      </w:r>
+      <w:r>
+        <w:rPr>
+          <w:rFonts w:eastAsiaTheme="minorEastAsia"/>
+        </w:rPr>
+        <w:t xml:space="preserve"> (ang. </w:t>
+      </w:r>
+      <w:r>
+        <w:rPr>
+          <w:rFonts w:eastAsiaTheme="minorEastAsia"/>
+          <w:i/>
+        </w:rPr>
+        <w:t>degrees of freedom</w:t>
+      </w:r>
+      <w:r>
+        <w:rPr>
+          <w:rFonts w:eastAsiaTheme="minorEastAsia"/>
+        </w:rPr>
+        <w:t>)</w:t>
+      </w:r>
+      <w:r>
+        <w:rPr>
+          <w:rFonts w:eastAsiaTheme="minorEastAsia"/>
+        </w:rPr>
+        <w:t xml:space="preserve">. </w:t>
+      </w:r>
+      <w:r>
+        <w:rPr>
+          <w:rFonts w:eastAsiaTheme="minorEastAsia"/>
+        </w:rPr>
+        <w:t>[OPISAC CO TO SA STOPNIE SWOBODY]</w:t>
+      </w:r>
+      <w:r>
+        <w:rPr>
+          <w:rFonts w:eastAsiaTheme="minorEastAsia"/>
+        </w:rPr>
+        <w:t>. W przypadku przeprowadzonych badań liczba stopni swobody grupy równa była ilości badanych osób pomniejszonych o jeden.</w:t>
+      </w:r>
+    </w:p>
+    <w:p>
+      <w:pPr>
+        <w:ind w:firstLine="567"/>
+        <w:jc w:val="center"/>
+        <w:rPr>
+          <w:rFonts w:eastAsiaTheme="minorEastAsia"/>
+        </w:rPr>
+      </w:pPr>
+      <m:oMathPara>
+        <m:oMathParaPr>
+          <m:jc m:val="center"/>
+        </m:oMathParaPr>
+        <m:oMath>
+          <m:sSub>
+            <m:sSubPr>
+              <m:ctrlPr>
+                <w:rPr>
+                  <w:rFonts w:ascii="Cambria Math" w:eastAsiaTheme="minorEastAsia" w:hAnsi="Cambria Math"/>
+                  <w:i/>
+                </w:rPr>
+              </m:ctrlPr>
+            </m:sSubPr>
+            <m:e>
+              <m:r>
+                <w:rPr>
+                  <w:rFonts w:ascii="Cambria Math" w:eastAsiaTheme="minorEastAsia" w:hAnsi="Cambria Math"/>
+                </w:rPr>
+                <m:t>df</m:t>
+              </m:r>
+            </m:e>
+            <m:sub>
+              <m:r>
+                <w:rPr>
+                  <w:rFonts w:ascii="Cambria Math" w:eastAsiaTheme="minorEastAsia" w:hAnsi="Cambria Math"/>
+                </w:rPr>
+                <m:t>j</m:t>
+              </m:r>
+            </m:sub>
+          </m:sSub>
+          <m:r>
+            <w:rPr>
+              <w:rFonts w:ascii="Cambria Math" w:eastAsiaTheme="minorEastAsia" w:hAnsi="Cambria Math"/>
+            </w:rPr>
+            <m:t>=</m:t>
+          </m:r>
+          <m:sSub>
+            <m:sSubPr>
+              <m:ctrlPr>
+                <w:rPr>
+                  <w:rFonts w:ascii="Cambria Math" w:eastAsiaTheme="minorEastAsia" w:hAnsi="Cambria Math"/>
+                  <w:i/>
+                </w:rPr>
+              </m:ctrlPr>
+            </m:sSubPr>
+            <m:e>
+              <m:r>
+                <w:rPr>
+                  <w:rFonts w:ascii="Cambria Math" w:eastAsiaTheme="minorEastAsia" w:hAnsi="Cambria Math"/>
+                </w:rPr>
+                <m:t>N</m:t>
+              </m:r>
+            </m:e>
+            <m:sub>
+              <m:r>
+                <w:rPr>
+                  <w:rFonts w:ascii="Cambria Math" w:eastAsiaTheme="minorEastAsia" w:hAnsi="Cambria Math"/>
+                </w:rPr>
+                <m:t>j</m:t>
+              </m:r>
+            </m:sub>
+          </m:sSub>
+          <m:r>
+            <w:rPr>
+              <w:rFonts w:ascii="Cambria Math" w:eastAsiaTheme="minorEastAsia" w:hAnsi="Cambria Math"/>
+            </w:rPr>
+            <m:t>-1</m:t>
+          </m:r>
+        </m:oMath>
+      </m:oMathPara>
+    </w:p>
+    <w:p>
+      <w:pPr>
+        <w:jc w:val="center"/>
+        <w:rPr>
+          <w:rFonts w:eastAsiaTheme="minorEastAsia"/>
+        </w:rPr>
+      </w:pPr>
+      <m:oMath>
+        <m:sSub>
+          <m:sSubPr>
+            <m:ctrlPr>
+              <w:rPr>
+                <w:rFonts w:ascii="Cambria Math" w:eastAsiaTheme="minorEastAsia" w:hAnsi="Cambria Math"/>
+                <w:i/>
+              </w:rPr>
+            </m:ctrlPr>
+          </m:sSubPr>
+          <m:e>
+            <m:r>
+              <w:rPr>
+                <w:rFonts w:ascii="Cambria Math" w:eastAsiaTheme="minorEastAsia" w:hAnsi="Cambria Math"/>
+              </w:rPr>
+              <m:t>df</m:t>
+            </m:r>
+          </m:e>
+          <m:sub>
+            <m:r>
+              <w:rPr>
+                <w:rFonts w:ascii="Cambria Math" w:eastAsiaTheme="minorEastAsia" w:hAnsi="Cambria Math"/>
+              </w:rPr>
+              <m:t>j</m:t>
+            </m:r>
+          </m:sub>
+        </m:sSub>
+      </m:oMath>
+      <w:r>
+        <w:rPr>
+          <w:rFonts w:eastAsiaTheme="minorEastAsia"/>
+        </w:rPr>
+        <w:t xml:space="preserve"> - liczba stopni swobody j-tej grupy</w:t>
+      </w:r>
+      <w:r>
+        <w:rPr>
+          <w:rFonts w:eastAsiaTheme="minorEastAsia"/>
+        </w:rPr>
+        <w:br/>
+      </w:r>
+      <m:oMath>
+        <m:sSub>
+          <m:sSubPr>
+            <m:ctrlPr>
+              <w:rPr>
+                <w:rFonts w:ascii="Cambria Math" w:eastAsiaTheme="minorEastAsia" w:hAnsi="Cambria Math"/>
+                <w:i/>
+              </w:rPr>
+            </m:ctrlPr>
+          </m:sSubPr>
+          <m:e>
+            <m:r>
+              <w:rPr>
+                <w:rFonts w:ascii="Cambria Math" w:eastAsiaTheme="minorEastAsia" w:hAnsi="Cambria Math"/>
+              </w:rPr>
+              <m:t>N</m:t>
+            </m:r>
+          </m:e>
+          <m:sub>
+            <m:r>
+              <w:rPr>
+                <w:rFonts w:ascii="Cambria Math" w:eastAsiaTheme="minorEastAsia" w:hAnsi="Cambria Math"/>
+              </w:rPr>
+              <m:t>j</m:t>
+            </m:r>
+          </m:sub>
+        </m:sSub>
+      </m:oMath>
+      <w:r>
+        <w:rPr>
+          <w:rFonts w:eastAsiaTheme="minorEastAsia"/>
+        </w:rPr>
+        <w:t xml:space="preserve"> - ilość przebadanych osób w j-tej grupie</w:t>
+      </w:r>
+      <w:r>
+        <w:rPr>
+          <w:rFonts w:eastAsiaTheme="minorEastAsia"/>
+        </w:rPr>
+        <w:br/>
+      </w:r>
+    </w:p>
+    <w:p>
+      <w:pPr>
+        <w:jc w:val="both"/>
+        <w:rPr>
+          <w:rFonts w:eastAsiaTheme="minorEastAsia"/>
+        </w:rPr>
+      </w:pPr>
+      <w:r>
+        <w:rPr>
+          <w:rFonts w:eastAsiaTheme="minorEastAsia"/>
+        </w:rPr>
+        <w:tab/>
+        <w:t xml:space="preserve">Następnie oszacowano </w:t>
+      </w:r>
+      <w:r>
+        <w:rPr>
+          <w:rFonts w:eastAsiaTheme="minorEastAsia"/>
+        </w:rPr>
+        <w:t xml:space="preserve">[KORZYSTAJĄC Z NIEOBCIĄŻONEGO ESTYMATORA NAJWIĘKSZEJ WIARYGODNOŚCI] </w:t>
+      </w:r>
+      <w:r>
+        <w:rPr>
+          <w:rFonts w:eastAsiaTheme="minorEastAsia"/>
+        </w:rPr>
+        <w:t>wariancję dzieląc sumę kwadratów odchyleń od średniej przez liczbę stopni swobody dla każdej grupy.</w:t>
+      </w:r>
+      <w:r>
+        <w:rPr>
+          <w:rFonts w:eastAsiaTheme="minorEastAsia"/>
+        </w:rPr>
+        <w:t xml:space="preserve"> [SPRAWDZIC CZY NA PEWNO WARIANCJĘ</w:t>
+      </w:r>
+      <w:r>
+        <w:rPr>
+          <w:rFonts w:eastAsiaTheme="minorEastAsia"/>
+        </w:rPr>
+        <w:t xml:space="preserve"> I CZY NA PEWNO SZACUJEMY</w:t>
+      </w:r>
+      <w:r>
+        <w:rPr>
+          <w:rFonts w:eastAsiaTheme="minorEastAsia"/>
+        </w:rPr>
+        <w:t>]</w:t>
+      </w:r>
+    </w:p>
+    <w:p>
+      <w:pPr>
+        <w:jc w:val="both"/>
+        <w:rPr>
+          <w:rFonts w:eastAsiaTheme="minorEastAsia"/>
+        </w:rPr>
+      </w:pPr>
+      <w:r>
+        <w:rPr>
+          <w:rFonts w:eastAsiaTheme="minorEastAsia"/>
+        </w:rPr>
+        <w:tab/>
+      </w:r>
+      <w:r>
+        <w:rPr>
+          <w:rFonts w:eastAsiaTheme="minorEastAsia"/>
+        </w:rPr>
+        <w:t>[</w:t>
+      </w:r>
+      <w:r>
+        <w:rPr>
+          <w:rFonts w:eastAsiaTheme="minorEastAsia"/>
+        </w:rPr>
+        <w:t>http://www.naukowiec.org/wiedza/statystyka/stopnie-swobody_718.html</w:t>
+      </w:r>
+      <w:r>
+        <w:rPr>
+          <w:rFonts w:eastAsiaTheme="minorEastAsia"/>
+        </w:rPr>
+        <w:t>]</w:t>
+      </w:r>
+    </w:p>
+    <w:p>
+      <w:pPr>
+        <w:jc w:val="center"/>
+        <w:rPr>
+          <w:rFonts w:eastAsiaTheme="minorEastAsia"/>
+        </w:rPr>
+      </w:pPr>
+      <m:oMathPara>
+        <m:oMath>
+          <m:sSubSup>
+            <m:sSubSupPr>
+              <m:ctrlPr>
+                <w:rPr>
+                  <w:rFonts w:ascii="Cambria Math" w:eastAsiaTheme="minorEastAsia" w:hAnsi="Cambria Math"/>
+                  <w:i/>
+                </w:rPr>
+              </m:ctrlPr>
+            </m:sSubSupPr>
+            <m:e>
+              <m:r>
+                <w:rPr>
+                  <w:rFonts w:ascii="Cambria Math" w:eastAsiaTheme="minorEastAsia" w:hAnsi="Cambria Math"/>
+                </w:rPr>
+                <m:t>s</m:t>
+              </m:r>
+            </m:e>
+            <m:sub>
+              <m:r>
+                <w:rPr>
+                  <w:rFonts w:ascii="Cambria Math" w:eastAsiaTheme="minorEastAsia" w:hAnsi="Cambria Math"/>
+                </w:rPr>
+                <m:t>j</m:t>
+              </m:r>
+            </m:sub>
+            <m:sup>
+              <m:r>
+                <w:rPr>
+                  <w:rFonts w:ascii="Cambria Math" w:eastAsiaTheme="minorEastAsia" w:hAnsi="Cambria Math"/>
+                </w:rPr>
+                <m:t>2</m:t>
+              </m:r>
+            </m:sup>
+          </m:sSubSup>
+          <m:r>
+            <w:rPr>
+              <w:rFonts w:ascii="Cambria Math" w:eastAsiaTheme="minorEastAsia" w:hAnsi="Cambria Math"/>
+            </w:rPr>
+            <m:t>=</m:t>
+          </m:r>
+          <m:f>
+            <m:fPr>
+              <m:ctrlPr>
+                <w:rPr>
+                  <w:rFonts w:ascii="Cambria Math" w:eastAsiaTheme="minorEastAsia" w:hAnsi="Cambria Math"/>
+                  <w:i/>
+                </w:rPr>
+              </m:ctrlPr>
+            </m:fPr>
+            <m:num>
+              <m:r>
+                <w:rPr>
+                  <w:rFonts w:ascii="Cambria Math" w:eastAsiaTheme="minorEastAsia" w:hAnsi="Cambria Math"/>
+                </w:rPr>
+                <m:t>1</m:t>
+              </m:r>
+            </m:num>
+            <m:den>
+              <m:sSub>
+                <m:sSubPr>
+                  <m:ctrlPr>
+                    <w:rPr>
+                      <w:rFonts w:ascii="Cambria Math" w:eastAsiaTheme="minorEastAsia" w:hAnsi="Cambria Math"/>
+                      <w:i/>
+                    </w:rPr>
+                  </m:ctrlPr>
+                </m:sSubPr>
+                <m:e>
+                  <m:r>
+                    <w:rPr>
+                      <w:rFonts w:ascii="Cambria Math" w:eastAsiaTheme="minorEastAsia" w:hAnsi="Cambria Math"/>
+                    </w:rPr>
+                    <m:t>df</m:t>
+                  </m:r>
+                </m:e>
+                <m:sub>
+                  <m:r>
+                    <w:rPr>
+                      <w:rFonts w:ascii="Cambria Math" w:eastAsiaTheme="minorEastAsia" w:hAnsi="Cambria Math"/>
+                    </w:rPr>
+                    <m:t>j</m:t>
+                  </m:r>
+                </m:sub>
+              </m:sSub>
+            </m:den>
+          </m:f>
+          <m:sSub>
+            <m:sSubPr>
+              <m:ctrlPr>
+                <w:rPr>
+                  <w:rFonts w:ascii="Cambria Math" w:eastAsiaTheme="minorEastAsia" w:hAnsi="Cambria Math"/>
+                  <w:i/>
+                </w:rPr>
+              </m:ctrlPr>
+            </m:sSubPr>
+            <m:e>
+              <m:r>
+                <w:rPr>
+                  <w:rFonts w:ascii="Cambria Math" w:eastAsiaTheme="minorEastAsia" w:hAnsi="Cambria Math"/>
+                </w:rPr>
+                <m:t>SS</m:t>
+              </m:r>
+            </m:e>
+            <m:sub>
+              <m:r>
+                <w:rPr>
+                  <w:rFonts w:ascii="Cambria Math" w:eastAsiaTheme="minorEastAsia" w:hAnsi="Cambria Math"/>
+                </w:rPr>
+                <m:t>j</m:t>
+              </m:r>
+            </m:sub>
+          </m:sSub>
+        </m:oMath>
+      </m:oMathPara>
+    </w:p>
+    <w:p>
+      <w:pPr>
+        <w:jc w:val="center"/>
+        <w:rPr>
+          <w:rFonts w:eastAsiaTheme="minorEastAsia"/>
+        </w:rPr>
+      </w:pPr>
+      <m:oMath>
+        <m:sSubSup>
+          <m:sSubSupPr>
+            <m:ctrlPr>
+              <w:rPr>
+                <w:rFonts w:ascii="Cambria Math" w:eastAsiaTheme="minorEastAsia" w:hAnsi="Cambria Math"/>
+                <w:i/>
+              </w:rPr>
+            </m:ctrlPr>
+          </m:sSubSupPr>
+          <m:e>
+            <m:r>
+              <w:rPr>
+                <w:rFonts w:ascii="Cambria Math" w:eastAsiaTheme="minorEastAsia" w:hAnsi="Cambria Math"/>
+              </w:rPr>
+              <m:t>s</m:t>
+            </m:r>
+          </m:e>
+          <m:sub>
+            <m:r>
+              <w:rPr>
+                <w:rFonts w:ascii="Cambria Math" w:eastAsiaTheme="minorEastAsia" w:hAnsi="Cambria Math"/>
+              </w:rPr>
+              <m:t>j</m:t>
+            </m:r>
+          </m:sub>
+          <m:sup>
+            <m:r>
+              <w:rPr>
+                <w:rFonts w:ascii="Cambria Math" w:eastAsiaTheme="minorEastAsia" w:hAnsi="Cambria Math"/>
+              </w:rPr>
+              <m:t>2</m:t>
+            </m:r>
+          </m:sup>
+        </m:sSubSup>
+      </m:oMath>
+      <w:r>
+        <w:rPr>
+          <w:rFonts w:eastAsiaTheme="minorEastAsia"/>
+        </w:rPr>
+        <w:t xml:space="preserve"> - estymowana wariancja j-tej grupy</w:t>
+      </w:r>
+      <w:r>
+        <w:rPr>
+          <w:rFonts w:eastAsiaTheme="minorEastAsia"/>
+        </w:rPr>
+        <w:br/>
+      </w:r>
+      <m:oMath>
+        <m:sSub>
+          <m:sSubPr>
+            <m:ctrlPr>
+              <w:rPr>
+                <w:rFonts w:ascii="Cambria Math" w:eastAsiaTheme="minorEastAsia" w:hAnsi="Cambria Math"/>
+                <w:i/>
+              </w:rPr>
+            </m:ctrlPr>
+          </m:sSubPr>
+          <m:e>
+            <m:r>
+              <w:rPr>
+                <w:rFonts w:ascii="Cambria Math" w:eastAsiaTheme="minorEastAsia" w:hAnsi="Cambria Math"/>
+              </w:rPr>
+              <m:t>SS</m:t>
+            </m:r>
+          </m:e>
+          <m:sub>
+            <m:r>
+              <w:rPr>
+                <w:rFonts w:ascii="Cambria Math" w:eastAsiaTheme="minorEastAsia" w:hAnsi="Cambria Math"/>
+              </w:rPr>
+              <m:t>j</m:t>
+            </m:r>
+          </m:sub>
+        </m:sSub>
+      </m:oMath>
+      <w:r>
+        <w:rPr>
+          <w:rFonts w:eastAsiaTheme="minorEastAsia"/>
+        </w:rPr>
+        <w:t xml:space="preserve"> - suma kwadratów odchyleń od średniej j-tej grupy</w:t>
+      </w:r>
+      <w:r>
+        <w:rPr>
+          <w:rFonts w:eastAsiaTheme="minorEastAsia"/>
+        </w:rPr>
+        <w:br/>
+      </w:r>
+      <m:oMath>
+        <m:sSub>
+          <m:sSubPr>
+            <m:ctrlPr>
+              <w:rPr>
+                <w:rFonts w:ascii="Cambria Math" w:eastAsiaTheme="minorEastAsia" w:hAnsi="Cambria Math"/>
+                <w:i/>
+              </w:rPr>
+            </m:ctrlPr>
+          </m:sSubPr>
+          <m:e>
+            <m:r>
+              <w:rPr>
+                <w:rFonts w:ascii="Cambria Math" w:eastAsiaTheme="minorEastAsia" w:hAnsi="Cambria Math"/>
+              </w:rPr>
+              <m:t>df</m:t>
+            </m:r>
+          </m:e>
+          <m:sub>
+            <m:r>
+              <w:rPr>
+                <w:rFonts w:ascii="Cambria Math" w:eastAsiaTheme="minorEastAsia" w:hAnsi="Cambria Math"/>
+              </w:rPr>
+              <m:t>j</m:t>
+            </m:r>
+          </m:sub>
+        </m:sSub>
+      </m:oMath>
+      <w:r>
+        <w:rPr>
+          <w:rFonts w:eastAsiaTheme="minorEastAsia"/>
+        </w:rPr>
+        <w:t xml:space="preserve"> - liczba stopni swobody j-tej grupy</w:t>
+      </w:r>
+    </w:p>
+    <w:p>
+      <w:pPr>
+        <w:jc w:val="both"/>
+        <w:rPr>
+          <w:rFonts w:eastAsiaTheme="minorEastAsia"/>
+        </w:rPr>
+      </w:pPr>
+    </w:p>
+    <w:p>
+      <w:pPr>
+        <w:jc w:val="center"/>
+        <w:rPr>
+          <w:rFonts w:eastAsiaTheme="minorEastAsia"/>
+        </w:rPr>
+      </w:pPr>
+      <m:oMathPara>
+        <m:oMath>
+          <m:sSubSup>
+            <m:sSubSupPr>
+              <m:ctrlPr>
+                <w:rPr>
+                  <w:rFonts w:ascii="Cambria Math" w:hAnsi="Cambria Math"/>
+                  <w:i/>
+                </w:rPr>
+              </m:ctrlPr>
+            </m:sSubSupPr>
+            <m:e>
+              <m:r>
+                <w:rPr>
+                  <w:rFonts w:ascii="Cambria Math" w:hAnsi="Cambria Math"/>
+                </w:rPr>
+                <m:t>s</m:t>
+              </m:r>
+            </m:e>
+            <m:sub>
+              <m:r>
+                <w:rPr>
+                  <w:rFonts w:ascii="Cambria Math" w:hAnsi="Cambria Math"/>
+                </w:rPr>
+                <m:t>p</m:t>
+              </m:r>
+            </m:sub>
+            <m:sup>
+              <m:r>
+                <w:rPr>
+                  <w:rFonts w:ascii="Cambria Math" w:hAnsi="Cambria Math"/>
+                </w:rPr>
+                <m:t>2</m:t>
+              </m:r>
+            </m:sup>
+          </m:sSubSup>
+          <m:r>
+            <w:rPr>
+              <w:rFonts w:ascii="Cambria Math" w:hAnsi="Cambria Math"/>
+            </w:rPr>
+            <m:t>=</m:t>
+          </m:r>
+          <m:f>
+            <m:fPr>
+              <m:ctrlPr>
+                <w:rPr>
+                  <w:rFonts w:ascii="Cambria Math" w:eastAsiaTheme="minorEastAsia" w:hAnsi="Cambria Math"/>
+                  <w:i/>
+                </w:rPr>
+              </m:ctrlPr>
+            </m:fPr>
+            <m:num>
+              <m:sSub>
+                <m:sSubPr>
+                  <m:ctrlPr>
+                    <w:rPr>
+                      <w:rFonts w:ascii="Cambria Math" w:eastAsiaTheme="minorEastAsia" w:hAnsi="Cambria Math"/>
+                      <w:i/>
+                    </w:rPr>
+                  </m:ctrlPr>
+                </m:sSubPr>
+                <m:e>
+                  <m:r>
+                    <w:rPr>
+                      <w:rFonts w:ascii="Cambria Math" w:eastAsiaTheme="minorEastAsia" w:hAnsi="Cambria Math"/>
+                    </w:rPr>
+                    <m:t>df</m:t>
+                  </m:r>
+                </m:e>
+                <m:sub>
+                  <m:r>
+                    <w:rPr>
+                      <w:rFonts w:ascii="Cambria Math" w:eastAsiaTheme="minorEastAsia" w:hAnsi="Cambria Math"/>
+                    </w:rPr>
+                    <m:t>1</m:t>
+                  </m:r>
+                </m:sub>
+              </m:sSub>
+            </m:num>
+            <m:den>
+              <m:sSub>
+                <m:sSubPr>
+                  <m:ctrlPr>
+                    <w:rPr>
+                      <w:rFonts w:ascii="Cambria Math" w:eastAsiaTheme="minorEastAsia" w:hAnsi="Cambria Math"/>
+                      <w:i/>
+                    </w:rPr>
+                  </m:ctrlPr>
+                </m:sSubPr>
+                <m:e>
+                  <m:r>
+                    <w:rPr>
+                      <w:rFonts w:ascii="Cambria Math" w:eastAsiaTheme="minorEastAsia" w:hAnsi="Cambria Math"/>
+                    </w:rPr>
+                    <m:t>df</m:t>
+                  </m:r>
+                </m:e>
+                <m:sub>
+                  <m:r>
+                    <w:rPr>
+                      <w:rFonts w:ascii="Cambria Math" w:eastAsiaTheme="minorEastAsia" w:hAnsi="Cambria Math"/>
+                    </w:rPr>
+                    <m:t>1</m:t>
+                  </m:r>
+                </m:sub>
+              </m:sSub>
+              <m:r>
+                <w:rPr>
+                  <w:rFonts w:ascii="Cambria Math" w:eastAsiaTheme="minorEastAsia" w:hAnsi="Cambria Math"/>
+                </w:rPr>
+                <m:t>+</m:t>
+              </m:r>
+              <m:sSub>
+                <m:sSubPr>
+                  <m:ctrlPr>
+                    <w:rPr>
+                      <w:rFonts w:ascii="Cambria Math" w:eastAsiaTheme="minorEastAsia" w:hAnsi="Cambria Math"/>
+                      <w:i/>
+                    </w:rPr>
+                  </m:ctrlPr>
+                </m:sSubPr>
+                <m:e>
+                  <m:r>
+                    <w:rPr>
+                      <w:rFonts w:ascii="Cambria Math" w:eastAsiaTheme="minorEastAsia" w:hAnsi="Cambria Math"/>
+                    </w:rPr>
+                    <m:t>df</m:t>
+                  </m:r>
+                </m:e>
+                <m:sub>
+                  <m:r>
+                    <w:rPr>
+                      <w:rFonts w:ascii="Cambria Math" w:eastAsiaTheme="minorEastAsia" w:hAnsi="Cambria Math"/>
+                    </w:rPr>
+                    <m:t>2</m:t>
+                  </m:r>
+                </m:sub>
+              </m:sSub>
+            </m:den>
+          </m:f>
+          <m:sSubSup>
+            <m:sSubSupPr>
+              <m:ctrlPr>
+                <w:rPr>
+                  <w:rFonts w:ascii="Cambria Math" w:eastAsiaTheme="minorEastAsia" w:hAnsi="Cambria Math"/>
+                  <w:i/>
+                </w:rPr>
+              </m:ctrlPr>
+            </m:sSubSupPr>
+            <m:e>
+              <m:r>
+                <w:rPr>
+                  <w:rFonts w:ascii="Cambria Math" w:eastAsiaTheme="minorEastAsia" w:hAnsi="Cambria Math"/>
+                </w:rPr>
+                <m:t>s</m:t>
+              </m:r>
+            </m:e>
+            <m:sub>
+              <m:r>
+                <w:rPr>
+                  <w:rFonts w:ascii="Cambria Math" w:eastAsiaTheme="minorEastAsia" w:hAnsi="Cambria Math"/>
+                </w:rPr>
+                <m:t>1</m:t>
+              </m:r>
+            </m:sub>
+            <m:sup>
+              <m:r>
+                <w:rPr>
+                  <w:rFonts w:ascii="Cambria Math" w:eastAsiaTheme="minorEastAsia" w:hAnsi="Cambria Math"/>
+                </w:rPr>
+                <m:t>2</m:t>
+              </m:r>
+            </m:sup>
+          </m:sSubSup>
+          <m:r>
+            <w:rPr>
+              <w:rFonts w:ascii="Cambria Math" w:eastAsiaTheme="minorEastAsia" w:hAnsi="Cambria Math"/>
+            </w:rPr>
+            <m:t>+</m:t>
+          </m:r>
+          <m:f>
+            <m:fPr>
+              <m:ctrlPr>
+                <w:rPr>
+                  <w:rFonts w:ascii="Cambria Math" w:eastAsiaTheme="minorEastAsia" w:hAnsi="Cambria Math"/>
+                  <w:i/>
+                </w:rPr>
+              </m:ctrlPr>
+            </m:fPr>
+            <m:num>
+              <m:sSub>
+                <m:sSubPr>
+                  <m:ctrlPr>
+                    <w:rPr>
+                      <w:rFonts w:ascii="Cambria Math" w:eastAsiaTheme="minorEastAsia" w:hAnsi="Cambria Math"/>
+                      <w:i/>
+                    </w:rPr>
+                  </m:ctrlPr>
+                </m:sSubPr>
+                <m:e>
+                  <m:r>
+                    <w:rPr>
+                      <w:rFonts w:ascii="Cambria Math" w:eastAsiaTheme="minorEastAsia" w:hAnsi="Cambria Math"/>
+                    </w:rPr>
+                    <m:t>df</m:t>
+                  </m:r>
+                </m:e>
+                <m:sub>
+                  <m:r>
+                    <w:rPr>
+                      <w:rFonts w:ascii="Cambria Math" w:eastAsiaTheme="minorEastAsia" w:hAnsi="Cambria Math"/>
+                    </w:rPr>
+                    <m:t>2</m:t>
+                  </m:r>
+                </m:sub>
+              </m:sSub>
+            </m:num>
+            <m:den>
+              <m:sSub>
+                <m:sSubPr>
+                  <m:ctrlPr>
+                    <w:rPr>
+                      <w:rFonts w:ascii="Cambria Math" w:eastAsiaTheme="minorEastAsia" w:hAnsi="Cambria Math"/>
+                      <w:i/>
+                    </w:rPr>
+                  </m:ctrlPr>
+                </m:sSubPr>
+                <m:e>
+                  <m:r>
+                    <w:rPr>
+                      <w:rFonts w:ascii="Cambria Math" w:eastAsiaTheme="minorEastAsia" w:hAnsi="Cambria Math"/>
+                    </w:rPr>
+                    <m:t>df</m:t>
+                  </m:r>
+                </m:e>
+                <m:sub>
+                  <m:r>
+                    <w:rPr>
+                      <w:rFonts w:ascii="Cambria Math" w:eastAsiaTheme="minorEastAsia" w:hAnsi="Cambria Math"/>
+                    </w:rPr>
+                    <m:t>1</m:t>
+                  </m:r>
+                </m:sub>
+              </m:sSub>
+              <m:r>
+                <w:rPr>
+                  <w:rFonts w:ascii="Cambria Math" w:eastAsiaTheme="minorEastAsia" w:hAnsi="Cambria Math"/>
+                </w:rPr>
+                <m:t>+</m:t>
+              </m:r>
+              <m:sSub>
+                <m:sSubPr>
+                  <m:ctrlPr>
+                    <w:rPr>
+                      <w:rFonts w:ascii="Cambria Math" w:eastAsiaTheme="minorEastAsia" w:hAnsi="Cambria Math"/>
+                      <w:i/>
+                    </w:rPr>
+                  </m:ctrlPr>
+                </m:sSubPr>
+                <m:e>
+                  <m:r>
+                    <w:rPr>
+                      <w:rFonts w:ascii="Cambria Math" w:eastAsiaTheme="minorEastAsia" w:hAnsi="Cambria Math"/>
+                    </w:rPr>
+                    <m:t>df</m:t>
+                  </m:r>
+                </m:e>
+                <m:sub>
+                  <m:r>
+                    <w:rPr>
+                      <w:rFonts w:ascii="Cambria Math" w:eastAsiaTheme="minorEastAsia" w:hAnsi="Cambria Math"/>
+                    </w:rPr>
+                    <m:t>2</m:t>
+                  </m:r>
+                </m:sub>
+              </m:sSub>
+            </m:den>
+          </m:f>
+          <m:sSubSup>
+            <m:sSubSupPr>
+              <m:ctrlPr>
+                <w:rPr>
+                  <w:rFonts w:ascii="Cambria Math" w:eastAsiaTheme="minorEastAsia" w:hAnsi="Cambria Math"/>
+                  <w:i/>
+                </w:rPr>
+              </m:ctrlPr>
+            </m:sSubSupPr>
+            <m:e>
+              <m:r>
+                <w:rPr>
+                  <w:rFonts w:ascii="Cambria Math" w:eastAsiaTheme="minorEastAsia" w:hAnsi="Cambria Math"/>
+                </w:rPr>
+                <m:t>s</m:t>
+              </m:r>
+            </m:e>
+            <m:sub>
+              <m:r>
+                <w:rPr>
+                  <w:rFonts w:ascii="Cambria Math" w:eastAsiaTheme="minorEastAsia" w:hAnsi="Cambria Math"/>
+                </w:rPr>
+                <m:t>2</m:t>
+              </m:r>
+            </m:sub>
+            <m:sup>
+              <m:r>
+                <w:rPr>
+                  <w:rFonts w:ascii="Cambria Math" w:eastAsiaTheme="minorEastAsia" w:hAnsi="Cambria Math"/>
+                </w:rPr>
+                <m:t>2</m:t>
+              </m:r>
+            </m:sup>
+          </m:sSubSup>
+        </m:oMath>
+      </m:oMathPara>
+    </w:p>
+    <w:p>
+      <w:pPr>
+        <w:jc w:val="center"/>
+        <w:rPr>
+          <w:rFonts w:eastAsiaTheme="minorEastAsia"/>
+        </w:rPr>
+      </w:pPr>
+      <m:oMath>
+        <m:sSubSup>
+          <m:sSubSupPr>
+            <m:ctrlPr>
+              <w:rPr>
+                <w:rFonts w:ascii="Cambria Math" w:hAnsi="Cambria Math"/>
+                <w:i/>
+              </w:rPr>
+            </m:ctrlPr>
+          </m:sSubSupPr>
+          <m:e>
+            <m:r>
+              <w:rPr>
+                <w:rFonts w:ascii="Cambria Math" w:hAnsi="Cambria Math"/>
+              </w:rPr>
+              <m:t>s</m:t>
+            </m:r>
+          </m:e>
+          <m:sub>
+            <m:r>
+              <w:rPr>
+                <w:rFonts w:ascii="Cambria Math" w:hAnsi="Cambria Math"/>
+              </w:rPr>
+              <m:t>p</m:t>
+            </m:r>
+          </m:sub>
+          <m:sup>
+            <m:r>
+              <w:rPr>
+                <w:rFonts w:ascii="Cambria Math" w:hAnsi="Cambria Math"/>
+              </w:rPr>
+              <m:t>2</m:t>
+            </m:r>
+          </m:sup>
+        </m:sSubSup>
+      </m:oMath>
+      <w:r>
+        <w:rPr>
+          <w:rFonts w:eastAsiaTheme="minorEastAsia"/>
+        </w:rPr>
+        <w:t xml:space="preserve"> - [???]</w:t>
+      </w:r>
+      <w:r>
+        <w:rPr>
+          <w:rFonts w:eastAsiaTheme="minorEastAsia"/>
+        </w:rPr>
+        <w:br/>
+      </w:r>
+      <m:oMath>
+        <m:sSubSup>
+          <m:sSubSupPr>
+            <m:ctrlPr>
+              <w:rPr>
+                <w:rFonts w:ascii="Cambria Math" w:eastAsiaTheme="minorEastAsia" w:hAnsi="Cambria Math"/>
+                <w:i/>
+              </w:rPr>
+            </m:ctrlPr>
+          </m:sSubSupPr>
+          <m:e>
+            <m:r>
+              <w:rPr>
+                <w:rFonts w:ascii="Cambria Math" w:eastAsiaTheme="minorEastAsia" w:hAnsi="Cambria Math"/>
+              </w:rPr>
+              <m:t>s</m:t>
+            </m:r>
+          </m:e>
+          <m:sub>
+            <m:r>
+              <w:rPr>
+                <w:rFonts w:ascii="Cambria Math" w:eastAsiaTheme="minorEastAsia" w:hAnsi="Cambria Math"/>
+              </w:rPr>
+              <m:t>j</m:t>
+            </m:r>
+          </m:sub>
+          <m:sup>
+            <m:r>
+              <w:rPr>
+                <w:rFonts w:ascii="Cambria Math" w:eastAsiaTheme="minorEastAsia" w:hAnsi="Cambria Math"/>
+              </w:rPr>
+              <m:t>2</m:t>
+            </m:r>
+          </m:sup>
+        </m:sSubSup>
+      </m:oMath>
+      <w:r>
+        <w:rPr>
+          <w:rFonts w:eastAsiaTheme="minorEastAsia"/>
+        </w:rPr>
+        <w:t xml:space="preserve"> - estymowana wariancja j-tej grupy</w:t>
+      </w:r>
+      <w:r>
+        <w:rPr>
+          <w:rFonts w:eastAsiaTheme="minorEastAsia"/>
+        </w:rPr>
+        <w:t xml:space="preserve"> </w:t>
+      </w:r>
+      <w:r>
+        <w:rPr>
+          <w:rFonts w:eastAsiaTheme="minorEastAsia"/>
+        </w:rPr>
+        <w:br/>
+      </w:r>
+      <m:oMath>
+        <m:sSub>
+          <m:sSubPr>
+            <m:ctrlPr>
+              <w:rPr>
+                <w:rFonts w:ascii="Cambria Math" w:eastAsiaTheme="minorEastAsia" w:hAnsi="Cambria Math"/>
+                <w:i/>
+              </w:rPr>
+            </m:ctrlPr>
+          </m:sSubPr>
+          <m:e>
+            <m:r>
+              <w:rPr>
+                <w:rFonts w:ascii="Cambria Math" w:eastAsiaTheme="minorEastAsia" w:hAnsi="Cambria Math"/>
+              </w:rPr>
+              <m:t>df</m:t>
+            </m:r>
+          </m:e>
+          <m:sub>
+            <m:r>
+              <w:rPr>
+                <w:rFonts w:ascii="Cambria Math" w:eastAsiaTheme="minorEastAsia" w:hAnsi="Cambria Math"/>
+              </w:rPr>
+              <m:t>j</m:t>
+            </m:r>
+          </m:sub>
+        </m:sSub>
+      </m:oMath>
+      <w:r>
+        <w:rPr>
+          <w:rFonts w:eastAsiaTheme="minorEastAsia"/>
+        </w:rPr>
+        <w:t xml:space="preserve"> - liczba stopni swobody j-tej grupy</w:t>
+      </w:r>
+    </w:p>
+    <w:p>
+      <w:pPr>
+        <w:jc w:val="center"/>
+        <w:rPr>
+          <w:rFonts w:eastAsiaTheme="minorEastAsia"/>
+        </w:rPr>
+      </w:pPr>
+    </w:p>
+    <w:p>
+      <w:pPr>
+        <w:jc w:val="center"/>
+        <w:rPr>
+          <w:rFonts w:eastAsiaTheme="minorEastAsia"/>
+        </w:rPr>
+      </w:pPr>
+      <m:oMathPara>
+        <m:oMath>
+          <m:sSubSup>
+            <m:sSubSupPr>
+              <m:ctrlPr>
+                <w:rPr>
+                  <w:rFonts w:ascii="Cambria Math" w:eastAsiaTheme="minorEastAsia" w:hAnsi="Cambria Math"/>
+                  <w:i/>
+                </w:rPr>
+              </m:ctrlPr>
+            </m:sSubSupPr>
+            <m:e>
+              <m:r>
+                <w:rPr>
+                  <w:rFonts w:ascii="Cambria Math" w:eastAsiaTheme="minorEastAsia" w:hAnsi="Cambria Math"/>
+                </w:rPr>
+                <m:t>s</m:t>
+              </m:r>
+            </m:e>
+            <m:sub>
+              <m:sSub>
+                <m:sSubPr>
+                  <m:ctrlPr>
+                    <w:rPr>
+                      <w:rFonts w:ascii="Cambria Math" w:eastAsiaTheme="minorEastAsia" w:hAnsi="Cambria Math"/>
+                      <w:i/>
+                    </w:rPr>
+                  </m:ctrlPr>
+                </m:sSubPr>
+                <m:e>
+                  <m:r>
+                    <w:rPr>
+                      <w:rFonts w:ascii="Cambria Math" w:eastAsiaTheme="minorEastAsia" w:hAnsi="Cambria Math"/>
+                    </w:rPr>
+                    <m:t>M</m:t>
+                  </m:r>
+                </m:e>
+                <m:sub>
+                  <m:r>
+                    <w:rPr>
+                      <w:rFonts w:ascii="Cambria Math" w:eastAsiaTheme="minorEastAsia" w:hAnsi="Cambria Math"/>
+                    </w:rPr>
+                    <m:t>j</m:t>
+                  </m:r>
+                </m:sub>
+              </m:sSub>
+            </m:sub>
+            <m:sup>
+              <m:r>
+                <w:rPr>
+                  <w:rFonts w:ascii="Cambria Math" w:eastAsiaTheme="minorEastAsia" w:hAnsi="Cambria Math"/>
+                </w:rPr>
+                <m:t>2</m:t>
+              </m:r>
+            </m:sup>
+          </m:sSubSup>
+          <m:r>
+            <w:rPr>
+              <w:rFonts w:ascii="Cambria Math" w:eastAsiaTheme="minorEastAsia" w:hAnsi="Cambria Math"/>
+            </w:rPr>
+            <m:t>=</m:t>
+          </m:r>
+          <m:f>
+            <m:fPr>
+              <m:ctrlPr>
+                <w:rPr>
+                  <w:rFonts w:ascii="Cambria Math" w:eastAsiaTheme="minorEastAsia" w:hAnsi="Cambria Math"/>
+                  <w:i/>
+                </w:rPr>
+              </m:ctrlPr>
+            </m:fPr>
+            <m:num>
+              <m:sSubSup>
+                <m:sSubSupPr>
+                  <m:ctrlPr>
+                    <w:rPr>
+                      <w:rFonts w:ascii="Cambria Math" w:hAnsi="Cambria Math"/>
+                      <w:i/>
+                    </w:rPr>
+                  </m:ctrlPr>
+                </m:sSubSupPr>
+                <m:e>
+                  <m:r>
+                    <w:rPr>
+                      <w:rFonts w:ascii="Cambria Math" w:hAnsi="Cambria Math"/>
+                    </w:rPr>
+                    <m:t>s</m:t>
+                  </m:r>
+                </m:e>
+                <m:sub>
+                  <m:r>
+                    <w:rPr>
+                      <w:rFonts w:ascii="Cambria Math" w:hAnsi="Cambria Math"/>
+                    </w:rPr>
+                    <m:t>p</m:t>
+                  </m:r>
+                </m:sub>
+                <m:sup>
+                  <m:r>
+                    <w:rPr>
+                      <w:rFonts w:ascii="Cambria Math" w:hAnsi="Cambria Math"/>
+                    </w:rPr>
+                    <m:t>2</m:t>
+                  </m:r>
+                </m:sup>
+              </m:sSubSup>
+            </m:num>
+            <m:den>
+              <m:sSub>
+                <m:sSubPr>
+                  <m:ctrlPr>
+                    <w:rPr>
+                      <w:rFonts w:ascii="Cambria Math" w:eastAsiaTheme="minorEastAsia" w:hAnsi="Cambria Math"/>
+                      <w:i/>
+                    </w:rPr>
+                  </m:ctrlPr>
+                </m:sSubPr>
+                <m:e>
+                  <m:r>
+                    <w:rPr>
+                      <w:rFonts w:ascii="Cambria Math" w:eastAsiaTheme="minorEastAsia" w:hAnsi="Cambria Math"/>
+                    </w:rPr>
+                    <m:t>N</m:t>
+                  </m:r>
+                </m:e>
+                <m:sub>
+                  <m:r>
+                    <w:rPr>
+                      <w:rFonts w:ascii="Cambria Math" w:eastAsiaTheme="minorEastAsia" w:hAnsi="Cambria Math"/>
+                    </w:rPr>
+                    <m:t>j</m:t>
+                  </m:r>
+                </m:sub>
+              </m:sSub>
+            </m:den>
+          </m:f>
+        </m:oMath>
+      </m:oMathPara>
+    </w:p>
+    <w:p>
+      <w:pPr>
+        <w:jc w:val="center"/>
+        <w:rPr>
+          <w:rFonts w:eastAsiaTheme="minorEastAsia"/>
+        </w:rPr>
+      </w:pPr>
+      <m:oMath>
+        <m:sSubSup>
+          <m:sSubSupPr>
+            <m:ctrlPr>
+              <w:rPr>
+                <w:rFonts w:ascii="Cambria Math" w:hAnsi="Cambria Math"/>
+                <w:i/>
+              </w:rPr>
+            </m:ctrlPr>
+          </m:sSubSupPr>
+          <m:e>
+            <m:r>
+              <w:rPr>
+                <w:rFonts w:ascii="Cambria Math" w:hAnsi="Cambria Math"/>
+              </w:rPr>
+              <m:t>s</m:t>
+            </m:r>
+          </m:e>
+          <m:sub>
+            <m:r>
+              <w:rPr>
+                <w:rFonts w:ascii="Cambria Math" w:hAnsi="Cambria Math"/>
+              </w:rPr>
+              <m:t>p</m:t>
+            </m:r>
+          </m:sub>
+          <m:sup>
+            <m:r>
+              <w:rPr>
+                <w:rFonts w:ascii="Cambria Math" w:hAnsi="Cambria Math"/>
+              </w:rPr>
+              <m:t>2</m:t>
+            </m:r>
+          </m:sup>
+        </m:sSubSup>
+      </m:oMath>
+      <w:r>
+        <w:rPr>
+          <w:rFonts w:eastAsiaTheme="minorEastAsia"/>
+        </w:rPr>
+        <w:t xml:space="preserve"> - [???]</w:t>
+      </w:r>
+      <w:r>
+        <w:rPr>
+          <w:rFonts w:eastAsiaTheme="minorEastAsia"/>
+        </w:rPr>
+        <w:br/>
+      </w:r>
+      <m:oMath>
+        <m:sSubSup>
+          <m:sSubSupPr>
+            <m:ctrlPr>
+              <w:rPr>
+                <w:rFonts w:ascii="Cambria Math" w:eastAsiaTheme="minorEastAsia" w:hAnsi="Cambria Math"/>
+                <w:i/>
+              </w:rPr>
+            </m:ctrlPr>
+          </m:sSubSupPr>
+          <m:e>
+            <m:r>
+              <w:rPr>
+                <w:rFonts w:ascii="Cambria Math" w:eastAsiaTheme="minorEastAsia" w:hAnsi="Cambria Math"/>
+              </w:rPr>
+              <m:t>s</m:t>
+            </m:r>
+          </m:e>
+          <m:sub>
+            <m:sSub>
+              <m:sSubPr>
+                <m:ctrlPr>
+                  <w:rPr>
+                    <w:rFonts w:ascii="Cambria Math" w:eastAsiaTheme="minorEastAsia" w:hAnsi="Cambria Math"/>
+                    <w:i/>
+                  </w:rPr>
+                </m:ctrlPr>
+              </m:sSubPr>
+              <m:e>
+                <m:r>
+                  <w:rPr>
+                    <w:rFonts w:ascii="Cambria Math" w:eastAsiaTheme="minorEastAsia" w:hAnsi="Cambria Math"/>
+                  </w:rPr>
+                  <m:t>M</m:t>
+                </m:r>
+              </m:e>
+              <m:sub>
+                <m:r>
+                  <w:rPr>
+                    <w:rFonts w:ascii="Cambria Math" w:eastAsiaTheme="minorEastAsia" w:hAnsi="Cambria Math"/>
+                  </w:rPr>
+                  <m:t>j</m:t>
+                </m:r>
+              </m:sub>
+            </m:sSub>
+          </m:sub>
+          <m:sup>
+            <m:r>
+              <w:rPr>
+                <w:rFonts w:ascii="Cambria Math" w:eastAsiaTheme="minorEastAsia" w:hAnsi="Cambria Math"/>
+              </w:rPr>
+              <m:t>2</m:t>
+            </m:r>
+          </m:sup>
+        </m:sSubSup>
+      </m:oMath>
+      <w:r>
+        <w:rPr>
+          <w:rFonts w:eastAsiaTheme="minorEastAsia"/>
+        </w:rPr>
+        <w:t xml:space="preserve"> - </w:t>
+      </w:r>
+      <w:r>
+        <w:rPr>
+          <w:rFonts w:eastAsiaTheme="minorEastAsia"/>
+        </w:rPr>
+        <w:t>[???]</w:t>
+      </w:r>
+      <w:r>
+        <w:rPr>
+          <w:rFonts w:eastAsiaTheme="minorEastAsia"/>
+        </w:rPr>
+        <w:br/>
+      </w:r>
+      <m:oMath>
+        <m:sSub>
+          <m:sSubPr>
+            <m:ctrlPr>
+              <w:rPr>
+                <w:rFonts w:ascii="Cambria Math" w:eastAsiaTheme="minorEastAsia" w:hAnsi="Cambria Math"/>
+                <w:i/>
+              </w:rPr>
+            </m:ctrlPr>
+          </m:sSubPr>
+          <m:e>
+            <m:r>
+              <w:rPr>
+                <w:rFonts w:ascii="Cambria Math" w:eastAsiaTheme="minorEastAsia" w:hAnsi="Cambria Math"/>
+              </w:rPr>
+              <m:t>N</m:t>
+            </m:r>
+          </m:e>
+          <m:sub>
+            <m:r>
+              <w:rPr>
+                <w:rFonts w:ascii="Cambria Math" w:eastAsiaTheme="minorEastAsia" w:hAnsi="Cambria Math"/>
+              </w:rPr>
+              <m:t>j</m:t>
+            </m:r>
+          </m:sub>
+        </m:sSub>
+      </m:oMath>
+      <w:r>
+        <w:rPr>
+          <w:rFonts w:eastAsiaTheme="minorEastAsia"/>
+        </w:rPr>
+        <w:t xml:space="preserve"> - ilość przebadanych osób w j-tej grupie</w:t>
+      </w:r>
+    </w:p>
+    <w:p>
+      <w:pPr>
+        <w:jc w:val="center"/>
+        <w:rPr>
+          <w:rFonts w:eastAsiaTheme="minorEastAsia"/>
+        </w:rPr>
+      </w:pPr>
+    </w:p>
+    <w:p>
+      <w:pPr>
+        <w:jc w:val="center"/>
+        <w:rPr>
+          <w:rFonts w:eastAsiaTheme="minorEastAsia"/>
+        </w:rPr>
+      </w:pPr>
+      <m:oMathPara>
+        <m:oMath>
+          <m:r>
+            <w:rPr>
+              <w:rFonts w:ascii="Cambria Math" w:eastAsiaTheme="minorEastAsia" w:hAnsi="Cambria Math"/>
+            </w:rPr>
+            <w:lastRenderedPageBreak/>
+            <m:t xml:space="preserve">t= </m:t>
+          </m:r>
+          <m:f>
+            <m:fPr>
+              <m:ctrlPr>
+                <w:rPr>
+                  <w:rFonts w:ascii="Cambria Math" w:eastAsiaTheme="minorEastAsia" w:hAnsi="Cambria Math"/>
+                  <w:i/>
+                </w:rPr>
+              </m:ctrlPr>
+            </m:fPr>
+            <m:num>
+              <m:sSub>
+                <m:sSubPr>
+                  <m:ctrlPr>
+                    <w:rPr>
+                      <w:rFonts w:ascii="Cambria Math" w:eastAsiaTheme="minorEastAsia" w:hAnsi="Cambria Math"/>
+                      <w:i/>
+                    </w:rPr>
+                  </m:ctrlPr>
+                </m:sSubPr>
+                <m:e>
+                  <m:r>
+                    <w:rPr>
+                      <w:rFonts w:ascii="Cambria Math" w:eastAsiaTheme="minorEastAsia" w:hAnsi="Cambria Math"/>
+                    </w:rPr>
+                    <m:t>M</m:t>
+                  </m:r>
+                </m:e>
+                <m:sub>
+                  <m:r>
+                    <w:rPr>
+                      <w:rFonts w:ascii="Cambria Math" w:eastAsiaTheme="minorEastAsia" w:hAnsi="Cambria Math"/>
+                    </w:rPr>
+                    <m:t>1</m:t>
+                  </m:r>
+                </m:sub>
+              </m:sSub>
+              <m:r>
+                <w:rPr>
+                  <w:rFonts w:ascii="Cambria Math" w:eastAsiaTheme="minorEastAsia" w:hAnsi="Cambria Math"/>
+                </w:rPr>
+                <m:t>-</m:t>
+              </m:r>
+              <m:sSub>
+                <m:sSubPr>
+                  <m:ctrlPr>
+                    <w:rPr>
+                      <w:rFonts w:ascii="Cambria Math" w:eastAsiaTheme="minorEastAsia" w:hAnsi="Cambria Math"/>
+                      <w:i/>
+                    </w:rPr>
+                  </m:ctrlPr>
+                </m:sSubPr>
+                <m:e>
+                  <m:r>
+                    <w:rPr>
+                      <w:rFonts w:ascii="Cambria Math" w:eastAsiaTheme="minorEastAsia" w:hAnsi="Cambria Math"/>
+                    </w:rPr>
+                    <m:t>M</m:t>
+                  </m:r>
+                </m:e>
+                <m:sub>
+                  <m:r>
+                    <w:rPr>
+                      <w:rFonts w:ascii="Cambria Math" w:eastAsiaTheme="minorEastAsia" w:hAnsi="Cambria Math"/>
+                    </w:rPr>
+                    <m:t>2</m:t>
+                  </m:r>
+                </m:sub>
+              </m:sSub>
+            </m:num>
+            <m:den>
+              <m:rad>
+                <m:radPr>
+                  <m:degHide m:val="1"/>
+                  <m:ctrlPr>
+                    <w:rPr>
+                      <w:rFonts w:ascii="Cambria Math" w:eastAsiaTheme="minorEastAsia" w:hAnsi="Cambria Math"/>
+                      <w:i/>
+                    </w:rPr>
+                  </m:ctrlPr>
+                </m:radPr>
+                <m:deg/>
+                <m:e>
+                  <m:sSubSup>
+                    <m:sSubSupPr>
+                      <m:ctrlPr>
+                        <w:rPr>
+                          <w:rFonts w:ascii="Cambria Math" w:eastAsiaTheme="minorEastAsia" w:hAnsi="Cambria Math"/>
+                          <w:i/>
+                        </w:rPr>
+                      </m:ctrlPr>
+                    </m:sSubSupPr>
+                    <m:e>
+                      <m:r>
+                        <w:rPr>
+                          <w:rFonts w:ascii="Cambria Math" w:eastAsiaTheme="minorEastAsia" w:hAnsi="Cambria Math"/>
+                        </w:rPr>
+                        <m:t>s</m:t>
+                      </m:r>
+                    </m:e>
+                    <m:sub>
+                      <m:sSub>
+                        <m:sSubPr>
+                          <m:ctrlPr>
+                            <w:rPr>
+                              <w:rFonts w:ascii="Cambria Math" w:eastAsiaTheme="minorEastAsia" w:hAnsi="Cambria Math"/>
+                              <w:i/>
+                            </w:rPr>
+                          </m:ctrlPr>
+                        </m:sSubPr>
+                        <m:e>
+                          <m:r>
+                            <w:rPr>
+                              <w:rFonts w:ascii="Cambria Math" w:eastAsiaTheme="minorEastAsia" w:hAnsi="Cambria Math"/>
+                            </w:rPr>
+                            <m:t>M</m:t>
+                          </m:r>
+                        </m:e>
+                        <m:sub>
+                          <m:r>
+                            <w:rPr>
+                              <w:rFonts w:ascii="Cambria Math" w:eastAsiaTheme="minorEastAsia" w:hAnsi="Cambria Math"/>
+                            </w:rPr>
+                            <m:t>1</m:t>
+                          </m:r>
+                        </m:sub>
+                      </m:sSub>
+                    </m:sub>
+                    <m:sup>
+                      <m:r>
+                        <w:rPr>
+                          <w:rFonts w:ascii="Cambria Math" w:eastAsiaTheme="minorEastAsia" w:hAnsi="Cambria Math"/>
+                        </w:rPr>
+                        <m:t>2</m:t>
+                      </m:r>
+                    </m:sup>
+                  </m:sSubSup>
+                  <m:r>
+                    <w:rPr>
+                      <w:rFonts w:ascii="Cambria Math" w:eastAsiaTheme="minorEastAsia" w:hAnsi="Cambria Math"/>
+                    </w:rPr>
+                    <m:t xml:space="preserve">+ </m:t>
+                  </m:r>
+                  <m:sSubSup>
+                    <m:sSubSupPr>
+                      <m:ctrlPr>
+                        <w:rPr>
+                          <w:rFonts w:ascii="Cambria Math" w:eastAsiaTheme="minorEastAsia" w:hAnsi="Cambria Math"/>
+                          <w:i/>
+                        </w:rPr>
+                      </m:ctrlPr>
+                    </m:sSubSupPr>
+                    <m:e>
+                      <m:r>
+                        <w:rPr>
+                          <w:rFonts w:ascii="Cambria Math" w:eastAsiaTheme="minorEastAsia" w:hAnsi="Cambria Math"/>
+                        </w:rPr>
+                        <m:t>s</m:t>
+                      </m:r>
+                    </m:e>
+                    <m:sub>
+                      <m:sSub>
+                        <m:sSubPr>
+                          <m:ctrlPr>
+                            <w:rPr>
+                              <w:rFonts w:ascii="Cambria Math" w:eastAsiaTheme="minorEastAsia" w:hAnsi="Cambria Math"/>
+                              <w:i/>
+                            </w:rPr>
+                          </m:ctrlPr>
+                        </m:sSubPr>
+                        <m:e>
+                          <m:r>
+                            <w:rPr>
+                              <w:rFonts w:ascii="Cambria Math" w:eastAsiaTheme="minorEastAsia" w:hAnsi="Cambria Math"/>
+                            </w:rPr>
+                            <m:t>M</m:t>
+                          </m:r>
+                        </m:e>
+                        <m:sub>
+                          <m:r>
+                            <w:rPr>
+                              <w:rFonts w:ascii="Cambria Math" w:eastAsiaTheme="minorEastAsia" w:hAnsi="Cambria Math"/>
+                            </w:rPr>
+                            <m:t>2</m:t>
+                          </m:r>
+                        </m:sub>
+                      </m:sSub>
+                    </m:sub>
+                    <m:sup>
+                      <m:r>
+                        <w:rPr>
+                          <w:rFonts w:ascii="Cambria Math" w:eastAsiaTheme="minorEastAsia" w:hAnsi="Cambria Math"/>
+                        </w:rPr>
+                        <m:t>2</m:t>
+                      </m:r>
+                    </m:sup>
+                  </m:sSubSup>
+                </m:e>
+              </m:rad>
+            </m:den>
+          </m:f>
+        </m:oMath>
+      </m:oMathPara>
+    </w:p>
+    <w:p>
+      <w:pPr>
+        <w:jc w:val="center"/>
+        <w:rPr>
+          <w:rFonts w:eastAsiaTheme="minorEastAsia"/>
+        </w:rPr>
+      </w:pPr>
+      <w:r>
+        <w:rPr>
+          <w:rFonts w:eastAsiaTheme="minorEastAsia"/>
+        </w:rPr>
+        <w:t>t - t-statystyka [???]</w:t>
       </w:r>
       <w:bookmarkStart w:id="1" w:name="_GoBack"/>
       <w:bookmarkEnd w:id="1"/>
+      <w:r>
+        <w:rPr>
+          <w:rFonts w:eastAsiaTheme="minorEastAsia"/>
+        </w:rPr>
+        <w:br/>
+      </w:r>
+      <m:oMath>
+        <m:sSub>
+          <m:sSubPr>
+            <m:ctrlPr>
+              <w:rPr>
+                <w:rFonts w:ascii="Cambria Math" w:eastAsiaTheme="minorEastAsia" w:hAnsi="Cambria Math"/>
+                <w:i/>
+              </w:rPr>
+            </m:ctrlPr>
+          </m:sSubPr>
+          <m:e>
+            <m:r>
+              <w:rPr>
+                <w:rFonts w:ascii="Cambria Math" w:eastAsiaTheme="minorEastAsia" w:hAnsi="Cambria Math"/>
+              </w:rPr>
+              <m:t>M</m:t>
+            </m:r>
+          </m:e>
+          <m:sub>
+            <m:r>
+              <w:rPr>
+                <w:rFonts w:ascii="Cambria Math" w:eastAsiaTheme="minorEastAsia" w:hAnsi="Cambria Math"/>
+              </w:rPr>
+              <m:t>j</m:t>
+            </m:r>
+          </m:sub>
+        </m:sSub>
+      </m:oMath>
+      <w:r>
+        <w:rPr>
+          <w:rFonts w:eastAsiaTheme="minorEastAsia"/>
+        </w:rPr>
+        <w:t>- średnia ocena dla j-tej grupy</w:t>
+      </w:r>
+      <w:r>
+        <w:rPr>
+          <w:rFonts w:eastAsiaTheme="minorEastAsia"/>
+        </w:rPr>
+        <w:br/>
+      </w:r>
+      <m:oMath>
+        <m:sSubSup>
+          <m:sSubSupPr>
+            <m:ctrlPr>
+              <w:rPr>
+                <w:rFonts w:ascii="Cambria Math" w:eastAsiaTheme="minorEastAsia" w:hAnsi="Cambria Math"/>
+                <w:i/>
+              </w:rPr>
+            </m:ctrlPr>
+          </m:sSubSupPr>
+          <m:e>
+            <m:r>
+              <w:rPr>
+                <w:rFonts w:ascii="Cambria Math" w:eastAsiaTheme="minorEastAsia" w:hAnsi="Cambria Math"/>
+              </w:rPr>
+              <m:t>s</m:t>
+            </m:r>
+          </m:e>
+          <m:sub>
+            <m:sSub>
+              <m:sSubPr>
+                <m:ctrlPr>
+                  <w:rPr>
+                    <w:rFonts w:ascii="Cambria Math" w:eastAsiaTheme="minorEastAsia" w:hAnsi="Cambria Math"/>
+                    <w:i/>
+                  </w:rPr>
+                </m:ctrlPr>
+              </m:sSubPr>
+              <m:e>
+                <m:r>
+                  <w:rPr>
+                    <w:rFonts w:ascii="Cambria Math" w:eastAsiaTheme="minorEastAsia" w:hAnsi="Cambria Math"/>
+                  </w:rPr>
+                  <m:t>M</m:t>
+                </m:r>
+              </m:e>
+              <m:sub>
+                <m:r>
+                  <w:rPr>
+                    <w:rFonts w:ascii="Cambria Math" w:eastAsiaTheme="minorEastAsia" w:hAnsi="Cambria Math"/>
+                  </w:rPr>
+                  <m:t>j</m:t>
+                </m:r>
+              </m:sub>
+            </m:sSub>
+          </m:sub>
+          <m:sup>
+            <m:r>
+              <w:rPr>
+                <w:rFonts w:ascii="Cambria Math" w:eastAsiaTheme="minorEastAsia" w:hAnsi="Cambria Math"/>
+              </w:rPr>
+              <m:t>2</m:t>
+            </m:r>
+          </m:sup>
+        </m:sSubSup>
+      </m:oMath>
+      <w:r>
+        <w:rPr>
+          <w:rFonts w:eastAsiaTheme="minorEastAsia"/>
+        </w:rPr>
+        <w:t xml:space="preserve"> - [???]</w:t>
+      </w:r>
     </w:p>
     <w:p>
       <w:pPr>
@@ -276,6 +3056,56 @@
     </w:sectPr>
   </w:body>
 </w:document>
+</file>
+
+<file path=word/endnotes.xml><?xml version="1.0" encoding="utf-8"?>
+<w:endnotes xmlns:wpc="http://schemas.microsoft.com/office/word/2010/wordprocessingCanvas" xmlns:mc="http://schemas.openxmlformats.org/markup-compatibility/2006" xmlns:o="urn:schemas-microsoft-com:office:office" xmlns:r="http://schemas.openxmlformats.org/officeDocument/2006/relationships" xmlns:m="http://schemas.openxmlformats.org/officeDocument/2006/math" xmlns:v="urn:schemas-microsoft-com:vml" xmlns:wp14="http://schemas.microsoft.com/office/word/2010/wordprocessingDrawing" xmlns:wp="http://schemas.openxmlformats.org/drawingml/2006/wordprocessingDrawing" xmlns:w10="urn:schemas-microsoft-com:office:word" xmlns:w="http://schemas.openxmlformats.org/wordprocessingml/2006/main" xmlns:w14="http://schemas.microsoft.com/office/word/2010/wordml" xmlns:w15="http://schemas.microsoft.com/office/word/2012/wordml" xmlns:wpg="http://schemas.microsoft.com/office/word/2010/wordprocessingGroup" xmlns:wpi="http://schemas.microsoft.com/office/word/2010/wordprocessingInk" xmlns:wne="http://schemas.microsoft.com/office/word/2006/wordml" xmlns:wps="http://schemas.microsoft.com/office/word/2010/wordprocessingShape" mc:Ignorable="w14 w15 wp14">
+  <w:endnote w:type="separator" w:id="-1">
+    <w:p>
+      <w:pPr>
+        <w:spacing w:after="0" w:line="240" w:lineRule="auto"/>
+      </w:pPr>
+      <w:r>
+        <w:separator/>
+      </w:r>
+    </w:p>
+  </w:endnote>
+  <w:endnote w:type="continuationSeparator" w:id="0">
+    <w:p>
+      <w:pPr>
+        <w:spacing w:after="0" w:line="240" w:lineRule="auto"/>
+      </w:pPr>
+      <w:r>
+        <w:continuationSeparator/>
+      </w:r>
+    </w:p>
+  </w:endnote>
+</w:endnotes>
+</file>
+
+<file path=word/footnotes.xml><?xml version="1.0" encoding="utf-8"?>
+<w:footnotes xmlns:wpc="http://schemas.microsoft.com/office/word/2010/wordprocessingCanvas" xmlns:mc="http://schemas.openxmlformats.org/markup-compatibility/2006" xmlns:o="urn:schemas-microsoft-com:office:office" xmlns:r="http://schemas.openxmlformats.org/officeDocument/2006/relationships" xmlns:m="http://schemas.openxmlformats.org/officeDocument/2006/math" xmlns:v="urn:schemas-microsoft-com:vml" xmlns:wp14="http://schemas.microsoft.com/office/word/2010/wordprocessingDrawing" xmlns:wp="http://schemas.openxmlformats.org/drawingml/2006/wordprocessingDrawing" xmlns:w10="urn:schemas-microsoft-com:office:word" xmlns:w="http://schemas.openxmlformats.org/wordprocessingml/2006/main" xmlns:w14="http://schemas.microsoft.com/office/word/2010/wordml" xmlns:w15="http://schemas.microsoft.com/office/word/2012/wordml" xmlns:wpg="http://schemas.microsoft.com/office/word/2010/wordprocessingGroup" xmlns:wpi="http://schemas.microsoft.com/office/word/2010/wordprocessingInk" xmlns:wne="http://schemas.microsoft.com/office/word/2006/wordml" xmlns:wps="http://schemas.microsoft.com/office/word/2010/wordprocessingShape" mc:Ignorable="w14 w15 wp14">
+  <w:footnote w:type="separator" w:id="-1">
+    <w:p>
+      <w:pPr>
+        <w:spacing w:after="0" w:line="240" w:lineRule="auto"/>
+      </w:pPr>
+      <w:r>
+        <w:separator/>
+      </w:r>
+    </w:p>
+  </w:footnote>
+  <w:footnote w:type="continuationSeparator" w:id="0">
+    <w:p>
+      <w:pPr>
+        <w:spacing w:after="0" w:line="240" w:lineRule="auto"/>
+      </w:pPr>
+      <w:r>
+        <w:continuationSeparator/>
+      </w:r>
+    </w:p>
+  </w:footnote>
+</w:footnotes>
 </file>
 
 <file path=word/numbering.xml><?xml version="1.0" encoding="utf-8"?>
@@ -1251,6 +4081,55 @@
       <w:contextualSpacing/>
     </w:pPr>
   </w:style>
+  <w:style w:type="character" w:styleId="Tekstzastpczy">
+    <w:name w:val="Placeholder Text"/>
+    <w:basedOn w:val="Domylnaczcionkaakapitu"/>
+    <w:uiPriority w:val="99"/>
+    <w:semiHidden/>
+    <w:rsid w:val="00E151E0"/>
+    <w:rPr>
+      <w:color w:val="808080"/>
+    </w:rPr>
+  </w:style>
+  <w:style w:type="paragraph" w:styleId="Tekstprzypisukocowego">
+    <w:name w:val="endnote text"/>
+    <w:basedOn w:val="Normalny"/>
+    <w:link w:val="TekstprzypisukocowegoZnak"/>
+    <w:uiPriority w:val="99"/>
+    <w:semiHidden/>
+    <w:unhideWhenUsed/>
+    <w:rsid w:val="00F203D2"/>
+    <w:pPr>
+      <w:spacing w:after="0" w:line="240" w:lineRule="auto"/>
+    </w:pPr>
+    <w:rPr>
+      <w:sz w:val="20"/>
+      <w:szCs w:val="20"/>
+    </w:rPr>
+  </w:style>
+  <w:style w:type="character" w:customStyle="1" w:styleId="TekstprzypisukocowegoZnak">
+    <w:name w:val="Tekst przypisu końcowego Znak"/>
+    <w:basedOn w:val="Domylnaczcionkaakapitu"/>
+    <w:link w:val="Tekstprzypisukocowego"/>
+    <w:uiPriority w:val="99"/>
+    <w:semiHidden/>
+    <w:rsid w:val="00F203D2"/>
+    <w:rPr>
+      <w:sz w:val="20"/>
+      <w:szCs w:val="20"/>
+    </w:rPr>
+  </w:style>
+  <w:style w:type="character" w:styleId="Odwoanieprzypisukocowego">
+    <w:name w:val="endnote reference"/>
+    <w:basedOn w:val="Domylnaczcionkaakapitu"/>
+    <w:uiPriority w:val="99"/>
+    <w:semiHidden/>
+    <w:unhideWhenUsed/>
+    <w:rsid w:val="00F203D2"/>
+    <w:rPr>
+      <w:vertAlign w:val="superscript"/>
+    </w:rPr>
+  </w:style>
 </w:styles>
 </file>
 

</xml_diff>

<commit_message>
Analiza wyników - t-Student + autorski opis
</commit_message>
<xml_diff>
--- a/Analiza wyników.docx
+++ b/Analiza wyników.docx
@@ -771,13 +771,7 @@
                 <w:rPr>
                   <w:rFonts w:ascii="Cambria Math" w:eastAsiaTheme="minorEastAsia" w:hAnsi="Cambria Math"/>
                 </w:rPr>
-                <m:t>=</m:t>
-              </m:r>
-              <m:r>
-                <w:rPr>
-                  <w:rFonts w:ascii="Cambria Math" w:eastAsiaTheme="minorEastAsia" w:hAnsi="Cambria Math"/>
-                </w:rPr>
-                <m:t>x</m:t>
+                <m:t>=x</m:t>
               </m:r>
             </m:e>
             <m:sub>
@@ -854,13 +848,7 @@
               <w:rPr>
                 <w:rFonts w:ascii="Cambria Math" w:eastAsiaTheme="minorEastAsia" w:hAnsi="Cambria Math"/>
               </w:rPr>
-              <m:t>j</m:t>
-            </m:r>
-            <m:r>
-              <w:rPr>
-                <w:rFonts w:ascii="Cambria Math" w:eastAsiaTheme="minorEastAsia" w:hAnsi="Cambria Math"/>
-              </w:rPr>
-              <m:t>i</m:t>
+              <m:t>ji</m:t>
             </m:r>
           </m:sub>
         </m:sSub>
@@ -2304,13 +2292,7 @@
         <w:rPr>
           <w:rFonts w:eastAsiaTheme="minorEastAsia"/>
         </w:rPr>
-        <w:t xml:space="preserve"> - estymowana wariancja j-tej grupy</w:t>
-      </w:r>
-      <w:r>
-        <w:rPr>
-          <w:rFonts w:eastAsiaTheme="minorEastAsia"/>
-        </w:rPr>
-        <w:t xml:space="preserve"> </w:t>
+        <w:t xml:space="preserve"> - estymowana wariancja j-tej grupy </w:t>
       </w:r>
       <w:r>
         <w:rPr>
@@ -2622,13 +2604,7 @@
         <w:rPr>
           <w:rFonts w:eastAsiaTheme="minorEastAsia"/>
         </w:rPr>
-        <w:t xml:space="preserve"> - </w:t>
-      </w:r>
-      <w:r>
-        <w:rPr>
-          <w:rFonts w:eastAsiaTheme="minorEastAsia"/>
-        </w:rPr>
-        <w:t>[???]</w:t>
+        <w:t xml:space="preserve"> - [???]</w:t>
       </w:r>
       <w:r>
         <w:rPr>
@@ -2911,8 +2887,6 @@
         </w:rPr>
         <w:t>t - t-statystyka [???]</w:t>
       </w:r>
-      <w:bookmarkStart w:id="1" w:name="_GoBack"/>
-      <w:bookmarkEnd w:id="1"/>
       <w:r>
         <w:rPr>
           <w:rFonts w:eastAsiaTheme="minorEastAsia"/>
@@ -3024,29 +2998,1779 @@
     </w:p>
     <w:p>
       <w:pPr>
+        <w:jc w:val="center"/>
+        <w:rPr>
+          <w:rFonts w:eastAsiaTheme="minorEastAsia"/>
+        </w:rPr>
+      </w:pPr>
+    </w:p>
+    <w:p>
+      <w:pPr>
+        <w:ind w:firstLine="567"/>
+        <w:jc w:val="both"/>
+        <w:rPr>
+          <w:rFonts w:eastAsiaTheme="minorEastAsia"/>
+        </w:rPr>
+      </w:pPr>
+      <w:r>
+        <w:rPr>
+          <w:rFonts w:eastAsiaTheme="minorEastAsia"/>
+        </w:rPr>
+        <w:t>Ostatnim krokiem było odczytanie z tablic rozkładu t-Studenta wartości krytycznej. Aby odszukać pożądaną wartość potrzeba znać liczbę stopni swobody oraz</w:t>
+      </w:r>
+      <w:r>
+        <w:rPr>
+          <w:rFonts w:eastAsiaTheme="minorEastAsia"/>
+        </w:rPr>
+        <w:t xml:space="preserve"> poziom istotności</w:t>
+      </w:r>
+      <w:r>
+        <w:rPr>
+          <w:rFonts w:eastAsiaTheme="minorEastAsia"/>
+        </w:rPr>
+        <w:t xml:space="preserve">. </w:t>
+      </w:r>
+      <w:r>
+        <w:rPr>
+          <w:rFonts w:eastAsiaTheme="minorEastAsia"/>
+        </w:rPr>
+        <w:t xml:space="preserve">Wartość </w:t>
+      </w:r>
+      <w:r>
+        <w:rPr>
+          <w:rFonts w:eastAsiaTheme="minorEastAsia"/>
+        </w:rPr>
+        <w:t xml:space="preserve">krytyczna to liczba konieczna do stwierdzenia, </w:t>
+      </w:r>
+      <w:r>
+        <w:rPr>
+          <w:rFonts w:eastAsiaTheme="minorEastAsia"/>
+        </w:rPr>
+        <w:t xml:space="preserve">czy hipoteza zerowa może zostać odrzucona na podstawie </w:t>
+      </w:r>
+      <w:r>
+        <w:rPr>
+          <w:rFonts w:eastAsiaTheme="minorEastAsia"/>
+        </w:rPr>
+        <w:t xml:space="preserve">otrzymanych </w:t>
+      </w:r>
+      <w:r>
+        <w:rPr>
+          <w:rFonts w:eastAsiaTheme="minorEastAsia"/>
+        </w:rPr>
+        <w:t>wyników. Odbywa się to poprzeć porównanie jej</w:t>
+      </w:r>
+      <w:r>
+        <w:rPr>
+          <w:rFonts w:eastAsiaTheme="minorEastAsia"/>
+        </w:rPr>
+        <w:t xml:space="preserve"> z </w:t>
+      </w:r>
+      <w:r>
+        <w:rPr>
+          <w:rFonts w:eastAsiaTheme="minorEastAsia"/>
+        </w:rPr>
+        <w:t>wynik</w:t>
+      </w:r>
+      <w:r>
+        <w:rPr>
+          <w:rFonts w:eastAsiaTheme="minorEastAsia"/>
+        </w:rPr>
+        <w:t>iem</w:t>
+      </w:r>
+      <w:r>
+        <w:rPr>
+          <w:rFonts w:eastAsiaTheme="minorEastAsia"/>
+        </w:rPr>
+        <w:t xml:space="preserve"> testu t-Studenta, w przedstawionych równaniach </w:t>
+      </w:r>
+      <w:r>
+        <w:rPr>
+          <w:rFonts w:eastAsiaTheme="minorEastAsia"/>
+        </w:rPr>
+        <w:t>opisanym</w:t>
+      </w:r>
+      <w:r>
+        <w:rPr>
+          <w:rFonts w:eastAsiaTheme="minorEastAsia"/>
+        </w:rPr>
+        <w:t xml:space="preserve"> jako wartość </w:t>
+      </w:r>
+      <w:r>
+        <w:rPr>
+          <w:rFonts w:eastAsiaTheme="minorEastAsia"/>
+          <w:i/>
+        </w:rPr>
+        <w:t>t</w:t>
+      </w:r>
+      <w:r>
+        <w:rPr>
+          <w:rFonts w:eastAsiaTheme="minorEastAsia"/>
+        </w:rPr>
+        <w:t>.</w:t>
+      </w:r>
+      <w:r>
+        <w:rPr>
+          <w:rFonts w:eastAsiaTheme="minorEastAsia"/>
+        </w:rPr>
+        <w:t xml:space="preserve"> </w:t>
+      </w:r>
+      <w:r>
+        <w:rPr>
+          <w:rFonts w:eastAsiaTheme="minorEastAsia"/>
+        </w:rPr>
+        <w:t xml:space="preserve">Na tym etapie należy również wyjaśnić znaczenie poziomu istotności. Jest to liczba oznaczająca prawdopodobieństwo błędu, który jest akceptowalny w przeprowadzanym badaniu. Przez błąd rozumiany jest błąd pierwszego rzędu (ang. </w:t>
+      </w:r>
+      <w:r>
+        <w:rPr>
+          <w:rFonts w:eastAsiaTheme="minorEastAsia"/>
+          <w:i/>
+        </w:rPr>
+        <w:t>false positive</w:t>
+      </w:r>
+      <w:r>
+        <w:rPr>
+          <w:rFonts w:eastAsiaTheme="minorEastAsia"/>
+        </w:rPr>
+        <w:t>).</w:t>
+      </w:r>
+      <w:r>
+        <w:rPr>
+          <w:rFonts w:eastAsiaTheme="minorEastAsia"/>
+        </w:rPr>
+        <w:t xml:space="preserve"> Pojawia się on, gdy hipoteza zerowa zostaje odrzucona, pomimo faktu, że w rzeczywistości jest ona prawdziwa.</w:t>
+      </w:r>
+      <w:r>
+        <w:rPr>
+          <w:rFonts w:eastAsiaTheme="minorEastAsia"/>
+        </w:rPr>
+        <w:t xml:space="preserve"> Określenie poziomu istotności ciąży na badaczu. W przeprowadzonej analizie przyjęto, że prawdopodobieństwo popełnienia błędu pierwszego stopnia wynosi 0.05.</w:t>
+      </w:r>
+    </w:p>
+    <w:p>
+      <w:pPr>
+        <w:jc w:val="both"/>
+        <w:rPr>
+          <w:rFonts w:eastAsiaTheme="minorEastAsia"/>
+        </w:rPr>
+      </w:pPr>
+    </w:p>
+    <w:tbl>
+      <w:tblPr>
+        <w:tblStyle w:val="Tabela-Siatka"/>
+        <w:tblW w:w="0" w:type="auto"/>
+        <w:jc w:val="center"/>
+        <w:tblLook w:val="04A0" w:firstRow="1" w:lastRow="0" w:firstColumn="1" w:lastColumn="0" w:noHBand="0" w:noVBand="1"/>
+      </w:tblPr>
+      <w:tblGrid>
+        <w:gridCol w:w="1980"/>
+        <w:gridCol w:w="2410"/>
+      </w:tblGrid>
+      <w:tr>
+        <w:trPr>
+          <w:trHeight w:val="268"/>
+          <w:jc w:val="center"/>
+        </w:trPr>
+        <w:tc>
+          <w:tcPr>
+            <w:tcW w:w="1980" w:type="dxa"/>
+          </w:tcPr>
+          <w:p>
+            <w:pPr>
+              <w:jc w:val="both"/>
+              <w:rPr>
+                <w:rFonts w:eastAsiaTheme="minorEastAsia"/>
+              </w:rPr>
+            </w:pPr>
+            <w:r>
+              <w:rPr>
+                <w:rFonts w:eastAsiaTheme="minorEastAsia"/>
+              </w:rPr>
+              <w:t>Numer sekwencji</w:t>
+            </w:r>
+          </w:p>
+        </w:tc>
+        <w:tc>
+          <w:tcPr>
+            <w:tcW w:w="2410" w:type="dxa"/>
+          </w:tcPr>
+          <w:p>
+            <w:pPr>
+              <w:jc w:val="both"/>
+              <w:rPr>
+                <w:rFonts w:eastAsiaTheme="minorEastAsia"/>
+              </w:rPr>
+            </w:pPr>
+            <w:r>
+              <w:rPr>
+                <w:rFonts w:eastAsiaTheme="minorEastAsia"/>
+              </w:rPr>
+              <w:t>Wynik testu t-Studenta</w:t>
+            </w:r>
+          </w:p>
+        </w:tc>
+      </w:tr>
+      <w:tr>
+        <w:trPr>
+          <w:trHeight w:val="268"/>
+          <w:jc w:val="center"/>
+        </w:trPr>
+        <w:tc>
+          <w:tcPr>
+            <w:tcW w:w="1980" w:type="dxa"/>
+          </w:tcPr>
+          <w:p>
+            <w:pPr>
+              <w:jc w:val="both"/>
+              <w:rPr>
+                <w:rFonts w:eastAsiaTheme="minorEastAsia"/>
+              </w:rPr>
+            </w:pPr>
+            <w:r>
+              <w:rPr>
+                <w:rFonts w:eastAsiaTheme="minorEastAsia"/>
+              </w:rPr>
+              <w:t>Sekwencja 1</w:t>
+            </w:r>
+          </w:p>
+        </w:tc>
+        <w:tc>
+          <w:tcPr>
+            <w:tcW w:w="2410" w:type="dxa"/>
+          </w:tcPr>
+          <w:p>
+            <w:pPr>
+              <w:jc w:val="both"/>
+              <w:rPr>
+                <w:rFonts w:eastAsiaTheme="minorEastAsia"/>
+              </w:rPr>
+            </w:pPr>
+            <w:r>
+              <w:rPr>
+                <w:rFonts w:eastAsiaTheme="minorEastAsia"/>
+              </w:rPr>
+              <w:t>0,85</w:t>
+            </w:r>
+          </w:p>
+        </w:tc>
+      </w:tr>
+      <w:tr>
+        <w:trPr>
+          <w:trHeight w:val="253"/>
+          <w:jc w:val="center"/>
+        </w:trPr>
+        <w:tc>
+          <w:tcPr>
+            <w:tcW w:w="1980" w:type="dxa"/>
+          </w:tcPr>
+          <w:p>
+            <w:pPr>
+              <w:jc w:val="both"/>
+              <w:rPr>
+                <w:rFonts w:eastAsiaTheme="minorEastAsia"/>
+              </w:rPr>
+            </w:pPr>
+            <w:r>
+              <w:rPr>
+                <w:rFonts w:eastAsiaTheme="minorEastAsia"/>
+              </w:rPr>
+              <w:t>Sekwencja 2</w:t>
+            </w:r>
+          </w:p>
+        </w:tc>
+        <w:tc>
+          <w:tcPr>
+            <w:tcW w:w="2410" w:type="dxa"/>
+          </w:tcPr>
+          <w:p>
+            <w:pPr>
+              <w:jc w:val="both"/>
+              <w:rPr>
+                <w:rFonts w:eastAsiaTheme="minorEastAsia"/>
+              </w:rPr>
+            </w:pPr>
+            <w:r>
+              <w:rPr>
+                <w:rFonts w:eastAsiaTheme="minorEastAsia"/>
+              </w:rPr>
+              <w:t>0,49</w:t>
+            </w:r>
+          </w:p>
+        </w:tc>
+      </w:tr>
+      <w:tr>
+        <w:trPr>
+          <w:trHeight w:val="268"/>
+          <w:jc w:val="center"/>
+        </w:trPr>
+        <w:tc>
+          <w:tcPr>
+            <w:tcW w:w="1980" w:type="dxa"/>
+          </w:tcPr>
+          <w:p>
+            <w:pPr>
+              <w:jc w:val="both"/>
+              <w:rPr>
+                <w:rFonts w:eastAsiaTheme="minorEastAsia"/>
+              </w:rPr>
+            </w:pPr>
+            <w:r>
+              <w:rPr>
+                <w:rFonts w:eastAsiaTheme="minorEastAsia"/>
+              </w:rPr>
+              <w:t>Sekwencja 3</w:t>
+            </w:r>
+          </w:p>
+        </w:tc>
+        <w:tc>
+          <w:tcPr>
+            <w:tcW w:w="2410" w:type="dxa"/>
+          </w:tcPr>
+          <w:p>
+            <w:pPr>
+              <w:jc w:val="both"/>
+              <w:rPr>
+                <w:rFonts w:eastAsiaTheme="minorEastAsia"/>
+              </w:rPr>
+            </w:pPr>
+            <w:r>
+              <w:rPr>
+                <w:rFonts w:eastAsiaTheme="minorEastAsia"/>
+              </w:rPr>
+              <w:t>0,74</w:t>
+            </w:r>
+          </w:p>
+        </w:tc>
+      </w:tr>
+      <w:tr>
+        <w:trPr>
+          <w:trHeight w:val="253"/>
+          <w:jc w:val="center"/>
+        </w:trPr>
+        <w:tc>
+          <w:tcPr>
+            <w:tcW w:w="1980" w:type="dxa"/>
+          </w:tcPr>
+          <w:p>
+            <w:pPr>
+              <w:jc w:val="both"/>
+              <w:rPr>
+                <w:rFonts w:eastAsiaTheme="minorEastAsia"/>
+              </w:rPr>
+            </w:pPr>
+            <w:r>
+              <w:rPr>
+                <w:rFonts w:eastAsiaTheme="minorEastAsia"/>
+              </w:rPr>
+              <w:t>Sekwencja 4</w:t>
+            </w:r>
+          </w:p>
+        </w:tc>
+        <w:tc>
+          <w:tcPr>
+            <w:tcW w:w="2410" w:type="dxa"/>
+          </w:tcPr>
+          <w:p>
+            <w:pPr>
+              <w:jc w:val="both"/>
+              <w:rPr>
+                <w:rFonts w:eastAsiaTheme="minorEastAsia"/>
+              </w:rPr>
+            </w:pPr>
+            <w:r>
+              <w:rPr>
+                <w:rFonts w:eastAsiaTheme="minorEastAsia"/>
+              </w:rPr>
+              <w:t>0,83</w:t>
+            </w:r>
+          </w:p>
+        </w:tc>
+      </w:tr>
+      <w:tr>
+        <w:trPr>
+          <w:trHeight w:val="268"/>
+          <w:jc w:val="center"/>
+        </w:trPr>
+        <w:tc>
+          <w:tcPr>
+            <w:tcW w:w="1980" w:type="dxa"/>
+          </w:tcPr>
+          <w:p>
+            <w:pPr>
+              <w:jc w:val="both"/>
+              <w:rPr>
+                <w:rFonts w:eastAsiaTheme="minorEastAsia"/>
+              </w:rPr>
+            </w:pPr>
+            <w:r>
+              <w:rPr>
+                <w:rFonts w:eastAsiaTheme="minorEastAsia"/>
+              </w:rPr>
+              <w:t>Sekwencja 5</w:t>
+            </w:r>
+          </w:p>
+        </w:tc>
+        <w:tc>
+          <w:tcPr>
+            <w:tcW w:w="2410" w:type="dxa"/>
+          </w:tcPr>
+          <w:p>
+            <w:pPr>
+              <w:jc w:val="both"/>
+              <w:rPr>
+                <w:rFonts w:eastAsiaTheme="minorEastAsia"/>
+              </w:rPr>
+            </w:pPr>
+            <w:r>
+              <w:rPr>
+                <w:rFonts w:eastAsiaTheme="minorEastAsia"/>
+              </w:rPr>
+              <w:t>1,23</w:t>
+            </w:r>
+          </w:p>
+        </w:tc>
+      </w:tr>
+      <w:tr>
+        <w:trPr>
+          <w:trHeight w:val="253"/>
+          <w:jc w:val="center"/>
+        </w:trPr>
+        <w:tc>
+          <w:tcPr>
+            <w:tcW w:w="1980" w:type="dxa"/>
+          </w:tcPr>
+          <w:p>
+            <w:pPr>
+              <w:jc w:val="both"/>
+              <w:rPr>
+                <w:rFonts w:eastAsiaTheme="minorEastAsia"/>
+              </w:rPr>
+            </w:pPr>
+            <w:r>
+              <w:rPr>
+                <w:rFonts w:eastAsiaTheme="minorEastAsia"/>
+              </w:rPr>
+              <w:t>Sekwencja 6</w:t>
+            </w:r>
+          </w:p>
+        </w:tc>
+        <w:tc>
+          <w:tcPr>
+            <w:tcW w:w="2410" w:type="dxa"/>
+          </w:tcPr>
+          <w:p>
+            <w:pPr>
+              <w:jc w:val="both"/>
+              <w:rPr>
+                <w:rFonts w:eastAsiaTheme="minorEastAsia"/>
+              </w:rPr>
+            </w:pPr>
+            <w:r>
+              <w:rPr>
+                <w:rFonts w:eastAsiaTheme="minorEastAsia"/>
+              </w:rPr>
+              <w:t>0,41</w:t>
+            </w:r>
+          </w:p>
+        </w:tc>
+      </w:tr>
+      <w:tr>
+        <w:trPr>
+          <w:trHeight w:val="268"/>
+          <w:jc w:val="center"/>
+        </w:trPr>
+        <w:tc>
+          <w:tcPr>
+            <w:tcW w:w="1980" w:type="dxa"/>
+          </w:tcPr>
+          <w:p>
+            <w:pPr>
+              <w:jc w:val="both"/>
+              <w:rPr>
+                <w:rFonts w:eastAsiaTheme="minorEastAsia"/>
+              </w:rPr>
+            </w:pPr>
+            <w:r>
+              <w:rPr>
+                <w:rFonts w:eastAsiaTheme="minorEastAsia"/>
+              </w:rPr>
+              <w:t>Sekwencja 7</w:t>
+            </w:r>
+          </w:p>
+        </w:tc>
+        <w:tc>
+          <w:tcPr>
+            <w:tcW w:w="2410" w:type="dxa"/>
+          </w:tcPr>
+          <w:p>
+            <w:pPr>
+              <w:jc w:val="both"/>
+              <w:rPr>
+                <w:rFonts w:eastAsiaTheme="minorEastAsia"/>
+              </w:rPr>
+            </w:pPr>
+            <w:r>
+              <w:rPr>
+                <w:rFonts w:eastAsiaTheme="minorEastAsia"/>
+              </w:rPr>
+              <w:t>0,51</w:t>
+            </w:r>
+          </w:p>
+        </w:tc>
+      </w:tr>
+      <w:tr>
+        <w:trPr>
+          <w:trHeight w:val="268"/>
+          <w:jc w:val="center"/>
+        </w:trPr>
+        <w:tc>
+          <w:tcPr>
+            <w:tcW w:w="1980" w:type="dxa"/>
+          </w:tcPr>
+          <w:p>
+            <w:pPr>
+              <w:jc w:val="both"/>
+              <w:rPr>
+                <w:rFonts w:eastAsiaTheme="minorEastAsia"/>
+              </w:rPr>
+            </w:pPr>
+            <w:r>
+              <w:rPr>
+                <w:rFonts w:eastAsiaTheme="minorEastAsia"/>
+              </w:rPr>
+              <w:t>Sekwencja 8</w:t>
+            </w:r>
+          </w:p>
+        </w:tc>
+        <w:tc>
+          <w:tcPr>
+            <w:tcW w:w="2410" w:type="dxa"/>
+          </w:tcPr>
+          <w:p>
+            <w:pPr>
+              <w:jc w:val="both"/>
+              <w:rPr>
+                <w:rFonts w:eastAsiaTheme="minorEastAsia"/>
+              </w:rPr>
+            </w:pPr>
+            <w:r>
+              <w:rPr>
+                <w:rFonts w:eastAsiaTheme="minorEastAsia"/>
+              </w:rPr>
+              <w:t>0,27</w:t>
+            </w:r>
+          </w:p>
+        </w:tc>
+      </w:tr>
+      <w:tr>
+        <w:trPr>
+          <w:trHeight w:val="253"/>
+          <w:jc w:val="center"/>
+        </w:trPr>
+        <w:tc>
+          <w:tcPr>
+            <w:tcW w:w="1980" w:type="dxa"/>
+          </w:tcPr>
+          <w:p>
+            <w:pPr>
+              <w:jc w:val="both"/>
+              <w:rPr>
+                <w:rFonts w:eastAsiaTheme="minorEastAsia"/>
+              </w:rPr>
+            </w:pPr>
+            <w:r>
+              <w:rPr>
+                <w:rFonts w:eastAsiaTheme="minorEastAsia"/>
+              </w:rPr>
+              <w:t>Sekwencja 9</w:t>
+            </w:r>
+          </w:p>
+        </w:tc>
+        <w:tc>
+          <w:tcPr>
+            <w:tcW w:w="2410" w:type="dxa"/>
+          </w:tcPr>
+          <w:p>
+            <w:pPr>
+              <w:jc w:val="both"/>
+              <w:rPr>
+                <w:rFonts w:eastAsiaTheme="minorEastAsia"/>
+              </w:rPr>
+            </w:pPr>
+            <w:r>
+              <w:rPr>
+                <w:rFonts w:eastAsiaTheme="minorEastAsia"/>
+              </w:rPr>
+              <w:t>0,21</w:t>
+            </w:r>
+          </w:p>
+        </w:tc>
+      </w:tr>
+      <w:tr>
+        <w:trPr>
+          <w:trHeight w:val="268"/>
+          <w:jc w:val="center"/>
+        </w:trPr>
+        <w:tc>
+          <w:tcPr>
+            <w:tcW w:w="1980" w:type="dxa"/>
+          </w:tcPr>
+          <w:p>
+            <w:pPr>
+              <w:jc w:val="both"/>
+              <w:rPr>
+                <w:rFonts w:eastAsiaTheme="minorEastAsia"/>
+              </w:rPr>
+            </w:pPr>
+            <w:r>
+              <w:rPr>
+                <w:rFonts w:eastAsiaTheme="minorEastAsia"/>
+              </w:rPr>
+              <w:t>Sekwencja 1</w:t>
+            </w:r>
+            <w:r>
+              <w:rPr>
+                <w:rFonts w:eastAsiaTheme="minorEastAsia"/>
+              </w:rPr>
+              <w:t>0</w:t>
+            </w:r>
+          </w:p>
+        </w:tc>
+        <w:tc>
+          <w:tcPr>
+            <w:tcW w:w="2410" w:type="dxa"/>
+          </w:tcPr>
+          <w:p>
+            <w:pPr>
+              <w:jc w:val="both"/>
+              <w:rPr>
+                <w:rFonts w:eastAsiaTheme="minorEastAsia"/>
+              </w:rPr>
+            </w:pPr>
+            <w:r>
+              <w:rPr>
+                <w:rFonts w:eastAsiaTheme="minorEastAsia"/>
+              </w:rPr>
+              <w:t>0,83</w:t>
+            </w:r>
+          </w:p>
+        </w:tc>
+      </w:tr>
+      <w:tr>
+        <w:trPr>
+          <w:trHeight w:val="253"/>
+          <w:jc w:val="center"/>
+        </w:trPr>
+        <w:tc>
+          <w:tcPr>
+            <w:tcW w:w="1980" w:type="dxa"/>
+          </w:tcPr>
+          <w:p>
+            <w:pPr>
+              <w:jc w:val="both"/>
+              <w:rPr>
+                <w:rFonts w:eastAsiaTheme="minorEastAsia"/>
+              </w:rPr>
+            </w:pPr>
+            <w:r>
+              <w:rPr>
+                <w:rFonts w:eastAsiaTheme="minorEastAsia"/>
+              </w:rPr>
+              <w:t>Sekwencja 1</w:t>
+            </w:r>
+            <w:r>
+              <w:rPr>
+                <w:rFonts w:eastAsiaTheme="minorEastAsia"/>
+              </w:rPr>
+              <w:t>1</w:t>
+            </w:r>
+          </w:p>
+        </w:tc>
+        <w:tc>
+          <w:tcPr>
+            <w:tcW w:w="2410" w:type="dxa"/>
+          </w:tcPr>
+          <w:p>
+            <w:pPr>
+              <w:jc w:val="both"/>
+              <w:rPr>
+                <w:rFonts w:eastAsiaTheme="minorEastAsia"/>
+              </w:rPr>
+            </w:pPr>
+            <w:r>
+              <w:rPr>
+                <w:rFonts w:eastAsiaTheme="minorEastAsia"/>
+              </w:rPr>
+              <w:t>1,11</w:t>
+            </w:r>
+          </w:p>
+        </w:tc>
+      </w:tr>
+      <w:tr>
+        <w:trPr>
+          <w:trHeight w:val="268"/>
+          <w:jc w:val="center"/>
+        </w:trPr>
+        <w:tc>
+          <w:tcPr>
+            <w:tcW w:w="1980" w:type="dxa"/>
+          </w:tcPr>
+          <w:p>
+            <w:pPr>
+              <w:jc w:val="both"/>
+              <w:rPr>
+                <w:rFonts w:eastAsiaTheme="minorEastAsia"/>
+              </w:rPr>
+            </w:pPr>
+            <w:r>
+              <w:rPr>
+                <w:rFonts w:eastAsiaTheme="minorEastAsia"/>
+              </w:rPr>
+              <w:t>Sekwencja 1</w:t>
+            </w:r>
+            <w:r>
+              <w:rPr>
+                <w:rFonts w:eastAsiaTheme="minorEastAsia"/>
+              </w:rPr>
+              <w:t>2</w:t>
+            </w:r>
+          </w:p>
+        </w:tc>
+        <w:tc>
+          <w:tcPr>
+            <w:tcW w:w="2410" w:type="dxa"/>
+          </w:tcPr>
+          <w:p>
+            <w:pPr>
+              <w:jc w:val="both"/>
+              <w:rPr>
+                <w:rFonts w:eastAsiaTheme="minorEastAsia"/>
+              </w:rPr>
+            </w:pPr>
+            <w:r>
+              <w:rPr>
+                <w:rFonts w:eastAsiaTheme="minorEastAsia"/>
+              </w:rPr>
+              <w:t>0,51</w:t>
+            </w:r>
+          </w:p>
+        </w:tc>
+      </w:tr>
+      <w:tr>
+        <w:trPr>
+          <w:trHeight w:val="253"/>
+          <w:jc w:val="center"/>
+        </w:trPr>
+        <w:tc>
+          <w:tcPr>
+            <w:tcW w:w="1980" w:type="dxa"/>
+          </w:tcPr>
+          <w:p>
+            <w:pPr>
+              <w:jc w:val="both"/>
+              <w:rPr>
+                <w:rFonts w:eastAsiaTheme="minorEastAsia"/>
+              </w:rPr>
+            </w:pPr>
+            <w:r>
+              <w:rPr>
+                <w:rFonts w:eastAsiaTheme="minorEastAsia"/>
+              </w:rPr>
+              <w:t>Sekwencja 1</w:t>
+            </w:r>
+            <w:r>
+              <w:rPr>
+                <w:rFonts w:eastAsiaTheme="minorEastAsia"/>
+              </w:rPr>
+              <w:t>3</w:t>
+            </w:r>
+          </w:p>
+        </w:tc>
+        <w:tc>
+          <w:tcPr>
+            <w:tcW w:w="2410" w:type="dxa"/>
+          </w:tcPr>
+          <w:p>
+            <w:pPr>
+              <w:jc w:val="both"/>
+              <w:rPr>
+                <w:rFonts w:eastAsiaTheme="minorEastAsia"/>
+              </w:rPr>
+            </w:pPr>
+            <w:r>
+              <w:rPr>
+                <w:rFonts w:eastAsiaTheme="minorEastAsia"/>
+              </w:rPr>
+              <w:t>0,30</w:t>
+            </w:r>
+          </w:p>
+        </w:tc>
+      </w:tr>
+      <w:tr>
+        <w:trPr>
+          <w:trHeight w:val="253"/>
+          <w:jc w:val="center"/>
+        </w:trPr>
+        <w:tc>
+          <w:tcPr>
+            <w:tcW w:w="1980" w:type="dxa"/>
+          </w:tcPr>
+          <w:p>
+            <w:pPr>
+              <w:jc w:val="both"/>
+              <w:rPr>
+                <w:rFonts w:eastAsiaTheme="minorEastAsia"/>
+              </w:rPr>
+            </w:pPr>
+            <w:r>
+              <w:rPr>
+                <w:rFonts w:eastAsiaTheme="minorEastAsia"/>
+              </w:rPr>
+              <w:t>Sekwencja 1</w:t>
+            </w:r>
+            <w:r>
+              <w:rPr>
+                <w:rFonts w:eastAsiaTheme="minorEastAsia"/>
+              </w:rPr>
+              <w:t>4</w:t>
+            </w:r>
+          </w:p>
+        </w:tc>
+        <w:tc>
+          <w:tcPr>
+            <w:tcW w:w="2410" w:type="dxa"/>
+          </w:tcPr>
+          <w:p>
+            <w:pPr>
+              <w:jc w:val="both"/>
+              <w:rPr>
+                <w:rFonts w:eastAsiaTheme="minorEastAsia"/>
+              </w:rPr>
+            </w:pPr>
+            <w:r>
+              <w:rPr>
+                <w:rFonts w:eastAsiaTheme="minorEastAsia"/>
+              </w:rPr>
+              <w:t>0,50</w:t>
+            </w:r>
+          </w:p>
+        </w:tc>
+      </w:tr>
+      <w:tr>
+        <w:trPr>
+          <w:trHeight w:val="253"/>
+          <w:jc w:val="center"/>
+        </w:trPr>
+        <w:tc>
+          <w:tcPr>
+            <w:tcW w:w="1980" w:type="dxa"/>
+          </w:tcPr>
+          <w:p>
+            <w:pPr>
+              <w:jc w:val="both"/>
+              <w:rPr>
+                <w:rFonts w:eastAsiaTheme="minorEastAsia"/>
+              </w:rPr>
+            </w:pPr>
+            <w:r>
+              <w:rPr>
+                <w:rFonts w:eastAsiaTheme="minorEastAsia"/>
+              </w:rPr>
+              <w:t>Sekwencja 1</w:t>
+            </w:r>
+            <w:r>
+              <w:rPr>
+                <w:rFonts w:eastAsiaTheme="minorEastAsia"/>
+              </w:rPr>
+              <w:t>5</w:t>
+            </w:r>
+          </w:p>
+        </w:tc>
+        <w:tc>
+          <w:tcPr>
+            <w:tcW w:w="2410" w:type="dxa"/>
+          </w:tcPr>
+          <w:p>
+            <w:pPr>
+              <w:jc w:val="both"/>
+              <w:rPr>
+                <w:rFonts w:eastAsiaTheme="minorEastAsia"/>
+              </w:rPr>
+            </w:pPr>
+            <w:r>
+              <w:rPr>
+                <w:rFonts w:eastAsiaTheme="minorEastAsia"/>
+              </w:rPr>
+              <w:t>0,22</w:t>
+            </w:r>
+          </w:p>
+        </w:tc>
+      </w:tr>
+      <w:tr>
+        <w:trPr>
+          <w:trHeight w:val="253"/>
+          <w:jc w:val="center"/>
+        </w:trPr>
+        <w:tc>
+          <w:tcPr>
+            <w:tcW w:w="1980" w:type="dxa"/>
+          </w:tcPr>
+          <w:p>
+            <w:pPr>
+              <w:jc w:val="both"/>
+              <w:rPr>
+                <w:rFonts w:eastAsiaTheme="minorEastAsia"/>
+              </w:rPr>
+            </w:pPr>
+            <w:r>
+              <w:rPr>
+                <w:rFonts w:eastAsiaTheme="minorEastAsia"/>
+              </w:rPr>
+              <w:t>Sekwencja 1</w:t>
+            </w:r>
+            <w:r>
+              <w:rPr>
+                <w:rFonts w:eastAsiaTheme="minorEastAsia"/>
+              </w:rPr>
+              <w:t>6</w:t>
+            </w:r>
+          </w:p>
+        </w:tc>
+        <w:tc>
+          <w:tcPr>
+            <w:tcW w:w="2410" w:type="dxa"/>
+          </w:tcPr>
+          <w:p>
+            <w:pPr>
+              <w:jc w:val="both"/>
+              <w:rPr>
+                <w:rFonts w:eastAsiaTheme="minorEastAsia"/>
+              </w:rPr>
+            </w:pPr>
+            <w:r>
+              <w:rPr>
+                <w:rFonts w:eastAsiaTheme="minorEastAsia"/>
+              </w:rPr>
+              <w:t>0,70</w:t>
+            </w:r>
+          </w:p>
+        </w:tc>
+      </w:tr>
+      <w:tr>
+        <w:trPr>
+          <w:trHeight w:val="253"/>
+          <w:jc w:val="center"/>
+        </w:trPr>
+        <w:tc>
+          <w:tcPr>
+            <w:tcW w:w="1980" w:type="dxa"/>
+          </w:tcPr>
+          <w:p>
+            <w:pPr>
+              <w:jc w:val="both"/>
+              <w:rPr>
+                <w:rFonts w:eastAsiaTheme="minorEastAsia"/>
+              </w:rPr>
+            </w:pPr>
+            <w:r>
+              <w:rPr>
+                <w:rFonts w:eastAsiaTheme="minorEastAsia"/>
+              </w:rPr>
+              <w:t>Sekwencja 1</w:t>
+            </w:r>
+            <w:r>
+              <w:rPr>
+                <w:rFonts w:eastAsiaTheme="minorEastAsia"/>
+              </w:rPr>
+              <w:t>7</w:t>
+            </w:r>
+          </w:p>
+        </w:tc>
+        <w:tc>
+          <w:tcPr>
+            <w:tcW w:w="2410" w:type="dxa"/>
+          </w:tcPr>
+          <w:p>
+            <w:pPr>
+              <w:jc w:val="both"/>
+              <w:rPr>
+                <w:rFonts w:eastAsiaTheme="minorEastAsia"/>
+              </w:rPr>
+            </w:pPr>
+            <w:r>
+              <w:rPr>
+                <w:rFonts w:eastAsiaTheme="minorEastAsia"/>
+              </w:rPr>
+              <w:t>0,49</w:t>
+            </w:r>
+          </w:p>
+        </w:tc>
+      </w:tr>
+      <w:tr>
+        <w:trPr>
+          <w:trHeight w:val="253"/>
+          <w:jc w:val="center"/>
+        </w:trPr>
+        <w:tc>
+          <w:tcPr>
+            <w:tcW w:w="1980" w:type="dxa"/>
+          </w:tcPr>
+          <w:p>
+            <w:pPr>
+              <w:jc w:val="both"/>
+              <w:rPr>
+                <w:rFonts w:eastAsiaTheme="minorEastAsia"/>
+              </w:rPr>
+            </w:pPr>
+            <w:r>
+              <w:rPr>
+                <w:rFonts w:eastAsiaTheme="minorEastAsia"/>
+              </w:rPr>
+              <w:t>Sekwencja 1</w:t>
+            </w:r>
+            <w:r>
+              <w:rPr>
+                <w:rFonts w:eastAsiaTheme="minorEastAsia"/>
+              </w:rPr>
+              <w:t>8</w:t>
+            </w:r>
+          </w:p>
+        </w:tc>
+        <w:tc>
+          <w:tcPr>
+            <w:tcW w:w="2410" w:type="dxa"/>
+          </w:tcPr>
+          <w:p>
+            <w:pPr>
+              <w:jc w:val="both"/>
+              <w:rPr>
+                <w:rFonts w:eastAsiaTheme="minorEastAsia"/>
+              </w:rPr>
+            </w:pPr>
+            <w:r>
+              <w:rPr>
+                <w:rFonts w:eastAsiaTheme="minorEastAsia"/>
+              </w:rPr>
+              <w:t>0,25</w:t>
+            </w:r>
+          </w:p>
+        </w:tc>
+      </w:tr>
+      <w:tr>
+        <w:trPr>
+          <w:trHeight w:val="253"/>
+          <w:jc w:val="center"/>
+        </w:trPr>
+        <w:tc>
+          <w:tcPr>
+            <w:tcW w:w="1980" w:type="dxa"/>
+          </w:tcPr>
+          <w:p>
+            <w:pPr>
+              <w:jc w:val="both"/>
+              <w:rPr>
+                <w:rFonts w:eastAsiaTheme="minorEastAsia"/>
+              </w:rPr>
+            </w:pPr>
+            <w:r>
+              <w:rPr>
+                <w:rFonts w:eastAsiaTheme="minorEastAsia"/>
+              </w:rPr>
+              <w:t>Sekwencja 1</w:t>
+            </w:r>
+            <w:r>
+              <w:rPr>
+                <w:rFonts w:eastAsiaTheme="minorEastAsia"/>
+              </w:rPr>
+              <w:t>9</w:t>
+            </w:r>
+          </w:p>
+        </w:tc>
+        <w:tc>
+          <w:tcPr>
+            <w:tcW w:w="2410" w:type="dxa"/>
+          </w:tcPr>
+          <w:p>
+            <w:pPr>
+              <w:jc w:val="both"/>
+              <w:rPr>
+                <w:rFonts w:eastAsiaTheme="minorEastAsia"/>
+              </w:rPr>
+            </w:pPr>
+            <w:r>
+              <w:rPr>
+                <w:rFonts w:eastAsiaTheme="minorEastAsia"/>
+              </w:rPr>
+              <w:t>0,66</w:t>
+            </w:r>
+          </w:p>
+        </w:tc>
+      </w:tr>
+      <w:tr>
+        <w:trPr>
+          <w:trHeight w:val="253"/>
+          <w:jc w:val="center"/>
+        </w:trPr>
+        <w:tc>
+          <w:tcPr>
+            <w:tcW w:w="1980" w:type="dxa"/>
+          </w:tcPr>
+          <w:p>
+            <w:pPr>
+              <w:jc w:val="both"/>
+              <w:rPr>
+                <w:rFonts w:eastAsiaTheme="minorEastAsia"/>
+              </w:rPr>
+            </w:pPr>
+            <w:r>
+              <w:rPr>
+                <w:rFonts w:eastAsiaTheme="minorEastAsia"/>
+              </w:rPr>
+              <w:t>Sekwencja 20</w:t>
+            </w:r>
+          </w:p>
+        </w:tc>
+        <w:tc>
+          <w:tcPr>
+            <w:tcW w:w="2410" w:type="dxa"/>
+          </w:tcPr>
+          <w:p>
+            <w:pPr>
+              <w:jc w:val="both"/>
+              <w:rPr>
+                <w:rFonts w:eastAsiaTheme="minorEastAsia"/>
+              </w:rPr>
+            </w:pPr>
+            <w:r>
+              <w:rPr>
+                <w:rFonts w:eastAsiaTheme="minorEastAsia"/>
+              </w:rPr>
+              <w:t>0,47</w:t>
+            </w:r>
+          </w:p>
+        </w:tc>
+      </w:tr>
+      <w:tr>
+        <w:trPr>
+          <w:trHeight w:val="253"/>
+          <w:jc w:val="center"/>
+        </w:trPr>
+        <w:tc>
+          <w:tcPr>
+            <w:tcW w:w="1980" w:type="dxa"/>
+          </w:tcPr>
+          <w:p>
+            <w:pPr>
+              <w:jc w:val="both"/>
+              <w:rPr>
+                <w:rFonts w:eastAsiaTheme="minorEastAsia"/>
+              </w:rPr>
+            </w:pPr>
+            <w:r>
+              <w:rPr>
+                <w:rFonts w:eastAsiaTheme="minorEastAsia"/>
+              </w:rPr>
+              <w:t>Sekwencja 21</w:t>
+            </w:r>
+          </w:p>
+        </w:tc>
+        <w:tc>
+          <w:tcPr>
+            <w:tcW w:w="2410" w:type="dxa"/>
+          </w:tcPr>
+          <w:p>
+            <w:pPr>
+              <w:jc w:val="both"/>
+              <w:rPr>
+                <w:rFonts w:eastAsiaTheme="minorEastAsia"/>
+              </w:rPr>
+            </w:pPr>
+            <w:r>
+              <w:rPr>
+                <w:rFonts w:eastAsiaTheme="minorEastAsia"/>
+              </w:rPr>
+              <w:t>0,31</w:t>
+            </w:r>
+          </w:p>
+        </w:tc>
+      </w:tr>
+      <w:tr>
+        <w:trPr>
+          <w:trHeight w:val="253"/>
+          <w:jc w:val="center"/>
+        </w:trPr>
+        <w:tc>
+          <w:tcPr>
+            <w:tcW w:w="1980" w:type="dxa"/>
+          </w:tcPr>
+          <w:p>
+            <w:pPr>
+              <w:jc w:val="both"/>
+              <w:rPr>
+                <w:rFonts w:eastAsiaTheme="minorEastAsia"/>
+              </w:rPr>
+            </w:pPr>
+            <w:r>
+              <w:rPr>
+                <w:rFonts w:eastAsiaTheme="minorEastAsia"/>
+              </w:rPr>
+              <w:t>Sekwencja 22</w:t>
+            </w:r>
+          </w:p>
+        </w:tc>
+        <w:tc>
+          <w:tcPr>
+            <w:tcW w:w="2410" w:type="dxa"/>
+          </w:tcPr>
+          <w:p>
+            <w:pPr>
+              <w:jc w:val="both"/>
+              <w:rPr>
+                <w:rFonts w:eastAsiaTheme="minorEastAsia"/>
+              </w:rPr>
+            </w:pPr>
+            <w:r>
+              <w:rPr>
+                <w:rFonts w:eastAsiaTheme="minorEastAsia"/>
+              </w:rPr>
+              <w:t>0</w:t>
+            </w:r>
+          </w:p>
+        </w:tc>
+      </w:tr>
+      <w:tr>
+        <w:trPr>
+          <w:trHeight w:val="253"/>
+          <w:jc w:val="center"/>
+        </w:trPr>
+        <w:tc>
+          <w:tcPr>
+            <w:tcW w:w="1980" w:type="dxa"/>
+          </w:tcPr>
+          <w:p>
+            <w:pPr>
+              <w:jc w:val="both"/>
+              <w:rPr>
+                <w:rFonts w:eastAsiaTheme="minorEastAsia"/>
+              </w:rPr>
+            </w:pPr>
+            <w:r>
+              <w:rPr>
+                <w:rFonts w:eastAsiaTheme="minorEastAsia"/>
+              </w:rPr>
+              <w:t>Sekwencja 23</w:t>
+            </w:r>
+          </w:p>
+        </w:tc>
+        <w:tc>
+          <w:tcPr>
+            <w:tcW w:w="2410" w:type="dxa"/>
+          </w:tcPr>
+          <w:p>
+            <w:pPr>
+              <w:jc w:val="both"/>
+              <w:rPr>
+                <w:rFonts w:eastAsiaTheme="minorEastAsia"/>
+              </w:rPr>
+            </w:pPr>
+            <w:r>
+              <w:rPr>
+                <w:rFonts w:eastAsiaTheme="minorEastAsia"/>
+              </w:rPr>
+              <w:t>0,21</w:t>
+            </w:r>
+          </w:p>
+        </w:tc>
+      </w:tr>
+    </w:tbl>
+    <w:p>
+      <w:pPr>
+        <w:jc w:val="center"/>
+      </w:pPr>
+      <w:r>
+        <w:t>Tabela 1. Wyniki testu t-Studenta dla poszczególnych sekwencji wideo.</w:t>
+      </w:r>
+      <w:r>
+        <w:br/>
+      </w:r>
+    </w:p>
+    <w:p>
+      <w:pPr>
+        <w:ind w:firstLine="567"/>
+        <w:jc w:val="both"/>
+        <w:rPr>
+          <w:rFonts w:eastAsiaTheme="minorEastAsia"/>
+        </w:rPr>
+      </w:pPr>
+      <w:r>
+        <w:rPr>
+          <w:rFonts w:eastAsiaTheme="minorEastAsia"/>
+        </w:rPr>
+        <w:lastRenderedPageBreak/>
+        <w:t>W wyniku przeprowadzenia testu t-Studenta otrzymano rezultaty przedstawione w tabeli 1.</w:t>
+      </w:r>
+      <w:r>
+        <w:rPr>
+          <w:rFonts w:eastAsiaTheme="minorEastAsia"/>
+        </w:rPr>
+        <w:t xml:space="preserve"> Przy zadanej liczbie stopni swobody wynoszącej 12 oraz poziomie istotności 0.05 z tabeli rozkładu t-Studenta odczytano wartość </w:t>
+      </w:r>
+      <w:r>
+        <w:rPr>
+          <w:rFonts w:eastAsiaTheme="minorEastAsia"/>
+        </w:rPr>
+        <w:t>2,1788</w:t>
+      </w:r>
+      <w:r>
+        <w:rPr>
+          <w:rFonts w:eastAsiaTheme="minorEastAsia"/>
+        </w:rPr>
+        <w:t xml:space="preserve">. </w:t>
+      </w:r>
+      <w:r>
+        <w:rPr>
+          <w:rFonts w:eastAsiaTheme="minorEastAsia"/>
+        </w:rPr>
+        <w:t>Oznacza ona wartość minimalną, którą musiałby osiągnąć test t-Studenta dla większości sekwencji filmowej aby móc rozważać odrzucenie hipotezy zerowej, na rzecz hipotezy alternatywnej.</w:t>
+      </w:r>
+      <w:r>
+        <w:rPr>
+          <w:rFonts w:eastAsiaTheme="minorEastAsia"/>
+        </w:rPr>
+        <w:t xml:space="preserve"> </w:t>
+      </w:r>
+      <w:r>
+        <w:rPr>
+          <w:rFonts w:eastAsiaTheme="minorEastAsia"/>
+        </w:rPr>
+        <w:t>W przeprowadzonym teście żadna wartość nawet nie zbliżyła się do tego progu.</w:t>
+      </w:r>
+    </w:p>
+    <w:p>
+      <w:pPr>
+        <w:ind w:firstLine="567"/>
+        <w:jc w:val="both"/>
+        <w:rPr>
+          <w:rFonts w:eastAsiaTheme="minorEastAsia"/>
+        </w:rPr>
+      </w:pPr>
+    </w:p>
+    <w:p>
+      <w:pPr>
+        <w:ind w:firstLine="567"/>
+        <w:jc w:val="both"/>
+      </w:pPr>
+      <w:r>
+        <w:rPr>
+          <w:rFonts w:eastAsiaTheme="minorEastAsia"/>
+        </w:rPr>
+        <w:t xml:space="preserve">Głównym wnioskiem z przeprowadzonej analizy t-Studenta iż przeprowadzone badania mające na celu porównanie dwóch wybranych metod testowych są nieistotne statystycznie. </w:t>
+      </w:r>
+      <w:r>
+        <w:rPr>
+          <w:rFonts w:eastAsiaTheme="minorEastAsia"/>
+        </w:rPr>
+        <w:t>Wywnioskowano również</w:t>
+      </w:r>
+      <w:r>
+        <w:rPr>
+          <w:rFonts w:eastAsiaTheme="minorEastAsia"/>
+        </w:rPr>
+        <w:t xml:space="preserve"> </w:t>
+      </w:r>
+      <w:r>
+        <w:rPr>
+          <w:rFonts w:eastAsiaTheme="minorEastAsia"/>
+        </w:rPr>
+        <w:t>na podstawie przeprowadzonego testu</w:t>
+      </w:r>
+      <w:r>
+        <w:rPr>
+          <w:rFonts w:eastAsiaTheme="minorEastAsia"/>
+        </w:rPr>
+        <w:t>, iż</w:t>
+      </w:r>
+      <w:r>
+        <w:rPr>
+          <w:rFonts w:eastAsiaTheme="minorEastAsia"/>
+        </w:rPr>
+        <w:t xml:space="preserve"> </w:t>
+      </w:r>
+      <w:r>
+        <w:rPr>
+          <w:rFonts w:eastAsiaTheme="minorEastAsia"/>
+        </w:rPr>
+        <w:t xml:space="preserve">postawiona hipoteza zerowa jest prawdziwa. </w:t>
+      </w:r>
+      <w:r>
+        <w:rPr>
+          <w:rFonts w:eastAsiaTheme="minorEastAsia"/>
+        </w:rPr>
+        <w:t>Oznacza to, że w kontekście testu t-Studenta dla otrzymanych wyników wybór scenariusza testowego z wcześniej wymienionych nie ma wpływu na otrzymane wyniki. Można więc stosować je wymiennie, bez obawy o wypaczenie wyników.</w:t>
+      </w:r>
+    </w:p>
+    <w:p/>
+    <w:p/>
+    <w:p>
+      <w:pPr>
         <w:pStyle w:val="Nagwek1"/>
       </w:pPr>
-    </w:p>
-    <w:p>
-      <w:pPr>
-        <w:pStyle w:val="Nagwek1"/>
-      </w:pPr>
-      <w:r>
-        <w:t xml:space="preserve">Wnioski z przeprowadzonych </w:t>
-      </w:r>
-      <w:r>
-        <w:t>analiz</w:t>
-      </w:r>
-    </w:p>
-    <w:p>
-      <w:pPr>
-        <w:pStyle w:val="Nagwek1"/>
+      <w:r>
+        <w:t xml:space="preserve">Autorska metoda translacji </w:t>
+      </w:r>
+      <w:r>
+        <w:t>wyników w skali porównawczej na skalę pięciostopniową</w:t>
+      </w:r>
+    </w:p>
+    <w:p>
+      <w:pPr>
+        <w:ind w:firstLine="567"/>
+        <w:jc w:val="both"/>
+      </w:pPr>
+      <w:r>
+        <w:t xml:space="preserve">Jednym z problemów, które pojawiły się podczas części badawczej pracy magisterskiej była niezgodność skal, użytych podczas testów subiektywnych. Dwa scenariusze operowały na skali pięciostopniowej, w której użytkownik miał wyrazić swoja opinię na temat wyświetlonego właśnie filmu. </w:t>
+      </w:r>
+      <w:r>
+        <w:t>Trzeci bazował na skali siedmiostopniowej, pozwalającej użytkownikowi na ocenę porównawczą dwóch następujących po sobie sekwencji filmowych. Dostarczał zbioru wartości równemu kolejnym liczbo</w:t>
+      </w:r>
+      <w:r>
+        <w:t>m całkowitym w przedziale domkniętym</w:t>
+      </w:r>
+      <w:r>
+        <w:t xml:space="preserve"> obustronnie</w:t>
+      </w:r>
+      <w:r>
+        <w:t xml:space="preserve"> od minus trzech do trzech.</w:t>
+      </w:r>
+    </w:p>
+    <w:p>
+      <w:pPr>
+        <w:ind w:firstLine="567"/>
+        <w:jc w:val="both"/>
+      </w:pPr>
+    </w:p>
+    <w:p>
+      <w:pPr>
+        <w:ind w:firstLine="567"/>
+        <w:jc w:val="both"/>
+      </w:pPr>
+      <w:r>
+        <w:t>Przeprowadzono próbę przygotowania heurystycznego algorytmu, pozwalającego na przetłumaczenie wyników otrzymanych w omówionej skali porównawczej na skalę pięciostopniową.</w:t>
+      </w:r>
+      <w:r>
+        <w:t xml:space="preserve"> Algorytm pozwala na porównanie wyników otrzymanych skalach dowolnego stopnia, zarówno dostarczających danych wejściowych jak i wyjściowych.</w:t>
+      </w:r>
+      <w:r>
+        <w:t xml:space="preserve"> Omówiony zostanie jednak na przykładzie skal użytych w pracy magisterskiej.</w:t>
+      </w:r>
+    </w:p>
+    <w:p>
+      <w:pPr>
+        <w:ind w:firstLine="567"/>
+        <w:jc w:val="both"/>
+      </w:pPr>
+    </w:p>
+    <w:p>
+      <w:pPr>
+        <w:ind w:firstLine="567"/>
+        <w:jc w:val="both"/>
+      </w:pPr>
+      <w:r>
+        <w:t xml:space="preserve">Jednym z ograniczeń algorytmu jest sposób przygotowania scenariusza testowego. </w:t>
+      </w:r>
+      <w:r>
+        <w:t>Musi on zostać przeprowadzony za pomocą scenariusza oceny porównawczej. Dane otrzymane z takiego testu muszą odpowiadać na pytanie</w:t>
+      </w:r>
+      <w:r>
+        <w:t>:</w:t>
+      </w:r>
+      <w:r>
+        <w:t xml:space="preserve"> „</w:t>
+      </w:r>
+      <w:r>
+        <w:t>J</w:t>
+      </w:r>
+      <w:r>
+        <w:t>ak oceniasz film w porównaniu do poprzedniego?”.</w:t>
+      </w:r>
+      <w:r>
+        <w:t xml:space="preserve"> </w:t>
+      </w:r>
+      <w:r>
+        <w:t xml:space="preserve">Scenariusz musi także zawierać filmy z całego przedziału jakości, zaczynając od bardzo dobrej, kończąc na bardzo słabej. Podczas tłumaczenia zostaje wykonane założenie, że najlepsza i najgorsza ocena filmu przyjmuje oceny brzegowe. </w:t>
+      </w:r>
+      <w:r>
+        <w:t>Możliwe jest ograniczenie translacji do kilku elementów skali, jednakże podczas pracy magisterskiej nie stworzono algorytmu, pozwalającego na predykcję subiektywnych ocen testera.</w:t>
+      </w:r>
+    </w:p>
+    <w:p>
+      <w:pPr>
+        <w:ind w:firstLine="567"/>
+        <w:jc w:val="both"/>
+      </w:pPr>
+    </w:p>
+    <w:p>
+      <w:pPr>
+        <w:ind w:firstLine="567"/>
+        <w:jc w:val="both"/>
+      </w:pPr>
+      <w:r>
+        <w:t xml:space="preserve">Drugim ważnym ograniczeniem, dotyczącym wyboru sekwencji do konkretnych par jest nazwane przez autorów ograniczenie ścieżki. Jeśli wszystkie sekwencje filmowe użyte w scenariuszu </w:t>
+      </w:r>
+      <w:r>
+        <w:lastRenderedPageBreak/>
+        <w:t xml:space="preserve">testowym </w:t>
+      </w:r>
+      <w:r>
+        <w:t xml:space="preserve">są reprezentowane </w:t>
+      </w:r>
+      <w:r>
+        <w:t>jako wierzchołki grafu, a ich zestawienie w porównywane</w:t>
+      </w:r>
+      <w:r>
+        <w:t>j parze jako krawędź tego grafu</w:t>
+      </w:r>
+      <w:r>
+        <w:t xml:space="preserve"> o wadze równej ocenie,</w:t>
+      </w:r>
+      <w:r>
+        <w:t xml:space="preserve"> to konieczne do spełnienia są warunki można zapisać jako:</w:t>
+      </w:r>
+    </w:p>
+    <w:p>
+      <w:pPr>
+        <w:pStyle w:val="Akapitzlist"/>
         <w:numPr>
           <w:ilvl w:val="0"/>
-          <w:numId w:val="0"/>
+          <w:numId w:val="4"/>
         </w:numPr>
-        <w:ind w:left="927"/>
-      </w:pPr>
+        <w:jc w:val="both"/>
+      </w:pPr>
+      <w:r>
+        <w:t>Graf nie posiada żadnych pętli</w:t>
+      </w:r>
+      <w:r>
+        <w:t>.</w:t>
+      </w:r>
+      <w:r>
+        <w:t xml:space="preserve"> Oznacza to, że nie można znaleźć co najmniej trzech filmów, które są ze sobą</w:t>
+      </w:r>
+      <w:r>
+        <w:t xml:space="preserve"> wzajemnie</w:t>
+      </w:r>
+      <w:r>
+        <w:t xml:space="preserve"> porównane. </w:t>
+      </w:r>
+    </w:p>
+    <w:p>
+      <w:pPr>
+        <w:pStyle w:val="Akapitzlist"/>
+        <w:ind w:left="1287"/>
+        <w:jc w:val="both"/>
+      </w:pPr>
+    </w:p>
+    <w:p>
+      <w:pPr>
+        <w:pStyle w:val="Akapitzlist"/>
+        <w:numPr>
+          <w:ilvl w:val="0"/>
+          <w:numId w:val="4"/>
+        </w:numPr>
+        <w:jc w:val="both"/>
+      </w:pPr>
+      <w:r>
+        <w:t>Graf posiada liczbę krawędzi |E| równą ilości wierzchołków |V| pomniejszonej o jeden.</w:t>
+      </w:r>
+      <w:r>
+        <w:t xml:space="preserve"> Oznacza to, że na zasadzie porównań zestawić możne dwa dowolne filmy ze zbioru</w:t>
+      </w:r>
+      <w:r>
+        <w:t xml:space="preserve"> badanych</w:t>
+      </w:r>
+      <w:r>
+        <w:t>.</w:t>
+      </w:r>
+      <w:r>
+        <w:t xml:space="preserve"> </w:t>
+      </w:r>
+    </w:p>
+    <w:p>
+      <w:pPr>
+        <w:pStyle w:val="Akapitzlist"/>
+      </w:pPr>
+    </w:p>
+    <w:p>
+      <w:pPr>
+        <w:ind w:firstLine="708"/>
+        <w:jc w:val="both"/>
+      </w:pPr>
+      <w:r>
+        <w:t xml:space="preserve">Algorytm wykonuje się iteracyjnie, za każdym razem wprowadzając nowe dane dla nowej, </w:t>
+      </w:r>
+      <w:r>
+        <w:t>przetłumaczonej</w:t>
+      </w:r>
+      <w:r>
+        <w:t xml:space="preserve"> skali. W pierwszym </w:t>
+      </w:r>
+      <w:r>
+        <w:t xml:space="preserve">kroku </w:t>
+      </w:r>
+      <w:r>
+        <w:t>wybierana jest para, która nie była jeszcze przetworzona przez algorytm.</w:t>
+      </w:r>
+      <w:r>
+        <w:t xml:space="preserve"> Jeśli jest to pierwsza</w:t>
+      </w:r>
+      <w:r>
+        <w:t xml:space="preserve"> wstępnie</w:t>
+      </w:r>
+      <w:r>
+        <w:t xml:space="preserve"> </w:t>
+      </w:r>
+      <w:r>
+        <w:t>tłumaczona</w:t>
+      </w:r>
+      <w:r>
+        <w:t xml:space="preserve"> para, wybranemu filmowi przypisuje się wartość zero. </w:t>
+      </w:r>
+      <w:r>
+        <w:t>Kolejny</w:t>
+      </w:r>
+      <w:r>
+        <w:t xml:space="preserve"> z pary otrzymuje wartość </w:t>
+      </w:r>
+      <w:r>
+        <w:t>uzyskanej oceny.</w:t>
+      </w:r>
+      <w:r>
+        <w:t xml:space="preserve"> </w:t>
+      </w:r>
+      <w:r>
+        <w:t xml:space="preserve">Jeśli jakaś para została już wstępnie przetłumaczona algorytm wyszukuje pośród pozostałych, nie przetworzonych przez algorytm takich, w której dokładnie jeden z filmów pojawił się w poprzedniej. </w:t>
+      </w:r>
+      <w:r>
+        <w:t xml:space="preserve">Film z nowej pary, któremu została już przypisana wartość przez algorytm nie zmienia jej. Drugiemu </w:t>
+      </w:r>
+      <w:r>
+        <w:t xml:space="preserve">z pary </w:t>
+      </w:r>
+      <w:r>
+        <w:t>nadawa</w:t>
+      </w:r>
+      <w:r>
+        <w:t>na jest wartość równa pierwszemu</w:t>
+      </w:r>
+      <w:r>
+        <w:t xml:space="preserve">, odpowiednio zmieniona </w:t>
+      </w:r>
+      <w:r>
+        <w:t>o wartość oceny porównawczej.</w:t>
+      </w:r>
+    </w:p>
+    <w:p>
+      <w:pPr>
+        <w:ind w:firstLine="708"/>
+        <w:jc w:val="both"/>
+      </w:pPr>
+    </w:p>
+    <w:p>
+      <w:pPr>
+        <w:ind w:firstLine="708"/>
+        <w:jc w:val="both"/>
+      </w:pPr>
+      <w:r>
+        <w:t xml:space="preserve">Powyższe czynności wykonywane są tak długo, aż wszystkie pary zostaną przetworzone przez algorytm. </w:t>
+      </w:r>
+      <w:r>
+        <w:t>W tym momencie oczekiwanym rezultatem działania algorytmu jest graf w postaci ścieżki, w którym kolejne węzły wzdłuż jego przebiegu posiadają posortowane rosnąco lub malejąco wartości.</w:t>
+      </w:r>
+    </w:p>
+    <w:p>
+      <w:pPr>
+        <w:ind w:firstLine="708"/>
+        <w:jc w:val="both"/>
+      </w:pPr>
+    </w:p>
+    <w:p>
+      <w:pPr>
+        <w:ind w:firstLine="708"/>
+        <w:jc w:val="both"/>
+      </w:pPr>
+      <w:r>
+        <w:t xml:space="preserve">Kolejnym elementem jest wyznaczenie </w:t>
+      </w:r>
+      <w:r>
+        <w:t>przedziałów</w:t>
+      </w:r>
+      <w:r>
+        <w:t xml:space="preserve">, które będą odpowiadać elementom skali pięciostopniowej. </w:t>
+      </w:r>
+      <w:r>
+        <w:t>W tym celu obliczana jest suma wartości bezwzględnych maksymalnej i minimalnej oceny wystawionej przez algorytm w poprzednich krokach.</w:t>
+      </w:r>
+      <w:r>
+        <w:t xml:space="preserve"> Otrzymaną liczbę</w:t>
+      </w:r>
+      <w:r>
+        <w:t xml:space="preserve"> należy podzielić przez cztery, aby wyznaczyć odstępy między kolejnymi </w:t>
+      </w:r>
+      <w:r>
+        <w:t>liczbami odpowiadającymi ocenom</w:t>
+      </w:r>
+      <w:r>
+        <w:t xml:space="preserve"> ze skali pięciostopniowej. </w:t>
+      </w:r>
+      <w:r>
+        <w:t xml:space="preserve">Następnie należy odczytać </w:t>
+      </w:r>
+      <w:r>
+        <w:t>oceny algorytmu</w:t>
+      </w:r>
+      <w:r>
+        <w:t xml:space="preserve"> z kolejnych wierzchołków i sprawdzić, od którego z otrzymanych </w:t>
+      </w:r>
+      <w:r>
+        <w:t>krańców przedziałów</w:t>
+      </w:r>
+      <w:r>
+        <w:t xml:space="preserve"> dzieli ich najmniejsza </w:t>
+      </w:r>
+      <w:r>
+        <w:t>wartość</w:t>
+      </w:r>
+      <w:r>
+        <w:t xml:space="preserve">. </w:t>
+      </w:r>
+      <w:r>
+        <w:t xml:space="preserve">Może się zdarzyć, że ocena przyjmie wartość dokładnie w połowie między dwoma elementami skali pięciostopniowej. </w:t>
+      </w:r>
+      <w:r>
+        <w:t>W drodze wyjątku należ nadać w takim przypadku ocenę połowiczną, na przykład cztery i pół, pomimo braku takiej wartości w skali pięciostopniowej.</w:t>
+      </w:r>
+    </w:p>
+    <w:p>
+      <w:pPr>
+        <w:ind w:firstLine="708"/>
+        <w:jc w:val="both"/>
+      </w:pPr>
+      <w:r>
+        <w:t xml:space="preserve"> </w:t>
+      </w:r>
+    </w:p>
+    <w:p>
+      <w:pPr>
+        <w:ind w:firstLine="708"/>
+        <w:jc w:val="both"/>
+      </w:pPr>
+      <w:r>
+        <w:t xml:space="preserve">Poniżej przedstawiono kolejne kroki algorytmu na przykładzie danych otrzymanych podczas testów subiektywnych opisywanych w pracy magisterskiej. Niestety scenariusz nie został przygotowany z uwzględnieniem </w:t>
+      </w:r>
+      <w:r>
+        <w:t xml:space="preserve">wszystkich opisanych wcześniej ograniczeń, dlatego przykład powinien być traktowany jako zobrazowanie kolejnych kroków algorytmu. </w:t>
+      </w:r>
+      <w:bookmarkStart w:id="1" w:name="_GoBack"/>
+      <w:bookmarkEnd w:id="1"/>
     </w:p>
     <w:sectPr>
       <w:pgSz w:w="11906" w:h="16838"/>
@@ -3346,6 +5070,119 @@
     </w:lvl>
   </w:abstractNum>
   <w:abstractNum w:abstractNumId="2">
+    <w:nsid w:val="3EC24B0F"/>
+    <w:multiLevelType w:val="hybridMultilevel"/>
+    <w:tmpl w:val="8AA667FE"/>
+    <w:lvl w:ilvl="0" w:tplc="04150001">
+      <w:start w:val="1"/>
+      <w:numFmt w:val="bullet"/>
+      <w:lvlText w:val=""/>
+      <w:lvlJc w:val="left"/>
+      <w:pPr>
+        <w:ind w:left="1287" w:hanging="360"/>
+      </w:pPr>
+      <w:rPr>
+        <w:rFonts w:ascii="Symbol" w:hAnsi="Symbol" w:hint="default"/>
+      </w:rPr>
+    </w:lvl>
+    <w:lvl w:ilvl="1" w:tplc="04150003" w:tentative="1">
+      <w:start w:val="1"/>
+      <w:numFmt w:val="bullet"/>
+      <w:lvlText w:val="o"/>
+      <w:lvlJc w:val="left"/>
+      <w:pPr>
+        <w:ind w:left="2007" w:hanging="360"/>
+      </w:pPr>
+      <w:rPr>
+        <w:rFonts w:ascii="Courier New" w:hAnsi="Courier New" w:cs="Courier New" w:hint="default"/>
+      </w:rPr>
+    </w:lvl>
+    <w:lvl w:ilvl="2" w:tplc="04150005" w:tentative="1">
+      <w:start w:val="1"/>
+      <w:numFmt w:val="bullet"/>
+      <w:lvlText w:val=""/>
+      <w:lvlJc w:val="left"/>
+      <w:pPr>
+        <w:ind w:left="2727" w:hanging="360"/>
+      </w:pPr>
+      <w:rPr>
+        <w:rFonts w:ascii="Wingdings" w:hAnsi="Wingdings" w:hint="default"/>
+      </w:rPr>
+    </w:lvl>
+    <w:lvl w:ilvl="3" w:tplc="04150001" w:tentative="1">
+      <w:start w:val="1"/>
+      <w:numFmt w:val="bullet"/>
+      <w:lvlText w:val=""/>
+      <w:lvlJc w:val="left"/>
+      <w:pPr>
+        <w:ind w:left="3447" w:hanging="360"/>
+      </w:pPr>
+      <w:rPr>
+        <w:rFonts w:ascii="Symbol" w:hAnsi="Symbol" w:hint="default"/>
+      </w:rPr>
+    </w:lvl>
+    <w:lvl w:ilvl="4" w:tplc="04150003" w:tentative="1">
+      <w:start w:val="1"/>
+      <w:numFmt w:val="bullet"/>
+      <w:lvlText w:val="o"/>
+      <w:lvlJc w:val="left"/>
+      <w:pPr>
+        <w:ind w:left="4167" w:hanging="360"/>
+      </w:pPr>
+      <w:rPr>
+        <w:rFonts w:ascii="Courier New" w:hAnsi="Courier New" w:cs="Courier New" w:hint="default"/>
+      </w:rPr>
+    </w:lvl>
+    <w:lvl w:ilvl="5" w:tplc="04150005" w:tentative="1">
+      <w:start w:val="1"/>
+      <w:numFmt w:val="bullet"/>
+      <w:lvlText w:val=""/>
+      <w:lvlJc w:val="left"/>
+      <w:pPr>
+        <w:ind w:left="4887" w:hanging="360"/>
+      </w:pPr>
+      <w:rPr>
+        <w:rFonts w:ascii="Wingdings" w:hAnsi="Wingdings" w:hint="default"/>
+      </w:rPr>
+    </w:lvl>
+    <w:lvl w:ilvl="6" w:tplc="04150001" w:tentative="1">
+      <w:start w:val="1"/>
+      <w:numFmt w:val="bullet"/>
+      <w:lvlText w:val=""/>
+      <w:lvlJc w:val="left"/>
+      <w:pPr>
+        <w:ind w:left="5607" w:hanging="360"/>
+      </w:pPr>
+      <w:rPr>
+        <w:rFonts w:ascii="Symbol" w:hAnsi="Symbol" w:hint="default"/>
+      </w:rPr>
+    </w:lvl>
+    <w:lvl w:ilvl="7" w:tplc="04150003" w:tentative="1">
+      <w:start w:val="1"/>
+      <w:numFmt w:val="bullet"/>
+      <w:lvlText w:val="o"/>
+      <w:lvlJc w:val="left"/>
+      <w:pPr>
+        <w:ind w:left="6327" w:hanging="360"/>
+      </w:pPr>
+      <w:rPr>
+        <w:rFonts w:ascii="Courier New" w:hAnsi="Courier New" w:cs="Courier New" w:hint="default"/>
+      </w:rPr>
+    </w:lvl>
+    <w:lvl w:ilvl="8" w:tplc="04150005" w:tentative="1">
+      <w:start w:val="1"/>
+      <w:numFmt w:val="bullet"/>
+      <w:lvlText w:val=""/>
+      <w:lvlJc w:val="left"/>
+      <w:pPr>
+        <w:ind w:left="7047" w:hanging="360"/>
+      </w:pPr>
+      <w:rPr>
+        <w:rFonts w:ascii="Wingdings" w:hAnsi="Wingdings" w:hint="default"/>
+      </w:rPr>
+    </w:lvl>
+  </w:abstractNum>
+  <w:abstractNum w:abstractNumId="3">
     <w:nsid w:val="58271635"/>
     <w:multiLevelType w:val="multilevel"/>
     <w:tmpl w:val="5958D6EC"/>
@@ -3465,6 +5302,9 @@
     <w:abstractNumId w:val="1"/>
   </w:num>
   <w:num w:numId="3">
+    <w:abstractNumId w:val="3"/>
+  </w:num>
+  <w:num w:numId="4">
     <w:abstractNumId w:val="2"/>
   </w:num>
 </w:numbering>
@@ -3937,7 +5777,6 @@
   <w:style w:type="character" w:default="1" w:styleId="Domylnaczcionkaakapitu">
     <w:name w:val="Default Paragraph Font"/>
     <w:uiPriority w:val="1"/>
-    <w:semiHidden/>
     <w:unhideWhenUsed/>
   </w:style>
   <w:style w:type="table" w:default="1" w:styleId="Standardowy">
@@ -4129,6 +5968,32 @@
     <w:rPr>
       <w:vertAlign w:val="superscript"/>
     </w:rPr>
+  </w:style>
+  <w:style w:type="table" w:styleId="Tabela-Siatka">
+    <w:name w:val="Table Grid"/>
+    <w:basedOn w:val="Standardowy"/>
+    <w:uiPriority w:val="39"/>
+    <w:rsid w:val="00513251"/>
+    <w:pPr>
+      <w:spacing w:after="0" w:line="240" w:lineRule="auto"/>
+    </w:pPr>
+    <w:tblPr>
+      <w:tblInd w:w="0" w:type="dxa"/>
+      <w:tblBorders>
+        <w:top w:val="single" w:sz="4" w:space="0" w:color="auto"/>
+        <w:left w:val="single" w:sz="4" w:space="0" w:color="auto"/>
+        <w:bottom w:val="single" w:sz="4" w:space="0" w:color="auto"/>
+        <w:right w:val="single" w:sz="4" w:space="0" w:color="auto"/>
+        <w:insideH w:val="single" w:sz="4" w:space="0" w:color="auto"/>
+        <w:insideV w:val="single" w:sz="4" w:space="0" w:color="auto"/>
+      </w:tblBorders>
+      <w:tblCellMar>
+        <w:top w:w="0" w:type="dxa"/>
+        <w:left w:w="108" w:type="dxa"/>
+        <w:bottom w:w="0" w:type="dxa"/>
+        <w:right w:w="108" w:type="dxa"/>
+      </w:tblCellMar>
+    </w:tblPr>
   </w:style>
 </w:styles>
 </file>

</xml_diff>

<commit_message>
Analiza wyników - Autorska metoda translacji wyników w skali porównawczej na skalę pięciostopniową
</commit_message>
<xml_diff>
--- a/Analiza wyników.docx
+++ b/Analiza wyników.docx
@@ -3028,19 +3028,7 @@
         <w:rPr>
           <w:rFonts w:eastAsiaTheme="minorEastAsia"/>
         </w:rPr>
-        <w:t xml:space="preserve">. </w:t>
-      </w:r>
-      <w:r>
-        <w:rPr>
-          <w:rFonts w:eastAsiaTheme="minorEastAsia"/>
-        </w:rPr>
-        <w:t xml:space="preserve">Wartość </w:t>
-      </w:r>
-      <w:r>
-        <w:rPr>
-          <w:rFonts w:eastAsiaTheme="minorEastAsia"/>
-        </w:rPr>
-        <w:t xml:space="preserve">krytyczna to liczba konieczna do stwierdzenia, </w:t>
+        <w:t xml:space="preserve">. Wartość krytyczna to liczba konieczna do stwierdzenia, </w:t>
       </w:r>
       <w:r>
         <w:rPr>
@@ -3064,25 +3052,7 @@
         <w:rPr>
           <w:rFonts w:eastAsiaTheme="minorEastAsia"/>
         </w:rPr>
-        <w:t xml:space="preserve"> z </w:t>
-      </w:r>
-      <w:r>
-        <w:rPr>
-          <w:rFonts w:eastAsiaTheme="minorEastAsia"/>
-        </w:rPr>
-        <w:t>wynik</w:t>
-      </w:r>
-      <w:r>
-        <w:rPr>
-          <w:rFonts w:eastAsiaTheme="minorEastAsia"/>
-        </w:rPr>
-        <w:t>iem</w:t>
-      </w:r>
-      <w:r>
-        <w:rPr>
-          <w:rFonts w:eastAsiaTheme="minorEastAsia"/>
-        </w:rPr>
-        <w:t xml:space="preserve"> testu t-Studenta, w przedstawionych równaniach </w:t>
+        <w:t xml:space="preserve"> z wynikiem testu t-Studenta, w przedstawionych równaniach </w:t>
       </w:r>
       <w:r>
         <w:rPr>
@@ -3626,13 +3596,7 @@
               <w:rPr>
                 <w:rFonts w:eastAsiaTheme="minorEastAsia"/>
               </w:rPr>
-              <w:t>Sekwencja 1</w:t>
-            </w:r>
-            <w:r>
-              <w:rPr>
-                <w:rFonts w:eastAsiaTheme="minorEastAsia"/>
-              </w:rPr>
-              <w:t>0</w:t>
+              <w:t>Sekwencja 10</w:t>
             </w:r>
           </w:p>
         </w:tc>
@@ -3676,13 +3640,7 @@
               <w:rPr>
                 <w:rFonts w:eastAsiaTheme="minorEastAsia"/>
               </w:rPr>
-              <w:t>Sekwencja 1</w:t>
-            </w:r>
-            <w:r>
-              <w:rPr>
-                <w:rFonts w:eastAsiaTheme="minorEastAsia"/>
-              </w:rPr>
-              <w:t>1</w:t>
+              <w:t>Sekwencja 11</w:t>
             </w:r>
           </w:p>
         </w:tc>
@@ -3726,13 +3684,7 @@
               <w:rPr>
                 <w:rFonts w:eastAsiaTheme="minorEastAsia"/>
               </w:rPr>
-              <w:t>Sekwencja 1</w:t>
-            </w:r>
-            <w:r>
-              <w:rPr>
-                <w:rFonts w:eastAsiaTheme="minorEastAsia"/>
-              </w:rPr>
-              <w:t>2</w:t>
+              <w:t>Sekwencja 12</w:t>
             </w:r>
           </w:p>
         </w:tc>
@@ -3776,13 +3728,7 @@
               <w:rPr>
                 <w:rFonts w:eastAsiaTheme="minorEastAsia"/>
               </w:rPr>
-              <w:t>Sekwencja 1</w:t>
-            </w:r>
-            <w:r>
-              <w:rPr>
-                <w:rFonts w:eastAsiaTheme="minorEastAsia"/>
-              </w:rPr>
-              <w:t>3</w:t>
+              <w:t>Sekwencja 13</w:t>
             </w:r>
           </w:p>
         </w:tc>
@@ -3826,13 +3772,7 @@
               <w:rPr>
                 <w:rFonts w:eastAsiaTheme="minorEastAsia"/>
               </w:rPr>
-              <w:t>Sekwencja 1</w:t>
-            </w:r>
-            <w:r>
-              <w:rPr>
-                <w:rFonts w:eastAsiaTheme="minorEastAsia"/>
-              </w:rPr>
-              <w:t>4</w:t>
+              <w:t>Sekwencja 14</w:t>
             </w:r>
           </w:p>
         </w:tc>
@@ -3876,13 +3816,7 @@
               <w:rPr>
                 <w:rFonts w:eastAsiaTheme="minorEastAsia"/>
               </w:rPr>
-              <w:t>Sekwencja 1</w:t>
-            </w:r>
-            <w:r>
-              <w:rPr>
-                <w:rFonts w:eastAsiaTheme="minorEastAsia"/>
-              </w:rPr>
-              <w:t>5</w:t>
+              <w:t>Sekwencja 15</w:t>
             </w:r>
           </w:p>
         </w:tc>
@@ -3926,13 +3860,7 @@
               <w:rPr>
                 <w:rFonts w:eastAsiaTheme="minorEastAsia"/>
               </w:rPr>
-              <w:t>Sekwencja 1</w:t>
-            </w:r>
-            <w:r>
-              <w:rPr>
-                <w:rFonts w:eastAsiaTheme="minorEastAsia"/>
-              </w:rPr>
-              <w:t>6</w:t>
+              <w:t>Sekwencja 16</w:t>
             </w:r>
           </w:p>
         </w:tc>
@@ -3976,13 +3904,7 @@
               <w:rPr>
                 <w:rFonts w:eastAsiaTheme="minorEastAsia"/>
               </w:rPr>
-              <w:t>Sekwencja 1</w:t>
-            </w:r>
-            <w:r>
-              <w:rPr>
-                <w:rFonts w:eastAsiaTheme="minorEastAsia"/>
-              </w:rPr>
-              <w:t>7</w:t>
+              <w:t>Sekwencja 17</w:t>
             </w:r>
           </w:p>
         </w:tc>
@@ -4026,13 +3948,7 @@
               <w:rPr>
                 <w:rFonts w:eastAsiaTheme="minorEastAsia"/>
               </w:rPr>
-              <w:t>Sekwencja 1</w:t>
-            </w:r>
-            <w:r>
-              <w:rPr>
-                <w:rFonts w:eastAsiaTheme="minorEastAsia"/>
-              </w:rPr>
-              <w:t>8</w:t>
+              <w:t>Sekwencja 18</w:t>
             </w:r>
           </w:p>
         </w:tc>
@@ -4076,13 +3992,7 @@
               <w:rPr>
                 <w:rFonts w:eastAsiaTheme="minorEastAsia"/>
               </w:rPr>
-              <w:t>Sekwencja 1</w:t>
-            </w:r>
-            <w:r>
-              <w:rPr>
-                <w:rFonts w:eastAsiaTheme="minorEastAsia"/>
-              </w:rPr>
-              <w:t>9</w:t>
+              <w:t>Sekwencja 19</w:t>
             </w:r>
           </w:p>
         </w:tc>
@@ -4307,13 +4217,7 @@
           <w:rFonts w:eastAsiaTheme="minorEastAsia"/>
         </w:rPr>
         <w:lastRenderedPageBreak/>
-        <w:t>W wyniku przeprowadzenia testu t-Studenta otrzymano rezultaty przedstawione w tabeli 1.</w:t>
-      </w:r>
-      <w:r>
-        <w:rPr>
-          <w:rFonts w:eastAsiaTheme="minorEastAsia"/>
-        </w:rPr>
-        <w:t xml:space="preserve"> Przy zadanej liczbie stopni swobody wynoszącej 12 oraz poziomie istotności 0.05 z tabeli rozkładu t-Studenta odczytano wartość </w:t>
+        <w:t xml:space="preserve">W wyniku przeprowadzenia testu t-Studenta otrzymano rezultaty przedstawione w tabeli 1. Przy zadanej liczbie stopni swobody wynoszącej 12 oraz poziomie istotności 0.05 z tabeli rozkładu t-Studenta odczytano wartość </w:t>
       </w:r>
       <w:r>
         <w:rPr>
@@ -4376,13 +4280,7 @@
         <w:rPr>
           <w:rFonts w:eastAsiaTheme="minorEastAsia"/>
         </w:rPr>
-        <w:t xml:space="preserve"> </w:t>
-      </w:r>
-      <w:r>
-        <w:rPr>
-          <w:rFonts w:eastAsiaTheme="minorEastAsia"/>
-        </w:rPr>
-        <w:t>na podstawie przeprowadzonego testu</w:t>
+        <w:t xml:space="preserve"> na podstawie przeprowadzonego testu</w:t>
       </w:r>
       <w:r>
         <w:rPr>
@@ -4421,6 +4319,9 @@
       <w:r>
         <w:t>wyników w skali porównawczej na skalę pięciostopniową</w:t>
       </w:r>
+      <w:r>
+        <w:t xml:space="preserve"> - Jagielski</w:t>
+      </w:r>
     </w:p>
     <w:p>
       <w:pPr>
@@ -4428,7 +4329,13 @@
         <w:jc w:val="both"/>
       </w:pPr>
       <w:r>
-        <w:t xml:space="preserve">Jednym z problemów, które pojawiły się podczas części badawczej pracy magisterskiej była niezgodność skal, użytych podczas testów subiektywnych. Dwa scenariusze operowały na skali pięciostopniowej, w której użytkownik miał wyrazić swoja opinię na temat wyświetlonego właśnie filmu. </w:t>
+        <w:t>Jednym z problemów, które pojawiły się podczas części badawczej pracy magisterskiej była niezgodność skal</w:t>
+      </w:r>
+      <w:r>
+        <w:t>i</w:t>
+      </w:r>
+      <w:r>
+        <w:t xml:space="preserve">, użytych podczas testów subiektywnych. Dwa scenariusze operowały na skali pięciostopniowej, w której użytkownik miał wyrazić swoja opinię na temat wyświetlonego właśnie filmu. </w:t>
       </w:r>
       <w:r>
         <w:t>Trzeci bazował na skali siedmiostopniowej, pozwalającej użytkownikowi na ocenę porównawczą dwóch następujących po sobie sekwencji filmowych. Dostarczał zbioru wartości równemu kolejnym liczbo</w:t>
@@ -4461,7 +4368,13 @@
         <w:t xml:space="preserve"> Algorytm pozwala na porównanie wyników otrzymanych skalach dowolnego stopnia, zarówno dostarczających danych wejściowych jak i wyjściowych.</w:t>
       </w:r>
       <w:r>
-        <w:t xml:space="preserve"> Omówiony zostanie jednak na przykładzie skal użytych w pracy magisterskiej.</w:t>
+        <w:t xml:space="preserve"> Omówiony zostanie jednak na przykładzie skal</w:t>
+      </w:r>
+      <w:r>
+        <w:t>i</w:t>
+      </w:r>
+      <w:r>
+        <w:t xml:space="preserve"> użytych w pracy magisterskiej.</w:t>
       </w:r>
     </w:p>
     <w:p>
@@ -4502,6 +4415,9 @@
       <w:r>
         <w:t>Możliwe jest ograniczenie translacji do kilku elementów skali, jednakże podczas pracy magisterskiej nie stworzono algorytmu, pozwalającego na predykcję subiektywnych ocen testera.</w:t>
       </w:r>
+      <w:r>
+        <w:t xml:space="preserve"> </w:t>
+      </w:r>
     </w:p>
     <w:p>
       <w:pPr>
@@ -4515,11 +4431,29 @@
         <w:jc w:val="both"/>
       </w:pPr>
       <w:r>
-        <w:t xml:space="preserve">Drugim ważnym ograniczeniem, dotyczącym wyboru sekwencji do konkretnych par jest nazwane przez autorów ograniczenie ścieżki. Jeśli wszystkie sekwencje filmowe użyte w scenariuszu </w:t>
+        <w:t xml:space="preserve">Kolejne porównania przeprowadzane w teście powinny dotyczyć małych różnic w jakościach filmów. Zbyt duża rozbieżność w porównywanych jakościach może doprowadzić do wypaczenia wyniku </w:t>
       </w:r>
       <w:r>
         <w:lastRenderedPageBreak/>
-        <w:t xml:space="preserve">testowym </w:t>
+        <w:t>translacji.</w:t>
+      </w:r>
+      <w:r>
+        <w:t xml:space="preserve"> Równocześnie w teście powinna zostać użyte filmy o takiej samej jakości jak w scenariuszu pięciostopniowym. </w:t>
+      </w:r>
+    </w:p>
+    <w:p>
+      <w:pPr>
+        <w:ind w:firstLine="567"/>
+        <w:jc w:val="both"/>
+      </w:pPr>
+    </w:p>
+    <w:p>
+      <w:pPr>
+        <w:ind w:firstLine="567"/>
+        <w:jc w:val="both"/>
+      </w:pPr>
+      <w:r>
+        <w:t xml:space="preserve">Drugim ważnym ograniczeniem, dotyczącym wyboru sekwencji do konkretnych par jest nazwane przez autorów ograniczenie ścieżki. Jeśli wszystkie sekwencje filmowe użyte w scenariuszu testowym </w:t>
       </w:r>
       <w:r>
         <w:t xml:space="preserve">są reprezentowane </w:t>
@@ -4768,6 +4702,2613 @@
       </w:r>
       <w:r>
         <w:t xml:space="preserve">wszystkich opisanych wcześniej ograniczeń, dlatego przykład powinien być traktowany jako zobrazowanie kolejnych kroków algorytmu. </w:t>
+      </w:r>
+    </w:p>
+    <w:p>
+      <w:pPr>
+        <w:jc w:val="center"/>
+      </w:pPr>
+    </w:p>
+    <w:tbl>
+      <w:tblPr>
+        <w:tblStyle w:val="Tabela-Siatka"/>
+        <w:tblW w:w="0" w:type="auto"/>
+        <w:tblLook w:val="04A0" w:firstRow="1" w:lastRow="0" w:firstColumn="1" w:lastColumn="0" w:noHBand="0" w:noVBand="1"/>
+      </w:tblPr>
+      <w:tblGrid>
+        <w:gridCol w:w="3020"/>
+        <w:gridCol w:w="3021"/>
+        <w:gridCol w:w="3021"/>
+      </w:tblGrid>
+      <w:tr>
+        <w:tc>
+          <w:tcPr>
+            <w:tcW w:w="3020" w:type="dxa"/>
+          </w:tcPr>
+          <w:p>
+            <w:pPr>
+              <w:jc w:val="center"/>
+            </w:pPr>
+            <w:r>
+              <w:lastRenderedPageBreak/>
+              <w:t>Film1</w:t>
+            </w:r>
+          </w:p>
+        </w:tc>
+        <w:tc>
+          <w:tcPr>
+            <w:tcW w:w="3021" w:type="dxa"/>
+          </w:tcPr>
+          <w:p>
+            <w:pPr>
+              <w:jc w:val="center"/>
+            </w:pPr>
+            <w:r>
+              <w:t>Film2</w:t>
+            </w:r>
+          </w:p>
+        </w:tc>
+        <w:tc>
+          <w:tcPr>
+            <w:tcW w:w="3021" w:type="dxa"/>
+          </w:tcPr>
+          <w:p>
+            <w:pPr>
+              <w:jc w:val="center"/>
+            </w:pPr>
+            <w:r>
+              <w:t>Ocena porównawcza</w:t>
+            </w:r>
+          </w:p>
+        </w:tc>
+      </w:tr>
+      <w:tr>
+        <w:tc>
+          <w:tcPr>
+            <w:tcW w:w="3020" w:type="dxa"/>
+          </w:tcPr>
+          <w:p>
+            <w:pPr>
+              <w:jc w:val="center"/>
+            </w:pPr>
+            <w:r>
+              <w:t>Puppies_7000k</w:t>
+            </w:r>
+          </w:p>
+        </w:tc>
+        <w:tc>
+          <w:tcPr>
+            <w:tcW w:w="3021" w:type="dxa"/>
+          </w:tcPr>
+          <w:p>
+            <w:pPr>
+              <w:jc w:val="center"/>
+            </w:pPr>
+            <w:r>
+              <w:t>Puppies_1500k</w:t>
+            </w:r>
+          </w:p>
+        </w:tc>
+        <w:tc>
+          <w:tcPr>
+            <w:tcW w:w="3021" w:type="dxa"/>
+          </w:tcPr>
+          <w:p>
+            <w:pPr>
+              <w:jc w:val="center"/>
+            </w:pPr>
+            <w:r>
+              <w:t>-3</w:t>
+            </w:r>
+          </w:p>
+        </w:tc>
+      </w:tr>
+      <w:tr>
+        <w:tc>
+          <w:tcPr>
+            <w:tcW w:w="3020" w:type="dxa"/>
+          </w:tcPr>
+          <w:p>
+            <w:pPr>
+              <w:jc w:val="center"/>
+            </w:pPr>
+            <w:r>
+              <w:t>Puppies_9000k</w:t>
+            </w:r>
+          </w:p>
+        </w:tc>
+        <w:tc>
+          <w:tcPr>
+            <w:tcW w:w="3021" w:type="dxa"/>
+          </w:tcPr>
+          <w:p>
+            <w:pPr>
+              <w:jc w:val="center"/>
+            </w:pPr>
+            <w:r>
+              <w:t>Puppies_4000k</w:t>
+            </w:r>
+          </w:p>
+        </w:tc>
+        <w:tc>
+          <w:tcPr>
+            <w:tcW w:w="3021" w:type="dxa"/>
+          </w:tcPr>
+          <w:p>
+            <w:pPr>
+              <w:jc w:val="center"/>
+            </w:pPr>
+            <w:r>
+              <w:t>-1</w:t>
+            </w:r>
+          </w:p>
+        </w:tc>
+      </w:tr>
+      <w:tr>
+        <w:tc>
+          <w:tcPr>
+            <w:tcW w:w="3020" w:type="dxa"/>
+          </w:tcPr>
+          <w:p>
+            <w:pPr>
+              <w:jc w:val="center"/>
+            </w:pPr>
+            <w:r>
+              <w:t>Puppies_3000k</w:t>
+            </w:r>
+          </w:p>
+        </w:tc>
+        <w:tc>
+          <w:tcPr>
+            <w:tcW w:w="3021" w:type="dxa"/>
+          </w:tcPr>
+          <w:p>
+            <w:pPr>
+              <w:jc w:val="center"/>
+            </w:pPr>
+            <w:r>
+              <w:t>Puppies_2000k</w:t>
+            </w:r>
+          </w:p>
+        </w:tc>
+        <w:tc>
+          <w:tcPr>
+            <w:tcW w:w="3021" w:type="dxa"/>
+          </w:tcPr>
+          <w:p>
+            <w:pPr>
+              <w:jc w:val="center"/>
+            </w:pPr>
+            <w:r>
+              <w:t>-1</w:t>
+            </w:r>
+          </w:p>
+        </w:tc>
+      </w:tr>
+      <w:tr>
+        <w:tc>
+          <w:tcPr>
+            <w:tcW w:w="3020" w:type="dxa"/>
+          </w:tcPr>
+          <w:p>
+            <w:pPr>
+              <w:jc w:val="center"/>
+            </w:pPr>
+            <w:r>
+              <w:t>Chimei_1500k</w:t>
+            </w:r>
+          </w:p>
+        </w:tc>
+        <w:tc>
+          <w:tcPr>
+            <w:tcW w:w="3021" w:type="dxa"/>
+          </w:tcPr>
+          <w:p>
+            <w:pPr>
+              <w:jc w:val="center"/>
+            </w:pPr>
+            <w:r>
+              <w:t>Chimei_2000k</w:t>
+            </w:r>
+          </w:p>
+        </w:tc>
+        <w:tc>
+          <w:tcPr>
+            <w:tcW w:w="3021" w:type="dxa"/>
+          </w:tcPr>
+          <w:p>
+            <w:pPr>
+              <w:jc w:val="center"/>
+            </w:pPr>
+            <w:r>
+              <w:t>0</w:t>
+            </w:r>
+          </w:p>
+        </w:tc>
+      </w:tr>
+      <w:tr>
+        <w:tc>
+          <w:tcPr>
+            <w:tcW w:w="3020" w:type="dxa"/>
+          </w:tcPr>
+          <w:p>
+            <w:pPr>
+              <w:jc w:val="center"/>
+            </w:pPr>
+            <w:r>
+              <w:t>Puppies_3000k</w:t>
+            </w:r>
+          </w:p>
+        </w:tc>
+        <w:tc>
+          <w:tcPr>
+            <w:tcW w:w="3021" w:type="dxa"/>
+          </w:tcPr>
+          <w:p>
+            <w:pPr>
+              <w:jc w:val="center"/>
+            </w:pPr>
+            <w:r>
+              <w:t>Chimei_1500k</w:t>
+            </w:r>
+          </w:p>
+        </w:tc>
+        <w:tc>
+          <w:tcPr>
+            <w:tcW w:w="3021" w:type="dxa"/>
+          </w:tcPr>
+          <w:p>
+            <w:pPr>
+              <w:jc w:val="center"/>
+            </w:pPr>
+            <w:r>
+              <w:t>0</w:t>
+            </w:r>
+          </w:p>
+        </w:tc>
+      </w:tr>
+      <w:tr>
+        <w:tc>
+          <w:tcPr>
+            <w:tcW w:w="3020" w:type="dxa"/>
+          </w:tcPr>
+          <w:p>
+            <w:pPr>
+              <w:jc w:val="center"/>
+            </w:pPr>
+            <w:r>
+              <w:t>Puppies_1500k</w:t>
+            </w:r>
+          </w:p>
+        </w:tc>
+        <w:tc>
+          <w:tcPr>
+            <w:tcW w:w="3021" w:type="dxa"/>
+          </w:tcPr>
+          <w:p>
+            <w:pPr>
+              <w:jc w:val="center"/>
+            </w:pPr>
+            <w:r>
+              <w:t>Chimei_1500k</w:t>
+            </w:r>
+          </w:p>
+        </w:tc>
+        <w:tc>
+          <w:tcPr>
+            <w:tcW w:w="3021" w:type="dxa"/>
+          </w:tcPr>
+          <w:p>
+            <w:pPr>
+              <w:jc w:val="center"/>
+            </w:pPr>
+            <w:r>
+              <w:t>0</w:t>
+            </w:r>
+          </w:p>
+        </w:tc>
+      </w:tr>
+      <w:tr>
+        <w:tc>
+          <w:tcPr>
+            <w:tcW w:w="3020" w:type="dxa"/>
+          </w:tcPr>
+          <w:p>
+            <w:pPr>
+              <w:jc w:val="center"/>
+            </w:pPr>
+            <w:r>
+              <w:t>Puppies_9000k</w:t>
+            </w:r>
+          </w:p>
+        </w:tc>
+        <w:tc>
+          <w:tcPr>
+            <w:tcW w:w="3021" w:type="dxa"/>
+          </w:tcPr>
+          <w:p>
+            <w:pPr>
+              <w:jc w:val="center"/>
+            </w:pPr>
+            <w:r>
+              <w:t>Puppies_7000k</w:t>
+            </w:r>
+          </w:p>
+        </w:tc>
+        <w:tc>
+          <w:tcPr>
+            <w:tcW w:w="3021" w:type="dxa"/>
+          </w:tcPr>
+          <w:p>
+            <w:pPr>
+              <w:jc w:val="center"/>
+            </w:pPr>
+            <w:r>
+              <w:t>0</w:t>
+            </w:r>
+          </w:p>
+        </w:tc>
+      </w:tr>
+    </w:tbl>
+    <w:p>
+      <w:pPr>
+        <w:jc w:val="right"/>
+      </w:pPr>
+      <w:r>
+        <w:t>Tabela 2. Zestawienie porównanych filmów wraz z oceną jednego z testerów.</w:t>
+      </w:r>
+    </w:p>
+    <w:p>
+      <w:pPr>
+        <w:jc w:val="both"/>
+      </w:pPr>
+    </w:p>
+    <w:p>
+      <w:pPr>
+        <w:jc w:val="both"/>
+      </w:pPr>
+      <w:r>
+        <w:tab/>
+        <w:t>Postępując według kolejnych kroków algorytmu otrzymano względną ocenę wszystkich filmów.</w:t>
+      </w:r>
+      <w:r>
+        <w:t xml:space="preserve"> W tabeli 3 przedstawiono filmy posortowane po wartości przypisanej przez algorytm.</w:t>
+      </w:r>
+    </w:p>
+    <w:tbl>
+      <w:tblPr>
+        <w:tblStyle w:val="Tabela-Siatka"/>
+        <w:tblW w:w="0" w:type="auto"/>
+        <w:jc w:val="center"/>
+        <w:tblLook w:val="04A0" w:firstRow="1" w:lastRow="0" w:firstColumn="1" w:lastColumn="0" w:noHBand="0" w:noVBand="1"/>
+      </w:tblPr>
+      <w:tblGrid>
+        <w:gridCol w:w="3020"/>
+        <w:gridCol w:w="3354"/>
+      </w:tblGrid>
+      <w:tr>
+        <w:trPr>
+          <w:jc w:val="center"/>
+        </w:trPr>
+        <w:tc>
+          <w:tcPr>
+            <w:tcW w:w="3020" w:type="dxa"/>
+          </w:tcPr>
+          <w:p>
+            <w:pPr>
+              <w:jc w:val="center"/>
+            </w:pPr>
+            <w:r>
+              <w:t>Film</w:t>
+            </w:r>
+          </w:p>
+        </w:tc>
+        <w:tc>
+          <w:tcPr>
+            <w:tcW w:w="3354" w:type="dxa"/>
+          </w:tcPr>
+          <w:p>
+            <w:pPr>
+              <w:jc w:val="center"/>
+            </w:pPr>
+            <w:r>
+              <w:t>Wartość przypisana przez algorytm</w:t>
+            </w:r>
+          </w:p>
+        </w:tc>
+      </w:tr>
+      <w:tr>
+        <w:trPr>
+          <w:jc w:val="center"/>
+        </w:trPr>
+        <w:tc>
+          <w:tcPr>
+            <w:tcW w:w="3020" w:type="dxa"/>
+          </w:tcPr>
+          <w:p>
+            <w:pPr>
+              <w:jc w:val="center"/>
+            </w:pPr>
+            <w:r>
+              <w:t>Puppies_9000k</w:t>
+            </w:r>
+          </w:p>
+        </w:tc>
+        <w:tc>
+          <w:tcPr>
+            <w:tcW w:w="3354" w:type="dxa"/>
+          </w:tcPr>
+          <w:p>
+            <w:pPr>
+              <w:jc w:val="center"/>
+            </w:pPr>
+            <w:r>
+              <w:t>0</w:t>
+            </w:r>
+          </w:p>
+        </w:tc>
+      </w:tr>
+      <w:tr>
+        <w:trPr>
+          <w:jc w:val="center"/>
+        </w:trPr>
+        <w:tc>
+          <w:tcPr>
+            <w:tcW w:w="3020" w:type="dxa"/>
+          </w:tcPr>
+          <w:p>
+            <w:pPr>
+              <w:jc w:val="center"/>
+            </w:pPr>
+            <w:r>
+              <w:t>Puppies_7000k</w:t>
+            </w:r>
+          </w:p>
+        </w:tc>
+        <w:tc>
+          <w:tcPr>
+            <w:tcW w:w="3354" w:type="dxa"/>
+          </w:tcPr>
+          <w:p>
+            <w:pPr>
+              <w:jc w:val="center"/>
+            </w:pPr>
+            <w:r>
+              <w:t>0</w:t>
+            </w:r>
+          </w:p>
+        </w:tc>
+      </w:tr>
+      <w:tr>
+        <w:trPr>
+          <w:jc w:val="center"/>
+        </w:trPr>
+        <w:tc>
+          <w:tcPr>
+            <w:tcW w:w="3020" w:type="dxa"/>
+          </w:tcPr>
+          <w:p>
+            <w:pPr>
+              <w:jc w:val="center"/>
+            </w:pPr>
+            <w:r>
+              <w:t>Puppies_4000k</w:t>
+            </w:r>
+          </w:p>
+        </w:tc>
+        <w:tc>
+          <w:tcPr>
+            <w:tcW w:w="3354" w:type="dxa"/>
+          </w:tcPr>
+          <w:p>
+            <w:pPr>
+              <w:jc w:val="center"/>
+            </w:pPr>
+            <w:r>
+              <w:t>-1</w:t>
+            </w:r>
+          </w:p>
+        </w:tc>
+      </w:tr>
+      <w:tr>
+        <w:trPr>
+          <w:jc w:val="center"/>
+        </w:trPr>
+        <w:tc>
+          <w:tcPr>
+            <w:tcW w:w="3020" w:type="dxa"/>
+          </w:tcPr>
+          <w:p>
+            <w:pPr>
+              <w:jc w:val="center"/>
+            </w:pPr>
+            <w:r>
+              <w:t>Puppies_3000k</w:t>
+            </w:r>
+          </w:p>
+        </w:tc>
+        <w:tc>
+          <w:tcPr>
+            <w:tcW w:w="3354" w:type="dxa"/>
+          </w:tcPr>
+          <w:p>
+            <w:pPr>
+              <w:jc w:val="center"/>
+            </w:pPr>
+            <w:r>
+              <w:t>-3</w:t>
+            </w:r>
+          </w:p>
+        </w:tc>
+      </w:tr>
+      <w:tr>
+        <w:trPr>
+          <w:jc w:val="center"/>
+        </w:trPr>
+        <w:tc>
+          <w:tcPr>
+            <w:tcW w:w="3020" w:type="dxa"/>
+          </w:tcPr>
+          <w:p>
+            <w:pPr>
+              <w:jc w:val="center"/>
+            </w:pPr>
+            <w:r>
+              <w:t>Puppies_1500k</w:t>
+            </w:r>
+          </w:p>
+        </w:tc>
+        <w:tc>
+          <w:tcPr>
+            <w:tcW w:w="3354" w:type="dxa"/>
+          </w:tcPr>
+          <w:p>
+            <w:pPr>
+              <w:jc w:val="center"/>
+            </w:pPr>
+            <w:r>
+              <w:t>-3</w:t>
+            </w:r>
+          </w:p>
+        </w:tc>
+      </w:tr>
+      <w:tr>
+        <w:trPr>
+          <w:jc w:val="center"/>
+        </w:trPr>
+        <w:tc>
+          <w:tcPr>
+            <w:tcW w:w="3020" w:type="dxa"/>
+          </w:tcPr>
+          <w:p>
+            <w:pPr>
+              <w:jc w:val="center"/>
+            </w:pPr>
+            <w:r>
+              <w:t>Chimei_1500k</w:t>
+            </w:r>
+          </w:p>
+        </w:tc>
+        <w:tc>
+          <w:tcPr>
+            <w:tcW w:w="3354" w:type="dxa"/>
+          </w:tcPr>
+          <w:p>
+            <w:pPr>
+              <w:jc w:val="center"/>
+            </w:pPr>
+            <w:r>
+              <w:t>-3</w:t>
+            </w:r>
+          </w:p>
+        </w:tc>
+      </w:tr>
+      <w:tr>
+        <w:trPr>
+          <w:jc w:val="center"/>
+        </w:trPr>
+        <w:tc>
+          <w:tcPr>
+            <w:tcW w:w="3020" w:type="dxa"/>
+          </w:tcPr>
+          <w:p>
+            <w:pPr>
+              <w:jc w:val="center"/>
+            </w:pPr>
+            <w:r>
+              <w:t>Chimei_2000k</w:t>
+            </w:r>
+          </w:p>
+        </w:tc>
+        <w:tc>
+          <w:tcPr>
+            <w:tcW w:w="3354" w:type="dxa"/>
+          </w:tcPr>
+          <w:p>
+            <w:pPr>
+              <w:jc w:val="center"/>
+            </w:pPr>
+            <w:r>
+              <w:t>-3</w:t>
+            </w:r>
+          </w:p>
+        </w:tc>
+      </w:tr>
+      <w:tr>
+        <w:trPr>
+          <w:jc w:val="center"/>
+        </w:trPr>
+        <w:tc>
+          <w:tcPr>
+            <w:tcW w:w="3020" w:type="dxa"/>
+          </w:tcPr>
+          <w:p>
+            <w:pPr>
+              <w:jc w:val="center"/>
+            </w:pPr>
+            <w:r>
+              <w:t>Puppies_</w:t>
+            </w:r>
+            <w:r>
+              <w:t>2</w:t>
+            </w:r>
+            <w:r>
+              <w:t>000k</w:t>
+            </w:r>
+          </w:p>
+        </w:tc>
+        <w:tc>
+          <w:tcPr>
+            <w:tcW w:w="3354" w:type="dxa"/>
+          </w:tcPr>
+          <w:p>
+            <w:pPr>
+              <w:jc w:val="center"/>
+            </w:pPr>
+            <w:r>
+              <w:t>-4</w:t>
+            </w:r>
+          </w:p>
+        </w:tc>
+      </w:tr>
+    </w:tbl>
+    <w:p>
+      <w:pPr>
+        <w:jc w:val="center"/>
+      </w:pPr>
+      <w:r>
+        <w:t>Tabela 3. Zestawienie filmów oraz wartości przypisanym im przez algorytm.</w:t>
+      </w:r>
+    </w:p>
+    <w:p>
+      <w:pPr>
+        <w:jc w:val="right"/>
+      </w:pPr>
+    </w:p>
+    <w:p>
+      <w:pPr>
+        <w:jc w:val="both"/>
+      </w:pPr>
+      <w:r>
+        <w:tab/>
+        <w:t xml:space="preserve">Następnie obliczono </w:t>
+      </w:r>
+      <w:r>
+        <w:t>wartości punktów, odpowiedzialnych za przetłumaczenie ocen między skalami.</w:t>
+      </w:r>
+      <w:r>
+        <w:t xml:space="preserve"> Dzieląc sumę bezwzględnych maksymalnych i minimalnych wartości </w:t>
+      </w:r>
+      <w:r>
+        <w:t>otrzymano licznik badanego ułamka, wynoszący w tym przypadku 4. Mianownik określany jest jako ilość możliwych ocen skali wyjściowej pomniejszon</w:t>
+      </w:r>
+      <w:r>
+        <w:t>a o jeden, w tym przypadku również wynosząca 4.</w:t>
+      </w:r>
+      <w:r>
+        <w:t xml:space="preserve"> Iloraz tych dwóch liczb pozwolił poznać odstęp między kol</w:t>
+      </w:r>
+      <w:r>
+        <w:t>ejnymi wartościami tłumaczącymi. Obliczonym krokiem było 1.</w:t>
+      </w:r>
+    </w:p>
+    <w:p>
+      <w:pPr>
+        <w:jc w:val="both"/>
+      </w:pPr>
+    </w:p>
+    <w:tbl>
+      <w:tblPr>
+        <w:tblStyle w:val="Tabela-Siatka"/>
+        <w:tblW w:w="0" w:type="auto"/>
+        <w:jc w:val="center"/>
+        <w:tblLook w:val="04A0" w:firstRow="1" w:lastRow="0" w:firstColumn="1" w:lastColumn="0" w:noHBand="0" w:noVBand="1"/>
+      </w:tblPr>
+      <w:tblGrid>
+        <w:gridCol w:w="2547"/>
+        <w:gridCol w:w="2410"/>
+      </w:tblGrid>
+      <w:tr>
+        <w:trPr>
+          <w:jc w:val="center"/>
+        </w:trPr>
+        <w:tc>
+          <w:tcPr>
+            <w:tcW w:w="2547" w:type="dxa"/>
+          </w:tcPr>
+          <w:p>
+            <w:pPr>
+              <w:jc w:val="center"/>
+            </w:pPr>
+            <w:r>
+              <w:t>Ocena skali 5-stopniowej</w:t>
+            </w:r>
+          </w:p>
+        </w:tc>
+        <w:tc>
+          <w:tcPr>
+            <w:tcW w:w="2410" w:type="dxa"/>
+          </w:tcPr>
+          <w:p>
+            <w:pPr>
+              <w:jc w:val="both"/>
+            </w:pPr>
+            <w:r>
+              <w:t>Estymowana wartość</w:t>
+            </w:r>
+          </w:p>
+        </w:tc>
+      </w:tr>
+      <w:tr>
+        <w:trPr>
+          <w:jc w:val="center"/>
+        </w:trPr>
+        <w:tc>
+          <w:tcPr>
+            <w:tcW w:w="2547" w:type="dxa"/>
+          </w:tcPr>
+          <w:p>
+            <w:pPr>
+              <w:jc w:val="center"/>
+            </w:pPr>
+            <w:r>
+              <w:t>5</w:t>
+            </w:r>
+          </w:p>
+        </w:tc>
+        <w:tc>
+          <w:tcPr>
+            <w:tcW w:w="2410" w:type="dxa"/>
+          </w:tcPr>
+          <w:p>
+            <w:pPr>
+              <w:jc w:val="center"/>
+            </w:pPr>
+            <w:r>
+              <w:t>0</w:t>
+            </w:r>
+          </w:p>
+        </w:tc>
+      </w:tr>
+      <w:tr>
+        <w:trPr>
+          <w:jc w:val="center"/>
+        </w:trPr>
+        <w:tc>
+          <w:tcPr>
+            <w:tcW w:w="2547" w:type="dxa"/>
+          </w:tcPr>
+          <w:p>
+            <w:pPr>
+              <w:jc w:val="center"/>
+            </w:pPr>
+            <w:r>
+              <w:t>4</w:t>
+            </w:r>
+          </w:p>
+        </w:tc>
+        <w:tc>
+          <w:tcPr>
+            <w:tcW w:w="2410" w:type="dxa"/>
+          </w:tcPr>
+          <w:p>
+            <w:pPr>
+              <w:jc w:val="center"/>
+            </w:pPr>
+            <w:r>
+              <w:t>1</w:t>
+            </w:r>
+          </w:p>
+        </w:tc>
+      </w:tr>
+      <w:tr>
+        <w:trPr>
+          <w:jc w:val="center"/>
+        </w:trPr>
+        <w:tc>
+          <w:tcPr>
+            <w:tcW w:w="2547" w:type="dxa"/>
+          </w:tcPr>
+          <w:p>
+            <w:pPr>
+              <w:jc w:val="center"/>
+            </w:pPr>
+            <w:r>
+              <w:t>3</w:t>
+            </w:r>
+          </w:p>
+        </w:tc>
+        <w:tc>
+          <w:tcPr>
+            <w:tcW w:w="2410" w:type="dxa"/>
+          </w:tcPr>
+          <w:p>
+            <w:pPr>
+              <w:jc w:val="center"/>
+            </w:pPr>
+            <w:r>
+              <w:t>2</w:t>
+            </w:r>
+          </w:p>
+        </w:tc>
+      </w:tr>
+      <w:tr>
+        <w:trPr>
+          <w:jc w:val="center"/>
+        </w:trPr>
+        <w:tc>
+          <w:tcPr>
+            <w:tcW w:w="2547" w:type="dxa"/>
+          </w:tcPr>
+          <w:p>
+            <w:pPr>
+              <w:jc w:val="center"/>
+            </w:pPr>
+            <w:r>
+              <w:t>2</w:t>
+            </w:r>
+          </w:p>
+        </w:tc>
+        <w:tc>
+          <w:tcPr>
+            <w:tcW w:w="2410" w:type="dxa"/>
+          </w:tcPr>
+          <w:p>
+            <w:pPr>
+              <w:jc w:val="center"/>
+            </w:pPr>
+            <w:r>
+              <w:t>3</w:t>
+            </w:r>
+          </w:p>
+        </w:tc>
+      </w:tr>
+      <w:tr>
+        <w:trPr>
+          <w:jc w:val="center"/>
+        </w:trPr>
+        <w:tc>
+          <w:tcPr>
+            <w:tcW w:w="2547" w:type="dxa"/>
+          </w:tcPr>
+          <w:p>
+            <w:pPr>
+              <w:jc w:val="center"/>
+            </w:pPr>
+            <w:r>
+              <w:t>1</w:t>
+            </w:r>
+          </w:p>
+        </w:tc>
+        <w:tc>
+          <w:tcPr>
+            <w:tcW w:w="2410" w:type="dxa"/>
+          </w:tcPr>
+          <w:p>
+            <w:pPr>
+              <w:jc w:val="center"/>
+            </w:pPr>
+            <w:r>
+              <w:t>4</w:t>
+            </w:r>
+          </w:p>
+        </w:tc>
+      </w:tr>
+    </w:tbl>
+    <w:p>
+      <w:pPr>
+        <w:jc w:val="center"/>
+      </w:pPr>
+      <w:r>
+        <w:t>Tabela 4. Zestawienie ocen skali 5-stopniowej oraz odpowiadających im estymowanych wartości.</w:t>
+      </w:r>
+    </w:p>
+    <w:p>
+      <w:pPr>
+        <w:jc w:val="center"/>
+      </w:pPr>
+    </w:p>
+    <w:p>
+      <w:pPr>
+        <w:ind w:firstLine="708"/>
+        <w:jc w:val="both"/>
+      </w:pPr>
+      <w:r>
+        <w:t>Ostatecznie na zasadzie poszukiwania najmniejszej różnicy oceny zostały przydzielone do sekwencji filmowej.</w:t>
+      </w:r>
+    </w:p>
+    <w:p>
+      <w:pPr>
+        <w:ind w:firstLine="708"/>
+        <w:jc w:val="both"/>
+      </w:pPr>
+    </w:p>
+    <w:p>
+      <w:pPr>
+        <w:ind w:firstLine="708"/>
+        <w:jc w:val="both"/>
+      </w:pPr>
+    </w:p>
+    <w:p>
+      <w:pPr>
+        <w:ind w:firstLine="708"/>
+        <w:jc w:val="both"/>
+      </w:pPr>
+    </w:p>
+    <w:tbl>
+      <w:tblPr>
+        <w:tblStyle w:val="Tabela-Siatka"/>
+        <w:tblW w:w="0" w:type="auto"/>
+        <w:jc w:val="center"/>
+        <w:tblLook w:val="04A0" w:firstRow="1" w:lastRow="0" w:firstColumn="1" w:lastColumn="0" w:noHBand="0" w:noVBand="1"/>
+      </w:tblPr>
+      <w:tblGrid>
+        <w:gridCol w:w="3020"/>
+        <w:gridCol w:w="3354"/>
+      </w:tblGrid>
+      <w:tr>
+        <w:trPr>
+          <w:jc w:val="center"/>
+        </w:trPr>
+        <w:tc>
+          <w:tcPr>
+            <w:tcW w:w="3020" w:type="dxa"/>
+          </w:tcPr>
+          <w:p>
+            <w:pPr>
+              <w:jc w:val="center"/>
+            </w:pPr>
+            <w:r>
+              <w:lastRenderedPageBreak/>
+              <w:t>Film</w:t>
+            </w:r>
+          </w:p>
+        </w:tc>
+        <w:tc>
+          <w:tcPr>
+            <w:tcW w:w="3354" w:type="dxa"/>
+          </w:tcPr>
+          <w:p>
+            <w:pPr>
+              <w:jc w:val="center"/>
+            </w:pPr>
+            <w:r>
+              <w:t>Ocena w skali 5-stopniowej</w:t>
+            </w:r>
+          </w:p>
+        </w:tc>
+      </w:tr>
+      <w:tr>
+        <w:trPr>
+          <w:jc w:val="center"/>
+        </w:trPr>
+        <w:tc>
+          <w:tcPr>
+            <w:tcW w:w="3020" w:type="dxa"/>
+          </w:tcPr>
+          <w:p>
+            <w:pPr>
+              <w:jc w:val="center"/>
+            </w:pPr>
+            <w:r>
+              <w:t>Puppies_9000k</w:t>
+            </w:r>
+          </w:p>
+        </w:tc>
+        <w:tc>
+          <w:tcPr>
+            <w:tcW w:w="3354" w:type="dxa"/>
+          </w:tcPr>
+          <w:p>
+            <w:pPr>
+              <w:jc w:val="center"/>
+            </w:pPr>
+            <w:r>
+              <w:t>5</w:t>
+            </w:r>
+          </w:p>
+        </w:tc>
+      </w:tr>
+      <w:tr>
+        <w:trPr>
+          <w:jc w:val="center"/>
+        </w:trPr>
+        <w:tc>
+          <w:tcPr>
+            <w:tcW w:w="3020" w:type="dxa"/>
+          </w:tcPr>
+          <w:p>
+            <w:pPr>
+              <w:jc w:val="center"/>
+            </w:pPr>
+            <w:r>
+              <w:t>Puppies_7000k</w:t>
+            </w:r>
+          </w:p>
+        </w:tc>
+        <w:tc>
+          <w:tcPr>
+            <w:tcW w:w="3354" w:type="dxa"/>
+          </w:tcPr>
+          <w:p>
+            <w:pPr>
+              <w:jc w:val="center"/>
+            </w:pPr>
+            <w:r>
+              <w:t>5</w:t>
+            </w:r>
+          </w:p>
+        </w:tc>
+      </w:tr>
+      <w:tr>
+        <w:trPr>
+          <w:jc w:val="center"/>
+        </w:trPr>
+        <w:tc>
+          <w:tcPr>
+            <w:tcW w:w="3020" w:type="dxa"/>
+          </w:tcPr>
+          <w:p>
+            <w:pPr>
+              <w:jc w:val="center"/>
+            </w:pPr>
+            <w:r>
+              <w:t>Puppies_4000k</w:t>
+            </w:r>
+          </w:p>
+        </w:tc>
+        <w:tc>
+          <w:tcPr>
+            <w:tcW w:w="3354" w:type="dxa"/>
+          </w:tcPr>
+          <w:p>
+            <w:pPr>
+              <w:jc w:val="center"/>
+            </w:pPr>
+            <w:r>
+              <w:t>4</w:t>
+            </w:r>
+          </w:p>
+        </w:tc>
+      </w:tr>
+      <w:tr>
+        <w:trPr>
+          <w:jc w:val="center"/>
+        </w:trPr>
+        <w:tc>
+          <w:tcPr>
+            <w:tcW w:w="3020" w:type="dxa"/>
+          </w:tcPr>
+          <w:p>
+            <w:pPr>
+              <w:jc w:val="center"/>
+            </w:pPr>
+            <w:r>
+              <w:t>Puppies_3000k</w:t>
+            </w:r>
+          </w:p>
+        </w:tc>
+        <w:tc>
+          <w:tcPr>
+            <w:tcW w:w="3354" w:type="dxa"/>
+          </w:tcPr>
+          <w:p>
+            <w:pPr>
+              <w:jc w:val="center"/>
+            </w:pPr>
+            <w:r>
+              <w:t>2</w:t>
+            </w:r>
+          </w:p>
+        </w:tc>
+      </w:tr>
+      <w:tr>
+        <w:trPr>
+          <w:jc w:val="center"/>
+        </w:trPr>
+        <w:tc>
+          <w:tcPr>
+            <w:tcW w:w="3020" w:type="dxa"/>
+          </w:tcPr>
+          <w:p>
+            <w:pPr>
+              <w:jc w:val="center"/>
+            </w:pPr>
+            <w:r>
+              <w:t>Puppies_1500k</w:t>
+            </w:r>
+          </w:p>
+        </w:tc>
+        <w:tc>
+          <w:tcPr>
+            <w:tcW w:w="3354" w:type="dxa"/>
+          </w:tcPr>
+          <w:p>
+            <w:pPr>
+              <w:jc w:val="center"/>
+            </w:pPr>
+            <w:r>
+              <w:t>2</w:t>
+            </w:r>
+          </w:p>
+        </w:tc>
+      </w:tr>
+      <w:tr>
+        <w:trPr>
+          <w:jc w:val="center"/>
+        </w:trPr>
+        <w:tc>
+          <w:tcPr>
+            <w:tcW w:w="3020" w:type="dxa"/>
+          </w:tcPr>
+          <w:p>
+            <w:pPr>
+              <w:jc w:val="center"/>
+            </w:pPr>
+            <w:r>
+              <w:t>Chimei_1500k</w:t>
+            </w:r>
+          </w:p>
+        </w:tc>
+        <w:tc>
+          <w:tcPr>
+            <w:tcW w:w="3354" w:type="dxa"/>
+          </w:tcPr>
+          <w:p>
+            <w:pPr>
+              <w:jc w:val="center"/>
+            </w:pPr>
+            <w:r>
+              <w:t>2</w:t>
+            </w:r>
+          </w:p>
+        </w:tc>
+      </w:tr>
+      <w:tr>
+        <w:trPr>
+          <w:jc w:val="center"/>
+        </w:trPr>
+        <w:tc>
+          <w:tcPr>
+            <w:tcW w:w="3020" w:type="dxa"/>
+          </w:tcPr>
+          <w:p>
+            <w:pPr>
+              <w:jc w:val="center"/>
+            </w:pPr>
+            <w:r>
+              <w:t>Chimei_2000k</w:t>
+            </w:r>
+          </w:p>
+        </w:tc>
+        <w:tc>
+          <w:tcPr>
+            <w:tcW w:w="3354" w:type="dxa"/>
+          </w:tcPr>
+          <w:p>
+            <w:pPr>
+              <w:jc w:val="center"/>
+            </w:pPr>
+            <w:r>
+              <w:t>2</w:t>
+            </w:r>
+          </w:p>
+        </w:tc>
+      </w:tr>
+      <w:tr>
+        <w:trPr>
+          <w:jc w:val="center"/>
+        </w:trPr>
+        <w:tc>
+          <w:tcPr>
+            <w:tcW w:w="3020" w:type="dxa"/>
+          </w:tcPr>
+          <w:p>
+            <w:pPr>
+              <w:jc w:val="center"/>
+            </w:pPr>
+            <w:r>
+              <w:t>Puppies_2000k</w:t>
+            </w:r>
+          </w:p>
+        </w:tc>
+        <w:tc>
+          <w:tcPr>
+            <w:tcW w:w="3354" w:type="dxa"/>
+          </w:tcPr>
+          <w:p>
+            <w:pPr>
+              <w:jc w:val="center"/>
+            </w:pPr>
+            <w:r>
+              <w:t>1</w:t>
+            </w:r>
+          </w:p>
+        </w:tc>
+      </w:tr>
+    </w:tbl>
+    <w:p>
+      <w:pPr>
+        <w:jc w:val="center"/>
+      </w:pPr>
+      <w:r>
+        <w:t>Tabela 5</w:t>
+      </w:r>
+      <w:r>
+        <w:t>. Zestawienie filmów oraz wartości przypisanym im przez algorytm.</w:t>
+      </w:r>
+    </w:p>
+    <w:p>
+      <w:pPr>
+        <w:jc w:val="both"/>
+      </w:pPr>
+    </w:p>
+    <w:p>
+      <w:pPr>
+        <w:ind w:firstLine="567"/>
+        <w:jc w:val="both"/>
+      </w:pPr>
+      <w:r>
+        <w:t>Należy zaznaczyć, że ta prosta metoda jest bardzo niedokładna i moc</w:t>
+      </w:r>
+      <w:r>
+        <w:t xml:space="preserve">no uzależniona od przeprowadzonych porównań. </w:t>
+      </w:r>
+      <w:r>
+        <w:t>Aby translacja była jak najbardziej dokładna porównania powinny być przeprowadzane w parach bardzo zbliżonych jakości.</w:t>
+      </w:r>
+      <w:r>
+        <w:t xml:space="preserve"> Przedstawiony powyżej przykład ma na celu </w:t>
+      </w:r>
+      <w:r>
+        <w:t>przede wszystkim</w:t>
+      </w:r>
+      <w:r>
+        <w:t xml:space="preserve"> zobrazowanie przebiegu algorytmu. Ze względu na brak </w:t>
+      </w:r>
+      <w:r>
+        <w:t>przygotowanego</w:t>
+      </w:r>
+      <w:r>
+        <w:t xml:space="preserve"> scenariusza </w:t>
+      </w:r>
+      <w:r>
+        <w:t>spełniającego wymagania translacji</w:t>
+      </w:r>
+      <w:r>
+        <w:t xml:space="preserve">, </w:t>
+      </w:r>
+      <w:r>
+        <w:t>uzyskane dane obarczone są dużym błędem.</w:t>
+      </w:r>
+      <w:r>
+        <w:t xml:space="preserve"> </w:t>
+      </w:r>
+    </w:p>
+    <w:p>
+      <w:pPr>
+        <w:ind w:firstLine="567"/>
+        <w:jc w:val="both"/>
+      </w:pPr>
+    </w:p>
+    <w:tbl>
+      <w:tblPr>
+        <w:tblW w:w="9021" w:type="dxa"/>
+        <w:tblInd w:w="-10" w:type="dxa"/>
+        <w:tblCellMar>
+          <w:left w:w="70" w:type="dxa"/>
+          <w:right w:w="70" w:type="dxa"/>
+        </w:tblCellMar>
+        <w:tblLook w:val="04A0" w:firstRow="1" w:lastRow="0" w:firstColumn="1" w:lastColumn="0" w:noHBand="0" w:noVBand="1"/>
+      </w:tblPr>
+      <w:tblGrid>
+        <w:gridCol w:w="2730"/>
+        <w:gridCol w:w="2097"/>
+        <w:gridCol w:w="2097"/>
+        <w:gridCol w:w="2097"/>
+      </w:tblGrid>
+      <w:tr>
+        <w:trPr>
+          <w:trHeight w:val="306"/>
+        </w:trPr>
+        <w:tc>
+          <w:tcPr>
+            <w:tcW w:w="2730" w:type="dxa"/>
+            <w:tcBorders>
+              <w:top w:val="single" w:sz="8" w:space="0" w:color="auto"/>
+              <w:left w:val="single" w:sz="8" w:space="0" w:color="auto"/>
+              <w:bottom w:val="single" w:sz="8" w:space="0" w:color="auto"/>
+              <w:right w:val="single" w:sz="8" w:space="0" w:color="auto"/>
+            </w:tcBorders>
+            <w:shd w:val="clear" w:color="auto" w:fill="auto"/>
+            <w:vAlign w:val="center"/>
+          </w:tcPr>
+          <w:p>
+            <w:pPr>
+              <w:spacing w:after="0" w:line="240" w:lineRule="auto"/>
+              <w:jc w:val="center"/>
+              <w:rPr>
+                <w:rFonts w:ascii="Calibri" w:eastAsia="Times New Roman" w:hAnsi="Calibri" w:cs="Times New Roman"/>
+                <w:color w:val="000000"/>
+                <w:lang w:eastAsia="pl-PL"/>
+              </w:rPr>
+            </w:pPr>
+            <w:r>
+              <w:rPr>
+                <w:rFonts w:ascii="Calibri" w:eastAsia="Times New Roman" w:hAnsi="Calibri" w:cs="Times New Roman"/>
+                <w:color w:val="000000"/>
+                <w:lang w:eastAsia="pl-PL"/>
+              </w:rPr>
+              <w:t>Film</w:t>
+            </w:r>
+          </w:p>
+        </w:tc>
+        <w:tc>
+          <w:tcPr>
+            <w:tcW w:w="2097" w:type="dxa"/>
+            <w:tcBorders>
+              <w:top w:val="single" w:sz="8" w:space="0" w:color="auto"/>
+              <w:left w:val="nil"/>
+              <w:bottom w:val="single" w:sz="8" w:space="0" w:color="auto"/>
+              <w:right w:val="single" w:sz="8" w:space="0" w:color="auto"/>
+            </w:tcBorders>
+            <w:shd w:val="clear" w:color="auto" w:fill="auto"/>
+            <w:vAlign w:val="center"/>
+          </w:tcPr>
+          <w:p>
+            <w:pPr>
+              <w:spacing w:after="0" w:line="240" w:lineRule="auto"/>
+              <w:jc w:val="center"/>
+              <w:rPr>
+                <w:rFonts w:ascii="Calibri" w:eastAsia="Times New Roman" w:hAnsi="Calibri" w:cs="Times New Roman"/>
+                <w:color w:val="000000"/>
+                <w:lang w:eastAsia="pl-PL"/>
+              </w:rPr>
+            </w:pPr>
+            <w:r>
+              <w:rPr>
+                <w:rFonts w:ascii="Calibri" w:eastAsia="Times New Roman" w:hAnsi="Calibri" w:cs="Times New Roman"/>
+                <w:color w:val="000000"/>
+                <w:lang w:eastAsia="pl-PL"/>
+              </w:rPr>
+              <w:t>Średnia ocena algorytmu</w:t>
+            </w:r>
+          </w:p>
+        </w:tc>
+        <w:tc>
+          <w:tcPr>
+            <w:tcW w:w="2097" w:type="dxa"/>
+            <w:tcBorders>
+              <w:top w:val="single" w:sz="8" w:space="0" w:color="auto"/>
+              <w:left w:val="nil"/>
+              <w:bottom w:val="single" w:sz="8" w:space="0" w:color="auto"/>
+              <w:right w:val="single" w:sz="8" w:space="0" w:color="auto"/>
+            </w:tcBorders>
+          </w:tcPr>
+          <w:p>
+            <w:pPr>
+              <w:spacing w:after="0" w:line="240" w:lineRule="auto"/>
+              <w:jc w:val="center"/>
+              <w:rPr>
+                <w:rFonts w:ascii="Calibri" w:eastAsia="Times New Roman" w:hAnsi="Calibri" w:cs="Times New Roman"/>
+                <w:color w:val="000000"/>
+                <w:lang w:eastAsia="pl-PL"/>
+              </w:rPr>
+            </w:pPr>
+            <w:r>
+              <w:rPr>
+                <w:rFonts w:ascii="Calibri" w:eastAsia="Times New Roman" w:hAnsi="Calibri" w:cs="Times New Roman"/>
+                <w:color w:val="000000"/>
+                <w:lang w:eastAsia="pl-PL"/>
+              </w:rPr>
+              <w:t>Średnia ocena ze scenariusza 1</w:t>
+            </w:r>
+          </w:p>
+        </w:tc>
+        <w:tc>
+          <w:tcPr>
+            <w:tcW w:w="2097" w:type="dxa"/>
+            <w:tcBorders>
+              <w:top w:val="single" w:sz="8" w:space="0" w:color="auto"/>
+              <w:left w:val="nil"/>
+              <w:bottom w:val="single" w:sz="8" w:space="0" w:color="auto"/>
+              <w:right w:val="single" w:sz="8" w:space="0" w:color="auto"/>
+            </w:tcBorders>
+          </w:tcPr>
+          <w:p>
+            <w:pPr>
+              <w:spacing w:after="0" w:line="240" w:lineRule="auto"/>
+              <w:jc w:val="center"/>
+              <w:rPr>
+                <w:rFonts w:ascii="Calibri" w:eastAsia="Times New Roman" w:hAnsi="Calibri" w:cs="Times New Roman"/>
+                <w:color w:val="000000"/>
+                <w:lang w:eastAsia="pl-PL"/>
+              </w:rPr>
+            </w:pPr>
+            <w:r>
+              <w:rPr>
+                <w:rFonts w:ascii="Calibri" w:eastAsia="Times New Roman" w:hAnsi="Calibri" w:cs="Times New Roman"/>
+                <w:color w:val="000000"/>
+                <w:lang w:eastAsia="pl-PL"/>
+              </w:rPr>
+              <w:t>Średnia ocena ze scenariusza 2</w:t>
+            </w:r>
+          </w:p>
+        </w:tc>
+      </w:tr>
+      <w:tr>
+        <w:trPr>
+          <w:trHeight w:val="306"/>
+        </w:trPr>
+        <w:tc>
+          <w:tcPr>
+            <w:tcW w:w="2730" w:type="dxa"/>
+            <w:tcBorders>
+              <w:top w:val="single" w:sz="8" w:space="0" w:color="auto"/>
+              <w:left w:val="single" w:sz="8" w:space="0" w:color="auto"/>
+              <w:bottom w:val="single" w:sz="8" w:space="0" w:color="auto"/>
+              <w:right w:val="single" w:sz="8" w:space="0" w:color="auto"/>
+            </w:tcBorders>
+            <w:shd w:val="clear" w:color="auto" w:fill="auto"/>
+            <w:vAlign w:val="center"/>
+            <w:hideMark/>
+          </w:tcPr>
+          <w:p>
+            <w:pPr>
+              <w:spacing w:after="0" w:line="240" w:lineRule="auto"/>
+              <w:jc w:val="center"/>
+              <w:rPr>
+                <w:rFonts w:ascii="Calibri" w:eastAsia="Times New Roman" w:hAnsi="Calibri" w:cs="Times New Roman"/>
+                <w:color w:val="000000"/>
+                <w:lang w:eastAsia="pl-PL"/>
+              </w:rPr>
+            </w:pPr>
+            <w:r>
+              <w:rPr>
+                <w:rFonts w:ascii="Calibri" w:eastAsia="Times New Roman" w:hAnsi="Calibri" w:cs="Times New Roman"/>
+                <w:color w:val="000000"/>
+                <w:lang w:eastAsia="pl-PL"/>
+              </w:rPr>
+              <w:t>Puppies_9000k</w:t>
+            </w:r>
+          </w:p>
+        </w:tc>
+        <w:tc>
+          <w:tcPr>
+            <w:tcW w:w="2097" w:type="dxa"/>
+            <w:tcBorders>
+              <w:top w:val="single" w:sz="8" w:space="0" w:color="auto"/>
+              <w:left w:val="nil"/>
+              <w:bottom w:val="single" w:sz="8" w:space="0" w:color="auto"/>
+              <w:right w:val="single" w:sz="8" w:space="0" w:color="auto"/>
+            </w:tcBorders>
+            <w:shd w:val="clear" w:color="auto" w:fill="auto"/>
+            <w:vAlign w:val="bottom"/>
+            <w:hideMark/>
+          </w:tcPr>
+          <w:p>
+            <w:pPr>
+              <w:jc w:val="center"/>
+              <w:rPr>
+                <w:rFonts w:ascii="Calibri" w:hAnsi="Calibri"/>
+                <w:color w:val="000000"/>
+              </w:rPr>
+            </w:pPr>
+            <w:r>
+              <w:rPr>
+                <w:rFonts w:ascii="Calibri" w:hAnsi="Calibri"/>
+                <w:color w:val="000000"/>
+              </w:rPr>
+              <w:t>4,92</w:t>
+            </w:r>
+          </w:p>
+        </w:tc>
+        <w:tc>
+          <w:tcPr>
+            <w:tcW w:w="2097" w:type="dxa"/>
+            <w:tcBorders>
+              <w:top w:val="single" w:sz="8" w:space="0" w:color="auto"/>
+              <w:left w:val="nil"/>
+              <w:bottom w:val="single" w:sz="8" w:space="0" w:color="auto"/>
+              <w:right w:val="single" w:sz="8" w:space="0" w:color="auto"/>
+            </w:tcBorders>
+            <w:vAlign w:val="bottom"/>
+          </w:tcPr>
+          <w:p>
+            <w:pPr>
+              <w:jc w:val="center"/>
+              <w:rPr>
+                <w:rFonts w:ascii="Calibri" w:hAnsi="Calibri"/>
+                <w:color w:val="000000"/>
+              </w:rPr>
+            </w:pPr>
+            <w:r>
+              <w:rPr>
+                <w:rFonts w:ascii="Calibri" w:hAnsi="Calibri"/>
+                <w:color w:val="000000"/>
+              </w:rPr>
+              <w:t>4,15</w:t>
+            </w:r>
+          </w:p>
+        </w:tc>
+        <w:tc>
+          <w:tcPr>
+            <w:tcW w:w="2097" w:type="dxa"/>
+            <w:tcBorders>
+              <w:top w:val="single" w:sz="8" w:space="0" w:color="auto"/>
+              <w:left w:val="nil"/>
+              <w:bottom w:val="single" w:sz="8" w:space="0" w:color="auto"/>
+              <w:right w:val="single" w:sz="8" w:space="0" w:color="auto"/>
+            </w:tcBorders>
+            <w:vAlign w:val="bottom"/>
+          </w:tcPr>
+          <w:p>
+            <w:pPr>
+              <w:jc w:val="center"/>
+              <w:rPr>
+                <w:rFonts w:ascii="Calibri" w:hAnsi="Calibri"/>
+                <w:color w:val="000000"/>
+              </w:rPr>
+            </w:pPr>
+            <w:r>
+              <w:rPr>
+                <w:rFonts w:ascii="Calibri" w:hAnsi="Calibri"/>
+                <w:color w:val="000000"/>
+              </w:rPr>
+              <w:t>4,08</w:t>
+            </w:r>
+          </w:p>
+        </w:tc>
+      </w:tr>
+      <w:tr>
+        <w:trPr>
+          <w:trHeight w:val="306"/>
+        </w:trPr>
+        <w:tc>
+          <w:tcPr>
+            <w:tcW w:w="2730" w:type="dxa"/>
+            <w:tcBorders>
+              <w:top w:val="nil"/>
+              <w:left w:val="single" w:sz="8" w:space="0" w:color="auto"/>
+              <w:bottom w:val="single" w:sz="8" w:space="0" w:color="auto"/>
+              <w:right w:val="single" w:sz="8" w:space="0" w:color="auto"/>
+            </w:tcBorders>
+            <w:shd w:val="clear" w:color="auto" w:fill="auto"/>
+            <w:vAlign w:val="center"/>
+            <w:hideMark/>
+          </w:tcPr>
+          <w:p>
+            <w:pPr>
+              <w:spacing w:after="0" w:line="240" w:lineRule="auto"/>
+              <w:jc w:val="center"/>
+              <w:rPr>
+                <w:rFonts w:ascii="Calibri" w:eastAsia="Times New Roman" w:hAnsi="Calibri" w:cs="Times New Roman"/>
+                <w:color w:val="000000"/>
+                <w:lang w:eastAsia="pl-PL"/>
+              </w:rPr>
+            </w:pPr>
+            <w:r>
+              <w:rPr>
+                <w:rFonts w:ascii="Calibri" w:eastAsia="Times New Roman" w:hAnsi="Calibri" w:cs="Times New Roman"/>
+                <w:color w:val="000000"/>
+                <w:lang w:eastAsia="pl-PL"/>
+              </w:rPr>
+              <w:t>Puppies_7000k</w:t>
+            </w:r>
+          </w:p>
+        </w:tc>
+        <w:tc>
+          <w:tcPr>
+            <w:tcW w:w="2097" w:type="dxa"/>
+            <w:tcBorders>
+              <w:top w:val="nil"/>
+              <w:left w:val="nil"/>
+              <w:bottom w:val="single" w:sz="8" w:space="0" w:color="auto"/>
+              <w:right w:val="single" w:sz="8" w:space="0" w:color="auto"/>
+            </w:tcBorders>
+            <w:shd w:val="clear" w:color="auto" w:fill="auto"/>
+            <w:vAlign w:val="bottom"/>
+            <w:hideMark/>
+          </w:tcPr>
+          <w:p>
+            <w:pPr>
+              <w:jc w:val="center"/>
+              <w:rPr>
+                <w:rFonts w:ascii="Calibri" w:hAnsi="Calibri"/>
+                <w:color w:val="000000"/>
+              </w:rPr>
+            </w:pPr>
+            <w:r>
+              <w:rPr>
+                <w:rFonts w:ascii="Calibri" w:hAnsi="Calibri"/>
+                <w:color w:val="000000"/>
+              </w:rPr>
+              <w:t>4,79</w:t>
+            </w:r>
+          </w:p>
+        </w:tc>
+        <w:tc>
+          <w:tcPr>
+            <w:tcW w:w="2097" w:type="dxa"/>
+            <w:tcBorders>
+              <w:top w:val="nil"/>
+              <w:left w:val="nil"/>
+              <w:bottom w:val="single" w:sz="8" w:space="0" w:color="auto"/>
+              <w:right w:val="single" w:sz="8" w:space="0" w:color="auto"/>
+            </w:tcBorders>
+            <w:vAlign w:val="bottom"/>
+          </w:tcPr>
+          <w:p>
+            <w:pPr>
+              <w:jc w:val="center"/>
+              <w:rPr>
+                <w:rFonts w:ascii="Calibri" w:hAnsi="Calibri"/>
+                <w:color w:val="000000"/>
+              </w:rPr>
+            </w:pPr>
+            <w:r>
+              <w:rPr>
+                <w:rFonts w:ascii="Calibri" w:hAnsi="Calibri"/>
+                <w:color w:val="000000"/>
+              </w:rPr>
+              <w:t>3,62</w:t>
+            </w:r>
+          </w:p>
+        </w:tc>
+        <w:tc>
+          <w:tcPr>
+            <w:tcW w:w="2097" w:type="dxa"/>
+            <w:tcBorders>
+              <w:top w:val="nil"/>
+              <w:left w:val="nil"/>
+              <w:bottom w:val="single" w:sz="8" w:space="0" w:color="auto"/>
+              <w:right w:val="single" w:sz="8" w:space="0" w:color="auto"/>
+            </w:tcBorders>
+            <w:vAlign w:val="bottom"/>
+          </w:tcPr>
+          <w:p>
+            <w:pPr>
+              <w:jc w:val="center"/>
+              <w:rPr>
+                <w:rFonts w:ascii="Calibri" w:hAnsi="Calibri"/>
+                <w:color w:val="000000"/>
+              </w:rPr>
+            </w:pPr>
+            <w:r>
+              <w:rPr>
+                <w:rFonts w:ascii="Calibri" w:hAnsi="Calibri"/>
+                <w:color w:val="000000"/>
+              </w:rPr>
+              <w:t>3,77</w:t>
+            </w:r>
+          </w:p>
+        </w:tc>
+      </w:tr>
+      <w:tr>
+        <w:trPr>
+          <w:trHeight w:val="306"/>
+        </w:trPr>
+        <w:tc>
+          <w:tcPr>
+            <w:tcW w:w="2730" w:type="dxa"/>
+            <w:tcBorders>
+              <w:top w:val="nil"/>
+              <w:left w:val="single" w:sz="8" w:space="0" w:color="auto"/>
+              <w:bottom w:val="single" w:sz="8" w:space="0" w:color="auto"/>
+              <w:right w:val="single" w:sz="8" w:space="0" w:color="auto"/>
+            </w:tcBorders>
+            <w:shd w:val="clear" w:color="auto" w:fill="auto"/>
+            <w:vAlign w:val="center"/>
+            <w:hideMark/>
+          </w:tcPr>
+          <w:p>
+            <w:pPr>
+              <w:spacing w:after="0" w:line="240" w:lineRule="auto"/>
+              <w:jc w:val="center"/>
+              <w:rPr>
+                <w:rFonts w:ascii="Calibri" w:eastAsia="Times New Roman" w:hAnsi="Calibri" w:cs="Times New Roman"/>
+                <w:color w:val="000000"/>
+                <w:lang w:eastAsia="pl-PL"/>
+              </w:rPr>
+            </w:pPr>
+            <w:r>
+              <w:rPr>
+                <w:rFonts w:ascii="Calibri" w:eastAsia="Times New Roman" w:hAnsi="Calibri" w:cs="Times New Roman"/>
+                <w:color w:val="000000"/>
+                <w:lang w:eastAsia="pl-PL"/>
+              </w:rPr>
+              <w:t>Puppies_4000k</w:t>
+            </w:r>
+          </w:p>
+        </w:tc>
+        <w:tc>
+          <w:tcPr>
+            <w:tcW w:w="2097" w:type="dxa"/>
+            <w:tcBorders>
+              <w:top w:val="nil"/>
+              <w:left w:val="nil"/>
+              <w:bottom w:val="single" w:sz="8" w:space="0" w:color="auto"/>
+              <w:right w:val="single" w:sz="8" w:space="0" w:color="auto"/>
+            </w:tcBorders>
+            <w:shd w:val="clear" w:color="auto" w:fill="auto"/>
+            <w:vAlign w:val="bottom"/>
+            <w:hideMark/>
+          </w:tcPr>
+          <w:p>
+            <w:pPr>
+              <w:jc w:val="center"/>
+              <w:rPr>
+                <w:rFonts w:ascii="Calibri" w:hAnsi="Calibri"/>
+                <w:color w:val="000000"/>
+              </w:rPr>
+            </w:pPr>
+            <w:r>
+              <w:rPr>
+                <w:rFonts w:ascii="Calibri" w:hAnsi="Calibri"/>
+                <w:color w:val="000000"/>
+              </w:rPr>
+              <w:t>3,96</w:t>
+            </w:r>
+          </w:p>
+        </w:tc>
+        <w:tc>
+          <w:tcPr>
+            <w:tcW w:w="2097" w:type="dxa"/>
+            <w:tcBorders>
+              <w:top w:val="nil"/>
+              <w:left w:val="nil"/>
+              <w:bottom w:val="single" w:sz="8" w:space="0" w:color="auto"/>
+              <w:right w:val="single" w:sz="8" w:space="0" w:color="auto"/>
+            </w:tcBorders>
+            <w:vAlign w:val="bottom"/>
+          </w:tcPr>
+          <w:p>
+            <w:pPr>
+              <w:jc w:val="center"/>
+              <w:rPr>
+                <w:rFonts w:ascii="Calibri" w:hAnsi="Calibri"/>
+                <w:color w:val="000000"/>
+              </w:rPr>
+            </w:pPr>
+            <w:r>
+              <w:rPr>
+                <w:rFonts w:ascii="Calibri" w:hAnsi="Calibri"/>
+                <w:color w:val="000000"/>
+              </w:rPr>
+              <w:t>2,92</w:t>
+            </w:r>
+          </w:p>
+        </w:tc>
+        <w:tc>
+          <w:tcPr>
+            <w:tcW w:w="2097" w:type="dxa"/>
+            <w:tcBorders>
+              <w:top w:val="nil"/>
+              <w:left w:val="nil"/>
+              <w:bottom w:val="single" w:sz="8" w:space="0" w:color="auto"/>
+              <w:right w:val="single" w:sz="8" w:space="0" w:color="auto"/>
+            </w:tcBorders>
+            <w:vAlign w:val="bottom"/>
+          </w:tcPr>
+          <w:p>
+            <w:pPr>
+              <w:jc w:val="center"/>
+              <w:rPr>
+                <w:rFonts w:ascii="Calibri" w:hAnsi="Calibri"/>
+                <w:color w:val="000000"/>
+              </w:rPr>
+            </w:pPr>
+            <w:r>
+              <w:rPr>
+                <w:rFonts w:ascii="Calibri" w:hAnsi="Calibri"/>
+                <w:color w:val="000000"/>
+              </w:rPr>
+              <w:t>3,00</w:t>
+            </w:r>
+          </w:p>
+        </w:tc>
+      </w:tr>
+      <w:tr>
+        <w:trPr>
+          <w:trHeight w:val="306"/>
+        </w:trPr>
+        <w:tc>
+          <w:tcPr>
+            <w:tcW w:w="2730" w:type="dxa"/>
+            <w:tcBorders>
+              <w:top w:val="nil"/>
+              <w:left w:val="single" w:sz="8" w:space="0" w:color="auto"/>
+              <w:bottom w:val="single" w:sz="8" w:space="0" w:color="auto"/>
+              <w:right w:val="single" w:sz="8" w:space="0" w:color="auto"/>
+            </w:tcBorders>
+            <w:shd w:val="clear" w:color="auto" w:fill="auto"/>
+            <w:vAlign w:val="center"/>
+            <w:hideMark/>
+          </w:tcPr>
+          <w:p>
+            <w:pPr>
+              <w:spacing w:after="0" w:line="240" w:lineRule="auto"/>
+              <w:jc w:val="center"/>
+              <w:rPr>
+                <w:rFonts w:ascii="Calibri" w:eastAsia="Times New Roman" w:hAnsi="Calibri" w:cs="Times New Roman"/>
+                <w:color w:val="000000"/>
+                <w:lang w:eastAsia="pl-PL"/>
+              </w:rPr>
+            </w:pPr>
+            <w:r>
+              <w:rPr>
+                <w:rFonts w:ascii="Calibri" w:eastAsia="Times New Roman" w:hAnsi="Calibri" w:cs="Times New Roman"/>
+                <w:color w:val="000000"/>
+                <w:lang w:eastAsia="pl-PL"/>
+              </w:rPr>
+              <w:t>Puppies_3000k</w:t>
+            </w:r>
+          </w:p>
+        </w:tc>
+        <w:tc>
+          <w:tcPr>
+            <w:tcW w:w="2097" w:type="dxa"/>
+            <w:tcBorders>
+              <w:top w:val="nil"/>
+              <w:left w:val="nil"/>
+              <w:bottom w:val="single" w:sz="8" w:space="0" w:color="auto"/>
+              <w:right w:val="single" w:sz="8" w:space="0" w:color="auto"/>
+            </w:tcBorders>
+            <w:shd w:val="clear" w:color="auto" w:fill="auto"/>
+            <w:vAlign w:val="bottom"/>
+            <w:hideMark/>
+          </w:tcPr>
+          <w:p>
+            <w:pPr>
+              <w:jc w:val="center"/>
+              <w:rPr>
+                <w:rFonts w:ascii="Calibri" w:hAnsi="Calibri"/>
+                <w:color w:val="000000"/>
+              </w:rPr>
+            </w:pPr>
+            <w:r>
+              <w:rPr>
+                <w:rFonts w:ascii="Calibri" w:hAnsi="Calibri"/>
+                <w:color w:val="000000"/>
+              </w:rPr>
+              <w:t>2,33</w:t>
+            </w:r>
+          </w:p>
+        </w:tc>
+        <w:tc>
+          <w:tcPr>
+            <w:tcW w:w="2097" w:type="dxa"/>
+            <w:tcBorders>
+              <w:top w:val="nil"/>
+              <w:left w:val="nil"/>
+              <w:bottom w:val="single" w:sz="8" w:space="0" w:color="auto"/>
+              <w:right w:val="single" w:sz="8" w:space="0" w:color="auto"/>
+            </w:tcBorders>
+            <w:vAlign w:val="bottom"/>
+          </w:tcPr>
+          <w:p>
+            <w:pPr>
+              <w:jc w:val="center"/>
+              <w:rPr>
+                <w:rFonts w:ascii="Calibri" w:hAnsi="Calibri"/>
+                <w:color w:val="000000"/>
+              </w:rPr>
+            </w:pPr>
+            <w:r>
+              <w:rPr>
+                <w:rFonts w:ascii="Calibri" w:hAnsi="Calibri"/>
+                <w:color w:val="000000"/>
+              </w:rPr>
+              <w:t>2,15</w:t>
+            </w:r>
+          </w:p>
+        </w:tc>
+        <w:tc>
+          <w:tcPr>
+            <w:tcW w:w="2097" w:type="dxa"/>
+            <w:tcBorders>
+              <w:top w:val="nil"/>
+              <w:left w:val="nil"/>
+              <w:bottom w:val="single" w:sz="8" w:space="0" w:color="auto"/>
+              <w:right w:val="single" w:sz="8" w:space="0" w:color="auto"/>
+            </w:tcBorders>
+            <w:vAlign w:val="bottom"/>
+          </w:tcPr>
+          <w:p>
+            <w:pPr>
+              <w:jc w:val="center"/>
+              <w:rPr>
+                <w:rFonts w:ascii="Calibri" w:hAnsi="Calibri"/>
+                <w:color w:val="000000"/>
+              </w:rPr>
+            </w:pPr>
+            <w:r>
+              <w:rPr>
+                <w:rFonts w:ascii="Calibri" w:hAnsi="Calibri"/>
+                <w:color w:val="000000"/>
+              </w:rPr>
+              <w:t>2,31</w:t>
+            </w:r>
+          </w:p>
+        </w:tc>
+      </w:tr>
+      <w:tr>
+        <w:trPr>
+          <w:trHeight w:val="306"/>
+        </w:trPr>
+        <w:tc>
+          <w:tcPr>
+            <w:tcW w:w="2730" w:type="dxa"/>
+            <w:tcBorders>
+              <w:top w:val="nil"/>
+              <w:left w:val="single" w:sz="8" w:space="0" w:color="auto"/>
+              <w:bottom w:val="single" w:sz="8" w:space="0" w:color="auto"/>
+              <w:right w:val="single" w:sz="8" w:space="0" w:color="auto"/>
+            </w:tcBorders>
+            <w:shd w:val="clear" w:color="000000" w:fill="FF0000"/>
+            <w:vAlign w:val="center"/>
+            <w:hideMark/>
+          </w:tcPr>
+          <w:p>
+            <w:pPr>
+              <w:spacing w:after="0" w:line="240" w:lineRule="auto"/>
+              <w:jc w:val="center"/>
+              <w:rPr>
+                <w:rFonts w:ascii="Calibri" w:eastAsia="Times New Roman" w:hAnsi="Calibri" w:cs="Times New Roman"/>
+                <w:color w:val="000000"/>
+                <w:lang w:eastAsia="pl-PL"/>
+              </w:rPr>
+            </w:pPr>
+            <w:r>
+              <w:rPr>
+                <w:rFonts w:ascii="Calibri" w:eastAsia="Times New Roman" w:hAnsi="Calibri" w:cs="Times New Roman"/>
+                <w:color w:val="000000"/>
+                <w:lang w:eastAsia="pl-PL"/>
+              </w:rPr>
+              <w:t>Puppies_1500k</w:t>
+            </w:r>
+          </w:p>
+        </w:tc>
+        <w:tc>
+          <w:tcPr>
+            <w:tcW w:w="2097" w:type="dxa"/>
+            <w:tcBorders>
+              <w:top w:val="nil"/>
+              <w:left w:val="nil"/>
+              <w:bottom w:val="single" w:sz="8" w:space="0" w:color="auto"/>
+              <w:right w:val="single" w:sz="8" w:space="0" w:color="auto"/>
+            </w:tcBorders>
+            <w:shd w:val="clear" w:color="000000" w:fill="FF0000"/>
+            <w:vAlign w:val="bottom"/>
+            <w:hideMark/>
+          </w:tcPr>
+          <w:p>
+            <w:pPr>
+              <w:jc w:val="center"/>
+              <w:rPr>
+                <w:rFonts w:ascii="Calibri" w:hAnsi="Calibri"/>
+                <w:color w:val="000000"/>
+              </w:rPr>
+            </w:pPr>
+            <w:r>
+              <w:rPr>
+                <w:rFonts w:ascii="Calibri" w:hAnsi="Calibri"/>
+                <w:color w:val="000000"/>
+              </w:rPr>
+              <w:t>3,04</w:t>
+            </w:r>
+          </w:p>
+        </w:tc>
+        <w:tc>
+          <w:tcPr>
+            <w:tcW w:w="2097" w:type="dxa"/>
+            <w:tcBorders>
+              <w:top w:val="nil"/>
+              <w:left w:val="nil"/>
+              <w:bottom w:val="single" w:sz="8" w:space="0" w:color="auto"/>
+              <w:right w:val="single" w:sz="8" w:space="0" w:color="auto"/>
+            </w:tcBorders>
+            <w:shd w:val="clear" w:color="000000" w:fill="FF0000"/>
+            <w:vAlign w:val="bottom"/>
+          </w:tcPr>
+          <w:p>
+            <w:pPr>
+              <w:jc w:val="center"/>
+              <w:rPr>
+                <w:rFonts w:ascii="Calibri" w:hAnsi="Calibri"/>
+                <w:color w:val="000000"/>
+              </w:rPr>
+            </w:pPr>
+            <w:r>
+              <w:rPr>
+                <w:rFonts w:ascii="Calibri" w:hAnsi="Calibri"/>
+                <w:color w:val="000000"/>
+              </w:rPr>
+              <w:t>1,62</w:t>
+            </w:r>
+          </w:p>
+        </w:tc>
+        <w:tc>
+          <w:tcPr>
+            <w:tcW w:w="2097" w:type="dxa"/>
+            <w:tcBorders>
+              <w:top w:val="nil"/>
+              <w:left w:val="nil"/>
+              <w:bottom w:val="single" w:sz="8" w:space="0" w:color="auto"/>
+              <w:right w:val="single" w:sz="8" w:space="0" w:color="auto"/>
+            </w:tcBorders>
+            <w:shd w:val="clear" w:color="000000" w:fill="FF0000"/>
+            <w:vAlign w:val="bottom"/>
+          </w:tcPr>
+          <w:p>
+            <w:pPr>
+              <w:jc w:val="center"/>
+              <w:rPr>
+                <w:rFonts w:ascii="Calibri" w:hAnsi="Calibri"/>
+                <w:color w:val="000000"/>
+              </w:rPr>
+            </w:pPr>
+            <w:r>
+              <w:rPr>
+                <w:rFonts w:ascii="Calibri" w:hAnsi="Calibri"/>
+                <w:color w:val="000000"/>
+              </w:rPr>
+              <w:t>1,46</w:t>
+            </w:r>
+          </w:p>
+        </w:tc>
+      </w:tr>
+      <w:tr>
+        <w:trPr>
+          <w:trHeight w:val="306"/>
+        </w:trPr>
+        <w:tc>
+          <w:tcPr>
+            <w:tcW w:w="2730" w:type="dxa"/>
+            <w:tcBorders>
+              <w:top w:val="nil"/>
+              <w:left w:val="single" w:sz="8" w:space="0" w:color="auto"/>
+              <w:bottom w:val="single" w:sz="8" w:space="0" w:color="auto"/>
+              <w:right w:val="single" w:sz="8" w:space="0" w:color="auto"/>
+            </w:tcBorders>
+            <w:shd w:val="clear" w:color="auto" w:fill="auto"/>
+            <w:vAlign w:val="center"/>
+            <w:hideMark/>
+          </w:tcPr>
+          <w:p>
+            <w:pPr>
+              <w:spacing w:after="0" w:line="240" w:lineRule="auto"/>
+              <w:jc w:val="center"/>
+              <w:rPr>
+                <w:rFonts w:ascii="Calibri" w:eastAsia="Times New Roman" w:hAnsi="Calibri" w:cs="Times New Roman"/>
+                <w:color w:val="000000"/>
+                <w:lang w:eastAsia="pl-PL"/>
+              </w:rPr>
+            </w:pPr>
+            <w:r>
+              <w:rPr>
+                <w:rFonts w:ascii="Calibri" w:eastAsia="Times New Roman" w:hAnsi="Calibri" w:cs="Times New Roman"/>
+                <w:color w:val="000000"/>
+                <w:lang w:eastAsia="pl-PL"/>
+              </w:rPr>
+              <w:t>Chimei_1500k</w:t>
+            </w:r>
+          </w:p>
+        </w:tc>
+        <w:tc>
+          <w:tcPr>
+            <w:tcW w:w="2097" w:type="dxa"/>
+            <w:tcBorders>
+              <w:top w:val="nil"/>
+              <w:left w:val="nil"/>
+              <w:bottom w:val="single" w:sz="8" w:space="0" w:color="auto"/>
+              <w:right w:val="single" w:sz="8" w:space="0" w:color="auto"/>
+            </w:tcBorders>
+            <w:shd w:val="clear" w:color="auto" w:fill="auto"/>
+            <w:vAlign w:val="bottom"/>
+            <w:hideMark/>
+          </w:tcPr>
+          <w:p>
+            <w:pPr>
+              <w:jc w:val="center"/>
+              <w:rPr>
+                <w:rFonts w:ascii="Calibri" w:hAnsi="Calibri"/>
+                <w:color w:val="000000"/>
+              </w:rPr>
+            </w:pPr>
+            <w:r>
+              <w:rPr>
+                <w:rFonts w:ascii="Calibri" w:hAnsi="Calibri"/>
+                <w:color w:val="000000"/>
+              </w:rPr>
+              <w:t>2,63</w:t>
+            </w:r>
+          </w:p>
+        </w:tc>
+        <w:tc>
+          <w:tcPr>
+            <w:tcW w:w="2097" w:type="dxa"/>
+            <w:tcBorders>
+              <w:top w:val="nil"/>
+              <w:left w:val="nil"/>
+              <w:bottom w:val="single" w:sz="8" w:space="0" w:color="auto"/>
+              <w:right w:val="single" w:sz="8" w:space="0" w:color="auto"/>
+            </w:tcBorders>
+            <w:vAlign w:val="bottom"/>
+          </w:tcPr>
+          <w:p>
+            <w:pPr>
+              <w:jc w:val="center"/>
+              <w:rPr>
+                <w:rFonts w:ascii="Calibri" w:hAnsi="Calibri"/>
+                <w:color w:val="000000"/>
+              </w:rPr>
+            </w:pPr>
+            <w:r>
+              <w:rPr>
+                <w:rFonts w:ascii="Calibri" w:hAnsi="Calibri"/>
+                <w:color w:val="000000"/>
+              </w:rPr>
+              <w:t>2,62</w:t>
+            </w:r>
+          </w:p>
+        </w:tc>
+        <w:tc>
+          <w:tcPr>
+            <w:tcW w:w="2097" w:type="dxa"/>
+            <w:tcBorders>
+              <w:top w:val="nil"/>
+              <w:left w:val="nil"/>
+              <w:bottom w:val="single" w:sz="8" w:space="0" w:color="auto"/>
+              <w:right w:val="single" w:sz="8" w:space="0" w:color="auto"/>
+            </w:tcBorders>
+            <w:vAlign w:val="bottom"/>
+          </w:tcPr>
+          <w:p>
+            <w:pPr>
+              <w:jc w:val="center"/>
+              <w:rPr>
+                <w:rFonts w:ascii="Calibri" w:hAnsi="Calibri"/>
+                <w:color w:val="000000"/>
+              </w:rPr>
+            </w:pPr>
+            <w:r>
+              <w:rPr>
+                <w:rFonts w:ascii="Calibri" w:hAnsi="Calibri"/>
+                <w:color w:val="000000"/>
+              </w:rPr>
+              <w:t>2,69</w:t>
+            </w:r>
+          </w:p>
+        </w:tc>
+      </w:tr>
+      <w:tr>
+        <w:trPr>
+          <w:trHeight w:val="306"/>
+        </w:trPr>
+        <w:tc>
+          <w:tcPr>
+            <w:tcW w:w="2730" w:type="dxa"/>
+            <w:tcBorders>
+              <w:top w:val="nil"/>
+              <w:left w:val="single" w:sz="8" w:space="0" w:color="auto"/>
+              <w:bottom w:val="single" w:sz="8" w:space="0" w:color="auto"/>
+              <w:right w:val="single" w:sz="8" w:space="0" w:color="auto"/>
+            </w:tcBorders>
+            <w:shd w:val="clear" w:color="auto" w:fill="auto"/>
+            <w:vAlign w:val="center"/>
+            <w:hideMark/>
+          </w:tcPr>
+          <w:p>
+            <w:pPr>
+              <w:spacing w:after="0" w:line="240" w:lineRule="auto"/>
+              <w:jc w:val="center"/>
+              <w:rPr>
+                <w:rFonts w:ascii="Calibri" w:eastAsia="Times New Roman" w:hAnsi="Calibri" w:cs="Times New Roman"/>
+                <w:color w:val="000000"/>
+                <w:lang w:eastAsia="pl-PL"/>
+              </w:rPr>
+            </w:pPr>
+            <w:r>
+              <w:rPr>
+                <w:rFonts w:ascii="Calibri" w:eastAsia="Times New Roman" w:hAnsi="Calibri" w:cs="Times New Roman"/>
+                <w:color w:val="000000"/>
+                <w:lang w:eastAsia="pl-PL"/>
+              </w:rPr>
+              <w:t>Chimei_2000k</w:t>
+            </w:r>
+          </w:p>
+        </w:tc>
+        <w:tc>
+          <w:tcPr>
+            <w:tcW w:w="2097" w:type="dxa"/>
+            <w:tcBorders>
+              <w:top w:val="nil"/>
+              <w:left w:val="nil"/>
+              <w:bottom w:val="single" w:sz="8" w:space="0" w:color="auto"/>
+              <w:right w:val="single" w:sz="8" w:space="0" w:color="auto"/>
+            </w:tcBorders>
+            <w:shd w:val="clear" w:color="auto" w:fill="auto"/>
+            <w:vAlign w:val="bottom"/>
+            <w:hideMark/>
+          </w:tcPr>
+          <w:p>
+            <w:pPr>
+              <w:jc w:val="center"/>
+              <w:rPr>
+                <w:rFonts w:ascii="Calibri" w:hAnsi="Calibri"/>
+                <w:color w:val="000000"/>
+              </w:rPr>
+            </w:pPr>
+            <w:r>
+              <w:rPr>
+                <w:rFonts w:ascii="Calibri" w:hAnsi="Calibri"/>
+                <w:color w:val="000000"/>
+              </w:rPr>
+              <w:t>2,08</w:t>
+            </w:r>
+          </w:p>
+        </w:tc>
+        <w:tc>
+          <w:tcPr>
+            <w:tcW w:w="2097" w:type="dxa"/>
+            <w:tcBorders>
+              <w:top w:val="nil"/>
+              <w:left w:val="nil"/>
+              <w:bottom w:val="single" w:sz="8" w:space="0" w:color="auto"/>
+              <w:right w:val="single" w:sz="8" w:space="0" w:color="auto"/>
+            </w:tcBorders>
+            <w:vAlign w:val="bottom"/>
+          </w:tcPr>
+          <w:p>
+            <w:pPr>
+              <w:jc w:val="center"/>
+              <w:rPr>
+                <w:rFonts w:ascii="Calibri" w:hAnsi="Calibri"/>
+                <w:color w:val="000000"/>
+              </w:rPr>
+            </w:pPr>
+            <w:r>
+              <w:rPr>
+                <w:rFonts w:ascii="Calibri" w:hAnsi="Calibri"/>
+                <w:color w:val="000000"/>
+              </w:rPr>
+              <w:t>3,23</w:t>
+            </w:r>
+          </w:p>
+        </w:tc>
+        <w:tc>
+          <w:tcPr>
+            <w:tcW w:w="2097" w:type="dxa"/>
+            <w:tcBorders>
+              <w:top w:val="nil"/>
+              <w:left w:val="nil"/>
+              <w:bottom w:val="single" w:sz="8" w:space="0" w:color="auto"/>
+              <w:right w:val="single" w:sz="8" w:space="0" w:color="auto"/>
+            </w:tcBorders>
+            <w:vAlign w:val="bottom"/>
+          </w:tcPr>
+          <w:p>
+            <w:pPr>
+              <w:jc w:val="center"/>
+              <w:rPr>
+                <w:rFonts w:ascii="Calibri" w:hAnsi="Calibri"/>
+                <w:color w:val="000000"/>
+              </w:rPr>
+            </w:pPr>
+            <w:r>
+              <w:rPr>
+                <w:rFonts w:ascii="Calibri" w:hAnsi="Calibri"/>
+                <w:color w:val="000000"/>
+              </w:rPr>
+              <w:t>3,15</w:t>
+            </w:r>
+          </w:p>
+        </w:tc>
+      </w:tr>
+      <w:tr>
+        <w:trPr>
+          <w:trHeight w:val="306"/>
+        </w:trPr>
+        <w:tc>
+          <w:tcPr>
+            <w:tcW w:w="2730" w:type="dxa"/>
+            <w:tcBorders>
+              <w:top w:val="nil"/>
+              <w:left w:val="single" w:sz="8" w:space="0" w:color="auto"/>
+              <w:bottom w:val="single" w:sz="8" w:space="0" w:color="auto"/>
+              <w:right w:val="single" w:sz="8" w:space="0" w:color="auto"/>
+            </w:tcBorders>
+            <w:shd w:val="clear" w:color="auto" w:fill="auto"/>
+            <w:vAlign w:val="center"/>
+            <w:hideMark/>
+          </w:tcPr>
+          <w:p>
+            <w:pPr>
+              <w:spacing w:after="0" w:line="240" w:lineRule="auto"/>
+              <w:jc w:val="center"/>
+              <w:rPr>
+                <w:rFonts w:ascii="Calibri" w:eastAsia="Times New Roman" w:hAnsi="Calibri" w:cs="Times New Roman"/>
+                <w:color w:val="000000"/>
+                <w:lang w:eastAsia="pl-PL"/>
+              </w:rPr>
+            </w:pPr>
+            <w:r>
+              <w:rPr>
+                <w:rFonts w:ascii="Calibri" w:eastAsia="Times New Roman" w:hAnsi="Calibri" w:cs="Times New Roman"/>
+                <w:color w:val="000000"/>
+                <w:lang w:eastAsia="pl-PL"/>
+              </w:rPr>
+              <w:t>Puppies_2000k</w:t>
+            </w:r>
+          </w:p>
+        </w:tc>
+        <w:tc>
+          <w:tcPr>
+            <w:tcW w:w="2097" w:type="dxa"/>
+            <w:tcBorders>
+              <w:top w:val="nil"/>
+              <w:left w:val="nil"/>
+              <w:bottom w:val="single" w:sz="8" w:space="0" w:color="auto"/>
+              <w:right w:val="single" w:sz="8" w:space="0" w:color="auto"/>
+            </w:tcBorders>
+            <w:shd w:val="clear" w:color="auto" w:fill="auto"/>
+            <w:vAlign w:val="bottom"/>
+            <w:hideMark/>
+          </w:tcPr>
+          <w:p>
+            <w:pPr>
+              <w:jc w:val="center"/>
+              <w:rPr>
+                <w:rFonts w:ascii="Calibri" w:hAnsi="Calibri"/>
+                <w:color w:val="000000"/>
+              </w:rPr>
+            </w:pPr>
+            <w:r>
+              <w:rPr>
+                <w:rFonts w:ascii="Calibri" w:hAnsi="Calibri"/>
+                <w:color w:val="000000"/>
+              </w:rPr>
+              <w:t>1,00</w:t>
+            </w:r>
+          </w:p>
+        </w:tc>
+        <w:tc>
+          <w:tcPr>
+            <w:tcW w:w="2097" w:type="dxa"/>
+            <w:tcBorders>
+              <w:top w:val="nil"/>
+              <w:left w:val="nil"/>
+              <w:bottom w:val="single" w:sz="8" w:space="0" w:color="auto"/>
+              <w:right w:val="single" w:sz="8" w:space="0" w:color="auto"/>
+            </w:tcBorders>
+            <w:vAlign w:val="bottom"/>
+          </w:tcPr>
+          <w:p>
+            <w:pPr>
+              <w:jc w:val="center"/>
+              <w:rPr>
+                <w:rFonts w:ascii="Calibri" w:hAnsi="Calibri"/>
+                <w:color w:val="000000"/>
+              </w:rPr>
+            </w:pPr>
+            <w:r>
+              <w:rPr>
+                <w:rFonts w:ascii="Calibri" w:hAnsi="Calibri"/>
+                <w:color w:val="000000"/>
+              </w:rPr>
+              <w:t>1,77</w:t>
+            </w:r>
+          </w:p>
+        </w:tc>
+        <w:tc>
+          <w:tcPr>
+            <w:tcW w:w="2097" w:type="dxa"/>
+            <w:tcBorders>
+              <w:top w:val="nil"/>
+              <w:left w:val="nil"/>
+              <w:bottom w:val="single" w:sz="8" w:space="0" w:color="auto"/>
+              <w:right w:val="single" w:sz="8" w:space="0" w:color="auto"/>
+            </w:tcBorders>
+            <w:vAlign w:val="bottom"/>
+          </w:tcPr>
+          <w:p>
+            <w:pPr>
+              <w:jc w:val="center"/>
+              <w:rPr>
+                <w:rFonts w:ascii="Calibri" w:hAnsi="Calibri"/>
+                <w:color w:val="000000"/>
+              </w:rPr>
+            </w:pPr>
+            <w:r>
+              <w:rPr>
+                <w:rFonts w:ascii="Calibri" w:hAnsi="Calibri"/>
+                <w:color w:val="000000"/>
+              </w:rPr>
+              <w:t>1,54</w:t>
+            </w:r>
+          </w:p>
+        </w:tc>
+      </w:tr>
+    </w:tbl>
+    <w:p>
+      <w:pPr>
+        <w:jc w:val="center"/>
+      </w:pPr>
+      <w:r>
+        <w:t xml:space="preserve">Tabela 6. Zestawienie średnich ocen wystawionych przez algorytm oraz danych z dwóch wybranych </w:t>
+      </w:r>
+      <w:r>
+        <w:t>algorytmów</w:t>
+      </w:r>
+      <w:r>
+        <w:t>.</w:t>
+      </w:r>
+    </w:p>
+    <w:p>
+      <w:pPr>
+        <w:jc w:val="center"/>
+      </w:pPr>
+    </w:p>
+    <w:p>
+      <w:pPr>
+        <w:ind w:firstLine="708"/>
+        <w:jc w:val="both"/>
+      </w:pPr>
+      <w:r>
+        <w:t>Podczas analizy wyników odrzucono dane pochodzące od jednego z testerów. Powodem była zbyt duża rozbieżność między wystawianymi ocenami</w:t>
+      </w:r>
+      <w:r>
+        <w:t>,</w:t>
+      </w:r>
+      <w:r>
+        <w:t xml:space="preserve"> a średnia zbadaną w danej grupie.</w:t>
+      </w:r>
+      <w:r>
+        <w:t xml:space="preserve"> Obliczone średnie dążą do większych wartości. Spowodowane jest to faktem, iż w sztucznie stworzonym scenariuszu testowym powstałym z wybranych danych otrzymanych podczas badania porównawczego, brakuje sekwencji filmowych o najwyższej jakości. Takie sekwencje wpłynęły na osoby badane w obu scenariuszach  </w:t>
+      </w:r>
+      <w:r>
+        <w:t>ze skalą 5-stopniową.</w:t>
+      </w:r>
+    </w:p>
+    <w:p>
+      <w:pPr>
+        <w:ind w:firstLine="708"/>
+        <w:jc w:val="both"/>
+      </w:pPr>
+    </w:p>
+    <w:p>
+      <w:pPr>
+        <w:ind w:firstLine="708"/>
+        <w:jc w:val="both"/>
+      </w:pPr>
+      <w:r>
+        <w:t xml:space="preserve">Otrzymane rezultaty są bardzo mocno </w:t>
+      </w:r>
+      <w:r>
+        <w:t xml:space="preserve">zależne od zestawionych par. Stosowanie się do zaleceń przedstawionych na początku rozdziału pozwala na minimalizację </w:t>
+      </w:r>
+      <w:r>
+        <w:t xml:space="preserve">błędu metody. </w:t>
+      </w:r>
+      <w:r>
+        <w:t xml:space="preserve">Ze względu na </w:t>
+      </w:r>
+      <w:r>
+        <w:lastRenderedPageBreak/>
+        <w:t xml:space="preserve">zestawienie filmu </w:t>
+      </w:r>
+      <w:r>
+        <w:rPr>
+          <w:i/>
+        </w:rPr>
+        <w:t>Puppies_1500k</w:t>
+      </w:r>
+      <w:r>
+        <w:t xml:space="preserve"> z filmem </w:t>
+      </w:r>
+      <w:r>
+        <w:rPr>
+          <w:i/>
+        </w:rPr>
+        <w:t>Puppies_7000k</w:t>
+      </w:r>
+      <w:r>
+        <w:t xml:space="preserve">, między którymi zachodziła zbyt duża różnica jakości, średnia ocena algorytmu różni się na tyle, iż postanowiono nie brać go pod uwagę. </w:t>
+      </w:r>
+      <w:r>
+        <w:t>Inne średnie ocen algorytmu w porównaniu z otrzymanymi bezpośrednio od osób badanych nie różnią się znacząco i mieszczą się w granicach przyjętego błędu.</w:t>
+      </w:r>
+      <w:r>
+        <w:t xml:space="preserve"> </w:t>
+      </w:r>
+      <w:r>
+        <w:t xml:space="preserve">Sekwencje filmowe o gorszych jakościach, zbliżonych do minimalnej użytej w badaniu, oceniane są przez algorytm bardzo precyzyjnie. </w:t>
+      </w:r>
+    </w:p>
+    <w:p>
+      <w:pPr>
+        <w:ind w:firstLine="708"/>
+        <w:jc w:val="both"/>
+      </w:pPr>
+    </w:p>
+    <w:p>
+      <w:pPr>
+        <w:ind w:firstLine="708"/>
+        <w:jc w:val="both"/>
+      </w:pPr>
+      <w:r>
+        <w:t xml:space="preserve">Różnice wynikają także z właściwości użytej skali. </w:t>
+      </w:r>
+      <w:r>
+        <w:t xml:space="preserve">Skala 7-stopniowa użyta </w:t>
+      </w:r>
+      <w:r>
+        <w:t>w scenariuszu porównawczym formułuje pytanie</w:t>
+      </w:r>
+      <w:r>
+        <w:t xml:space="preserve"> testowe</w:t>
+      </w:r>
+      <w:r>
+        <w:t xml:space="preserve"> w inny sposób. </w:t>
+      </w:r>
+      <w:r>
+        <w:t>Porównując dwa różne filmy człowiek odpowiada w odmienny sposób, niż w sytuacji, gdy jest p</w:t>
+      </w:r>
+      <w:r>
+        <w:t>ytany o ocenienie jednej sekwencji.</w:t>
+      </w:r>
+      <w:r>
+        <w:t xml:space="preserve"> Ten fakt powoduje kolejne błędy podczas próby porównania wyników. </w:t>
+      </w:r>
+      <w:r>
+        <w:t>Należy pamiętać, iż przeprowadzone badania dotyczą kwestii subiektywnych i ich interpretacja jest bardzo trudna.</w:t>
+      </w:r>
+    </w:p>
+    <w:p>
+      <w:pPr>
+        <w:ind w:firstLine="708"/>
+        <w:jc w:val="both"/>
+      </w:pPr>
+    </w:p>
+    <w:p>
+      <w:pPr>
+        <w:ind w:firstLine="708"/>
+        <w:jc w:val="both"/>
+      </w:pPr>
+      <w:r>
+        <w:t xml:space="preserve"> </w:t>
+      </w:r>
+      <w:r>
+        <w:t>[POTRZEBA WIĘCEJ WNIOSKÓW]</w:t>
+      </w:r>
+    </w:p>
+    <w:p>
+      <w:pPr>
+        <w:pStyle w:val="Nagwek1"/>
+      </w:pPr>
+      <w:r>
+        <w:t>Analiza porównawcza</w:t>
       </w:r>
       <w:bookmarkStart w:id="1" w:name="_GoBack"/>
       <w:bookmarkEnd w:id="1"/>
@@ -5306,6 +7847,18 @@
   </w:num>
   <w:num w:numId="4">
     <w:abstractNumId w:val="2"/>
+  </w:num>
+  <w:num w:numId="5">
+    <w:abstractNumId w:val="0"/>
+    <w:lvlOverride w:ilvl="0"/>
+    <w:lvlOverride w:ilvl="1"/>
+    <w:lvlOverride w:ilvl="2"/>
+    <w:lvlOverride w:ilvl="3"/>
+    <w:lvlOverride w:ilvl="4"/>
+    <w:lvlOverride w:ilvl="5"/>
+    <w:lvlOverride w:ilvl="6"/>
+    <w:lvlOverride w:ilvl="7"/>
+    <w:lvlOverride w:ilvl="8"/>
   </w:num>
 </w:numbering>
 </file>
@@ -5777,6 +8330,7 @@
   <w:style w:type="character" w:default="1" w:styleId="Domylnaczcionkaakapitu">
     <w:name w:val="Default Paragraph Font"/>
     <w:uiPriority w:val="1"/>
+    <w:semiHidden/>
     <w:unhideWhenUsed/>
   </w:style>
   <w:style w:type="table" w:default="1" w:styleId="Standardowy">

</xml_diff>

<commit_message>
Analiza + wyniki - pt2
</commit_message>
<xml_diff>
--- a/Analiza wyników.docx
+++ b/Analiza wyników.docx
@@ -8181,11 +8181,27 @@
         </w:tc>
       </w:tr>
     </w:tbl>
-    <w:p/>
+    <w:p>
+      <w:pPr>
+        <w:jc w:val="center"/>
+      </w:pPr>
+      <w:r>
+        <w:t>Tabela 7</w:t>
+      </w:r>
+      <w:r>
+        <w:t>. Z</w:t>
+      </w:r>
+      <w:r>
+        <w:t>estawienie nazw sekwencji z ich liczbami porządkowymi.</w:t>
+      </w:r>
+    </w:p>
     <w:p/>
     <w:p/>
     <w:p/>
     <w:p>
+      <w:pPr>
+        <w:jc w:val="center"/>
+      </w:pPr>
       <w:r>
         <w:rPr>
           <w:noProof/>
@@ -8206,8 +8222,15 @@
           </wp:inline>
         </w:drawing>
       </w:r>
+      <w:r>
+        <w:br/>
+        <w:t>Rysunek 1. Zestawienie średnich ocen pierwszego scenariusza wraz z przedstawieniem wartości minimalnych i maksymalnych.</w:t>
+      </w:r>
     </w:p>
     <w:p>
+      <w:pPr>
+        <w:jc w:val="center"/>
+      </w:pPr>
       <w:r>
         <w:rPr>
           <w:noProof/>
@@ -8227,8 +8250,23 @@
           </wp:inline>
         </w:drawing>
       </w:r>
+      <w:r>
+        <w:br/>
+      </w:r>
+      <w:r>
+        <w:t xml:space="preserve">Rysunek 1. Zestawienie średnich ocen </w:t>
+      </w:r>
+      <w:r>
+        <w:t>drugiego</w:t>
+      </w:r>
+      <w:r>
+        <w:t xml:space="preserve"> scenariusza wraz z przedstawieniem wartości minimalnych i maksymalnych.</w:t>
+      </w:r>
     </w:p>
     <w:p>
+      <w:pPr>
+        <w:jc w:val="center"/>
+      </w:pPr>
       <w:r>
         <w:rPr>
           <w:noProof/>
@@ -8249,8 +8287,38 @@
           </wp:inline>
         </w:drawing>
       </w:r>
+      <w:r>
+        <w:t>Rysunek 3</w:t>
+      </w:r>
+      <w:r>
+        <w:t>. Zestawienie średnich ocen</w:t>
+      </w:r>
+      <w:r>
+        <w:t xml:space="preserve"> trzeciego</w:t>
+      </w:r>
+      <w:r>
+        <w:t xml:space="preserve"> scenariusza wraz z przedstawieniem wartości minimalnych i maksymalnych.</w:t>
+      </w:r>
     </w:p>
     <w:p>
+      <w:pPr>
+        <w:jc w:val="center"/>
+      </w:pPr>
+      <w:r>
+        <w:t>[BRAKUJE TABELKI Z ROZPISKA PORÓWNAŃ W 3CIM SCENARIUSZU]</w:t>
+      </w:r>
+      <w:bookmarkStart w:id="1" w:name="_GoBack"/>
+      <w:bookmarkEnd w:id="1"/>
+    </w:p>
+    <w:p>
+      <w:pPr>
+        <w:jc w:val="center"/>
+      </w:pPr>
+    </w:p>
+    <w:p>
+      <w:pPr>
+        <w:jc w:val="center"/>
+      </w:pPr>
       <w:r>
         <w:rPr>
           <w:noProof/>
@@ -8270,8 +8338,26 @@
           </wp:inline>
         </w:drawing>
       </w:r>
+      <w:r>
+        <w:br/>
+      </w:r>
+      <w:r>
+        <w:t xml:space="preserve">Rysunek </w:t>
+      </w:r>
+      <w:r>
+        <w:t>4</w:t>
+      </w:r>
+      <w:r>
+        <w:t xml:space="preserve">. Zestawienie średnich ocen pierwszego </w:t>
+      </w:r>
+      <w:r>
+        <w:t>i drugiego scenariusza.</w:t>
+      </w:r>
     </w:p>
     <w:p>
+      <w:pPr>
+        <w:jc w:val="center"/>
+      </w:pPr>
       <w:r>
         <w:rPr>
           <w:noProof/>
@@ -8295,8 +8381,492 @@
       <w:r>
         <w:br/>
       </w:r>
-      <w:bookmarkStart w:id="1" w:name="_GoBack"/>
-      <w:bookmarkEnd w:id="1"/>
+      <w:r>
+        <w:t xml:space="preserve">Rysunek </w:t>
+      </w:r>
+      <w:r>
+        <w:t>5</w:t>
+      </w:r>
+      <w:r>
+        <w:t xml:space="preserve">. Zestawienie średnich </w:t>
+      </w:r>
+      <w:r>
+        <w:t>różnic dla tych samych jakości sekwencji, wygenerowanych z dwóch różnych filmów źródłowych</w:t>
+      </w:r>
+      <w:r>
+        <w:t>.</w:t>
+      </w:r>
+    </w:p>
+    <w:tbl>
+      <w:tblPr>
+        <w:tblStyle w:val="Tabela-Siatka"/>
+        <w:tblW w:w="0" w:type="auto"/>
+        <w:tblLook w:val="04A0" w:firstRow="1" w:lastRow="0" w:firstColumn="1" w:lastColumn="0" w:noHBand="0" w:noVBand="1"/>
+      </w:tblPr>
+      <w:tblGrid>
+        <w:gridCol w:w="3020"/>
+        <w:gridCol w:w="3021"/>
+        <w:gridCol w:w="3021"/>
+      </w:tblGrid>
+      <w:tr>
+        <w:tc>
+          <w:tcPr>
+            <w:tcW w:w="3020" w:type="dxa"/>
+          </w:tcPr>
+          <w:p>
+            <w:pPr>
+              <w:jc w:val="center"/>
+            </w:pPr>
+            <w:r>
+              <w:t>Sekwencja pierwsza</w:t>
+            </w:r>
+          </w:p>
+        </w:tc>
+        <w:tc>
+          <w:tcPr>
+            <w:tcW w:w="3021" w:type="dxa"/>
+          </w:tcPr>
+          <w:p>
+            <w:pPr>
+              <w:jc w:val="center"/>
+            </w:pPr>
+            <w:r>
+              <w:t>Sekwencja druga</w:t>
+            </w:r>
+          </w:p>
+        </w:tc>
+        <w:tc>
+          <w:tcPr>
+            <w:tcW w:w="3021" w:type="dxa"/>
+          </w:tcPr>
+          <w:p>
+            <w:pPr>
+              <w:jc w:val="center"/>
+            </w:pPr>
+            <w:r>
+              <w:t>Liczba porządkowa</w:t>
+            </w:r>
+          </w:p>
+        </w:tc>
+      </w:tr>
+      <w:tr>
+        <w:tc>
+          <w:tcPr>
+            <w:tcW w:w="3020" w:type="dxa"/>
+          </w:tcPr>
+          <w:p>
+            <w:pPr>
+              <w:jc w:val="center"/>
+            </w:pPr>
+            <w:r>
+              <w:t>Puppies_1000k</w:t>
+            </w:r>
+          </w:p>
+        </w:tc>
+        <w:tc>
+          <w:tcPr>
+            <w:tcW w:w="3021" w:type="dxa"/>
+          </w:tcPr>
+          <w:p>
+            <w:pPr>
+              <w:jc w:val="center"/>
+            </w:pPr>
+            <w:r>
+              <w:t>Chimei_1000k</w:t>
+            </w:r>
+          </w:p>
+        </w:tc>
+        <w:tc>
+          <w:tcPr>
+            <w:tcW w:w="3021" w:type="dxa"/>
+          </w:tcPr>
+          <w:p>
+            <w:pPr>
+              <w:jc w:val="center"/>
+            </w:pPr>
+            <w:r>
+              <w:t>1</w:t>
+            </w:r>
+          </w:p>
+        </w:tc>
+      </w:tr>
+      <w:tr>
+        <w:tc>
+          <w:tcPr>
+            <w:tcW w:w="3020" w:type="dxa"/>
+          </w:tcPr>
+          <w:p>
+            <w:pPr>
+              <w:jc w:val="center"/>
+            </w:pPr>
+            <w:r>
+              <w:t>Puppies_1500k</w:t>
+            </w:r>
+          </w:p>
+        </w:tc>
+        <w:tc>
+          <w:tcPr>
+            <w:tcW w:w="3021" w:type="dxa"/>
+          </w:tcPr>
+          <w:p>
+            <w:pPr>
+              <w:jc w:val="center"/>
+            </w:pPr>
+            <w:r>
+              <w:t>Chimei_1500k*</w:t>
+            </w:r>
+          </w:p>
+        </w:tc>
+        <w:tc>
+          <w:tcPr>
+            <w:tcW w:w="3021" w:type="dxa"/>
+          </w:tcPr>
+          <w:p>
+            <w:pPr>
+              <w:jc w:val="center"/>
+            </w:pPr>
+            <w:r>
+              <w:t>2</w:t>
+            </w:r>
+          </w:p>
+        </w:tc>
+      </w:tr>
+      <w:tr>
+        <w:tc>
+          <w:tcPr>
+            <w:tcW w:w="3020" w:type="dxa"/>
+          </w:tcPr>
+          <w:p>
+            <w:pPr>
+              <w:jc w:val="center"/>
+            </w:pPr>
+            <w:r>
+              <w:t>Puppies_2000k</w:t>
+            </w:r>
+          </w:p>
+        </w:tc>
+        <w:tc>
+          <w:tcPr>
+            <w:tcW w:w="3021" w:type="dxa"/>
+          </w:tcPr>
+          <w:p>
+            <w:pPr>
+              <w:jc w:val="center"/>
+            </w:pPr>
+            <w:r>
+              <w:t>Chimei_2000k</w:t>
+            </w:r>
+          </w:p>
+        </w:tc>
+        <w:tc>
+          <w:tcPr>
+            <w:tcW w:w="3021" w:type="dxa"/>
+          </w:tcPr>
+          <w:p>
+            <w:pPr>
+              <w:jc w:val="center"/>
+            </w:pPr>
+            <w:r>
+              <w:t>3</w:t>
+            </w:r>
+          </w:p>
+        </w:tc>
+      </w:tr>
+      <w:tr>
+        <w:tc>
+          <w:tcPr>
+            <w:tcW w:w="3020" w:type="dxa"/>
+          </w:tcPr>
+          <w:p>
+            <w:pPr>
+              <w:jc w:val="center"/>
+            </w:pPr>
+            <w:r>
+              <w:t>Puppies_3000k</w:t>
+            </w:r>
+          </w:p>
+        </w:tc>
+        <w:tc>
+          <w:tcPr>
+            <w:tcW w:w="3021" w:type="dxa"/>
+          </w:tcPr>
+          <w:p>
+            <w:pPr>
+              <w:jc w:val="center"/>
+            </w:pPr>
+            <w:r>
+              <w:t>Chimei_3000k</w:t>
+            </w:r>
+          </w:p>
+        </w:tc>
+        <w:tc>
+          <w:tcPr>
+            <w:tcW w:w="3021" w:type="dxa"/>
+          </w:tcPr>
+          <w:p>
+            <w:pPr>
+              <w:jc w:val="center"/>
+            </w:pPr>
+            <w:r>
+              <w:t>4</w:t>
+            </w:r>
+          </w:p>
+        </w:tc>
+      </w:tr>
+      <w:tr>
+        <w:tc>
+          <w:tcPr>
+            <w:tcW w:w="3020" w:type="dxa"/>
+          </w:tcPr>
+          <w:p>
+            <w:pPr>
+              <w:jc w:val="center"/>
+            </w:pPr>
+            <w:r>
+              <w:t>Puppies_4000k</w:t>
+            </w:r>
+          </w:p>
+        </w:tc>
+        <w:tc>
+          <w:tcPr>
+            <w:tcW w:w="3021" w:type="dxa"/>
+          </w:tcPr>
+          <w:p>
+            <w:pPr>
+              <w:jc w:val="center"/>
+            </w:pPr>
+            <w:r>
+              <w:t>Chimei_4000k</w:t>
+            </w:r>
+          </w:p>
+        </w:tc>
+        <w:tc>
+          <w:tcPr>
+            <w:tcW w:w="3021" w:type="dxa"/>
+          </w:tcPr>
+          <w:p>
+            <w:pPr>
+              <w:jc w:val="center"/>
+            </w:pPr>
+            <w:r>
+              <w:t>5</w:t>
+            </w:r>
+          </w:p>
+        </w:tc>
+      </w:tr>
+      <w:tr>
+        <w:tc>
+          <w:tcPr>
+            <w:tcW w:w="3020" w:type="dxa"/>
+          </w:tcPr>
+          <w:p>
+            <w:pPr>
+              <w:jc w:val="center"/>
+            </w:pPr>
+            <w:r>
+              <w:t>Puppies_</w:t>
+            </w:r>
+            <w:r>
+              <w:t>5000k</w:t>
+            </w:r>
+          </w:p>
+        </w:tc>
+        <w:tc>
+          <w:tcPr>
+            <w:tcW w:w="3021" w:type="dxa"/>
+          </w:tcPr>
+          <w:p>
+            <w:pPr>
+              <w:jc w:val="center"/>
+            </w:pPr>
+            <w:r>
+              <w:t>Chimei_</w:t>
+            </w:r>
+            <w:r>
+              <w:t>5000k</w:t>
+            </w:r>
+          </w:p>
+        </w:tc>
+        <w:tc>
+          <w:tcPr>
+            <w:tcW w:w="3021" w:type="dxa"/>
+          </w:tcPr>
+          <w:p>
+            <w:pPr>
+              <w:jc w:val="center"/>
+            </w:pPr>
+            <w:r>
+              <w:t>6</w:t>
+            </w:r>
+          </w:p>
+        </w:tc>
+      </w:tr>
+      <w:tr>
+        <w:tc>
+          <w:tcPr>
+            <w:tcW w:w="3020" w:type="dxa"/>
+          </w:tcPr>
+          <w:p>
+            <w:pPr>
+              <w:jc w:val="center"/>
+            </w:pPr>
+            <w:r>
+              <w:t>Puppies_</w:t>
+            </w:r>
+            <w:r>
+              <w:t>6000k</w:t>
+            </w:r>
+          </w:p>
+        </w:tc>
+        <w:tc>
+          <w:tcPr>
+            <w:tcW w:w="3021" w:type="dxa"/>
+          </w:tcPr>
+          <w:p>
+            <w:pPr>
+              <w:jc w:val="center"/>
+            </w:pPr>
+            <w:r>
+              <w:t>Chimei_</w:t>
+            </w:r>
+            <w:r>
+              <w:t>6000k</w:t>
+            </w:r>
+          </w:p>
+        </w:tc>
+        <w:tc>
+          <w:tcPr>
+            <w:tcW w:w="3021" w:type="dxa"/>
+          </w:tcPr>
+          <w:p>
+            <w:pPr>
+              <w:jc w:val="center"/>
+            </w:pPr>
+            <w:r>
+              <w:t>7</w:t>
+            </w:r>
+          </w:p>
+        </w:tc>
+      </w:tr>
+      <w:tr>
+        <w:tc>
+          <w:tcPr>
+            <w:tcW w:w="3020" w:type="dxa"/>
+          </w:tcPr>
+          <w:p>
+            <w:pPr>
+              <w:jc w:val="center"/>
+            </w:pPr>
+            <w:r>
+              <w:t>Puppies_</w:t>
+            </w:r>
+            <w:r>
+              <w:t>9000k</w:t>
+            </w:r>
+          </w:p>
+        </w:tc>
+        <w:tc>
+          <w:tcPr>
+            <w:tcW w:w="3021" w:type="dxa"/>
+          </w:tcPr>
+          <w:p>
+            <w:pPr>
+              <w:jc w:val="center"/>
+            </w:pPr>
+            <w:r>
+              <w:t>Chimei_</w:t>
+            </w:r>
+            <w:r>
+              <w:t>9000k</w:t>
+            </w:r>
+          </w:p>
+        </w:tc>
+        <w:tc>
+          <w:tcPr>
+            <w:tcW w:w="3021" w:type="dxa"/>
+          </w:tcPr>
+          <w:p>
+            <w:pPr>
+              <w:jc w:val="center"/>
+            </w:pPr>
+            <w:r>
+              <w:t>8</w:t>
+            </w:r>
+          </w:p>
+        </w:tc>
+      </w:tr>
+      <w:tr>
+        <w:tc>
+          <w:tcPr>
+            <w:tcW w:w="3020" w:type="dxa"/>
+          </w:tcPr>
+          <w:p>
+            <w:pPr>
+              <w:jc w:val="center"/>
+            </w:pPr>
+            <w:r>
+              <w:t>Puppies_</w:t>
+            </w:r>
+            <w:r>
+              <w:t>Source</w:t>
+            </w:r>
+          </w:p>
+        </w:tc>
+        <w:tc>
+          <w:tcPr>
+            <w:tcW w:w="3021" w:type="dxa"/>
+          </w:tcPr>
+          <w:p>
+            <w:pPr>
+              <w:jc w:val="center"/>
+            </w:pPr>
+            <w:r>
+              <w:t>Chimei_</w:t>
+            </w:r>
+            <w:r>
+              <w:t>Source</w:t>
+            </w:r>
+          </w:p>
+        </w:tc>
+        <w:tc>
+          <w:tcPr>
+            <w:tcW w:w="3021" w:type="dxa"/>
+          </w:tcPr>
+          <w:p>
+            <w:pPr>
+              <w:jc w:val="center"/>
+            </w:pPr>
+            <w:r>
+              <w:t>9</w:t>
+            </w:r>
+          </w:p>
+        </w:tc>
+      </w:tr>
+    </w:tbl>
+    <w:p>
+      <w:pPr>
+        <w:jc w:val="center"/>
+      </w:pPr>
+      <w:r>
+        <w:t>Tabela 8</w:t>
+      </w:r>
+      <w:r>
+        <w:t>. Zestawienie nazw sekwencji</w:t>
+      </w:r>
+      <w:r>
+        <w:t xml:space="preserve"> porównanych w parach</w:t>
+      </w:r>
+      <w:r>
+        <w:t xml:space="preserve"> z ich liczbami porządkowymi.</w:t>
+      </w:r>
+      <w:r>
+        <w:t xml:space="preserve"> Sekwencja Chimei_1500k występowała w teście wielokrotnie, dlatego korzystano z uśrednienia wyników dla każdego pomiaru.</w:t>
+      </w:r>
+    </w:p>
+    <w:p>
+      <w:pPr>
+        <w:jc w:val="center"/>
+      </w:pPr>
     </w:p>
     <w:sectPr>
       <w:pgSz w:w="11906" w:h="16838"/>
@@ -9898,11 +10468,11 @@
         </c:hiLowLines>
         <c:marker val="1"/>
         <c:smooth val="0"/>
-        <c:axId val="312430752"/>
-        <c:axId val="312429072"/>
+        <c:axId val="439195488"/>
+        <c:axId val="307942944"/>
       </c:lineChart>
       <c:catAx>
-        <c:axId val="312430752"/>
+        <c:axId val="439195488"/>
         <c:scaling>
           <c:orientation val="minMax"/>
         </c:scaling>
@@ -9999,7 +10569,7 @@
             <a:endParaRPr lang="pl-PL"/>
           </a:p>
         </c:txPr>
-        <c:crossAx val="312429072"/>
+        <c:crossAx val="307942944"/>
         <c:crosses val="autoZero"/>
         <c:auto val="1"/>
         <c:lblAlgn val="ctr"/>
@@ -10007,7 +10577,7 @@
         <c:noMultiLvlLbl val="0"/>
       </c:catAx>
       <c:valAx>
-        <c:axId val="312429072"/>
+        <c:axId val="307942944"/>
         <c:scaling>
           <c:orientation val="minMax"/>
         </c:scaling>
@@ -10113,7 +10683,7 @@
             <a:endParaRPr lang="pl-PL"/>
           </a:p>
         </c:txPr>
-        <c:crossAx val="312430752"/>
+        <c:crossAx val="439195488"/>
         <c:crosses val="autoZero"/>
         <c:crossBetween val="between"/>
       </c:valAx>
@@ -10541,11 +11111,11 @@
         </c:hiLowLines>
         <c:marker val="1"/>
         <c:smooth val="0"/>
-        <c:axId val="45120512"/>
-        <c:axId val="45121072"/>
+        <c:axId val="197967664"/>
+        <c:axId val="197968224"/>
       </c:lineChart>
       <c:catAx>
-        <c:axId val="45120512"/>
+        <c:axId val="197967664"/>
         <c:scaling>
           <c:orientation val="minMax"/>
         </c:scaling>
@@ -10642,7 +11212,7 @@
             <a:endParaRPr lang="pl-PL"/>
           </a:p>
         </c:txPr>
-        <c:crossAx val="45121072"/>
+        <c:crossAx val="197968224"/>
         <c:crosses val="autoZero"/>
         <c:auto val="1"/>
         <c:lblAlgn val="ctr"/>
@@ -10650,7 +11220,7 @@
         <c:noMultiLvlLbl val="0"/>
       </c:catAx>
       <c:valAx>
-        <c:axId val="45121072"/>
+        <c:axId val="197968224"/>
         <c:scaling>
           <c:orientation val="minMax"/>
         </c:scaling>
@@ -10756,7 +11326,7 @@
             <a:endParaRPr lang="pl-PL"/>
           </a:p>
         </c:txPr>
-        <c:crossAx val="45120512"/>
+        <c:crossAx val="197967664"/>
         <c:crosses val="autoZero"/>
         <c:crossBetween val="between"/>
       </c:valAx>
@@ -11112,11 +11682,11 @@
         </c:hiLowLines>
         <c:marker val="1"/>
         <c:smooth val="0"/>
-        <c:axId val="319099152"/>
-        <c:axId val="260790528"/>
+        <c:axId val="195395200"/>
+        <c:axId val="195395760"/>
       </c:lineChart>
       <c:catAx>
-        <c:axId val="319099152"/>
+        <c:axId val="195395200"/>
         <c:scaling>
           <c:orientation val="minMax"/>
         </c:scaling>
@@ -11213,7 +11783,7 @@
             <a:endParaRPr lang="pl-PL"/>
           </a:p>
         </c:txPr>
-        <c:crossAx val="260790528"/>
+        <c:crossAx val="195395760"/>
         <c:crosses val="autoZero"/>
         <c:auto val="1"/>
         <c:lblAlgn val="ctr"/>
@@ -11221,7 +11791,7 @@
         <c:noMultiLvlLbl val="0"/>
       </c:catAx>
       <c:valAx>
-        <c:axId val="260790528"/>
+        <c:axId val="195395760"/>
         <c:scaling>
           <c:orientation val="minMax"/>
         </c:scaling>
@@ -11327,7 +11897,7 @@
             <a:endParaRPr lang="pl-PL"/>
           </a:p>
         </c:txPr>
-        <c:crossAx val="319099152"/>
+        <c:crossAx val="195395200"/>
         <c:crosses val="autoZero"/>
         <c:crossBetween val="between"/>
       </c:valAx>
@@ -11638,11 +12208,11 @@
           <c:showBubbleSize val="0"/>
         </c:dLbls>
         <c:gapWidth val="150"/>
-        <c:axId val="311442416"/>
-        <c:axId val="311442976"/>
+        <c:axId val="438888576"/>
+        <c:axId val="438889136"/>
       </c:barChart>
       <c:catAx>
-        <c:axId val="311442416"/>
+        <c:axId val="438888576"/>
         <c:scaling>
           <c:orientation val="minMax"/>
         </c:scaling>
@@ -11739,7 +12309,7 @@
             <a:endParaRPr lang="pl-PL"/>
           </a:p>
         </c:txPr>
-        <c:crossAx val="311442976"/>
+        <c:crossAx val="438889136"/>
         <c:crosses val="autoZero"/>
         <c:auto val="1"/>
         <c:lblAlgn val="ctr"/>
@@ -11747,7 +12317,7 @@
         <c:noMultiLvlLbl val="0"/>
       </c:catAx>
       <c:valAx>
-        <c:axId val="311442976"/>
+        <c:axId val="438889136"/>
         <c:scaling>
           <c:orientation val="minMax"/>
         </c:scaling>
@@ -11853,7 +12423,7 @@
             <a:endParaRPr lang="pl-PL"/>
           </a:p>
         </c:txPr>
-        <c:crossAx val="311442416"/>
+        <c:crossAx val="438888576"/>
         <c:crosses val="autoZero"/>
         <c:crossBetween val="between"/>
       </c:valAx>
@@ -12169,11 +12739,11 @@
         </c:dLbls>
         <c:marker val="1"/>
         <c:smooth val="0"/>
-        <c:axId val="311445776"/>
-        <c:axId val="45152000"/>
+        <c:axId val="195362624"/>
+        <c:axId val="195363184"/>
       </c:lineChart>
       <c:catAx>
-        <c:axId val="311445776"/>
+        <c:axId val="195362624"/>
         <c:scaling>
           <c:orientation val="minMax"/>
         </c:scaling>
@@ -12278,7 +12848,7 @@
             <a:endParaRPr lang="pl-PL"/>
           </a:p>
         </c:txPr>
-        <c:crossAx val="45152000"/>
+        <c:crossAx val="195363184"/>
         <c:crosses val="autoZero"/>
         <c:auto val="1"/>
         <c:lblAlgn val="ctr"/>
@@ -12286,7 +12856,7 @@
         <c:noMultiLvlLbl val="0"/>
       </c:catAx>
       <c:valAx>
-        <c:axId val="45152000"/>
+        <c:axId val="195363184"/>
         <c:scaling>
           <c:orientation val="minMax"/>
         </c:scaling>
@@ -12392,7 +12962,7 @@
             <a:endParaRPr lang="pl-PL"/>
           </a:p>
         </c:txPr>
-        <c:crossAx val="311445776"/>
+        <c:crossAx val="195362624"/>
         <c:crosses val="autoZero"/>
         <c:crossBetween val="between"/>
       </c:valAx>

</xml_diff>

<commit_message>
Zmany w wynikach i analizie, opis badań skończony tekst to poprawki i wstawek
cos tam popisałem w analizie ale juz 5ta i ide spac..
</commit_message>
<xml_diff>
--- a/Analiza wyników.docx
+++ b/Analiza wyników.docx
@@ -1,6 +1,6 @@
 
 <file path=word/document.xml><?xml version="1.0" encoding="utf-8"?>
-<w:document xmlns:wpc="http://schemas.microsoft.com/office/word/2010/wordprocessingCanvas" xmlns:mc="http://schemas.openxmlformats.org/markup-compatibility/2006" xmlns:o="urn:schemas-microsoft-com:office:office" xmlns:r="http://schemas.openxmlformats.org/officeDocument/2006/relationships" xmlns:m="http://schemas.openxmlformats.org/officeDocument/2006/math" xmlns:v="urn:schemas-microsoft-com:vml" xmlns:wp14="http://schemas.microsoft.com/office/word/2010/wordprocessingDrawing" xmlns:wp="http://schemas.openxmlformats.org/drawingml/2006/wordprocessingDrawing" xmlns:w10="urn:schemas-microsoft-com:office:word" xmlns:w="http://schemas.openxmlformats.org/wordprocessingml/2006/main" xmlns:w14="http://schemas.microsoft.com/office/word/2010/wordml" xmlns:w15="http://schemas.microsoft.com/office/word/2012/wordml" xmlns:wpg="http://schemas.microsoft.com/office/word/2010/wordprocessingGroup" xmlns:wpi="http://schemas.microsoft.com/office/word/2010/wordprocessingInk" xmlns:wne="http://schemas.microsoft.com/office/word/2006/wordml" xmlns:wps="http://schemas.microsoft.com/office/word/2010/wordprocessingShape" mc:Ignorable="w14 w15 wp14">
+<w:document xmlns:wpc="http://schemas.microsoft.com/office/word/2010/wordprocessingCanvas" xmlns:cx="http://schemas.microsoft.com/office/drawing/2014/chartex" xmlns:mc="http://schemas.openxmlformats.org/markup-compatibility/2006" xmlns:o="urn:schemas-microsoft-com:office:office" xmlns:r="http://schemas.openxmlformats.org/officeDocument/2006/relationships" xmlns:m="http://schemas.openxmlformats.org/officeDocument/2006/math" xmlns:v="urn:schemas-microsoft-com:vml" xmlns:wp14="http://schemas.microsoft.com/office/word/2010/wordprocessingDrawing" xmlns:wp="http://schemas.openxmlformats.org/drawingml/2006/wordprocessingDrawing" xmlns:w10="urn:schemas-microsoft-com:office:word" xmlns:w="http://schemas.openxmlformats.org/wordprocessingml/2006/main" xmlns:w14="http://schemas.microsoft.com/office/word/2010/wordml" xmlns:w15="http://schemas.microsoft.com/office/word/2012/wordml" xmlns:w16se="http://schemas.microsoft.com/office/word/2015/wordml/symex" xmlns:wpg="http://schemas.microsoft.com/office/word/2010/wordprocessingGroup" xmlns:wpi="http://schemas.microsoft.com/office/word/2010/wordprocessingInk" xmlns:wne="http://schemas.microsoft.com/office/word/2006/wordml" xmlns:wps="http://schemas.microsoft.com/office/word/2010/wordprocessingShape" mc:Ignorable="w14 w15 w16se wp14">
   <w:body>
     <w:p/>
     <w:p/>
@@ -8186,20 +8186,26 @@
         <w:jc w:val="center"/>
       </w:pPr>
       <w:r>
-        <w:t>Tabela 7</w:t>
-      </w:r>
-      <w:r>
-        <w:t>. Z</w:t>
-      </w:r>
-      <w:r>
-        <w:t>estawienie nazw sekwencji z ich liczbami porządkowymi.</w:t>
+        <w:t>Tabela 7. Zestawienie nazw sekwencji z ich liczbami porządkowymi.</w:t>
       </w:r>
     </w:p>
-    <w:p/>
-    <w:p/>
+    <w:p>
+      <w:pPr>
+        <w:jc w:val="both"/>
+      </w:pPr>
+    </w:p>
+    <w:p>
+      <w:pPr>
+        <w:jc w:val="both"/>
+      </w:pPr>
+      <w:r>
+        <w:t xml:space="preserve">Ze względu na losową kolejność odtwarzania sekwencji pierwszym krokiem w analizie danych musiało być zebranie wszystkich wyników i ich uszeregowanie. Zdecydowano się uszeregować je w kolejności od najsłabszej do najlepszej jakości. </w:t>
+      </w:r>
+    </w:p>
     <w:p/>
     <w:p>
       <w:pPr>
+        <w:keepNext/>
         <w:jc w:val="center"/>
       </w:pPr>
       <w:r>
@@ -8207,7 +8213,6 @@
           <w:noProof/>
           <w:lang w:eastAsia="pl-PL"/>
         </w:rPr>
-        <w:lastRenderedPageBreak/>
         <w:drawing>
           <wp:inline distT="0" distB="0" distL="0" distR="0" wp14:anchorId="449C9EB7" wp14:editId="52D577C8">
             <wp:extent cx="5781675" cy="3724275"/>
@@ -8222,13 +8227,39 @@
           </wp:inline>
         </w:drawing>
       </w:r>
-      <w:r>
-        <w:br/>
-        <w:t>Rysunek 1. Zestawienie średnich ocen pierwszego scenariusza wraz z przedstawieniem wartości minimalnych i maksymalnych.</w:t>
-      </w:r>
     </w:p>
     <w:p>
       <w:pPr>
+        <w:pStyle w:val="Legenda"/>
+        <w:jc w:val="center"/>
+      </w:pPr>
+      <w:r>
+        <w:t xml:space="preserve">Rysunek </w:t>
+      </w:r>
+      <w:fldSimple w:instr=" SEQ Rysunek \* ARABIC ">
+        <w:r>
+          <w:rPr>
+            <w:noProof/>
+          </w:rPr>
+          <w:t>1</w:t>
+        </w:r>
+      </w:fldSimple>
+      <w:r>
+        <w:t xml:space="preserve"> </w:t>
+      </w:r>
+      <w:r>
+        <w:t>Zestawienie średnich ocen pierwszego scenariusza wraz z przedstawieniem wartości minimalnych i maksymalnych.</w:t>
+      </w:r>
+    </w:p>
+    <w:p>
+      <w:pPr>
+        <w:pStyle w:val="Legenda"/>
+        <w:jc w:val="center"/>
+      </w:pPr>
+    </w:p>
+    <w:p>
+      <w:pPr>
+        <w:pStyle w:val="Legenda"/>
         <w:jc w:val="center"/>
       </w:pPr>
       <w:r>
@@ -8236,6 +8267,7 @@
           <w:noProof/>
           <w:lang w:eastAsia="pl-PL"/>
         </w:rPr>
+        <w:lastRenderedPageBreak/>
         <w:drawing>
           <wp:inline distT="0" distB="0" distL="0" distR="0" wp14:anchorId="39EBBE99" wp14:editId="103A65FA">
             <wp:extent cx="5760720" cy="4238625"/>
@@ -8250,21 +8282,115 @@
           </wp:inline>
         </w:drawing>
       </w:r>
-      <w:r>
-        <w:br/>
-      </w:r>
-      <w:r>
-        <w:t xml:space="preserve">Rysunek 1. Zestawienie średnich ocen </w:t>
-      </w:r>
-      <w:r>
-        <w:t>drugiego</w:t>
-      </w:r>
-      <w:r>
-        <w:t xml:space="preserve"> scenariusza wraz z przedstawieniem wartości minimalnych i maksymalnych.</w:t>
-      </w:r>
     </w:p>
     <w:p>
       <w:pPr>
+        <w:pStyle w:val="Legenda"/>
+        <w:jc w:val="center"/>
+      </w:pPr>
+      <w:r>
+        <w:t xml:space="preserve">Rysunek </w:t>
+      </w:r>
+      <w:fldSimple w:instr=" SEQ Rysunek \* ARABIC ">
+        <w:r>
+          <w:rPr>
+            <w:noProof/>
+          </w:rPr>
+          <w:t>2</w:t>
+        </w:r>
+      </w:fldSimple>
+      <w:r>
+        <w:t xml:space="preserve"> Zestawienie średnich ocen drugiego scenariusza wraz z przedstawieniem wartości minimalnych i maksymalnych.</w:t>
+      </w:r>
+    </w:p>
+    <w:p>
+      <w:pPr>
+        <w:jc w:val="both"/>
+      </w:pPr>
+    </w:p>
+    <w:p>
+      <w:pPr>
+        <w:jc w:val="both"/>
+      </w:pPr>
+      <w:r>
+        <w:t>Na rysunkach 1 i 2 przedstawiono wyniki pierwszych dwóch scenariuszy testowych</w:t>
+      </w:r>
+      <w:r>
+        <w:t>, oba wykresy są wykresami punktowymi obrazującymi średnie ocen poszczególnych testerów dla każdego z filmów</w:t>
+      </w:r>
+      <w:r>
+        <w:t>.</w:t>
+      </w:r>
+      <w:r>
+        <w:t xml:space="preserve"> Na wykresach zaznaczono pionowymi liniami zakresy ocen występujących w wynikach testów różnych osób. Pozwala to zobrazować subiektywność testów, dając obraz jak różne są ludzkie opinie.  </w:t>
+      </w:r>
+      <w:r>
+        <w:t xml:space="preserve"> Zauważono </w:t>
+      </w:r>
+      <w:r>
+        <w:t xml:space="preserve">wyraźne podobieństwo obu wykresów. </w:t>
+      </w:r>
+      <w:r>
+        <w:t>Średnie w</w:t>
+      </w:r>
+      <w:r>
+        <w:t xml:space="preserve">yniki testów zgodnie z oczekiwaniami są niemal identyczne. Pięciostopniowa skala oceniania nie pozwala na tak duże </w:t>
+      </w:r>
+      <w:r>
+        <w:t>rozbieżności ocen</w:t>
+      </w:r>
+      <w:r>
+        <w:t xml:space="preserve">, aby </w:t>
+      </w:r>
+      <w:r>
+        <w:t>ich średnie</w:t>
+      </w:r>
+      <w:r>
+        <w:t xml:space="preserve"> </w:t>
+      </w:r>
+      <w:r>
+        <w:t>w dwóch metodach z niej korzystających</w:t>
+      </w:r>
+      <w:r>
+        <w:t xml:space="preserve"> </w:t>
+      </w:r>
+      <w:r>
+        <w:t>istotnie się różniły. Dla dokładniej analizy</w:t>
+      </w:r>
+      <w:r>
+        <w:t xml:space="preserve"> </w:t>
+      </w:r>
+      <w:r>
+        <w:t>różnicy</w:t>
+      </w:r>
+      <w:r>
+        <w:t xml:space="preserve"> </w:t>
+      </w:r>
+      <w:r>
+        <w:t>i określenia</w:t>
+      </w:r>
+      <w:r>
+        <w:t xml:space="preserve"> trend</w:t>
+      </w:r>
+      <w:r>
+        <w:t>u</w:t>
+      </w:r>
+      <w:r>
+        <w:t xml:space="preserve"> zmian wykonano wykres kolumnowy zestawi</w:t>
+      </w:r>
+      <w:r>
+        <w:t xml:space="preserve">ający średnie wyników obu metod, a także wykres </w:t>
+      </w:r>
+      <w:r>
+        <w:t>kolumnowy</w:t>
+      </w:r>
+      <w:r>
+        <w:t xml:space="preserve"> obrazujący różnicę pomiędzy kolejnymi średnimi w obu testach. </w:t>
+      </w:r>
+    </w:p>
+    <w:p>
+      <w:pPr>
+        <w:keepNext/>
         <w:jc w:val="center"/>
       </w:pPr>
       <w:r>
@@ -8274,10 +8400,10 @@
         </w:rPr>
         <w:lastRenderedPageBreak/>
         <w:drawing>
-          <wp:inline distT="0" distB="0" distL="0" distR="0" wp14:anchorId="3CA76702" wp14:editId="0A46AD8A">
-            <wp:extent cx="5760720" cy="3082925"/>
-            <wp:effectExtent l="0" t="0" r="11430" b="3175"/>
-            <wp:docPr id="3" name="Wykres 3"/>
+          <wp:inline distT="0" distB="0" distL="0" distR="0" wp14:anchorId="00549A89" wp14:editId="48B93124">
+            <wp:extent cx="5743575" cy="3952875"/>
+            <wp:effectExtent l="0" t="0" r="9525" b="9525"/>
+            <wp:docPr id="6" name="Wykres 6"/>
             <wp:cNvGraphicFramePr/>
             <a:graphic xmlns:a="http://schemas.openxmlformats.org/drawingml/2006/main">
               <a:graphicData uri="http://schemas.openxmlformats.org/drawingml/2006/chart">
@@ -8287,28 +8413,143 @@
           </wp:inline>
         </w:drawing>
       </w:r>
-      <w:r>
-        <w:t>Rysunek 3</w:t>
-      </w:r>
-      <w:r>
-        <w:t>. Zestawienie średnich ocen</w:t>
-      </w:r>
-      <w:r>
-        <w:t xml:space="preserve"> trzeciego</w:t>
-      </w:r>
-      <w:r>
-        <w:t xml:space="preserve"> scenariusza wraz z przedstawieniem wartości minimalnych i maksymalnych.</w:t>
-      </w:r>
     </w:p>
     <w:p>
       <w:pPr>
+        <w:pStyle w:val="Legenda"/>
         <w:jc w:val="center"/>
       </w:pPr>
       <w:r>
-        <w:t>[BRAKUJE TABELKI Z ROZPISKA PORÓWNAŃ W 3CIM SCENARIUSZU]</w:t>
-      </w:r>
-      <w:bookmarkStart w:id="1" w:name="_GoBack"/>
-      <w:bookmarkEnd w:id="1"/>
+        <w:t xml:space="preserve">Rysunek </w:t>
+      </w:r>
+      <w:fldSimple w:instr=" SEQ Rysunek \* ARABIC ">
+        <w:r>
+          <w:rPr>
+            <w:noProof/>
+          </w:rPr>
+          <w:t>3</w:t>
+        </w:r>
+      </w:fldSimple>
+      <w:r>
+        <w:t xml:space="preserve"> </w:t>
+      </w:r>
+      <w:r>
+        <w:t>Zestawienie średnich ocen pierwszego i drugiego scenariusza.</w:t>
+      </w:r>
+    </w:p>
+    <w:p/>
+    <w:p>
+      <w:pPr>
+        <w:keepNext/>
+        <w:jc w:val="center"/>
+      </w:pPr>
+      <w:r>
+        <w:rPr>
+          <w:noProof/>
+          <w:lang w:eastAsia="pl-PL"/>
+        </w:rPr>
+        <w:drawing>
+          <wp:inline distT="0" distB="0" distL="0" distR="0" wp14:anchorId="5EDD5D73" wp14:editId="2F1433B1">
+            <wp:extent cx="5760720" cy="1870710"/>
+            <wp:effectExtent l="0" t="0" r="11430" b="15240"/>
+            <wp:docPr id="4" name="Wykres 4"/>
+            <wp:cNvGraphicFramePr/>
+            <a:graphic xmlns:a="http://schemas.openxmlformats.org/drawingml/2006/main">
+              <a:graphicData uri="http://schemas.openxmlformats.org/drawingml/2006/chart">
+                <c:chart xmlns:c="http://schemas.openxmlformats.org/drawingml/2006/chart" xmlns:r="http://schemas.openxmlformats.org/officeDocument/2006/relationships" r:id="rId10"/>
+              </a:graphicData>
+            </a:graphic>
+          </wp:inline>
+        </w:drawing>
+      </w:r>
+    </w:p>
+    <w:p>
+      <w:pPr>
+        <w:pStyle w:val="Legenda"/>
+        <w:jc w:val="center"/>
+      </w:pPr>
+      <w:r>
+        <w:t xml:space="preserve">Rysunek </w:t>
+      </w:r>
+      <w:fldSimple w:instr=" SEQ Rysunek \* ARABIC ">
+        <w:r>
+          <w:rPr>
+            <w:noProof/>
+          </w:rPr>
+          <w:t>4</w:t>
+        </w:r>
+      </w:fldSimple>
+      <w:r>
+        <w:t xml:space="preserve"> Różnica średnich z testów 1 i 2</w:t>
+      </w:r>
+    </w:p>
+    <w:p>
+      <w:r>
+        <w:t xml:space="preserve">Na rysunku 3 widać zestawienie </w:t>
+      </w:r>
+      <w:r>
+        <w:t>obliczonych średnich wyników otrzymanych w testach 1 i 2. Na poniższym rysunku 4 postanowiono przedstawić obliczoną różnicę między średnimi ocenami poszczególnych filmów, a także obliczyć ich średnią. Obliczona średnia jest równa ~0.16. Ponieważ minimalna różnica pomiędzy między kolejnymi stopniami MOS w skali pięciostopniowej wynosi jeden uznano, że wynik około 16% minimalnej różnicy dla tak małej populacji testerów pozwala wnioskować brak znaczącej różnicy pomiędzy metodami. Największe różnice miedzy testami 1 i 2 występują w przypadku 15 i 16 sekwencji filmowej są one jednak równe mniej niż 0.4 (</w:t>
+      </w:r>
+      <w:r>
+        <w:t>około</w:t>
+      </w:r>
+      <w:r>
+        <w:t xml:space="preserve"> 0.38), </w:t>
+      </w:r>
+      <w:r>
+        <w:t>a</w:t>
+      </w:r>
+      <w:r>
+        <w:t xml:space="preserve"> </w:t>
+      </w:r>
+      <w:r>
+        <w:t>w</w:t>
+      </w:r>
+      <w:r>
+        <w:t xml:space="preserve">ięc wciąż poniżej progu istotności skali. </w:t>
+      </w:r>
+    </w:p>
+    <w:p/>
+    <w:p/>
+    <w:p>
+      <w:pPr>
+        <w:keepNext/>
+        <w:jc w:val="center"/>
+      </w:pPr>
+      <w:r>
+        <w:rPr>
+          <w:noProof/>
+          <w:lang w:eastAsia="pl-PL"/>
+        </w:rPr>
+        <w:drawing>
+          <wp:inline distT="0" distB="0" distL="0" distR="0" wp14:anchorId="50D9B33F" wp14:editId="4ABE4849">
+            <wp:extent cx="5760720" cy="3082925"/>
+            <wp:effectExtent l="0" t="0" r="11430" b="3175"/>
+            <wp:docPr id="3" name="Wykres 3"/>
+            <wp:cNvGraphicFramePr/>
+            <a:graphic xmlns:a="http://schemas.openxmlformats.org/drawingml/2006/main">
+              <a:graphicData uri="http://schemas.openxmlformats.org/drawingml/2006/chart">
+                <c:chart xmlns:c="http://schemas.openxmlformats.org/drawingml/2006/chart" xmlns:r="http://schemas.openxmlformats.org/officeDocument/2006/relationships" r:id="rId11"/>
+              </a:graphicData>
+            </a:graphic>
+          </wp:inline>
+        </w:drawing>
+      </w:r>
+    </w:p>
+    <w:p>
+      <w:pPr>
+        <w:pStyle w:val="Legenda"/>
+        <w:jc w:val="center"/>
+      </w:pPr>
+      <w:r>
+        <w:t xml:space="preserve">Rysunek </w:t>
+      </w:r>
+      <w:r>
+        <w:t>5</w:t>
+      </w:r>
+      <w:r>
+        <w:t xml:space="preserve"> Zestawienie średnich ocen trzeciego scenariusza wraz z przedstawieniem wartości minimalnych i maksymalnych.</w:t>
+      </w:r>
     </w:p>
     <w:p>
       <w:pPr>
@@ -8320,81 +8561,13 @@
         <w:jc w:val="center"/>
       </w:pPr>
       <w:r>
-        <w:rPr>
-          <w:noProof/>
-          <w:lang w:eastAsia="pl-PL"/>
-        </w:rPr>
-        <w:drawing>
-          <wp:inline distT="0" distB="0" distL="0" distR="0" wp14:anchorId="41C88741" wp14:editId="0A53980E">
-            <wp:extent cx="5743575" cy="3952875"/>
-            <wp:effectExtent l="0" t="0" r="9525" b="9525"/>
-            <wp:docPr id="6" name="Wykres 6"/>
-            <wp:cNvGraphicFramePr/>
-            <a:graphic xmlns:a="http://schemas.openxmlformats.org/drawingml/2006/main">
-              <a:graphicData uri="http://schemas.openxmlformats.org/drawingml/2006/chart">
-                <c:chart xmlns:c="http://schemas.openxmlformats.org/drawingml/2006/chart" xmlns:r="http://schemas.openxmlformats.org/officeDocument/2006/relationships" r:id="rId10"/>
-              </a:graphicData>
-            </a:graphic>
-          </wp:inline>
-        </w:drawing>
-      </w:r>
-      <w:r>
-        <w:br/>
-      </w:r>
-      <w:r>
-        <w:t xml:space="preserve">Rysunek </w:t>
-      </w:r>
-      <w:r>
-        <w:t>4</w:t>
-      </w:r>
-      <w:r>
-        <w:t xml:space="preserve">. Zestawienie średnich ocen pierwszego </w:t>
-      </w:r>
-      <w:r>
-        <w:t>i drugiego scenariusza.</w:t>
+        <w:t xml:space="preserve"> [BRAKUJE TABELKI Z ROZPISKA PORÓWNAŃ W 3CIM SCENARIUSZU]</w:t>
       </w:r>
     </w:p>
+    <w:p/>
     <w:p>
-      <w:pPr>
-        <w:jc w:val="center"/>
-      </w:pPr>
-      <w:r>
-        <w:rPr>
-          <w:noProof/>
-          <w:lang w:eastAsia="pl-PL"/>
-        </w:rPr>
-        <w:lastRenderedPageBreak/>
-        <w:drawing>
-          <wp:inline distT="0" distB="0" distL="0" distR="0" wp14:anchorId="5544199A" wp14:editId="5DBE7EF2">
-            <wp:extent cx="5781675" cy="3810000"/>
-            <wp:effectExtent l="0" t="0" r="9525" b="0"/>
-            <wp:docPr id="7" name="Wykres 7"/>
-            <wp:cNvGraphicFramePr/>
-            <a:graphic xmlns:a="http://schemas.openxmlformats.org/drawingml/2006/main">
-              <a:graphicData uri="http://schemas.openxmlformats.org/drawingml/2006/chart">
-                <c:chart xmlns:c="http://schemas.openxmlformats.org/drawingml/2006/chart" xmlns:r="http://schemas.openxmlformats.org/officeDocument/2006/relationships" r:id="rId11"/>
-              </a:graphicData>
-            </a:graphic>
-          </wp:inline>
-        </w:drawing>
-      </w:r>
-      <w:r>
-        <w:br/>
-      </w:r>
-      <w:r>
-        <w:t xml:space="preserve">Rysunek </w:t>
-      </w:r>
-      <w:r>
-        <w:t>5</w:t>
-      </w:r>
-      <w:r>
-        <w:t xml:space="preserve">. Zestawienie średnich </w:t>
-      </w:r>
-      <w:r>
-        <w:t>różnic dla tych samych jakości sekwencji, wygenerowanych z dwóch różnych filmów źródłowych</w:t>
-      </w:r>
-      <w:r>
-        <w:t>.</w:t>
+      <w:r>
+        <w:t xml:space="preserve">Ze względu na zastosowanie dwóch różnych sekwencji źródłowych zwrócono uwagę na znaczne rozbieżności w skali ocenie jakości obu filmów. Może wynikać to z wpływu treści na ocenę (ciekawszy film oceniamy wyżej), bądź z podatności na zakłócenia danego filmu. Postanowiono zbadać różnicę między ocenami obu filmów w poszczególnych jakościach. </w:t>
       </w:r>
     </w:p>
     <w:tbl>
@@ -8664,10 +8837,7 @@
               <w:jc w:val="center"/>
             </w:pPr>
             <w:r>
-              <w:t>Puppies_</w:t>
-            </w:r>
-            <w:r>
-              <w:t>5000k</w:t>
+              <w:t>Puppies_5000k</w:t>
             </w:r>
           </w:p>
         </w:tc>
@@ -8680,10 +8850,7 @@
               <w:jc w:val="center"/>
             </w:pPr>
             <w:r>
-              <w:t>Chimei_</w:t>
-            </w:r>
-            <w:r>
-              <w:t>5000k</w:t>
+              <w:t>Chimei_5000k</w:t>
             </w:r>
           </w:p>
         </w:tc>
@@ -8711,10 +8878,7 @@
               <w:jc w:val="center"/>
             </w:pPr>
             <w:r>
-              <w:t>Puppies_</w:t>
-            </w:r>
-            <w:r>
-              <w:t>6000k</w:t>
+              <w:t>Puppies_6000k</w:t>
             </w:r>
           </w:p>
         </w:tc>
@@ -8727,10 +8891,7 @@
               <w:jc w:val="center"/>
             </w:pPr>
             <w:r>
-              <w:t>Chimei_</w:t>
-            </w:r>
-            <w:r>
-              <w:t>6000k</w:t>
+              <w:t>Chimei_6000k</w:t>
             </w:r>
           </w:p>
         </w:tc>
@@ -8758,10 +8919,7 @@
               <w:jc w:val="center"/>
             </w:pPr>
             <w:r>
-              <w:t>Puppies_</w:t>
-            </w:r>
-            <w:r>
-              <w:t>9000k</w:t>
+              <w:t>Puppies_9000k</w:t>
             </w:r>
           </w:p>
         </w:tc>
@@ -8774,10 +8932,7 @@
               <w:jc w:val="center"/>
             </w:pPr>
             <w:r>
-              <w:t>Chimei_</w:t>
-            </w:r>
-            <w:r>
-              <w:t>9000k</w:t>
+              <w:t>Chimei_9000k</w:t>
             </w:r>
           </w:p>
         </w:tc>
@@ -8805,10 +8960,7 @@
               <w:jc w:val="center"/>
             </w:pPr>
             <w:r>
-              <w:t>Puppies_</w:t>
-            </w:r>
-            <w:r>
-              <w:t>Source</w:t>
+              <w:t>Puppies_Source</w:t>
             </w:r>
           </w:p>
         </w:tc>
@@ -8821,10 +8973,7 @@
               <w:jc w:val="center"/>
             </w:pPr>
             <w:r>
-              <w:t>Chimei_</w:t>
-            </w:r>
-            <w:r>
-              <w:t>Source</w:t>
+              <w:t>Chimei_Source</w:t>
             </w:r>
           </w:p>
         </w:tc>
@@ -8848,19 +8997,89 @@
         <w:jc w:val="center"/>
       </w:pPr>
       <w:r>
-        <w:t>Tabela 8</w:t>
-      </w:r>
-      <w:r>
-        <w:t>. Zestawienie nazw sekwencji</w:t>
-      </w:r>
-      <w:r>
-        <w:t xml:space="preserve"> porównanych w parach</w:t>
-      </w:r>
-      <w:r>
-        <w:t xml:space="preserve"> z ich liczbami porządkowymi.</w:t>
-      </w:r>
-      <w:r>
-        <w:t xml:space="preserve"> Sekwencja Chimei_1500k występowała w teście wielokrotnie, dlatego korzystano z uśrednienia wyników dla każdego pomiaru.</w:t>
+        <w:t>Tabela 8. Zestawienie nazw sekwencji porównanych w parach z ich liczbami porządkowymi. Sekwencja Chimei_1500k występowała w teście wielokrotnie, dlatego korzystano z uśrednienia wyników dla każdego pomiaru</w:t>
+      </w:r>
+    </w:p>
+    <w:p/>
+    <w:p/>
+    <w:p>
+      <w:pPr>
+        <w:keepNext/>
+        <w:jc w:val="center"/>
+      </w:pPr>
+      <w:r>
+        <w:rPr>
+          <w:noProof/>
+          <w:lang w:eastAsia="pl-PL"/>
+        </w:rPr>
+        <w:lastRenderedPageBreak/>
+        <w:drawing>
+          <wp:inline distT="0" distB="0" distL="0" distR="0" wp14:anchorId="18C0BAF3" wp14:editId="2E50DF04">
+            <wp:extent cx="6106104" cy="3967480"/>
+            <wp:effectExtent l="0" t="0" r="9525" b="13970"/>
+            <wp:docPr id="10" name="Wykres 10"/>
+            <wp:cNvGraphicFramePr/>
+            <a:graphic xmlns:a="http://schemas.openxmlformats.org/drawingml/2006/main">
+              <a:graphicData uri="http://schemas.openxmlformats.org/drawingml/2006/chart">
+                <c:chart xmlns:c="http://schemas.openxmlformats.org/drawingml/2006/chart" xmlns:r="http://schemas.openxmlformats.org/officeDocument/2006/relationships" r:id="rId12"/>
+              </a:graphicData>
+            </a:graphic>
+          </wp:inline>
+        </w:drawing>
+      </w:r>
+    </w:p>
+    <w:p>
+      <w:pPr>
+        <w:keepNext/>
+        <w:jc w:val="center"/>
+      </w:pPr>
+      <w:r>
+        <w:br/>
+      </w:r>
+      <w:r>
+        <w:rPr>
+          <w:noProof/>
+          <w:lang w:eastAsia="pl-PL"/>
+        </w:rPr>
+        <w:drawing>
+          <wp:inline distT="0" distB="0" distL="0" distR="0" wp14:anchorId="5544199A" wp14:editId="5DBE7EF2">
+            <wp:extent cx="5781675" cy="3810000"/>
+            <wp:effectExtent l="0" t="0" r="9525" b="0"/>
+            <wp:docPr id="7" name="Wykres 7"/>
+            <wp:cNvGraphicFramePr/>
+            <a:graphic xmlns:a="http://schemas.openxmlformats.org/drawingml/2006/main">
+              <a:graphicData uri="http://schemas.openxmlformats.org/drawingml/2006/chart">
+                <c:chart xmlns:c="http://schemas.openxmlformats.org/drawingml/2006/chart" xmlns:r="http://schemas.openxmlformats.org/officeDocument/2006/relationships" r:id="rId13"/>
+              </a:graphicData>
+            </a:graphic>
+          </wp:inline>
+        </w:drawing>
+      </w:r>
+    </w:p>
+    <w:p>
+      <w:pPr>
+        <w:pStyle w:val="Legenda"/>
+        <w:jc w:val="center"/>
+      </w:pPr>
+      <w:r>
+        <w:t xml:space="preserve">Rysunek </w:t>
+      </w:r>
+      <w:r>
+        <w:t>6</w:t>
+      </w:r>
+      <w:r>
+        <w:t xml:space="preserve"> </w:t>
+      </w:r>
+      <w:r>
+        <w:t>Zestawienie średnich różnic dla tych samych jakości sekwencji, wygenerowanych z dwóch różnych filmów źródłowych.</w:t>
+      </w:r>
+    </w:p>
+    <w:p>
+      <w:pPr>
+        <w:jc w:val="center"/>
+      </w:pPr>
+      <w:r>
+        <w:t>[opis porównania]</w:t>
       </w:r>
     </w:p>
     <w:p>
@@ -8868,6 +9087,42 @@
         <w:jc w:val="center"/>
       </w:pPr>
     </w:p>
+    <w:p/>
+    <w:p>
+      <w:r>
+        <w:t xml:space="preserve">Zauważono, że w miarę wzrostu jakości kolejnych filmów testerzy przestają zauważać różnicę, linia trendu wypłaszacza się. </w:t>
+      </w:r>
+      <w:r>
+        <w:t>Różnice między ocenami w zależności od sekwencji są bliskie 1 czyli wartości powodującej zmianę oceny w skali wykres liniowy powstały z połącznia średnich wyników dla kolejnych sekwencji tworzył łamaną, uniemożliwiając zdefiniowanie jednostajnego trendu. Ponieważ dokonano rozdziału danych według filmu postanowiono przeprowadzić analizę trendu zmian ocen w zależności od przepływności po ich rozdzieleniu.</w:t>
+      </w:r>
+    </w:p>
+    <w:p>
+      <w:r>
+        <w:rPr>
+          <w:noProof/>
+          <w:lang w:eastAsia="pl-PL"/>
+        </w:rPr>
+        <w:drawing>
+          <wp:inline distT="0" distB="0" distL="0" distR="0" wp14:anchorId="6D814CF9" wp14:editId="7EE9DE8F">
+            <wp:extent cx="5760720" cy="3347499"/>
+            <wp:effectExtent l="0" t="0" r="11430" b="5715"/>
+            <wp:docPr id="12" name="Wykres 12"/>
+            <wp:cNvGraphicFramePr/>
+            <a:graphic xmlns:a="http://schemas.openxmlformats.org/drawingml/2006/main">
+              <a:graphicData uri="http://schemas.openxmlformats.org/drawingml/2006/chart">
+                <c:chart xmlns:c="http://schemas.openxmlformats.org/drawingml/2006/chart" xmlns:r="http://schemas.openxmlformats.org/officeDocument/2006/relationships" r:id="rId14"/>
+              </a:graphicData>
+            </a:graphic>
+          </wp:inline>
+        </w:drawing>
+      </w:r>
+    </w:p>
+    <w:p>
+      <w:bookmarkStart w:id="1" w:name="_GoBack"/>
+      <w:bookmarkEnd w:id="1"/>
+    </w:p>
+    <w:p/>
+    <w:p/>
     <w:sectPr>
       <w:pgSz w:w="11906" w:h="16838"/>
       <w:pgMar w:top="1417" w:right="1417" w:bottom="1417" w:left="1417" w:header="708" w:footer="708" w:gutter="0"/>
@@ -8879,7 +9134,7 @@
 </file>
 
 <file path=word/endnotes.xml><?xml version="1.0" encoding="utf-8"?>
-<w:endnotes xmlns:wpc="http://schemas.microsoft.com/office/word/2010/wordprocessingCanvas" xmlns:mc="http://schemas.openxmlformats.org/markup-compatibility/2006" xmlns:o="urn:schemas-microsoft-com:office:office" xmlns:r="http://schemas.openxmlformats.org/officeDocument/2006/relationships" xmlns:m="http://schemas.openxmlformats.org/officeDocument/2006/math" xmlns:v="urn:schemas-microsoft-com:vml" xmlns:wp14="http://schemas.microsoft.com/office/word/2010/wordprocessingDrawing" xmlns:wp="http://schemas.openxmlformats.org/drawingml/2006/wordprocessingDrawing" xmlns:w10="urn:schemas-microsoft-com:office:word" xmlns:w="http://schemas.openxmlformats.org/wordprocessingml/2006/main" xmlns:w14="http://schemas.microsoft.com/office/word/2010/wordml" xmlns:w15="http://schemas.microsoft.com/office/word/2012/wordml" xmlns:wpg="http://schemas.microsoft.com/office/word/2010/wordprocessingGroup" xmlns:wpi="http://schemas.microsoft.com/office/word/2010/wordprocessingInk" xmlns:wne="http://schemas.microsoft.com/office/word/2006/wordml" xmlns:wps="http://schemas.microsoft.com/office/word/2010/wordprocessingShape" mc:Ignorable="w14 w15 wp14">
+<w:endnotes xmlns:wpc="http://schemas.microsoft.com/office/word/2010/wordprocessingCanvas" xmlns:cx="http://schemas.microsoft.com/office/drawing/2014/chartex" xmlns:mc="http://schemas.openxmlformats.org/markup-compatibility/2006" xmlns:o="urn:schemas-microsoft-com:office:office" xmlns:r="http://schemas.openxmlformats.org/officeDocument/2006/relationships" xmlns:m="http://schemas.openxmlformats.org/officeDocument/2006/math" xmlns:v="urn:schemas-microsoft-com:vml" xmlns:wp14="http://schemas.microsoft.com/office/word/2010/wordprocessingDrawing" xmlns:wp="http://schemas.openxmlformats.org/drawingml/2006/wordprocessingDrawing" xmlns:w10="urn:schemas-microsoft-com:office:word" xmlns:w="http://schemas.openxmlformats.org/wordprocessingml/2006/main" xmlns:w14="http://schemas.microsoft.com/office/word/2010/wordml" xmlns:w15="http://schemas.microsoft.com/office/word/2012/wordml" xmlns:w16se="http://schemas.microsoft.com/office/word/2015/wordml/symex" xmlns:wpg="http://schemas.microsoft.com/office/word/2010/wordprocessingGroup" xmlns:wpi="http://schemas.microsoft.com/office/word/2010/wordprocessingInk" xmlns:wne="http://schemas.microsoft.com/office/word/2006/wordml" xmlns:wps="http://schemas.microsoft.com/office/word/2010/wordprocessingShape" mc:Ignorable="w14 w15 w16se wp14">
   <w:endnote w:type="separator" w:id="-1">
     <w:p>
       <w:pPr>
@@ -8904,7 +9159,7 @@
 </file>
 
 <file path=word/footnotes.xml><?xml version="1.0" encoding="utf-8"?>
-<w:footnotes xmlns:wpc="http://schemas.microsoft.com/office/word/2010/wordprocessingCanvas" xmlns:mc="http://schemas.openxmlformats.org/markup-compatibility/2006" xmlns:o="urn:schemas-microsoft-com:office:office" xmlns:r="http://schemas.openxmlformats.org/officeDocument/2006/relationships" xmlns:m="http://schemas.openxmlformats.org/officeDocument/2006/math" xmlns:v="urn:schemas-microsoft-com:vml" xmlns:wp14="http://schemas.microsoft.com/office/word/2010/wordprocessingDrawing" xmlns:wp="http://schemas.openxmlformats.org/drawingml/2006/wordprocessingDrawing" xmlns:w10="urn:schemas-microsoft-com:office:word" xmlns:w="http://schemas.openxmlformats.org/wordprocessingml/2006/main" xmlns:w14="http://schemas.microsoft.com/office/word/2010/wordml" xmlns:w15="http://schemas.microsoft.com/office/word/2012/wordml" xmlns:wpg="http://schemas.microsoft.com/office/word/2010/wordprocessingGroup" xmlns:wpi="http://schemas.microsoft.com/office/word/2010/wordprocessingInk" xmlns:wne="http://schemas.microsoft.com/office/word/2006/wordml" xmlns:wps="http://schemas.microsoft.com/office/word/2010/wordprocessingShape" mc:Ignorable="w14 w15 wp14">
+<w:footnotes xmlns:wpc="http://schemas.microsoft.com/office/word/2010/wordprocessingCanvas" xmlns:cx="http://schemas.microsoft.com/office/drawing/2014/chartex" xmlns:mc="http://schemas.openxmlformats.org/markup-compatibility/2006" xmlns:o="urn:schemas-microsoft-com:office:office" xmlns:r="http://schemas.openxmlformats.org/officeDocument/2006/relationships" xmlns:m="http://schemas.openxmlformats.org/officeDocument/2006/math" xmlns:v="urn:schemas-microsoft-com:vml" xmlns:wp14="http://schemas.microsoft.com/office/word/2010/wordprocessingDrawing" xmlns:wp="http://schemas.openxmlformats.org/drawingml/2006/wordprocessingDrawing" xmlns:w10="urn:schemas-microsoft-com:office:word" xmlns:w="http://schemas.openxmlformats.org/wordprocessingml/2006/main" xmlns:w14="http://schemas.microsoft.com/office/word/2010/wordml" xmlns:w15="http://schemas.microsoft.com/office/word/2012/wordml" xmlns:w16se="http://schemas.microsoft.com/office/word/2015/wordml/symex" xmlns:wpg="http://schemas.microsoft.com/office/word/2010/wordprocessingGroup" xmlns:wpi="http://schemas.microsoft.com/office/word/2010/wordprocessingInk" xmlns:wne="http://schemas.microsoft.com/office/word/2006/wordml" xmlns:wps="http://schemas.microsoft.com/office/word/2010/wordprocessingShape" mc:Ignorable="w14 w15 w16se wp14">
   <w:footnote w:type="separator" w:id="-1">
     <w:p>
       <w:pPr>
@@ -8929,8 +9184,8 @@
 </file>
 
 <file path=word/numbering.xml><?xml version="1.0" encoding="utf-8"?>
-<w:numbering xmlns:wpc="http://schemas.microsoft.com/office/word/2010/wordprocessingCanvas" xmlns:mc="http://schemas.openxmlformats.org/markup-compatibility/2006" xmlns:o="urn:schemas-microsoft-com:office:office" xmlns:r="http://schemas.openxmlformats.org/officeDocument/2006/relationships" xmlns:m="http://schemas.openxmlformats.org/officeDocument/2006/math" xmlns:v="urn:schemas-microsoft-com:vml" xmlns:wp14="http://schemas.microsoft.com/office/word/2010/wordprocessingDrawing" xmlns:wp="http://schemas.openxmlformats.org/drawingml/2006/wordprocessingDrawing" xmlns:w10="urn:schemas-microsoft-com:office:word" xmlns:w="http://schemas.openxmlformats.org/wordprocessingml/2006/main" xmlns:w14="http://schemas.microsoft.com/office/word/2010/wordml" xmlns:w15="http://schemas.microsoft.com/office/word/2012/wordml" xmlns:wpg="http://schemas.microsoft.com/office/word/2010/wordprocessingGroup" xmlns:wpi="http://schemas.microsoft.com/office/word/2010/wordprocessingInk" xmlns:wne="http://schemas.microsoft.com/office/word/2006/wordml" xmlns:wps="http://schemas.microsoft.com/office/word/2010/wordprocessingShape" mc:Ignorable="w14 w15 wp14">
-  <w:abstractNum w:abstractNumId="0">
+<w:numbering xmlns:wpc="http://schemas.microsoft.com/office/word/2010/wordprocessingCanvas" xmlns:cx="http://schemas.microsoft.com/office/drawing/2014/chartex" xmlns:mc="http://schemas.openxmlformats.org/markup-compatibility/2006" xmlns:o="urn:schemas-microsoft-com:office:office" xmlns:r="http://schemas.openxmlformats.org/officeDocument/2006/relationships" xmlns:m="http://schemas.openxmlformats.org/officeDocument/2006/math" xmlns:v="urn:schemas-microsoft-com:vml" xmlns:wp14="http://schemas.microsoft.com/office/word/2010/wordprocessingDrawing" xmlns:wp="http://schemas.openxmlformats.org/drawingml/2006/wordprocessingDrawing" xmlns:w10="urn:schemas-microsoft-com:office:word" xmlns:w="http://schemas.openxmlformats.org/wordprocessingml/2006/main" xmlns:w14="http://schemas.microsoft.com/office/word/2010/wordml" xmlns:w15="http://schemas.microsoft.com/office/word/2012/wordml" xmlns:w16se="http://schemas.microsoft.com/office/word/2015/wordml/symex" xmlns:wpg="http://schemas.microsoft.com/office/word/2010/wordprocessingGroup" xmlns:wpi="http://schemas.microsoft.com/office/word/2010/wordprocessingInk" xmlns:wne="http://schemas.microsoft.com/office/word/2006/wordml" xmlns:wps="http://schemas.microsoft.com/office/word/2010/wordprocessingShape" mc:Ignorable="w14 w15 w16se wp14">
+  <w:abstractNum w:abstractNumId="0" w15:restartNumberingAfterBreak="0">
     <w:nsid w:val="00514B8D"/>
     <w:multiLevelType w:val="multilevel"/>
     <w:tmpl w:val="F188B944"/>
@@ -9052,7 +9307,7 @@
       </w:rPr>
     </w:lvl>
   </w:abstractNum>
-  <w:abstractNum w:abstractNumId="1">
+  <w:abstractNum w:abstractNumId="1" w15:restartNumberingAfterBreak="0">
     <w:nsid w:val="2DE26CA5"/>
     <w:multiLevelType w:val="multilevel"/>
     <w:tmpl w:val="9904B19C"/>
@@ -9165,7 +9420,7 @@
       </w:rPr>
     </w:lvl>
   </w:abstractNum>
-  <w:abstractNum w:abstractNumId="2">
+  <w:abstractNum w:abstractNumId="2" w15:restartNumberingAfterBreak="0">
     <w:nsid w:val="3EC24B0F"/>
     <w:multiLevelType w:val="hybridMultilevel"/>
     <w:tmpl w:val="8AA667FE"/>
@@ -9278,7 +9533,7 @@
       </w:rPr>
     </w:lvl>
   </w:abstractNum>
-  <w:abstractNum w:abstractNumId="3">
+  <w:abstractNum w:abstractNumId="3" w15:restartNumberingAfterBreak="0">
     <w:nsid w:val="58271635"/>
     <w:multiLevelType w:val="multilevel"/>
     <w:tmpl w:val="5958D6EC"/>
@@ -9405,21 +9660,12 @@
   </w:num>
   <w:num w:numId="5">
     <w:abstractNumId w:val="0"/>
-    <w:lvlOverride w:ilvl="0"/>
-    <w:lvlOverride w:ilvl="1"/>
-    <w:lvlOverride w:ilvl="2"/>
-    <w:lvlOverride w:ilvl="3"/>
-    <w:lvlOverride w:ilvl="4"/>
-    <w:lvlOverride w:ilvl="5"/>
-    <w:lvlOverride w:ilvl="6"/>
-    <w:lvlOverride w:ilvl="7"/>
-    <w:lvlOverride w:ilvl="8"/>
   </w:num>
 </w:numbering>
 </file>
 
 <file path=word/styles.xml><?xml version="1.0" encoding="utf-8"?>
-<w:styles xmlns:mc="http://schemas.openxmlformats.org/markup-compatibility/2006" xmlns:r="http://schemas.openxmlformats.org/officeDocument/2006/relationships" xmlns:w="http://schemas.openxmlformats.org/wordprocessingml/2006/main" xmlns:w14="http://schemas.microsoft.com/office/word/2010/wordml" xmlns:w15="http://schemas.microsoft.com/office/word/2012/wordml" mc:Ignorable="w14 w15">
+<w:styles xmlns:mc="http://schemas.openxmlformats.org/markup-compatibility/2006" xmlns:r="http://schemas.openxmlformats.org/officeDocument/2006/relationships" xmlns:w="http://schemas.openxmlformats.org/wordprocessingml/2006/main" xmlns:w14="http://schemas.microsoft.com/office/word/2010/wordml" xmlns:w15="http://schemas.microsoft.com/office/word/2012/wordml" xmlns:w16se="http://schemas.microsoft.com/office/word/2015/wordml/symex" mc:Ignorable="w14 w15 w16se">
   <w:docDefaults>
     <w:rPrDefault>
       <w:rPr>
@@ -10087,7 +10333,6 @@
       <w:spacing w:after="0" w:line="240" w:lineRule="auto"/>
     </w:pPr>
     <w:tblPr>
-      <w:tblInd w:w="0" w:type="dxa"/>
       <w:tblBorders>
         <w:top w:val="single" w:sz="4" w:space="0" w:color="auto"/>
         <w:left w:val="single" w:sz="4" w:space="0" w:color="auto"/>
@@ -10096,19 +10341,32 @@
         <w:insideH w:val="single" w:sz="4" w:space="0" w:color="auto"/>
         <w:insideV w:val="single" w:sz="4" w:space="0" w:color="auto"/>
       </w:tblBorders>
-      <w:tblCellMar>
-        <w:top w:w="0" w:type="dxa"/>
-        <w:left w:w="108" w:type="dxa"/>
-        <w:bottom w:w="0" w:type="dxa"/>
-        <w:right w:w="108" w:type="dxa"/>
-      </w:tblCellMar>
     </w:tblPr>
+  </w:style>
+  <w:style w:type="paragraph" w:styleId="Legenda">
+    <w:name w:val="caption"/>
+    <w:basedOn w:val="Normalny"/>
+    <w:next w:val="Normalny"/>
+    <w:uiPriority w:val="35"/>
+    <w:unhideWhenUsed/>
+    <w:qFormat/>
+    <w:rsid w:val="00EA1538"/>
+    <w:pPr>
+      <w:spacing w:after="200" w:line="240" w:lineRule="auto"/>
+    </w:pPr>
+    <w:rPr>
+      <w:i/>
+      <w:iCs/>
+      <w:color w:val="44546A" w:themeColor="text2"/>
+      <w:sz w:val="18"/>
+      <w:szCs w:val="18"/>
+    </w:rPr>
   </w:style>
 </w:styles>
 </file>
 
 <file path=word/charts/chart1.xml><?xml version="1.0" encoding="utf-8"?>
-<c:chartSpace xmlns:c="http://schemas.openxmlformats.org/drawingml/2006/chart" xmlns:a="http://schemas.openxmlformats.org/drawingml/2006/main" xmlns:r="http://schemas.openxmlformats.org/officeDocument/2006/relationships">
+<c:chartSpace xmlns:c="http://schemas.openxmlformats.org/drawingml/2006/chart" xmlns:a="http://schemas.openxmlformats.org/drawingml/2006/main" xmlns:r="http://schemas.openxmlformats.org/officeDocument/2006/relationships" xmlns:c16r2="http://schemas.microsoft.com/office/drawing/2015/06/chart">
   <c:date1904 val="0"/>
   <c:lang val="pl-PL"/>
   <c:roundedCorners val="0"/>
@@ -10173,6 +10431,11 @@
               </c:spPr>
             </c:marker>
             <c:bubble3D val="0"/>
+            <c:extLst>
+              <c:ext xmlns:c16="http://schemas.microsoft.com/office/drawing/2014/chart" uri="{C3380CC4-5D6E-409C-BE32-E72D297353CC}">
+                <c16:uniqueId val="{00000000-4F26-49B0-9994-37E960D9C45D}"/>
+              </c:ext>
+            </c:extLst>
           </c:dPt>
           <c:val>
             <c:numRef>
@@ -10253,6 +10516,11 @@
             </c:numRef>
           </c:val>
           <c:smooth val="0"/>
+          <c:extLst>
+            <c:ext xmlns:c16="http://schemas.microsoft.com/office/drawing/2014/chart" uri="{C3380CC4-5D6E-409C-BE32-E72D297353CC}">
+              <c16:uniqueId val="{00000001-4F26-49B0-9994-37E960D9C45D}"/>
+            </c:ext>
+          </c:extLst>
         </c:ser>
         <c:ser>
           <c:idx val="2"/>
@@ -10349,6 +10617,11 @@
             </c:numRef>
           </c:val>
           <c:smooth val="0"/>
+          <c:extLst>
+            <c:ext xmlns:c16="http://schemas.microsoft.com/office/drawing/2014/chart" uri="{C3380CC4-5D6E-409C-BE32-E72D297353CC}">
+              <c16:uniqueId val="{00000002-4F26-49B0-9994-37E960D9C45D}"/>
+            </c:ext>
+          </c:extLst>
         </c:ser>
         <c:ser>
           <c:idx val="3"/>
@@ -10445,6 +10718,11 @@
             </c:numRef>
           </c:val>
           <c:smooth val="0"/>
+          <c:extLst>
+            <c:ext xmlns:c16="http://schemas.microsoft.com/office/drawing/2014/chart" uri="{C3380CC4-5D6E-409C-BE32-E72D297353CC}">
+              <c16:uniqueId val="{00000003-4F26-49B0-9994-37E960D9C45D}"/>
+            </c:ext>
+          </c:extLst>
         </c:ser>
         <c:dLbls>
           <c:showLegendKey val="0"/>
@@ -10709,7 +10987,7 @@
           <a:bodyPr rot="0" spcFirstLastPara="1" vertOverflow="ellipsis" vert="horz" wrap="square" anchor="ctr" anchorCtr="1"/>
           <a:lstStyle/>
           <a:p>
-            <a:pPr>
+            <a:pPr rtl="0">
               <a:defRPr sz="900" b="0" i="0" u="none" strike="noStrike" kern="1200" baseline="0">
                 <a:solidFill>
                   <a:schemeClr val="tx1">
@@ -10770,7 +11048,7 @@
 </file>
 
 <file path=word/charts/chart2.xml><?xml version="1.0" encoding="utf-8"?>
-<c:chartSpace xmlns:c="http://schemas.openxmlformats.org/drawingml/2006/chart" xmlns:a="http://schemas.openxmlformats.org/drawingml/2006/main" xmlns:r="http://schemas.openxmlformats.org/officeDocument/2006/relationships">
+<c:chartSpace xmlns:c="http://schemas.openxmlformats.org/drawingml/2006/chart" xmlns:a="http://schemas.openxmlformats.org/drawingml/2006/main" xmlns:r="http://schemas.openxmlformats.org/officeDocument/2006/relationships" xmlns:c16r2="http://schemas.microsoft.com/office/drawing/2015/06/chart">
   <c:date1904 val="0"/>
   <c:lang val="pl-PL"/>
   <c:roundedCorners val="0"/>
@@ -10896,6 +11174,11 @@
             </c:numRef>
           </c:val>
           <c:smooth val="0"/>
+          <c:extLst>
+            <c:ext xmlns:c16="http://schemas.microsoft.com/office/drawing/2014/chart" uri="{C3380CC4-5D6E-409C-BE32-E72D297353CC}">
+              <c16:uniqueId val="{00000000-4721-42CF-8A07-367B30AAD456}"/>
+            </c:ext>
+          </c:extLst>
         </c:ser>
         <c:ser>
           <c:idx val="2"/>
@@ -10992,6 +11275,11 @@
             </c:numRef>
           </c:val>
           <c:smooth val="0"/>
+          <c:extLst>
+            <c:ext xmlns:c16="http://schemas.microsoft.com/office/drawing/2014/chart" uri="{C3380CC4-5D6E-409C-BE32-E72D297353CC}">
+              <c16:uniqueId val="{00000001-4721-42CF-8A07-367B30AAD456}"/>
+            </c:ext>
+          </c:extLst>
         </c:ser>
         <c:ser>
           <c:idx val="3"/>
@@ -11088,6 +11376,11 @@
             </c:numRef>
           </c:val>
           <c:smooth val="0"/>
+          <c:extLst>
+            <c:ext xmlns:c16="http://schemas.microsoft.com/office/drawing/2014/chart" uri="{C3380CC4-5D6E-409C-BE32-E72D297353CC}">
+              <c16:uniqueId val="{00000002-4721-42CF-8A07-367B30AAD456}"/>
+            </c:ext>
+          </c:extLst>
         </c:ser>
         <c:dLbls>
           <c:showLegendKey val="0"/>
@@ -11352,7 +11645,7 @@
           <a:bodyPr rot="0" spcFirstLastPara="1" vertOverflow="ellipsis" vert="horz" wrap="square" anchor="ctr" anchorCtr="1"/>
           <a:lstStyle/>
           <a:p>
-            <a:pPr>
+            <a:pPr rtl="0">
               <a:defRPr sz="900" b="0" i="0" u="none" strike="noStrike" kern="1200" baseline="0">
                 <a:solidFill>
                   <a:schemeClr val="tx1">
@@ -11413,7 +11706,1037 @@
 </file>
 
 <file path=word/charts/chart3.xml><?xml version="1.0" encoding="utf-8"?>
-<c:chartSpace xmlns:c="http://schemas.openxmlformats.org/drawingml/2006/chart" xmlns:a="http://schemas.openxmlformats.org/drawingml/2006/main" xmlns:r="http://schemas.openxmlformats.org/officeDocument/2006/relationships">
+<c:chartSpace xmlns:c="http://schemas.openxmlformats.org/drawingml/2006/chart" xmlns:a="http://schemas.openxmlformats.org/drawingml/2006/main" xmlns:r="http://schemas.openxmlformats.org/officeDocument/2006/relationships" xmlns:c16r2="http://schemas.microsoft.com/office/drawing/2015/06/chart">
+  <c:date1904 val="0"/>
+  <c:lang val="pl-PL"/>
+  <c:roundedCorners val="0"/>
+  <mc:AlternateContent xmlns:mc="http://schemas.openxmlformats.org/markup-compatibility/2006">
+    <mc:Choice xmlns:c14="http://schemas.microsoft.com/office/drawing/2007/8/2/chart" Requires="c14">
+      <c14:style val="102"/>
+    </mc:Choice>
+    <mc:Fallback>
+      <c:style val="2"/>
+    </mc:Fallback>
+  </mc:AlternateContent>
+  <c:chart>
+    <c:autoTitleDeleted val="1"/>
+    <c:plotArea>
+      <c:layout/>
+      <c:barChart>
+        <c:barDir val="col"/>
+        <c:grouping val="clustered"/>
+        <c:varyColors val="0"/>
+        <c:ser>
+          <c:idx val="0"/>
+          <c:order val="0"/>
+          <c:tx>
+            <c:v>Średnia ocena 1</c:v>
+          </c:tx>
+          <c:spPr>
+            <a:solidFill>
+              <a:schemeClr val="accent1"/>
+            </a:solidFill>
+            <a:ln>
+              <a:noFill/>
+            </a:ln>
+            <a:effectLst/>
+          </c:spPr>
+          <c:invertIfNegative val="0"/>
+          <c:dPt>
+            <c:idx val="3"/>
+            <c:invertIfNegative val="0"/>
+            <c:bubble3D val="0"/>
+            <c:extLst>
+              <c:ext xmlns:c16="http://schemas.microsoft.com/office/drawing/2014/chart" uri="{C3380CC4-5D6E-409C-BE32-E72D297353CC}">
+                <c16:uniqueId val="{00000000-E68F-40BF-AF86-95CFA4FDF3E5}"/>
+              </c:ext>
+            </c:extLst>
+          </c:dPt>
+          <c:val>
+            <c:numRef>
+              <c:f>Wykresy!$B$2:$X$2</c:f>
+              <c:numCache>
+                <c:formatCode>General</c:formatCode>
+                <c:ptCount val="23"/>
+                <c:pt idx="0">
+                  <c:v>1.2307692307692308</c:v>
+                </c:pt>
+                <c:pt idx="1">
+                  <c:v>2.6153846153846154</c:v>
+                </c:pt>
+                <c:pt idx="2">
+                  <c:v>1.6153846153846154</c:v>
+                </c:pt>
+                <c:pt idx="3">
+                  <c:v>2.6153846153846154</c:v>
+                </c:pt>
+                <c:pt idx="4">
+                  <c:v>2.5384615384615383</c:v>
+                </c:pt>
+                <c:pt idx="5">
+                  <c:v>2.3846153846153846</c:v>
+                </c:pt>
+                <c:pt idx="6">
+                  <c:v>1.7692307692307692</c:v>
+                </c:pt>
+                <c:pt idx="7">
+                  <c:v>3.2307692307692308</c:v>
+                </c:pt>
+                <c:pt idx="8">
+                  <c:v>2.1538461538461537</c:v>
+                </c:pt>
+                <c:pt idx="9">
+                  <c:v>3.9230769230769229</c:v>
+                </c:pt>
+                <c:pt idx="10">
+                  <c:v>2.9230769230769229</c:v>
+                </c:pt>
+                <c:pt idx="11">
+                  <c:v>4.1538461538461542</c:v>
+                </c:pt>
+                <c:pt idx="12">
+                  <c:v>3.3076923076923075</c:v>
+                </c:pt>
+                <c:pt idx="13">
+                  <c:v>4.384615384615385</c:v>
+                </c:pt>
+                <c:pt idx="14">
+                  <c:v>3.4615384615384617</c:v>
+                </c:pt>
+                <c:pt idx="15">
+                  <c:v>4.384615384615385</c:v>
+                </c:pt>
+                <c:pt idx="16">
+                  <c:v>3.6153846153846154</c:v>
+                </c:pt>
+                <c:pt idx="17">
+                  <c:v>3.9230769230769229</c:v>
+                </c:pt>
+                <c:pt idx="18">
+                  <c:v>4.1538461538461542</c:v>
+                </c:pt>
+                <c:pt idx="19">
+                  <c:v>4.0769230769230766</c:v>
+                </c:pt>
+                <c:pt idx="20">
+                  <c:v>4.4615384615384617</c:v>
+                </c:pt>
+                <c:pt idx="21">
+                  <c:v>4.8461538461538458</c:v>
+                </c:pt>
+                <c:pt idx="22">
+                  <c:v>4.5384615384615383</c:v>
+                </c:pt>
+              </c:numCache>
+            </c:numRef>
+          </c:val>
+          <c:extLst>
+            <c:ext xmlns:c16="http://schemas.microsoft.com/office/drawing/2014/chart" uri="{C3380CC4-5D6E-409C-BE32-E72D297353CC}">
+              <c16:uniqueId val="{00000001-E68F-40BF-AF86-95CFA4FDF3E5}"/>
+            </c:ext>
+          </c:extLst>
+        </c:ser>
+        <c:ser>
+          <c:idx val="1"/>
+          <c:order val="1"/>
+          <c:tx>
+            <c:v>Średnia ocena 2</c:v>
+          </c:tx>
+          <c:spPr>
+            <a:solidFill>
+              <a:schemeClr val="accent2"/>
+            </a:solidFill>
+            <a:ln>
+              <a:noFill/>
+            </a:ln>
+            <a:effectLst/>
+          </c:spPr>
+          <c:invertIfNegative val="0"/>
+          <c:val>
+            <c:numRef>
+              <c:f>Wykresy!$B$6:$X$6</c:f>
+              <c:numCache>
+                <c:formatCode>General</c:formatCode>
+                <c:ptCount val="23"/>
+                <c:pt idx="0">
+                  <c:v>1.0769230769230769</c:v>
+                </c:pt>
+                <c:pt idx="1">
+                  <c:v>2.3846153846153846</c:v>
+                </c:pt>
+                <c:pt idx="2">
+                  <c:v>1.4615384615384615</c:v>
+                </c:pt>
+                <c:pt idx="3">
+                  <c:v>2.6923076923076925</c:v>
+                </c:pt>
+                <c:pt idx="4">
+                  <c:v>2.5384615384615383</c:v>
+                </c:pt>
+                <c:pt idx="5">
+                  <c:v>2.4615384615384617</c:v>
+                </c:pt>
+                <c:pt idx="6">
+                  <c:v>1.5384615384615385</c:v>
+                </c:pt>
+                <c:pt idx="7">
+                  <c:v>3.1538461538461537</c:v>
+                </c:pt>
+                <c:pt idx="8">
+                  <c:v>2.3076923076923075</c:v>
+                </c:pt>
+                <c:pt idx="9">
+                  <c:v>3.7692307692307692</c:v>
+                </c:pt>
+                <c:pt idx="10">
+                  <c:v>3</c:v>
+                </c:pt>
+                <c:pt idx="11">
+                  <c:v>4.0769230769230766</c:v>
+                </c:pt>
+                <c:pt idx="12">
+                  <c:v>3.5384615384615383</c:v>
+                </c:pt>
+                <c:pt idx="13">
+                  <c:v>4.1538461538461542</c:v>
+                </c:pt>
+                <c:pt idx="14">
+                  <c:v>3.8461538461538463</c:v>
+                </c:pt>
+                <c:pt idx="15">
+                  <c:v>4</c:v>
+                </c:pt>
+                <c:pt idx="16">
+                  <c:v>3.7692307692307692</c:v>
+                </c:pt>
+                <c:pt idx="17">
+                  <c:v>4.0769230769230766</c:v>
+                </c:pt>
+                <c:pt idx="18">
+                  <c:v>4.0769230769230766</c:v>
+                </c:pt>
+                <c:pt idx="19">
+                  <c:v>4.2307692307692308</c:v>
+                </c:pt>
+                <c:pt idx="20">
+                  <c:v>4.2307692307692308</c:v>
+                </c:pt>
+                <c:pt idx="21">
+                  <c:v>4.6923076923076925</c:v>
+                </c:pt>
+                <c:pt idx="22">
+                  <c:v>4.4615384615384617</c:v>
+                </c:pt>
+              </c:numCache>
+            </c:numRef>
+          </c:val>
+          <c:extLst>
+            <c:ext xmlns:c16="http://schemas.microsoft.com/office/drawing/2014/chart" uri="{C3380CC4-5D6E-409C-BE32-E72D297353CC}">
+              <c16:uniqueId val="{00000002-E68F-40BF-AF86-95CFA4FDF3E5}"/>
+            </c:ext>
+          </c:extLst>
+        </c:ser>
+        <c:dLbls>
+          <c:showLegendKey val="0"/>
+          <c:showVal val="0"/>
+          <c:showCatName val="0"/>
+          <c:showSerName val="0"/>
+          <c:showPercent val="0"/>
+          <c:showBubbleSize val="0"/>
+        </c:dLbls>
+        <c:gapWidth val="150"/>
+        <c:axId val="438888576"/>
+        <c:axId val="438889136"/>
+      </c:barChart>
+      <c:catAx>
+        <c:axId val="438888576"/>
+        <c:scaling>
+          <c:orientation val="minMax"/>
+        </c:scaling>
+        <c:delete val="0"/>
+        <c:axPos val="b"/>
+        <c:title>
+          <c:tx>
+            <c:rich>
+              <a:bodyPr rot="0" spcFirstLastPara="1" vertOverflow="ellipsis" vert="horz" wrap="square" anchor="ctr" anchorCtr="1"/>
+              <a:lstStyle/>
+              <a:p>
+                <a:pPr>
+                  <a:defRPr sz="1000" b="0" i="0" u="none" strike="noStrike" kern="1200" baseline="0">
+                    <a:solidFill>
+                      <a:schemeClr val="tx1">
+                        <a:lumMod val="65000"/>
+                        <a:lumOff val="35000"/>
+                      </a:schemeClr>
+                    </a:solidFill>
+                    <a:latin typeface="+mn-lt"/>
+                    <a:ea typeface="+mn-ea"/>
+                    <a:cs typeface="+mn-cs"/>
+                  </a:defRPr>
+                </a:pPr>
+                <a:r>
+                  <a:rPr lang="pl-PL"/>
+                  <a:t>Numer sekwencji filmowej</a:t>
+                </a:r>
+              </a:p>
+            </c:rich>
+          </c:tx>
+          <c:overlay val="0"/>
+          <c:spPr>
+            <a:noFill/>
+            <a:ln>
+              <a:noFill/>
+            </a:ln>
+            <a:effectLst/>
+          </c:spPr>
+          <c:txPr>
+            <a:bodyPr rot="0" spcFirstLastPara="1" vertOverflow="ellipsis" vert="horz" wrap="square" anchor="ctr" anchorCtr="1"/>
+            <a:lstStyle/>
+            <a:p>
+              <a:pPr>
+                <a:defRPr sz="1000" b="0" i="0" u="none" strike="noStrike" kern="1200" baseline="0">
+                  <a:solidFill>
+                    <a:schemeClr val="tx1">
+                      <a:lumMod val="65000"/>
+                      <a:lumOff val="35000"/>
+                    </a:schemeClr>
+                  </a:solidFill>
+                  <a:latin typeface="+mn-lt"/>
+                  <a:ea typeface="+mn-ea"/>
+                  <a:cs typeface="+mn-cs"/>
+                </a:defRPr>
+              </a:pPr>
+              <a:endParaRPr lang="pl-PL"/>
+            </a:p>
+          </c:txPr>
+        </c:title>
+        <c:majorTickMark val="none"/>
+        <c:minorTickMark val="none"/>
+        <c:tickLblPos val="nextTo"/>
+        <c:spPr>
+          <a:noFill/>
+          <a:ln w="9525" cap="flat" cmpd="sng" algn="ctr">
+            <a:solidFill>
+              <a:schemeClr val="tx1">
+                <a:lumMod val="15000"/>
+                <a:lumOff val="85000"/>
+              </a:schemeClr>
+            </a:solidFill>
+            <a:round/>
+          </a:ln>
+          <a:effectLst/>
+        </c:spPr>
+        <c:txPr>
+          <a:bodyPr rot="-60000000" spcFirstLastPara="1" vertOverflow="ellipsis" vert="horz" wrap="square" anchor="ctr" anchorCtr="1"/>
+          <a:lstStyle/>
+          <a:p>
+            <a:pPr>
+              <a:defRPr sz="900" b="0" i="0" u="none" strike="noStrike" kern="1200" baseline="0">
+                <a:solidFill>
+                  <a:schemeClr val="tx1">
+                    <a:lumMod val="65000"/>
+                    <a:lumOff val="35000"/>
+                  </a:schemeClr>
+                </a:solidFill>
+                <a:latin typeface="+mn-lt"/>
+                <a:ea typeface="+mn-ea"/>
+                <a:cs typeface="+mn-cs"/>
+              </a:defRPr>
+            </a:pPr>
+            <a:endParaRPr lang="pl-PL"/>
+          </a:p>
+        </c:txPr>
+        <c:crossAx val="438889136"/>
+        <c:crosses val="autoZero"/>
+        <c:auto val="1"/>
+        <c:lblAlgn val="ctr"/>
+        <c:lblOffset val="100"/>
+        <c:noMultiLvlLbl val="0"/>
+      </c:catAx>
+      <c:valAx>
+        <c:axId val="438889136"/>
+        <c:scaling>
+          <c:orientation val="minMax"/>
+        </c:scaling>
+        <c:delete val="0"/>
+        <c:axPos val="l"/>
+        <c:majorGridlines>
+          <c:spPr>
+            <a:ln w="9525" cap="flat" cmpd="sng" algn="ctr">
+              <a:solidFill>
+                <a:schemeClr val="tx1">
+                  <a:lumMod val="15000"/>
+                  <a:lumOff val="85000"/>
+                </a:schemeClr>
+              </a:solidFill>
+              <a:round/>
+            </a:ln>
+            <a:effectLst/>
+          </c:spPr>
+        </c:majorGridlines>
+        <c:title>
+          <c:tx>
+            <c:rich>
+              <a:bodyPr rot="-5400000" spcFirstLastPara="1" vertOverflow="ellipsis" vert="horz" wrap="square" anchor="ctr" anchorCtr="1"/>
+              <a:lstStyle/>
+              <a:p>
+                <a:pPr>
+                  <a:defRPr sz="1000" b="0" i="0" u="none" strike="noStrike" kern="1200" baseline="0">
+                    <a:solidFill>
+                      <a:schemeClr val="tx1">
+                        <a:lumMod val="65000"/>
+                        <a:lumOff val="35000"/>
+                      </a:schemeClr>
+                    </a:solidFill>
+                    <a:latin typeface="+mn-lt"/>
+                    <a:ea typeface="+mn-ea"/>
+                    <a:cs typeface="+mn-cs"/>
+                  </a:defRPr>
+                </a:pPr>
+                <a:r>
+                  <a:rPr lang="pl-PL"/>
+                  <a:t>Ocena filmu</a:t>
+                </a:r>
+              </a:p>
+            </c:rich>
+          </c:tx>
+          <c:overlay val="0"/>
+          <c:spPr>
+            <a:noFill/>
+            <a:ln>
+              <a:noFill/>
+            </a:ln>
+            <a:effectLst/>
+          </c:spPr>
+          <c:txPr>
+            <a:bodyPr rot="-5400000" spcFirstLastPara="1" vertOverflow="ellipsis" vert="horz" wrap="square" anchor="ctr" anchorCtr="1"/>
+            <a:lstStyle/>
+            <a:p>
+              <a:pPr>
+                <a:defRPr sz="1000" b="0" i="0" u="none" strike="noStrike" kern="1200" baseline="0">
+                  <a:solidFill>
+                    <a:schemeClr val="tx1">
+                      <a:lumMod val="65000"/>
+                      <a:lumOff val="35000"/>
+                    </a:schemeClr>
+                  </a:solidFill>
+                  <a:latin typeface="+mn-lt"/>
+                  <a:ea typeface="+mn-ea"/>
+                  <a:cs typeface="+mn-cs"/>
+                </a:defRPr>
+              </a:pPr>
+              <a:endParaRPr lang="pl-PL"/>
+            </a:p>
+          </c:txPr>
+        </c:title>
+        <c:numFmt formatCode="General" sourceLinked="1"/>
+        <c:majorTickMark val="none"/>
+        <c:minorTickMark val="none"/>
+        <c:tickLblPos val="nextTo"/>
+        <c:spPr>
+          <a:noFill/>
+          <a:ln>
+            <a:noFill/>
+          </a:ln>
+          <a:effectLst/>
+        </c:spPr>
+        <c:txPr>
+          <a:bodyPr rot="-60000000" spcFirstLastPara="1" vertOverflow="ellipsis" vert="horz" wrap="square" anchor="ctr" anchorCtr="1"/>
+          <a:lstStyle/>
+          <a:p>
+            <a:pPr>
+              <a:defRPr sz="900" b="0" i="0" u="none" strike="noStrike" kern="1200" baseline="0">
+                <a:solidFill>
+                  <a:schemeClr val="tx1">
+                    <a:lumMod val="65000"/>
+                    <a:lumOff val="35000"/>
+                  </a:schemeClr>
+                </a:solidFill>
+                <a:latin typeface="+mn-lt"/>
+                <a:ea typeface="+mn-ea"/>
+                <a:cs typeface="+mn-cs"/>
+              </a:defRPr>
+            </a:pPr>
+            <a:endParaRPr lang="pl-PL"/>
+          </a:p>
+        </c:txPr>
+        <c:crossAx val="438888576"/>
+        <c:crosses val="autoZero"/>
+        <c:crossBetween val="between"/>
+      </c:valAx>
+      <c:dTable>
+        <c:showHorzBorder val="1"/>
+        <c:showVertBorder val="1"/>
+        <c:showOutline val="1"/>
+        <c:showKeys val="1"/>
+        <c:spPr>
+          <a:noFill/>
+          <a:ln w="9525" cap="flat" cmpd="sng" algn="ctr">
+            <a:solidFill>
+              <a:schemeClr val="tx1">
+                <a:lumMod val="15000"/>
+                <a:lumOff val="85000"/>
+              </a:schemeClr>
+            </a:solidFill>
+            <a:round/>
+          </a:ln>
+          <a:effectLst/>
+        </c:spPr>
+        <c:txPr>
+          <a:bodyPr rot="0" spcFirstLastPara="1" vertOverflow="ellipsis" vert="horz" wrap="square" anchor="ctr" anchorCtr="1"/>
+          <a:lstStyle/>
+          <a:p>
+            <a:pPr rtl="0">
+              <a:defRPr sz="900" b="0" i="0" u="none" strike="noStrike" kern="1200" baseline="0">
+                <a:solidFill>
+                  <a:schemeClr val="tx1">
+                    <a:lumMod val="65000"/>
+                    <a:lumOff val="35000"/>
+                  </a:schemeClr>
+                </a:solidFill>
+                <a:latin typeface="+mn-lt"/>
+                <a:ea typeface="+mn-ea"/>
+                <a:cs typeface="+mn-cs"/>
+              </a:defRPr>
+            </a:pPr>
+            <a:endParaRPr lang="pl-PL"/>
+          </a:p>
+        </c:txPr>
+      </c:dTable>
+      <c:spPr>
+        <a:noFill/>
+        <a:ln cap="sq">
+          <a:noFill/>
+        </a:ln>
+        <a:effectLst/>
+      </c:spPr>
+    </c:plotArea>
+    <c:plotVisOnly val="1"/>
+    <c:dispBlanksAs val="gap"/>
+    <c:showDLblsOverMax val="0"/>
+  </c:chart>
+  <c:spPr>
+    <a:solidFill>
+      <a:schemeClr val="bg1"/>
+    </a:solidFill>
+    <a:ln w="9525" cap="flat" cmpd="sng" algn="ctr">
+      <a:solidFill>
+        <a:schemeClr val="tx1">
+          <a:lumMod val="15000"/>
+          <a:lumOff val="85000"/>
+        </a:schemeClr>
+      </a:solidFill>
+      <a:round/>
+    </a:ln>
+    <a:effectLst/>
+  </c:spPr>
+  <c:txPr>
+    <a:bodyPr/>
+    <a:lstStyle/>
+    <a:p>
+      <a:pPr>
+        <a:defRPr/>
+      </a:pPr>
+      <a:endParaRPr lang="pl-PL"/>
+    </a:p>
+  </c:txPr>
+  <c:externalData r:id="rId3">
+    <c:autoUpdate val="0"/>
+  </c:externalData>
+</c:chartSpace>
+</file>
+
+<file path=word/charts/chart4.xml><?xml version="1.0" encoding="utf-8"?>
+<c:chartSpace xmlns:c="http://schemas.openxmlformats.org/drawingml/2006/chart" xmlns:a="http://schemas.openxmlformats.org/drawingml/2006/main" xmlns:r="http://schemas.openxmlformats.org/officeDocument/2006/relationships" xmlns:c16r2="http://schemas.microsoft.com/office/drawing/2015/06/chart">
+  <c:date1904 val="0"/>
+  <c:lang val="pl-PL"/>
+  <c:roundedCorners val="0"/>
+  <mc:AlternateContent xmlns:mc="http://schemas.openxmlformats.org/markup-compatibility/2006">
+    <mc:Choice xmlns:c14="http://schemas.microsoft.com/office/drawing/2007/8/2/chart" Requires="c14">
+      <c14:style val="102"/>
+    </mc:Choice>
+    <mc:Fallback>
+      <c:style val="2"/>
+    </mc:Fallback>
+  </mc:AlternateContent>
+  <c:chart>
+    <c:autoTitleDeleted val="1"/>
+    <c:plotArea>
+      <c:layout/>
+      <c:barChart>
+        <c:barDir val="col"/>
+        <c:grouping val="clustered"/>
+        <c:varyColors val="0"/>
+        <c:ser>
+          <c:idx val="2"/>
+          <c:order val="0"/>
+          <c:tx>
+            <c:v>Moduł z różnicy średnich</c:v>
+          </c:tx>
+          <c:spPr>
+            <a:solidFill>
+              <a:schemeClr val="accent2">
+                <a:lumMod val="75000"/>
+              </a:schemeClr>
+            </a:solidFill>
+            <a:ln>
+              <a:noFill/>
+            </a:ln>
+            <a:effectLst/>
+          </c:spPr>
+          <c:invertIfNegative val="0"/>
+          <c:val>
+            <c:numRef>
+              <c:f>Wykresy!$AC$14:$AY$14</c:f>
+              <c:numCache>
+                <c:formatCode>General</c:formatCode>
+                <c:ptCount val="23"/>
+                <c:pt idx="0">
+                  <c:v>0.15384615384615397</c:v>
+                </c:pt>
+                <c:pt idx="1">
+                  <c:v>0.23076923076923084</c:v>
+                </c:pt>
+                <c:pt idx="2">
+                  <c:v>0.15384615384615397</c:v>
+                </c:pt>
+                <c:pt idx="3">
+                  <c:v>7.6923076923077094E-2</c:v>
+                </c:pt>
+                <c:pt idx="4">
+                  <c:v>0</c:v>
+                </c:pt>
+                <c:pt idx="5">
+                  <c:v>7.6923076923077094E-2</c:v>
+                </c:pt>
+                <c:pt idx="6">
+                  <c:v>0.23076923076923062</c:v>
+                </c:pt>
+                <c:pt idx="7">
+                  <c:v>7.6923076923077094E-2</c:v>
+                </c:pt>
+                <c:pt idx="8">
+                  <c:v>0.15384615384615374</c:v>
+                </c:pt>
+                <c:pt idx="9">
+                  <c:v>0.15384615384615374</c:v>
+                </c:pt>
+                <c:pt idx="10">
+                  <c:v>7.6923076923077094E-2</c:v>
+                </c:pt>
+                <c:pt idx="11">
+                  <c:v>7.6923076923077538E-2</c:v>
+                </c:pt>
+                <c:pt idx="12">
+                  <c:v>0.23076923076923084</c:v>
+                </c:pt>
+                <c:pt idx="13">
+                  <c:v>0.23076923076923084</c:v>
+                </c:pt>
+                <c:pt idx="14">
+                  <c:v>0.38461538461538458</c:v>
+                </c:pt>
+                <c:pt idx="15">
+                  <c:v>0.38461538461538503</c:v>
+                </c:pt>
+                <c:pt idx="16">
+                  <c:v>0.15384615384615374</c:v>
+                </c:pt>
+                <c:pt idx="17">
+                  <c:v>0.15384615384615374</c:v>
+                </c:pt>
+                <c:pt idx="18">
+                  <c:v>7.6923076923077538E-2</c:v>
+                </c:pt>
+                <c:pt idx="19">
+                  <c:v>0.15384615384615419</c:v>
+                </c:pt>
+                <c:pt idx="20">
+                  <c:v>0.23076923076923084</c:v>
+                </c:pt>
+                <c:pt idx="21">
+                  <c:v>0.1538461538461533</c:v>
+                </c:pt>
+                <c:pt idx="22">
+                  <c:v>7.692307692307665E-2</c:v>
+                </c:pt>
+              </c:numCache>
+            </c:numRef>
+          </c:val>
+          <c:extLst>
+            <c:ext xmlns:c16="http://schemas.microsoft.com/office/drawing/2014/chart" uri="{C3380CC4-5D6E-409C-BE32-E72D297353CC}">
+              <c16:uniqueId val="{00000000-5807-4CB7-9F9D-EBFF5A9F6FC1}"/>
+            </c:ext>
+          </c:extLst>
+        </c:ser>
+        <c:dLbls>
+          <c:showLegendKey val="0"/>
+          <c:showVal val="0"/>
+          <c:showCatName val="0"/>
+          <c:showSerName val="0"/>
+          <c:showPercent val="0"/>
+          <c:showBubbleSize val="0"/>
+        </c:dLbls>
+        <c:gapWidth val="150"/>
+        <c:axId val="164702384"/>
+        <c:axId val="164702944"/>
+      </c:barChart>
+      <c:lineChart>
+        <c:grouping val="standard"/>
+        <c:varyColors val="0"/>
+        <c:ser>
+          <c:idx val="0"/>
+          <c:order val="1"/>
+          <c:tx>
+            <c:v>Średnia róznic =  0.1605</c:v>
+          </c:tx>
+          <c:spPr>
+            <a:ln w="28575" cap="rnd">
+              <a:solidFill>
+                <a:schemeClr val="accent1"/>
+              </a:solidFill>
+              <a:round/>
+            </a:ln>
+            <a:effectLst/>
+          </c:spPr>
+          <c:marker>
+            <c:symbol val="none"/>
+          </c:marker>
+          <c:val>
+            <c:numRef>
+              <c:f>Wykresy!$AC$15:$AY$15</c:f>
+              <c:numCache>
+                <c:formatCode>General</c:formatCode>
+                <c:ptCount val="23"/>
+                <c:pt idx="0">
+                  <c:v>0.16053511705685627</c:v>
+                </c:pt>
+                <c:pt idx="1">
+                  <c:v>0.16053511705685627</c:v>
+                </c:pt>
+                <c:pt idx="2">
+                  <c:v>0.16053511705685627</c:v>
+                </c:pt>
+                <c:pt idx="3">
+                  <c:v>0.16053511705685627</c:v>
+                </c:pt>
+                <c:pt idx="4">
+                  <c:v>0.16053511705685627</c:v>
+                </c:pt>
+                <c:pt idx="5">
+                  <c:v>0.16053511705685627</c:v>
+                </c:pt>
+                <c:pt idx="6">
+                  <c:v>0.16053511705685627</c:v>
+                </c:pt>
+                <c:pt idx="7">
+                  <c:v>0.16053511705685627</c:v>
+                </c:pt>
+                <c:pt idx="8">
+                  <c:v>0.16053511705685627</c:v>
+                </c:pt>
+                <c:pt idx="9">
+                  <c:v>0.16053511705685627</c:v>
+                </c:pt>
+                <c:pt idx="10">
+                  <c:v>0.16053511705685627</c:v>
+                </c:pt>
+                <c:pt idx="11">
+                  <c:v>0.16053511705685627</c:v>
+                </c:pt>
+                <c:pt idx="12">
+                  <c:v>0.16053511705685627</c:v>
+                </c:pt>
+                <c:pt idx="13">
+                  <c:v>0.16053511705685627</c:v>
+                </c:pt>
+                <c:pt idx="14">
+                  <c:v>0.16053511705685627</c:v>
+                </c:pt>
+                <c:pt idx="15">
+                  <c:v>0.16053511705685627</c:v>
+                </c:pt>
+                <c:pt idx="16">
+                  <c:v>0.16053511705685627</c:v>
+                </c:pt>
+                <c:pt idx="17">
+                  <c:v>0.16053511705685627</c:v>
+                </c:pt>
+                <c:pt idx="18">
+                  <c:v>0.16053511705685627</c:v>
+                </c:pt>
+                <c:pt idx="19">
+                  <c:v>0.16053511705685627</c:v>
+                </c:pt>
+                <c:pt idx="20">
+                  <c:v>0.16053511705685627</c:v>
+                </c:pt>
+                <c:pt idx="21">
+                  <c:v>0.16053511705685627</c:v>
+                </c:pt>
+                <c:pt idx="22">
+                  <c:v>0.16053511705685627</c:v>
+                </c:pt>
+              </c:numCache>
+            </c:numRef>
+          </c:val>
+          <c:smooth val="0"/>
+          <c:extLst>
+            <c:ext xmlns:c16="http://schemas.microsoft.com/office/drawing/2014/chart" uri="{C3380CC4-5D6E-409C-BE32-E72D297353CC}">
+              <c16:uniqueId val="{00000001-5807-4CB7-9F9D-EBFF5A9F6FC1}"/>
+            </c:ext>
+          </c:extLst>
+        </c:ser>
+        <c:dLbls>
+          <c:showLegendKey val="0"/>
+          <c:showVal val="0"/>
+          <c:showCatName val="0"/>
+          <c:showSerName val="0"/>
+          <c:showPercent val="0"/>
+          <c:showBubbleSize val="0"/>
+        </c:dLbls>
+        <c:marker val="1"/>
+        <c:smooth val="0"/>
+        <c:axId val="164702384"/>
+        <c:axId val="164702944"/>
+      </c:lineChart>
+      <c:catAx>
+        <c:axId val="164702384"/>
+        <c:scaling>
+          <c:orientation val="minMax"/>
+        </c:scaling>
+        <c:delete val="0"/>
+        <c:axPos val="b"/>
+        <c:title>
+          <c:tx>
+            <c:rich>
+              <a:bodyPr rot="0" spcFirstLastPara="1" vertOverflow="ellipsis" vert="horz" wrap="square" anchor="ctr" anchorCtr="1"/>
+              <a:lstStyle/>
+              <a:p>
+                <a:pPr>
+                  <a:defRPr sz="1000" b="0" i="0" u="none" strike="noStrike" kern="1200" baseline="0">
+                    <a:solidFill>
+                      <a:schemeClr val="tx1">
+                        <a:lumMod val="65000"/>
+                        <a:lumOff val="35000"/>
+                      </a:schemeClr>
+                    </a:solidFill>
+                    <a:latin typeface="+mn-lt"/>
+                    <a:ea typeface="+mn-ea"/>
+                    <a:cs typeface="+mn-cs"/>
+                  </a:defRPr>
+                </a:pPr>
+                <a:r>
+                  <a:rPr lang="pl-PL"/>
+                  <a:t>Numer sekwencji filmowej</a:t>
+                </a:r>
+              </a:p>
+            </c:rich>
+          </c:tx>
+          <c:overlay val="0"/>
+          <c:spPr>
+            <a:noFill/>
+            <a:ln>
+              <a:noFill/>
+            </a:ln>
+            <a:effectLst/>
+          </c:spPr>
+          <c:txPr>
+            <a:bodyPr rot="0" spcFirstLastPara="1" vertOverflow="ellipsis" vert="horz" wrap="square" anchor="ctr" anchorCtr="1"/>
+            <a:lstStyle/>
+            <a:p>
+              <a:pPr>
+                <a:defRPr sz="1000" b="0" i="0" u="none" strike="noStrike" kern="1200" baseline="0">
+                  <a:solidFill>
+                    <a:schemeClr val="tx1">
+                      <a:lumMod val="65000"/>
+                      <a:lumOff val="35000"/>
+                    </a:schemeClr>
+                  </a:solidFill>
+                  <a:latin typeface="+mn-lt"/>
+                  <a:ea typeface="+mn-ea"/>
+                  <a:cs typeface="+mn-cs"/>
+                </a:defRPr>
+              </a:pPr>
+              <a:endParaRPr lang="pl-PL"/>
+            </a:p>
+          </c:txPr>
+        </c:title>
+        <c:majorTickMark val="none"/>
+        <c:minorTickMark val="none"/>
+        <c:tickLblPos val="nextTo"/>
+        <c:spPr>
+          <a:noFill/>
+          <a:ln w="9525" cap="flat" cmpd="sng" algn="ctr">
+            <a:solidFill>
+              <a:schemeClr val="tx1">
+                <a:lumMod val="15000"/>
+                <a:lumOff val="85000"/>
+              </a:schemeClr>
+            </a:solidFill>
+            <a:round/>
+          </a:ln>
+          <a:effectLst/>
+        </c:spPr>
+        <c:txPr>
+          <a:bodyPr rot="-60000000" spcFirstLastPara="1" vertOverflow="ellipsis" vert="horz" wrap="square" anchor="ctr" anchorCtr="1"/>
+          <a:lstStyle/>
+          <a:p>
+            <a:pPr>
+              <a:defRPr sz="900" b="0" i="0" u="none" strike="noStrike" kern="1200" baseline="0">
+                <a:solidFill>
+                  <a:schemeClr val="tx1">
+                    <a:lumMod val="65000"/>
+                    <a:lumOff val="35000"/>
+                  </a:schemeClr>
+                </a:solidFill>
+                <a:latin typeface="+mn-lt"/>
+                <a:ea typeface="+mn-ea"/>
+                <a:cs typeface="+mn-cs"/>
+              </a:defRPr>
+            </a:pPr>
+            <a:endParaRPr lang="pl-PL"/>
+          </a:p>
+        </c:txPr>
+        <c:crossAx val="164702944"/>
+        <c:crosses val="autoZero"/>
+        <c:auto val="1"/>
+        <c:lblAlgn val="ctr"/>
+        <c:lblOffset val="100"/>
+        <c:noMultiLvlLbl val="0"/>
+      </c:catAx>
+      <c:valAx>
+        <c:axId val="164702944"/>
+        <c:scaling>
+          <c:orientation val="minMax"/>
+        </c:scaling>
+        <c:delete val="0"/>
+        <c:axPos val="l"/>
+        <c:majorGridlines>
+          <c:spPr>
+            <a:ln w="9525" cap="flat" cmpd="sng" algn="ctr">
+              <a:solidFill>
+                <a:schemeClr val="tx1">
+                  <a:lumMod val="15000"/>
+                  <a:lumOff val="85000"/>
+                </a:schemeClr>
+              </a:solidFill>
+              <a:round/>
+            </a:ln>
+            <a:effectLst/>
+          </c:spPr>
+        </c:majorGridlines>
+        <c:numFmt formatCode="General" sourceLinked="1"/>
+        <c:majorTickMark val="none"/>
+        <c:minorTickMark val="none"/>
+        <c:tickLblPos val="nextTo"/>
+        <c:spPr>
+          <a:noFill/>
+          <a:ln>
+            <a:noFill/>
+          </a:ln>
+          <a:effectLst/>
+        </c:spPr>
+        <c:txPr>
+          <a:bodyPr rot="-60000000" spcFirstLastPara="1" vertOverflow="ellipsis" vert="horz" wrap="square" anchor="ctr" anchorCtr="1"/>
+          <a:lstStyle/>
+          <a:p>
+            <a:pPr>
+              <a:defRPr sz="900" b="0" i="0" u="none" strike="noStrike" kern="1200" baseline="0">
+                <a:solidFill>
+                  <a:schemeClr val="tx1">
+                    <a:lumMod val="65000"/>
+                    <a:lumOff val="35000"/>
+                  </a:schemeClr>
+                </a:solidFill>
+                <a:latin typeface="+mn-lt"/>
+                <a:ea typeface="+mn-ea"/>
+                <a:cs typeface="+mn-cs"/>
+              </a:defRPr>
+            </a:pPr>
+            <a:endParaRPr lang="pl-PL"/>
+          </a:p>
+        </c:txPr>
+        <c:crossAx val="164702384"/>
+        <c:crosses val="autoZero"/>
+        <c:crossBetween val="between"/>
+      </c:valAx>
+      <c:spPr>
+        <a:noFill/>
+        <a:ln cap="sq">
+          <a:noFill/>
+        </a:ln>
+        <a:effectLst/>
+      </c:spPr>
+    </c:plotArea>
+    <c:legend>
+      <c:legendPos val="t"/>
+      <c:overlay val="0"/>
+      <c:spPr>
+        <a:noFill/>
+        <a:ln>
+          <a:noFill/>
+        </a:ln>
+        <a:effectLst/>
+      </c:spPr>
+      <c:txPr>
+        <a:bodyPr rot="0" spcFirstLastPara="1" vertOverflow="ellipsis" vert="horz" wrap="square" anchor="ctr" anchorCtr="1"/>
+        <a:lstStyle/>
+        <a:p>
+          <a:pPr>
+            <a:defRPr sz="900" b="0" i="0" u="none" strike="noStrike" kern="1200" baseline="0">
+              <a:solidFill>
+                <a:schemeClr val="tx1">
+                  <a:lumMod val="65000"/>
+                  <a:lumOff val="35000"/>
+                </a:schemeClr>
+              </a:solidFill>
+              <a:latin typeface="+mn-lt"/>
+              <a:ea typeface="+mn-ea"/>
+              <a:cs typeface="+mn-cs"/>
+            </a:defRPr>
+          </a:pPr>
+          <a:endParaRPr lang="pl-PL"/>
+        </a:p>
+      </c:txPr>
+    </c:legend>
+    <c:plotVisOnly val="1"/>
+    <c:dispBlanksAs val="gap"/>
+    <c:showDLblsOverMax val="0"/>
+  </c:chart>
+  <c:spPr>
+    <a:solidFill>
+      <a:schemeClr val="bg1"/>
+    </a:solidFill>
+    <a:ln w="9525" cap="flat" cmpd="sng" algn="ctr">
+      <a:solidFill>
+        <a:schemeClr val="tx1">
+          <a:lumMod val="15000"/>
+          <a:lumOff val="85000"/>
+        </a:schemeClr>
+      </a:solidFill>
+      <a:round/>
+    </a:ln>
+    <a:effectLst/>
+  </c:spPr>
+  <c:txPr>
+    <a:bodyPr/>
+    <a:lstStyle/>
+    <a:p>
+      <a:pPr>
+        <a:defRPr/>
+      </a:pPr>
+      <a:endParaRPr lang="pl-PL"/>
+    </a:p>
+  </c:txPr>
+  <c:externalData r:id="rId3">
+    <c:autoUpdate val="0"/>
+  </c:externalData>
+</c:chartSpace>
+</file>
+
+<file path=word/charts/chart5.xml><?xml version="1.0" encoding="utf-8"?>
+<c:chartSpace xmlns:c="http://schemas.openxmlformats.org/drawingml/2006/chart" xmlns:a="http://schemas.openxmlformats.org/drawingml/2006/main" xmlns:r="http://schemas.openxmlformats.org/officeDocument/2006/relationships" xmlns:c16r2="http://schemas.microsoft.com/office/drawing/2015/06/chart">
   <c:date1904 val="0"/>
   <c:lang val="pl-PL"/>
   <c:roundedCorners val="0"/>
@@ -11515,6 +12838,11 @@
             </c:numRef>
           </c:val>
           <c:smooth val="0"/>
+          <c:extLst>
+            <c:ext xmlns:c16="http://schemas.microsoft.com/office/drawing/2014/chart" uri="{C3380CC4-5D6E-409C-BE32-E72D297353CC}">
+              <c16:uniqueId val="{00000000-458B-4EC1-ABBA-9C083F361A27}"/>
+            </c:ext>
+          </c:extLst>
         </c:ser>
         <c:ser>
           <c:idx val="2"/>
@@ -11587,6 +12915,11 @@
             </c:numRef>
           </c:val>
           <c:smooth val="0"/>
+          <c:extLst>
+            <c:ext xmlns:c16="http://schemas.microsoft.com/office/drawing/2014/chart" uri="{C3380CC4-5D6E-409C-BE32-E72D297353CC}">
+              <c16:uniqueId val="{00000001-458B-4EC1-ABBA-9C083F361A27}"/>
+            </c:ext>
+          </c:extLst>
         </c:ser>
         <c:ser>
           <c:idx val="3"/>
@@ -11659,6 +12992,11 @@
             </c:numRef>
           </c:val>
           <c:smooth val="0"/>
+          <c:extLst>
+            <c:ext xmlns:c16="http://schemas.microsoft.com/office/drawing/2014/chart" uri="{C3380CC4-5D6E-409C-BE32-E72D297353CC}">
+              <c16:uniqueId val="{00000002-458B-4EC1-ABBA-9C083F361A27}"/>
+            </c:ext>
+          </c:extLst>
         </c:ser>
         <c:dLbls>
           <c:showLegendKey val="0"/>
@@ -11923,7 +13261,7 @@
           <a:bodyPr rot="0" spcFirstLastPara="1" vertOverflow="ellipsis" vert="horz" wrap="square" anchor="ctr" anchorCtr="1"/>
           <a:lstStyle/>
           <a:p>
-            <a:pPr>
+            <a:pPr rtl="0">
               <a:defRPr sz="900" b="0" i="0" u="none" strike="noStrike" kern="1200" baseline="0">
                 <a:solidFill>
                   <a:schemeClr val="tx1">
@@ -11983,8 +13321,8 @@
 </c:chartSpace>
 </file>
 
-<file path=word/charts/chart4.xml><?xml version="1.0" encoding="utf-8"?>
-<c:chartSpace xmlns:c="http://schemas.openxmlformats.org/drawingml/2006/chart" xmlns:a="http://schemas.openxmlformats.org/drawingml/2006/main" xmlns:r="http://schemas.openxmlformats.org/officeDocument/2006/relationships">
+<file path=word/charts/chart6.xml><?xml version="1.0" encoding="utf-8"?>
+<c:chartSpace xmlns:c="http://schemas.openxmlformats.org/drawingml/2006/chart" xmlns:a="http://schemas.openxmlformats.org/drawingml/2006/main" xmlns:r="http://schemas.openxmlformats.org/officeDocument/2006/relationships" xmlns:c16r2="http://schemas.microsoft.com/office/drawing/2015/06/chart">
   <c:date1904 val="0"/>
   <c:lang val="pl-PL"/>
   <c:roundedCorners val="0"/>
@@ -11999,7 +13337,17 @@
   <c:chart>
     <c:autoTitleDeleted val="1"/>
     <c:plotArea>
-      <c:layout/>
+      <c:layout>
+        <c:manualLayout>
+          <c:layoutTarget val="inner"/>
+          <c:xMode val="edge"/>
+          <c:yMode val="edge"/>
+          <c:x val="0.11115732574458148"/>
+          <c:y val="2.8906032799312722E-2"/>
+          <c:w val="0.86746024922896614"/>
+          <c:h val="0.67299938571508344"/>
+        </c:manualLayout>
+      </c:layout>
       <c:barChart>
         <c:barDir val="col"/>
         <c:grouping val="clustered"/>
@@ -12008,7 +13356,7 @@
           <c:idx val="0"/>
           <c:order val="0"/>
           <c:tx>
-            <c:v>Średnia ocena 1</c:v>
+            <c:v>Puppies test 1</c:v>
           </c:tx>
           <c:spPr>
             <a:solidFill>
@@ -12020,95 +13368,53 @@
             <a:effectLst/>
           </c:spPr>
           <c:invertIfNegative val="0"/>
-          <c:dPt>
-            <c:idx val="3"/>
-            <c:invertIfNegative val="0"/>
-            <c:bubble3D val="0"/>
-          </c:dPt>
           <c:val>
             <c:numRef>
-              <c:f>Wykresy!$B$2:$X$2</c:f>
+              <c:f>'Podzial po filmach'!$B$3:$J$3</c:f>
               <c:numCache>
-                <c:formatCode>General</c:formatCode>
-                <c:ptCount val="23"/>
+                <c:formatCode>0.000000</c:formatCode>
+                <c:ptCount val="9"/>
                 <c:pt idx="0">
                   <c:v>1.2307692307692308</c:v>
                 </c:pt>
                 <c:pt idx="1">
-                  <c:v>2.6153846153846154</c:v>
+                  <c:v>1.6153846153846154</c:v>
                 </c:pt>
                 <c:pt idx="2">
-                  <c:v>1.6153846153846154</c:v>
+                  <c:v>1.7692307692307692</c:v>
                 </c:pt>
                 <c:pt idx="3">
-                  <c:v>2.6153846153846154</c:v>
+                  <c:v>2.1538461538461537</c:v>
                 </c:pt>
                 <c:pt idx="4">
-                  <c:v>2.5384615384615383</c:v>
+                  <c:v>2.9230769230769229</c:v>
                 </c:pt>
                 <c:pt idx="5">
-                  <c:v>2.3846153846153846</c:v>
+                  <c:v>3.3076923076923075</c:v>
                 </c:pt>
                 <c:pt idx="6">
-                  <c:v>1.7692307692307692</c:v>
+                  <c:v>3.4615384615384617</c:v>
                 </c:pt>
                 <c:pt idx="7">
-                  <c:v>3.2307692307692308</c:v>
+                  <c:v>4.1538461538461542</c:v>
                 </c:pt>
                 <c:pt idx="8">
-                  <c:v>2.1538461538461537</c:v>
-                </c:pt>
-                <c:pt idx="9">
-                  <c:v>3.9230769230769229</c:v>
-                </c:pt>
-                <c:pt idx="10">
-                  <c:v>2.9230769230769229</c:v>
-                </c:pt>
-                <c:pt idx="11">
-                  <c:v>4.1538461538461542</c:v>
-                </c:pt>
-                <c:pt idx="12">
-                  <c:v>3.3076923076923075</c:v>
-                </c:pt>
-                <c:pt idx="13">
-                  <c:v>4.384615384615385</c:v>
-                </c:pt>
-                <c:pt idx="14">
-                  <c:v>3.4615384615384617</c:v>
-                </c:pt>
-                <c:pt idx="15">
-                  <c:v>4.384615384615385</c:v>
-                </c:pt>
-                <c:pt idx="16">
-                  <c:v>3.6153846153846154</c:v>
-                </c:pt>
-                <c:pt idx="17">
-                  <c:v>3.9230769230769229</c:v>
-                </c:pt>
-                <c:pt idx="18">
-                  <c:v>4.1538461538461542</c:v>
-                </c:pt>
-                <c:pt idx="19">
-                  <c:v>4.0769230769230766</c:v>
-                </c:pt>
-                <c:pt idx="20">
-                  <c:v>4.4615384615384617</c:v>
-                </c:pt>
-                <c:pt idx="21">
-                  <c:v>4.8461538461538458</c:v>
-                </c:pt>
-                <c:pt idx="22">
                   <c:v>4.5384615384615383</c:v>
                 </c:pt>
               </c:numCache>
             </c:numRef>
           </c:val>
+          <c:extLst>
+            <c:ext xmlns:c16="http://schemas.microsoft.com/office/drawing/2014/chart" uri="{C3380CC4-5D6E-409C-BE32-E72D297353CC}">
+              <c16:uniqueId val="{00000000-D654-4F64-977C-D6CED75A6AEE}"/>
+            </c:ext>
+          </c:extLst>
         </c:ser>
         <c:ser>
           <c:idx val="1"/>
           <c:order val="1"/>
           <c:tx>
-            <c:v>Średnia ocena 2</c:v>
+            <c:v>Puppies test 2</c:v>
           </c:tx>
           <c:spPr>
             <a:solidFill>
@@ -12122,82 +13428,161 @@
           <c:invertIfNegative val="0"/>
           <c:val>
             <c:numRef>
-              <c:f>Wykresy!$B$6:$X$6</c:f>
+              <c:f>'Podzial po filmach'!$B$7:$J$7</c:f>
               <c:numCache>
-                <c:formatCode>General</c:formatCode>
-                <c:ptCount val="23"/>
+                <c:formatCode>0.000000</c:formatCode>
+                <c:ptCount val="9"/>
                 <c:pt idx="0">
                   <c:v>1.0769230769230769</c:v>
                 </c:pt>
                 <c:pt idx="1">
-                  <c:v>2.3846153846153846</c:v>
+                  <c:v>1.4615384615384615</c:v>
                 </c:pt>
                 <c:pt idx="2">
-                  <c:v>1.4615384615384615</c:v>
+                  <c:v>1.5384615384615385</c:v>
                 </c:pt>
                 <c:pt idx="3">
-                  <c:v>2.6923076923076925</c:v>
+                  <c:v>2.3076923076923075</c:v>
                 </c:pt>
                 <c:pt idx="4">
-                  <c:v>2.5384615384615383</c:v>
+                  <c:v>3</c:v>
                 </c:pt>
                 <c:pt idx="5">
-                  <c:v>2.4615384615384617</c:v>
+                  <c:v>3.5384615384615383</c:v>
                 </c:pt>
                 <c:pt idx="6">
-                  <c:v>1.5384615384615385</c:v>
+                  <c:v>3.8461538461538463</c:v>
                 </c:pt>
                 <c:pt idx="7">
-                  <c:v>3.1538461538461537</c:v>
+                  <c:v>4.0769230769230766</c:v>
                 </c:pt>
                 <c:pt idx="8">
-                  <c:v>2.3076923076923075</c:v>
-                </c:pt>
-                <c:pt idx="9">
-                  <c:v>3.7692307692307692</c:v>
-                </c:pt>
-                <c:pt idx="10">
-                  <c:v>3</c:v>
-                </c:pt>
-                <c:pt idx="11">
-                  <c:v>4.0769230769230766</c:v>
-                </c:pt>
-                <c:pt idx="12">
-                  <c:v>3.5384615384615383</c:v>
-                </c:pt>
-                <c:pt idx="13">
-                  <c:v>4.1538461538461542</c:v>
-                </c:pt>
-                <c:pt idx="14">
-                  <c:v>3.8461538461538463</c:v>
-                </c:pt>
-                <c:pt idx="15">
-                  <c:v>4</c:v>
-                </c:pt>
-                <c:pt idx="16">
-                  <c:v>3.7692307692307692</c:v>
-                </c:pt>
-                <c:pt idx="17">
-                  <c:v>4.0769230769230766</c:v>
-                </c:pt>
-                <c:pt idx="18">
-                  <c:v>4.0769230769230766</c:v>
-                </c:pt>
-                <c:pt idx="19">
-                  <c:v>4.2307692307692308</c:v>
-                </c:pt>
-                <c:pt idx="20">
-                  <c:v>4.2307692307692308</c:v>
-                </c:pt>
-                <c:pt idx="21">
-                  <c:v>4.6923076923076925</c:v>
-                </c:pt>
-                <c:pt idx="22">
                   <c:v>4.4615384615384617</c:v>
                 </c:pt>
               </c:numCache>
             </c:numRef>
           </c:val>
+          <c:extLst>
+            <c:ext xmlns:c16="http://schemas.microsoft.com/office/drawing/2014/chart" uri="{C3380CC4-5D6E-409C-BE32-E72D297353CC}">
+              <c16:uniqueId val="{00000001-D654-4F64-977C-D6CED75A6AEE}"/>
+            </c:ext>
+          </c:extLst>
+        </c:ser>
+        <c:ser>
+          <c:idx val="2"/>
+          <c:order val="2"/>
+          <c:tx>
+            <c:v>Chimei test 1</c:v>
+          </c:tx>
+          <c:spPr>
+            <a:solidFill>
+              <a:schemeClr val="accent3"/>
+            </a:solidFill>
+            <a:ln>
+              <a:noFill/>
+            </a:ln>
+            <a:effectLst/>
+          </c:spPr>
+          <c:invertIfNegative val="0"/>
+          <c:val>
+            <c:numRef>
+              <c:f>'Podzial po filmach'!$B$31:$J$31</c:f>
+              <c:numCache>
+                <c:formatCode>0.000000</c:formatCode>
+                <c:ptCount val="9"/>
+                <c:pt idx="0">
+                  <c:v>2.6153846153846154</c:v>
+                </c:pt>
+                <c:pt idx="1">
+                  <c:v>2.5128205128205128</c:v>
+                </c:pt>
+                <c:pt idx="2">
+                  <c:v>3.2307692307692308</c:v>
+                </c:pt>
+                <c:pt idx="3">
+                  <c:v>3.9230769230769229</c:v>
+                </c:pt>
+                <c:pt idx="4">
+                  <c:v>4.1538461538461542</c:v>
+                </c:pt>
+                <c:pt idx="5">
+                  <c:v>4.384615384615385</c:v>
+                </c:pt>
+                <c:pt idx="6">
+                  <c:v>4.384615384615385</c:v>
+                </c:pt>
+                <c:pt idx="7">
+                  <c:v>4.0769230769230766</c:v>
+                </c:pt>
+                <c:pt idx="8">
+                  <c:v>4.8461538461538458</c:v>
+                </c:pt>
+              </c:numCache>
+            </c:numRef>
+          </c:val>
+          <c:extLst>
+            <c:ext xmlns:c16="http://schemas.microsoft.com/office/drawing/2014/chart" uri="{C3380CC4-5D6E-409C-BE32-E72D297353CC}">
+              <c16:uniqueId val="{00000002-D654-4F64-977C-D6CED75A6AEE}"/>
+            </c:ext>
+          </c:extLst>
+        </c:ser>
+        <c:ser>
+          <c:idx val="3"/>
+          <c:order val="3"/>
+          <c:tx>
+            <c:v>Chimei test 2</c:v>
+          </c:tx>
+          <c:spPr>
+            <a:solidFill>
+              <a:schemeClr val="accent4"/>
+            </a:solidFill>
+            <a:ln>
+              <a:noFill/>
+            </a:ln>
+            <a:effectLst/>
+          </c:spPr>
+          <c:invertIfNegative val="0"/>
+          <c:val>
+            <c:numRef>
+              <c:f>'Podzial po filmach'!$B$35:$J$35</c:f>
+              <c:numCache>
+                <c:formatCode>0.000000</c:formatCode>
+                <c:ptCount val="9"/>
+                <c:pt idx="0">
+                  <c:v>2.3846153846153846</c:v>
+                </c:pt>
+                <c:pt idx="1">
+                  <c:v>2.5641025641025643</c:v>
+                </c:pt>
+                <c:pt idx="2">
+                  <c:v>3.1538461538461537</c:v>
+                </c:pt>
+                <c:pt idx="3">
+                  <c:v>3.7692307692307692</c:v>
+                </c:pt>
+                <c:pt idx="4">
+                  <c:v>4.0769230769230766</c:v>
+                </c:pt>
+                <c:pt idx="5">
+                  <c:v>4.1538461538461542</c:v>
+                </c:pt>
+                <c:pt idx="6">
+                  <c:v>4</c:v>
+                </c:pt>
+                <c:pt idx="7">
+                  <c:v>4.2307692307692308</c:v>
+                </c:pt>
+                <c:pt idx="8">
+                  <c:v>4.6923076923076925</c:v>
+                </c:pt>
+              </c:numCache>
+            </c:numRef>
+          </c:val>
+          <c:extLst>
+            <c:ext xmlns:c16="http://schemas.microsoft.com/office/drawing/2014/chart" uri="{C3380CC4-5D6E-409C-BE32-E72D297353CC}">
+              <c16:uniqueId val="{00000003-D654-4F64-977C-D6CED75A6AEE}"/>
+            </c:ext>
+          </c:extLst>
         </c:ser>
         <c:dLbls>
           <c:showLegendKey val="0"/>
@@ -12208,11 +13593,11 @@
           <c:showBubbleSize val="0"/>
         </c:dLbls>
         <c:gapWidth val="150"/>
-        <c:axId val="438888576"/>
-        <c:axId val="438889136"/>
+        <c:axId val="164702384"/>
+        <c:axId val="164702944"/>
       </c:barChart>
       <c:catAx>
-        <c:axId val="438888576"/>
+        <c:axId val="164702384"/>
         <c:scaling>
           <c:orientation val="minMax"/>
         </c:scaling>
@@ -12244,6 +13629,14 @@
               </a:p>
             </c:rich>
           </c:tx>
+          <c:layout>
+            <c:manualLayout>
+              <c:xMode val="edge"/>
+              <c:yMode val="edge"/>
+              <c:x val="0.46272253409821434"/>
+              <c:y val="1.342817103047779E-2"/>
+            </c:manualLayout>
+          </c:layout>
           <c:overlay val="0"/>
           <c:spPr>
             <a:noFill/>
@@ -12309,7 +13702,7 @@
             <a:endParaRPr lang="pl-PL"/>
           </a:p>
         </c:txPr>
-        <c:crossAx val="438889136"/>
+        <c:crossAx val="164702944"/>
         <c:crosses val="autoZero"/>
         <c:auto val="1"/>
         <c:lblAlgn val="ctr"/>
@@ -12317,9 +13710,11 @@
         <c:noMultiLvlLbl val="0"/>
       </c:catAx>
       <c:valAx>
-        <c:axId val="438889136"/>
+        <c:axId val="164702944"/>
         <c:scaling>
           <c:orientation val="minMax"/>
+          <c:max val="5.3"/>
+          <c:min val="0"/>
         </c:scaling>
         <c:delete val="0"/>
         <c:axPos val="l"/>
@@ -12392,7 +13787,7 @@
             </a:p>
           </c:txPr>
         </c:title>
-        <c:numFmt formatCode="General" sourceLinked="1"/>
+        <c:numFmt formatCode="General" sourceLinked="0"/>
         <c:majorTickMark val="none"/>
         <c:minorTickMark val="none"/>
         <c:tickLblPos val="nextTo"/>
@@ -12423,7 +13818,7 @@
             <a:endParaRPr lang="pl-PL"/>
           </a:p>
         </c:txPr>
-        <c:crossAx val="438888576"/>
+        <c:crossAx val="164702384"/>
         <c:crosses val="autoZero"/>
         <c:crossBetween val="between"/>
       </c:valAx>
@@ -12449,7 +13844,7 @@
           <a:bodyPr rot="0" spcFirstLastPara="1" vertOverflow="ellipsis" vert="horz" wrap="square" anchor="ctr" anchorCtr="1"/>
           <a:lstStyle/>
           <a:p>
-            <a:pPr>
+            <a:pPr rtl="0">
               <a:defRPr sz="900" b="0" i="0" u="none" strike="noStrike" kern="1200" baseline="0">
                 <a:solidFill>
                   <a:schemeClr val="tx1">
@@ -12509,8 +13904,8 @@
 </c:chartSpace>
 </file>
 
-<file path=word/charts/chart5.xml><?xml version="1.0" encoding="utf-8"?>
-<c:chartSpace xmlns:c="http://schemas.openxmlformats.org/drawingml/2006/chart" xmlns:a="http://schemas.openxmlformats.org/drawingml/2006/main" xmlns:r="http://schemas.openxmlformats.org/officeDocument/2006/relationships">
+<file path=word/charts/chart7.xml><?xml version="1.0" encoding="utf-8"?>
+<c:chartSpace xmlns:c="http://schemas.openxmlformats.org/drawingml/2006/chart" xmlns:a="http://schemas.openxmlformats.org/drawingml/2006/main" xmlns:r="http://schemas.openxmlformats.org/officeDocument/2006/relationships" xmlns:c16r2="http://schemas.microsoft.com/office/drawing/2015/06/chart">
   <c:date1904 val="0"/>
   <c:lang val="pl-PL"/>
   <c:roundedCorners val="0"/>
@@ -12594,6 +13989,11 @@
             </c:numRef>
           </c:val>
           <c:smooth val="0"/>
+          <c:extLst>
+            <c:ext xmlns:c16="http://schemas.microsoft.com/office/drawing/2014/chart" uri="{C3380CC4-5D6E-409C-BE32-E72D297353CC}">
+              <c16:uniqueId val="{00000000-07F4-479A-B962-F0C8D7A8A12F}"/>
+            </c:ext>
+          </c:extLst>
         </c:ser>
         <c:ser>
           <c:idx val="1"/>
@@ -12660,6 +14060,11 @@
             </c:numRef>
           </c:val>
           <c:smooth val="0"/>
+          <c:extLst>
+            <c:ext xmlns:c16="http://schemas.microsoft.com/office/drawing/2014/chart" uri="{C3380CC4-5D6E-409C-BE32-E72D297353CC}">
+              <c16:uniqueId val="{00000001-07F4-479A-B962-F0C8D7A8A12F}"/>
+            </c:ext>
+          </c:extLst>
         </c:ser>
         <c:ser>
           <c:idx val="2"/>
@@ -12728,6 +14133,11 @@
             </c:numRef>
           </c:val>
           <c:smooth val="0"/>
+          <c:extLst>
+            <c:ext xmlns:c16="http://schemas.microsoft.com/office/drawing/2014/chart" uri="{C3380CC4-5D6E-409C-BE32-E72D297353CC}">
+              <c16:uniqueId val="{00000002-07F4-479A-B962-F0C8D7A8A12F}"/>
+            </c:ext>
+          </c:extLst>
         </c:ser>
         <c:dLbls>
           <c:showLegendKey val="0"/>
@@ -12988,7 +14398,630 @@
           <a:bodyPr rot="0" spcFirstLastPara="1" vertOverflow="ellipsis" vert="horz" wrap="square" anchor="ctr" anchorCtr="1"/>
           <a:lstStyle/>
           <a:p>
+            <a:pPr rtl="0">
+              <a:defRPr sz="900" b="0" i="0" u="none" strike="noStrike" kern="1200" baseline="0">
+                <a:solidFill>
+                  <a:schemeClr val="tx1">
+                    <a:lumMod val="65000"/>
+                    <a:lumOff val="35000"/>
+                  </a:schemeClr>
+                </a:solidFill>
+                <a:latin typeface="+mn-lt"/>
+                <a:ea typeface="+mn-ea"/>
+                <a:cs typeface="+mn-cs"/>
+              </a:defRPr>
+            </a:pPr>
+            <a:endParaRPr lang="pl-PL"/>
+          </a:p>
+        </c:txPr>
+      </c:dTable>
+      <c:spPr>
+        <a:noFill/>
+        <a:ln cap="sq">
+          <a:noFill/>
+        </a:ln>
+        <a:effectLst/>
+      </c:spPr>
+    </c:plotArea>
+    <c:plotVisOnly val="1"/>
+    <c:dispBlanksAs val="gap"/>
+    <c:showDLblsOverMax val="0"/>
+  </c:chart>
+  <c:spPr>
+    <a:solidFill>
+      <a:schemeClr val="bg1"/>
+    </a:solidFill>
+    <a:ln w="9525" cap="flat" cmpd="sng" algn="ctr">
+      <a:solidFill>
+        <a:schemeClr val="tx1">
+          <a:lumMod val="15000"/>
+          <a:lumOff val="85000"/>
+        </a:schemeClr>
+      </a:solidFill>
+      <a:round/>
+    </a:ln>
+    <a:effectLst/>
+  </c:spPr>
+  <c:txPr>
+    <a:bodyPr/>
+    <a:lstStyle/>
+    <a:p>
+      <a:pPr>
+        <a:defRPr/>
+      </a:pPr>
+      <a:endParaRPr lang="pl-PL"/>
+    </a:p>
+  </c:txPr>
+  <c:externalData r:id="rId3">
+    <c:autoUpdate val="0"/>
+  </c:externalData>
+</c:chartSpace>
+</file>
+
+<file path=word/charts/chart8.xml><?xml version="1.0" encoding="utf-8"?>
+<c:chartSpace xmlns:c="http://schemas.openxmlformats.org/drawingml/2006/chart" xmlns:a="http://schemas.openxmlformats.org/drawingml/2006/main" xmlns:r="http://schemas.openxmlformats.org/officeDocument/2006/relationships" xmlns:c16r2="http://schemas.microsoft.com/office/drawing/2015/06/chart">
+  <c:date1904 val="0"/>
+  <c:lang val="pl-PL"/>
+  <c:roundedCorners val="0"/>
+  <mc:AlternateContent xmlns:mc="http://schemas.openxmlformats.org/markup-compatibility/2006">
+    <mc:Choice xmlns:c14="http://schemas.microsoft.com/office/drawing/2007/8/2/chart" Requires="c14">
+      <c14:style val="102"/>
+    </mc:Choice>
+    <mc:Fallback>
+      <c:style val="2"/>
+    </mc:Fallback>
+  </mc:AlternateContent>
+  <c:chart>
+    <c:autoTitleDeleted val="1"/>
+    <c:plotArea>
+      <c:layout/>
+      <c:lineChart>
+        <c:grouping val="standard"/>
+        <c:varyColors val="0"/>
+        <c:ser>
+          <c:idx val="0"/>
+          <c:order val="0"/>
+          <c:tx>
+            <c:v>Puppies test 1</c:v>
+          </c:tx>
+          <c:spPr>
+            <a:ln w="28575" cap="rnd">
+              <a:solidFill>
+                <a:schemeClr val="accent1"/>
+              </a:solidFill>
+              <a:round/>
+            </a:ln>
+            <a:effectLst/>
+          </c:spPr>
+          <c:marker>
+            <c:symbol val="circle"/>
+            <c:size val="5"/>
+            <c:spPr>
+              <a:solidFill>
+                <a:schemeClr val="accent1"/>
+              </a:solidFill>
+              <a:ln w="9525">
+                <a:solidFill>
+                  <a:schemeClr val="accent1"/>
+                </a:solidFill>
+              </a:ln>
+              <a:effectLst/>
+            </c:spPr>
+          </c:marker>
+          <c:val>
+            <c:numRef>
+              <c:f>'Podzial po filmach'!$B$3:$J$3</c:f>
+              <c:numCache>
+                <c:formatCode>0.000000</c:formatCode>
+                <c:ptCount val="9"/>
+                <c:pt idx="0">
+                  <c:v>1.2307692307692308</c:v>
+                </c:pt>
+                <c:pt idx="1">
+                  <c:v>1.6153846153846154</c:v>
+                </c:pt>
+                <c:pt idx="2">
+                  <c:v>1.7692307692307692</c:v>
+                </c:pt>
+                <c:pt idx="3">
+                  <c:v>2.1538461538461537</c:v>
+                </c:pt>
+                <c:pt idx="4">
+                  <c:v>2.9230769230769229</c:v>
+                </c:pt>
+                <c:pt idx="5">
+                  <c:v>3.3076923076923075</c:v>
+                </c:pt>
+                <c:pt idx="6">
+                  <c:v>3.4615384615384617</c:v>
+                </c:pt>
+                <c:pt idx="7">
+                  <c:v>4.1538461538461542</c:v>
+                </c:pt>
+                <c:pt idx="8">
+                  <c:v>4.5384615384615383</c:v>
+                </c:pt>
+              </c:numCache>
+            </c:numRef>
+          </c:val>
+          <c:smooth val="0"/>
+          <c:extLst>
+            <c:ext xmlns:c16="http://schemas.microsoft.com/office/drawing/2014/chart" uri="{C3380CC4-5D6E-409C-BE32-E72D297353CC}">
+              <c16:uniqueId val="{00000000-27B9-4703-9384-DD9FF7009E33}"/>
+            </c:ext>
+          </c:extLst>
+        </c:ser>
+        <c:ser>
+          <c:idx val="1"/>
+          <c:order val="1"/>
+          <c:tx>
+            <c:v>Puppies test 2</c:v>
+          </c:tx>
+          <c:spPr>
+            <a:ln w="28575" cap="rnd">
+              <a:solidFill>
+                <a:schemeClr val="accent2"/>
+              </a:solidFill>
+              <a:round/>
+            </a:ln>
+            <a:effectLst/>
+          </c:spPr>
+          <c:marker>
+            <c:symbol val="circle"/>
+            <c:size val="5"/>
+            <c:spPr>
+              <a:solidFill>
+                <a:schemeClr val="accent2"/>
+              </a:solidFill>
+              <a:ln w="9525">
+                <a:solidFill>
+                  <a:schemeClr val="accent2"/>
+                </a:solidFill>
+              </a:ln>
+              <a:effectLst/>
+            </c:spPr>
+          </c:marker>
+          <c:val>
+            <c:numRef>
+              <c:f>'Podzial po filmach'!$B$7:$J$7</c:f>
+              <c:numCache>
+                <c:formatCode>0.000000</c:formatCode>
+                <c:ptCount val="9"/>
+                <c:pt idx="0">
+                  <c:v>1.0769230769230769</c:v>
+                </c:pt>
+                <c:pt idx="1">
+                  <c:v>1.4615384615384615</c:v>
+                </c:pt>
+                <c:pt idx="2">
+                  <c:v>1.5384615384615385</c:v>
+                </c:pt>
+                <c:pt idx="3">
+                  <c:v>2.3076923076923075</c:v>
+                </c:pt>
+                <c:pt idx="4">
+                  <c:v>3</c:v>
+                </c:pt>
+                <c:pt idx="5">
+                  <c:v>3.5384615384615383</c:v>
+                </c:pt>
+                <c:pt idx="6">
+                  <c:v>3.8461538461538463</c:v>
+                </c:pt>
+                <c:pt idx="7">
+                  <c:v>4.0769230769230766</c:v>
+                </c:pt>
+                <c:pt idx="8">
+                  <c:v>4.4615384615384617</c:v>
+                </c:pt>
+              </c:numCache>
+            </c:numRef>
+          </c:val>
+          <c:smooth val="0"/>
+          <c:extLst>
+            <c:ext xmlns:c16="http://schemas.microsoft.com/office/drawing/2014/chart" uri="{C3380CC4-5D6E-409C-BE32-E72D297353CC}">
+              <c16:uniqueId val="{00000001-27B9-4703-9384-DD9FF7009E33}"/>
+            </c:ext>
+          </c:extLst>
+        </c:ser>
+        <c:ser>
+          <c:idx val="2"/>
+          <c:order val="2"/>
+          <c:tx>
+            <c:v>Chimei test 1</c:v>
+          </c:tx>
+          <c:spPr>
+            <a:ln w="28575" cap="rnd">
+              <a:solidFill>
+                <a:schemeClr val="accent3"/>
+              </a:solidFill>
+              <a:round/>
+            </a:ln>
+            <a:effectLst/>
+          </c:spPr>
+          <c:marker>
+            <c:symbol val="circle"/>
+            <c:size val="5"/>
+            <c:spPr>
+              <a:solidFill>
+                <a:schemeClr val="accent3"/>
+              </a:solidFill>
+              <a:ln w="9525">
+                <a:solidFill>
+                  <a:schemeClr val="accent3"/>
+                </a:solidFill>
+              </a:ln>
+              <a:effectLst/>
+            </c:spPr>
+          </c:marker>
+          <c:val>
+            <c:numRef>
+              <c:f>'Podzial po filmach'!$B$18:$J$18</c:f>
+              <c:numCache>
+                <c:formatCode>0.000000</c:formatCode>
+                <c:ptCount val="9"/>
+                <c:pt idx="0">
+                  <c:v>2.6153846153846154</c:v>
+                </c:pt>
+                <c:pt idx="1">
+                  <c:v>2.5128205128205128</c:v>
+                </c:pt>
+                <c:pt idx="2">
+                  <c:v>3.2307692307692308</c:v>
+                </c:pt>
+                <c:pt idx="3">
+                  <c:v>3.9230769230769229</c:v>
+                </c:pt>
+                <c:pt idx="4">
+                  <c:v>4.1538461538461542</c:v>
+                </c:pt>
+                <c:pt idx="5">
+                  <c:v>4.384615384615385</c:v>
+                </c:pt>
+                <c:pt idx="6">
+                  <c:v>4.384615384615385</c:v>
+                </c:pt>
+                <c:pt idx="7">
+                  <c:v>4.0769230769230766</c:v>
+                </c:pt>
+                <c:pt idx="8">
+                  <c:v>4.8461538461538458</c:v>
+                </c:pt>
+              </c:numCache>
+            </c:numRef>
+          </c:val>
+          <c:smooth val="0"/>
+          <c:extLst>
+            <c:ext xmlns:c16="http://schemas.microsoft.com/office/drawing/2014/chart" uri="{C3380CC4-5D6E-409C-BE32-E72D297353CC}">
+              <c16:uniqueId val="{00000002-27B9-4703-9384-DD9FF7009E33}"/>
+            </c:ext>
+          </c:extLst>
+        </c:ser>
+        <c:ser>
+          <c:idx val="3"/>
+          <c:order val="3"/>
+          <c:tx>
+            <c:v>Chimei test 2</c:v>
+          </c:tx>
+          <c:spPr>
+            <a:ln w="28575" cap="rnd">
+              <a:solidFill>
+                <a:schemeClr val="accent4"/>
+              </a:solidFill>
+              <a:round/>
+            </a:ln>
+            <a:effectLst/>
+          </c:spPr>
+          <c:marker>
+            <c:symbol val="circle"/>
+            <c:size val="5"/>
+            <c:spPr>
+              <a:solidFill>
+                <a:schemeClr val="accent4"/>
+              </a:solidFill>
+              <a:ln w="9525">
+                <a:solidFill>
+                  <a:schemeClr val="accent4"/>
+                </a:solidFill>
+              </a:ln>
+              <a:effectLst/>
+            </c:spPr>
+          </c:marker>
+          <c:val>
+            <c:numRef>
+              <c:f>'Podzial po filmach'!$B$22:$J$22</c:f>
+              <c:numCache>
+                <c:formatCode>0.000000</c:formatCode>
+                <c:ptCount val="9"/>
+                <c:pt idx="0">
+                  <c:v>2.3846153846153846</c:v>
+                </c:pt>
+                <c:pt idx="1">
+                  <c:v>2.5641025641025643</c:v>
+                </c:pt>
+                <c:pt idx="2">
+                  <c:v>3.1538461538461537</c:v>
+                </c:pt>
+                <c:pt idx="3">
+                  <c:v>3.7692307692307692</c:v>
+                </c:pt>
+                <c:pt idx="4">
+                  <c:v>4.0769230769230766</c:v>
+                </c:pt>
+                <c:pt idx="5">
+                  <c:v>4.1538461538461542</c:v>
+                </c:pt>
+                <c:pt idx="6">
+                  <c:v>4</c:v>
+                </c:pt>
+                <c:pt idx="7">
+                  <c:v>4.2307692307692308</c:v>
+                </c:pt>
+                <c:pt idx="8">
+                  <c:v>4.6923076923076925</c:v>
+                </c:pt>
+              </c:numCache>
+            </c:numRef>
+          </c:val>
+          <c:smooth val="0"/>
+          <c:extLst>
+            <c:ext xmlns:c16="http://schemas.microsoft.com/office/drawing/2014/chart" uri="{C3380CC4-5D6E-409C-BE32-E72D297353CC}">
+              <c16:uniqueId val="{00000003-27B9-4703-9384-DD9FF7009E33}"/>
+            </c:ext>
+          </c:extLst>
+        </c:ser>
+        <c:dLbls>
+          <c:showLegendKey val="0"/>
+          <c:showVal val="0"/>
+          <c:showCatName val="0"/>
+          <c:showSerName val="0"/>
+          <c:showPercent val="0"/>
+          <c:showBubbleSize val="0"/>
+        </c:dLbls>
+        <c:marker val="1"/>
+        <c:smooth val="0"/>
+        <c:axId val="164975616"/>
+        <c:axId val="164976176"/>
+      </c:lineChart>
+      <c:catAx>
+        <c:axId val="164975616"/>
+        <c:scaling>
+          <c:orientation val="minMax"/>
+        </c:scaling>
+        <c:delete val="0"/>
+        <c:axPos val="b"/>
+        <c:title>
+          <c:tx>
+            <c:rich>
+              <a:bodyPr rot="0" spcFirstLastPara="1" vertOverflow="ellipsis" vert="horz" wrap="square" anchor="ctr" anchorCtr="1"/>
+              <a:lstStyle/>
+              <a:p>
+                <a:pPr>
+                  <a:defRPr sz="1000" b="0" i="0" u="none" strike="noStrike" kern="1200" baseline="0">
+                    <a:solidFill>
+                      <a:schemeClr val="tx1">
+                        <a:lumMod val="65000"/>
+                        <a:lumOff val="35000"/>
+                      </a:schemeClr>
+                    </a:solidFill>
+                    <a:latin typeface="+mn-lt"/>
+                    <a:ea typeface="+mn-ea"/>
+                    <a:cs typeface="+mn-cs"/>
+                  </a:defRPr>
+                </a:pPr>
+                <a:r>
+                  <a:rPr lang="pl-PL"/>
+                  <a:t>Numer sekwencji filmowej</a:t>
+                </a:r>
+              </a:p>
+            </c:rich>
+          </c:tx>
+          <c:overlay val="0"/>
+          <c:spPr>
+            <a:noFill/>
+            <a:ln>
+              <a:noFill/>
+            </a:ln>
+            <a:effectLst/>
+          </c:spPr>
+          <c:txPr>
+            <a:bodyPr rot="0" spcFirstLastPara="1" vertOverflow="ellipsis" vert="horz" wrap="square" anchor="ctr" anchorCtr="1"/>
+            <a:lstStyle/>
+            <a:p>
+              <a:pPr>
+                <a:defRPr sz="1000" b="0" i="0" u="none" strike="noStrike" kern="1200" baseline="0">
+                  <a:solidFill>
+                    <a:schemeClr val="tx1">
+                      <a:lumMod val="65000"/>
+                      <a:lumOff val="35000"/>
+                    </a:schemeClr>
+                  </a:solidFill>
+                  <a:latin typeface="+mn-lt"/>
+                  <a:ea typeface="+mn-ea"/>
+                  <a:cs typeface="+mn-cs"/>
+                </a:defRPr>
+              </a:pPr>
+              <a:endParaRPr lang="pl-PL"/>
+            </a:p>
+          </c:txPr>
+        </c:title>
+        <c:majorTickMark val="none"/>
+        <c:minorTickMark val="none"/>
+        <c:tickLblPos val="nextTo"/>
+        <c:spPr>
+          <a:noFill/>
+          <a:ln w="9525" cap="flat" cmpd="sng" algn="ctr">
+            <a:solidFill>
+              <a:schemeClr val="tx1">
+                <a:lumMod val="15000"/>
+                <a:lumOff val="85000"/>
+              </a:schemeClr>
+            </a:solidFill>
+            <a:round/>
+          </a:ln>
+          <a:effectLst/>
+        </c:spPr>
+        <c:txPr>
+          <a:bodyPr rot="-60000000" spcFirstLastPara="1" vertOverflow="ellipsis" vert="horz" wrap="square" anchor="ctr" anchorCtr="1"/>
+          <a:lstStyle/>
+          <a:p>
             <a:pPr>
+              <a:defRPr sz="900" b="0" i="0" u="none" strike="noStrike" kern="1200" baseline="0">
+                <a:solidFill>
+                  <a:schemeClr val="tx1">
+                    <a:lumMod val="65000"/>
+                    <a:lumOff val="35000"/>
+                  </a:schemeClr>
+                </a:solidFill>
+                <a:latin typeface="+mn-lt"/>
+                <a:ea typeface="+mn-ea"/>
+                <a:cs typeface="+mn-cs"/>
+              </a:defRPr>
+            </a:pPr>
+            <a:endParaRPr lang="pl-PL"/>
+          </a:p>
+        </c:txPr>
+        <c:crossAx val="164976176"/>
+        <c:crosses val="autoZero"/>
+        <c:auto val="1"/>
+        <c:lblAlgn val="ctr"/>
+        <c:lblOffset val="100"/>
+        <c:noMultiLvlLbl val="0"/>
+      </c:catAx>
+      <c:valAx>
+        <c:axId val="164976176"/>
+        <c:scaling>
+          <c:orientation val="minMax"/>
+        </c:scaling>
+        <c:delete val="0"/>
+        <c:axPos val="l"/>
+        <c:majorGridlines>
+          <c:spPr>
+            <a:ln w="9525" cap="flat" cmpd="sng" algn="ctr">
+              <a:solidFill>
+                <a:schemeClr val="tx1">
+                  <a:lumMod val="15000"/>
+                  <a:lumOff val="85000"/>
+                </a:schemeClr>
+              </a:solidFill>
+              <a:round/>
+            </a:ln>
+            <a:effectLst/>
+          </c:spPr>
+        </c:majorGridlines>
+        <c:title>
+          <c:tx>
+            <c:rich>
+              <a:bodyPr rot="-5400000" spcFirstLastPara="1" vertOverflow="ellipsis" vert="horz" wrap="square" anchor="ctr" anchorCtr="1"/>
+              <a:lstStyle/>
+              <a:p>
+                <a:pPr>
+                  <a:defRPr sz="1000" b="0" i="0" u="none" strike="noStrike" kern="1200" baseline="0">
+                    <a:solidFill>
+                      <a:schemeClr val="tx1">
+                        <a:lumMod val="65000"/>
+                        <a:lumOff val="35000"/>
+                      </a:schemeClr>
+                    </a:solidFill>
+                    <a:latin typeface="+mn-lt"/>
+                    <a:ea typeface="+mn-ea"/>
+                    <a:cs typeface="+mn-cs"/>
+                  </a:defRPr>
+                </a:pPr>
+                <a:r>
+                  <a:rPr lang="pl-PL"/>
+                  <a:t>Ocena filmu</a:t>
+                </a:r>
+              </a:p>
+            </c:rich>
+          </c:tx>
+          <c:overlay val="0"/>
+          <c:spPr>
+            <a:noFill/>
+            <a:ln>
+              <a:noFill/>
+            </a:ln>
+            <a:effectLst/>
+          </c:spPr>
+          <c:txPr>
+            <a:bodyPr rot="-5400000" spcFirstLastPara="1" vertOverflow="ellipsis" vert="horz" wrap="square" anchor="ctr" anchorCtr="1"/>
+            <a:lstStyle/>
+            <a:p>
+              <a:pPr>
+                <a:defRPr sz="1000" b="0" i="0" u="none" strike="noStrike" kern="1200" baseline="0">
+                  <a:solidFill>
+                    <a:schemeClr val="tx1">
+                      <a:lumMod val="65000"/>
+                      <a:lumOff val="35000"/>
+                    </a:schemeClr>
+                  </a:solidFill>
+                  <a:latin typeface="+mn-lt"/>
+                  <a:ea typeface="+mn-ea"/>
+                  <a:cs typeface="+mn-cs"/>
+                </a:defRPr>
+              </a:pPr>
+              <a:endParaRPr lang="pl-PL"/>
+            </a:p>
+          </c:txPr>
+        </c:title>
+        <c:numFmt formatCode="General" sourceLinked="0"/>
+        <c:majorTickMark val="none"/>
+        <c:minorTickMark val="none"/>
+        <c:tickLblPos val="nextTo"/>
+        <c:spPr>
+          <a:noFill/>
+          <a:ln>
+            <a:noFill/>
+          </a:ln>
+          <a:effectLst/>
+        </c:spPr>
+        <c:txPr>
+          <a:bodyPr rot="-60000000" spcFirstLastPara="1" vertOverflow="ellipsis" vert="horz" wrap="square" anchor="ctr" anchorCtr="1"/>
+          <a:lstStyle/>
+          <a:p>
+            <a:pPr>
+              <a:defRPr sz="900" b="0" i="0" u="none" strike="noStrike" kern="1200" baseline="0">
+                <a:solidFill>
+                  <a:schemeClr val="tx1">
+                    <a:lumMod val="65000"/>
+                    <a:lumOff val="35000"/>
+                  </a:schemeClr>
+                </a:solidFill>
+                <a:latin typeface="+mn-lt"/>
+                <a:ea typeface="+mn-ea"/>
+                <a:cs typeface="+mn-cs"/>
+              </a:defRPr>
+            </a:pPr>
+            <a:endParaRPr lang="pl-PL"/>
+          </a:p>
+        </c:txPr>
+        <c:crossAx val="164975616"/>
+        <c:crosses val="autoZero"/>
+        <c:crossBetween val="between"/>
+      </c:valAx>
+      <c:dTable>
+        <c:showHorzBorder val="1"/>
+        <c:showVertBorder val="1"/>
+        <c:showOutline val="1"/>
+        <c:showKeys val="1"/>
+        <c:spPr>
+          <a:noFill/>
+          <a:ln w="9525" cap="flat" cmpd="sng" algn="ctr">
+            <a:solidFill>
+              <a:schemeClr val="tx1">
+                <a:lumMod val="15000"/>
+                <a:lumOff val="85000"/>
+              </a:schemeClr>
+            </a:solidFill>
+            <a:round/>
+          </a:ln>
+          <a:effectLst/>
+        </c:spPr>
+        <c:txPr>
+          <a:bodyPr rot="0" spcFirstLastPara="1" vertOverflow="ellipsis" vert="horz" wrap="square" anchor="ctr" anchorCtr="1"/>
+          <a:lstStyle/>
+          <a:p>
+            <a:pPr rtl="0">
               <a:defRPr sz="900" b="0" i="0" u="none" strike="noStrike" kern="1200" baseline="0">
                 <a:solidFill>
                   <a:schemeClr val="tx1">
@@ -13248,6 +15281,126 @@
 </cs:colorStyle>
 </file>
 
+<file path=word/charts/colors6.xml><?xml version="1.0" encoding="utf-8"?>
+<cs:colorStyle xmlns:cs="http://schemas.microsoft.com/office/drawing/2012/chartStyle" xmlns:a="http://schemas.openxmlformats.org/drawingml/2006/main" meth="cycle" id="10">
+  <a:schemeClr val="accent1"/>
+  <a:schemeClr val="accent2"/>
+  <a:schemeClr val="accent3"/>
+  <a:schemeClr val="accent4"/>
+  <a:schemeClr val="accent5"/>
+  <a:schemeClr val="accent6"/>
+  <cs:variation/>
+  <cs:variation>
+    <a:lumMod val="60000"/>
+  </cs:variation>
+  <cs:variation>
+    <a:lumMod val="80000"/>
+    <a:lumOff val="20000"/>
+  </cs:variation>
+  <cs:variation>
+    <a:lumMod val="80000"/>
+  </cs:variation>
+  <cs:variation>
+    <a:lumMod val="60000"/>
+    <a:lumOff val="40000"/>
+  </cs:variation>
+  <cs:variation>
+    <a:lumMod val="50000"/>
+  </cs:variation>
+  <cs:variation>
+    <a:lumMod val="70000"/>
+    <a:lumOff val="30000"/>
+  </cs:variation>
+  <cs:variation>
+    <a:lumMod val="70000"/>
+  </cs:variation>
+  <cs:variation>
+    <a:lumMod val="50000"/>
+    <a:lumOff val="50000"/>
+  </cs:variation>
+</cs:colorStyle>
+</file>
+
+<file path=word/charts/colors7.xml><?xml version="1.0" encoding="utf-8"?>
+<cs:colorStyle xmlns:cs="http://schemas.microsoft.com/office/drawing/2012/chartStyle" xmlns:a="http://schemas.openxmlformats.org/drawingml/2006/main" meth="cycle" id="10">
+  <a:schemeClr val="accent1"/>
+  <a:schemeClr val="accent2"/>
+  <a:schemeClr val="accent3"/>
+  <a:schemeClr val="accent4"/>
+  <a:schemeClr val="accent5"/>
+  <a:schemeClr val="accent6"/>
+  <cs:variation/>
+  <cs:variation>
+    <a:lumMod val="60000"/>
+  </cs:variation>
+  <cs:variation>
+    <a:lumMod val="80000"/>
+    <a:lumOff val="20000"/>
+  </cs:variation>
+  <cs:variation>
+    <a:lumMod val="80000"/>
+  </cs:variation>
+  <cs:variation>
+    <a:lumMod val="60000"/>
+    <a:lumOff val="40000"/>
+  </cs:variation>
+  <cs:variation>
+    <a:lumMod val="50000"/>
+  </cs:variation>
+  <cs:variation>
+    <a:lumMod val="70000"/>
+    <a:lumOff val="30000"/>
+  </cs:variation>
+  <cs:variation>
+    <a:lumMod val="70000"/>
+  </cs:variation>
+  <cs:variation>
+    <a:lumMod val="50000"/>
+    <a:lumOff val="50000"/>
+  </cs:variation>
+</cs:colorStyle>
+</file>
+
+<file path=word/charts/colors8.xml><?xml version="1.0" encoding="utf-8"?>
+<cs:colorStyle xmlns:cs="http://schemas.microsoft.com/office/drawing/2012/chartStyle" xmlns:a="http://schemas.openxmlformats.org/drawingml/2006/main" meth="cycle" id="10">
+  <a:schemeClr val="accent1"/>
+  <a:schemeClr val="accent2"/>
+  <a:schemeClr val="accent3"/>
+  <a:schemeClr val="accent4"/>
+  <a:schemeClr val="accent5"/>
+  <a:schemeClr val="accent6"/>
+  <cs:variation/>
+  <cs:variation>
+    <a:lumMod val="60000"/>
+  </cs:variation>
+  <cs:variation>
+    <a:lumMod val="80000"/>
+    <a:lumOff val="20000"/>
+  </cs:variation>
+  <cs:variation>
+    <a:lumMod val="80000"/>
+  </cs:variation>
+  <cs:variation>
+    <a:lumMod val="60000"/>
+    <a:lumOff val="40000"/>
+  </cs:variation>
+  <cs:variation>
+    <a:lumMod val="50000"/>
+  </cs:variation>
+  <cs:variation>
+    <a:lumMod val="70000"/>
+    <a:lumOff val="30000"/>
+  </cs:variation>
+  <cs:variation>
+    <a:lumMod val="70000"/>
+  </cs:variation>
+  <cs:variation>
+    <a:lumMod val="50000"/>
+    <a:lumOff val="50000"/>
+  </cs:variation>
+</cs:colorStyle>
+</file>
+
 <file path=word/charts/style1.xml><?xml version="1.0" encoding="utf-8"?>
 <cs:chartStyle xmlns:cs="http://schemas.microsoft.com/office/drawing/2012/chartStyle" xmlns:a="http://schemas.openxmlformats.org/drawingml/2006/main" id="201">
   <cs:axisTitle>
@@ -15261,6 +17414,1515 @@
 </file>
 
 <file path=word/charts/style5.xml><?xml version="1.0" encoding="utf-8"?>
+<cs:chartStyle xmlns:cs="http://schemas.microsoft.com/office/drawing/2012/chartStyle" xmlns:a="http://schemas.openxmlformats.org/drawingml/2006/main" id="201">
+  <cs:axisTitle>
+    <cs:lnRef idx="0"/>
+    <cs:fillRef idx="0"/>
+    <cs:effectRef idx="0"/>
+    <cs:fontRef idx="minor">
+      <a:schemeClr val="tx1">
+        <a:lumMod val="65000"/>
+        <a:lumOff val="35000"/>
+      </a:schemeClr>
+    </cs:fontRef>
+    <cs:defRPr sz="1000" kern="1200"/>
+  </cs:axisTitle>
+  <cs:categoryAxis>
+    <cs:lnRef idx="0"/>
+    <cs:fillRef idx="0"/>
+    <cs:effectRef idx="0"/>
+    <cs:fontRef idx="minor">
+      <a:schemeClr val="tx1">
+        <a:lumMod val="65000"/>
+        <a:lumOff val="35000"/>
+      </a:schemeClr>
+    </cs:fontRef>
+    <cs:spPr>
+      <a:ln w="9525" cap="flat" cmpd="sng" algn="ctr">
+        <a:solidFill>
+          <a:schemeClr val="tx1">
+            <a:lumMod val="15000"/>
+            <a:lumOff val="85000"/>
+          </a:schemeClr>
+        </a:solidFill>
+        <a:round/>
+      </a:ln>
+    </cs:spPr>
+    <cs:defRPr sz="900" kern="1200"/>
+  </cs:categoryAxis>
+  <cs:chartArea mods="allowNoFillOverride allowNoLineOverride">
+    <cs:lnRef idx="0"/>
+    <cs:fillRef idx="0"/>
+    <cs:effectRef idx="0"/>
+    <cs:fontRef idx="minor">
+      <a:schemeClr val="tx1"/>
+    </cs:fontRef>
+    <cs:spPr>
+      <a:solidFill>
+        <a:schemeClr val="bg1"/>
+      </a:solidFill>
+      <a:ln w="9525" cap="flat" cmpd="sng" algn="ctr">
+        <a:solidFill>
+          <a:schemeClr val="tx1">
+            <a:lumMod val="15000"/>
+            <a:lumOff val="85000"/>
+          </a:schemeClr>
+        </a:solidFill>
+        <a:round/>
+      </a:ln>
+    </cs:spPr>
+    <cs:defRPr sz="1000" kern="1200"/>
+  </cs:chartArea>
+  <cs:dataLabel>
+    <cs:lnRef idx="0"/>
+    <cs:fillRef idx="0"/>
+    <cs:effectRef idx="0"/>
+    <cs:fontRef idx="minor">
+      <a:schemeClr val="tx1">
+        <a:lumMod val="75000"/>
+        <a:lumOff val="25000"/>
+      </a:schemeClr>
+    </cs:fontRef>
+    <cs:defRPr sz="900" kern="1200"/>
+  </cs:dataLabel>
+  <cs:dataLabelCallout>
+    <cs:lnRef idx="0"/>
+    <cs:fillRef idx="0"/>
+    <cs:effectRef idx="0"/>
+    <cs:fontRef idx="minor">
+      <a:schemeClr val="dk1">
+        <a:lumMod val="65000"/>
+        <a:lumOff val="35000"/>
+      </a:schemeClr>
+    </cs:fontRef>
+    <cs:spPr>
+      <a:solidFill>
+        <a:schemeClr val="lt1"/>
+      </a:solidFill>
+      <a:ln>
+        <a:solidFill>
+          <a:schemeClr val="dk1">
+            <a:lumMod val="25000"/>
+            <a:lumOff val="75000"/>
+          </a:schemeClr>
+        </a:solidFill>
+      </a:ln>
+    </cs:spPr>
+    <cs:defRPr sz="900" kern="1200"/>
+    <cs:bodyPr rot="0" spcFirstLastPara="1" vertOverflow="clip" horzOverflow="clip" vert="horz" wrap="square" lIns="36576" tIns="18288" rIns="36576" bIns="18288" anchor="ctr" anchorCtr="1">
+      <a:spAutoFit/>
+    </cs:bodyPr>
+  </cs:dataLabelCallout>
+  <cs:dataPoint>
+    <cs:lnRef idx="0"/>
+    <cs:fillRef idx="1">
+      <cs:styleClr val="auto"/>
+    </cs:fillRef>
+    <cs:effectRef idx="0"/>
+    <cs:fontRef idx="minor">
+      <a:schemeClr val="tx1"/>
+    </cs:fontRef>
+  </cs:dataPoint>
+  <cs:dataPoint3D>
+    <cs:lnRef idx="0"/>
+    <cs:fillRef idx="1">
+      <cs:styleClr val="auto"/>
+    </cs:fillRef>
+    <cs:effectRef idx="0"/>
+    <cs:fontRef idx="minor">
+      <a:schemeClr val="tx1"/>
+    </cs:fontRef>
+  </cs:dataPoint3D>
+  <cs:dataPointLine>
+    <cs:lnRef idx="0">
+      <cs:styleClr val="auto"/>
+    </cs:lnRef>
+    <cs:fillRef idx="1"/>
+    <cs:effectRef idx="0"/>
+    <cs:fontRef idx="minor">
+      <a:schemeClr val="tx1"/>
+    </cs:fontRef>
+    <cs:spPr>
+      <a:ln w="28575" cap="rnd">
+        <a:solidFill>
+          <a:schemeClr val="phClr"/>
+        </a:solidFill>
+        <a:round/>
+      </a:ln>
+    </cs:spPr>
+  </cs:dataPointLine>
+  <cs:dataPointMarker>
+    <cs:lnRef idx="0">
+      <cs:styleClr val="auto"/>
+    </cs:lnRef>
+    <cs:fillRef idx="1">
+      <cs:styleClr val="auto"/>
+    </cs:fillRef>
+    <cs:effectRef idx="0"/>
+    <cs:fontRef idx="minor">
+      <a:schemeClr val="tx1"/>
+    </cs:fontRef>
+    <cs:spPr>
+      <a:ln w="9525">
+        <a:solidFill>
+          <a:schemeClr val="phClr"/>
+        </a:solidFill>
+      </a:ln>
+    </cs:spPr>
+  </cs:dataPointMarker>
+  <cs:dataPointMarkerLayout symbol="circle" size="5"/>
+  <cs:dataPointWireframe>
+    <cs:lnRef idx="0">
+      <cs:styleClr val="auto"/>
+    </cs:lnRef>
+    <cs:fillRef idx="1"/>
+    <cs:effectRef idx="0"/>
+    <cs:fontRef idx="minor">
+      <a:schemeClr val="tx1"/>
+    </cs:fontRef>
+    <cs:spPr>
+      <a:ln w="9525" cap="rnd">
+        <a:solidFill>
+          <a:schemeClr val="phClr"/>
+        </a:solidFill>
+        <a:round/>
+      </a:ln>
+    </cs:spPr>
+  </cs:dataPointWireframe>
+  <cs:dataTable>
+    <cs:lnRef idx="0"/>
+    <cs:fillRef idx="0"/>
+    <cs:effectRef idx="0"/>
+    <cs:fontRef idx="minor">
+      <a:schemeClr val="tx1">
+        <a:lumMod val="65000"/>
+        <a:lumOff val="35000"/>
+      </a:schemeClr>
+    </cs:fontRef>
+    <cs:spPr>
+      <a:noFill/>
+      <a:ln w="9525" cap="flat" cmpd="sng" algn="ctr">
+        <a:solidFill>
+          <a:schemeClr val="tx1">
+            <a:lumMod val="15000"/>
+            <a:lumOff val="85000"/>
+          </a:schemeClr>
+        </a:solidFill>
+        <a:round/>
+      </a:ln>
+    </cs:spPr>
+    <cs:defRPr sz="900" kern="1200"/>
+  </cs:dataTable>
+  <cs:downBar>
+    <cs:lnRef idx="0"/>
+    <cs:fillRef idx="0"/>
+    <cs:effectRef idx="0"/>
+    <cs:fontRef idx="minor">
+      <a:schemeClr val="dk1"/>
+    </cs:fontRef>
+    <cs:spPr>
+      <a:solidFill>
+        <a:schemeClr val="dk1">
+          <a:lumMod val="65000"/>
+          <a:lumOff val="35000"/>
+        </a:schemeClr>
+      </a:solidFill>
+      <a:ln w="9525">
+        <a:solidFill>
+          <a:schemeClr val="tx1">
+            <a:lumMod val="65000"/>
+            <a:lumOff val="35000"/>
+          </a:schemeClr>
+        </a:solidFill>
+      </a:ln>
+    </cs:spPr>
+  </cs:downBar>
+  <cs:dropLine>
+    <cs:lnRef idx="0"/>
+    <cs:fillRef idx="0"/>
+    <cs:effectRef idx="0"/>
+    <cs:fontRef idx="minor">
+      <a:schemeClr val="tx1"/>
+    </cs:fontRef>
+    <cs:spPr>
+      <a:ln w="9525" cap="flat" cmpd="sng" algn="ctr">
+        <a:solidFill>
+          <a:schemeClr val="tx1">
+            <a:lumMod val="35000"/>
+            <a:lumOff val="65000"/>
+          </a:schemeClr>
+        </a:solidFill>
+        <a:round/>
+      </a:ln>
+    </cs:spPr>
+  </cs:dropLine>
+  <cs:errorBar>
+    <cs:lnRef idx="0"/>
+    <cs:fillRef idx="0"/>
+    <cs:effectRef idx="0"/>
+    <cs:fontRef idx="minor">
+      <a:schemeClr val="tx1"/>
+    </cs:fontRef>
+    <cs:spPr>
+      <a:ln w="9525" cap="flat" cmpd="sng" algn="ctr">
+        <a:solidFill>
+          <a:schemeClr val="tx1">
+            <a:lumMod val="65000"/>
+            <a:lumOff val="35000"/>
+          </a:schemeClr>
+        </a:solidFill>
+        <a:round/>
+      </a:ln>
+    </cs:spPr>
+  </cs:errorBar>
+  <cs:floor>
+    <cs:lnRef idx="0"/>
+    <cs:fillRef idx="0"/>
+    <cs:effectRef idx="0"/>
+    <cs:fontRef idx="minor">
+      <a:schemeClr val="tx1"/>
+    </cs:fontRef>
+    <cs:spPr>
+      <a:noFill/>
+      <a:ln>
+        <a:noFill/>
+      </a:ln>
+    </cs:spPr>
+  </cs:floor>
+  <cs:gridlineMajor>
+    <cs:lnRef idx="0"/>
+    <cs:fillRef idx="0"/>
+    <cs:effectRef idx="0"/>
+    <cs:fontRef idx="minor">
+      <a:schemeClr val="tx1"/>
+    </cs:fontRef>
+    <cs:spPr>
+      <a:ln w="9525" cap="flat" cmpd="sng" algn="ctr">
+        <a:solidFill>
+          <a:schemeClr val="tx1">
+            <a:lumMod val="15000"/>
+            <a:lumOff val="85000"/>
+          </a:schemeClr>
+        </a:solidFill>
+        <a:round/>
+      </a:ln>
+    </cs:spPr>
+  </cs:gridlineMajor>
+  <cs:gridlineMinor>
+    <cs:lnRef idx="0"/>
+    <cs:fillRef idx="0"/>
+    <cs:effectRef idx="0"/>
+    <cs:fontRef idx="minor">
+      <a:schemeClr val="tx1"/>
+    </cs:fontRef>
+    <cs:spPr>
+      <a:ln w="9525" cap="flat" cmpd="sng" algn="ctr">
+        <a:solidFill>
+          <a:schemeClr val="tx1">
+            <a:lumMod val="5000"/>
+            <a:lumOff val="95000"/>
+          </a:schemeClr>
+        </a:solidFill>
+        <a:round/>
+      </a:ln>
+    </cs:spPr>
+  </cs:gridlineMinor>
+  <cs:hiLoLine>
+    <cs:lnRef idx="0"/>
+    <cs:fillRef idx="0"/>
+    <cs:effectRef idx="0"/>
+    <cs:fontRef idx="minor">
+      <a:schemeClr val="tx1"/>
+    </cs:fontRef>
+    <cs:spPr>
+      <a:ln w="9525" cap="flat" cmpd="sng" algn="ctr">
+        <a:solidFill>
+          <a:schemeClr val="tx1">
+            <a:lumMod val="75000"/>
+            <a:lumOff val="25000"/>
+          </a:schemeClr>
+        </a:solidFill>
+        <a:round/>
+      </a:ln>
+    </cs:spPr>
+  </cs:hiLoLine>
+  <cs:leaderLine>
+    <cs:lnRef idx="0"/>
+    <cs:fillRef idx="0"/>
+    <cs:effectRef idx="0"/>
+    <cs:fontRef idx="minor">
+      <a:schemeClr val="tx1"/>
+    </cs:fontRef>
+    <cs:spPr>
+      <a:ln w="9525" cap="flat" cmpd="sng" algn="ctr">
+        <a:solidFill>
+          <a:schemeClr val="tx1">
+            <a:lumMod val="35000"/>
+            <a:lumOff val="65000"/>
+          </a:schemeClr>
+        </a:solidFill>
+        <a:round/>
+      </a:ln>
+    </cs:spPr>
+  </cs:leaderLine>
+  <cs:legend>
+    <cs:lnRef idx="0"/>
+    <cs:fillRef idx="0"/>
+    <cs:effectRef idx="0"/>
+    <cs:fontRef idx="minor">
+      <a:schemeClr val="tx1">
+        <a:lumMod val="65000"/>
+        <a:lumOff val="35000"/>
+      </a:schemeClr>
+    </cs:fontRef>
+    <cs:defRPr sz="900" kern="1200"/>
+  </cs:legend>
+  <cs:plotArea mods="allowNoFillOverride allowNoLineOverride">
+    <cs:lnRef idx="0"/>
+    <cs:fillRef idx="0"/>
+    <cs:effectRef idx="0"/>
+    <cs:fontRef idx="minor">
+      <a:schemeClr val="tx1"/>
+    </cs:fontRef>
+  </cs:plotArea>
+  <cs:plotArea3D mods="allowNoFillOverride allowNoLineOverride">
+    <cs:lnRef idx="0"/>
+    <cs:fillRef idx="0"/>
+    <cs:effectRef idx="0"/>
+    <cs:fontRef idx="minor">
+      <a:schemeClr val="tx1"/>
+    </cs:fontRef>
+  </cs:plotArea3D>
+  <cs:seriesAxis>
+    <cs:lnRef idx="0"/>
+    <cs:fillRef idx="0"/>
+    <cs:effectRef idx="0"/>
+    <cs:fontRef idx="minor">
+      <a:schemeClr val="tx1">
+        <a:lumMod val="65000"/>
+        <a:lumOff val="35000"/>
+      </a:schemeClr>
+    </cs:fontRef>
+    <cs:defRPr sz="900" kern="1200"/>
+  </cs:seriesAxis>
+  <cs:seriesLine>
+    <cs:lnRef idx="0"/>
+    <cs:fillRef idx="0"/>
+    <cs:effectRef idx="0"/>
+    <cs:fontRef idx="minor">
+      <a:schemeClr val="tx1"/>
+    </cs:fontRef>
+    <cs:spPr>
+      <a:ln w="9525" cap="flat" cmpd="sng" algn="ctr">
+        <a:solidFill>
+          <a:schemeClr val="tx1">
+            <a:lumMod val="35000"/>
+            <a:lumOff val="65000"/>
+          </a:schemeClr>
+        </a:solidFill>
+        <a:round/>
+      </a:ln>
+    </cs:spPr>
+  </cs:seriesLine>
+  <cs:title>
+    <cs:lnRef idx="0"/>
+    <cs:fillRef idx="0"/>
+    <cs:effectRef idx="0"/>
+    <cs:fontRef idx="minor">
+      <a:schemeClr val="tx1">
+        <a:lumMod val="65000"/>
+        <a:lumOff val="35000"/>
+      </a:schemeClr>
+    </cs:fontRef>
+    <cs:defRPr sz="1400" b="0" kern="1200" spc="0" baseline="0"/>
+  </cs:title>
+  <cs:trendline>
+    <cs:lnRef idx="0">
+      <cs:styleClr val="auto"/>
+    </cs:lnRef>
+    <cs:fillRef idx="0"/>
+    <cs:effectRef idx="0"/>
+    <cs:fontRef idx="minor">
+      <a:schemeClr val="tx1"/>
+    </cs:fontRef>
+    <cs:spPr>
+      <a:ln w="19050" cap="rnd">
+        <a:solidFill>
+          <a:schemeClr val="phClr"/>
+        </a:solidFill>
+        <a:prstDash val="sysDot"/>
+      </a:ln>
+    </cs:spPr>
+  </cs:trendline>
+  <cs:trendlineLabel>
+    <cs:lnRef idx="0"/>
+    <cs:fillRef idx="0"/>
+    <cs:effectRef idx="0"/>
+    <cs:fontRef idx="minor">
+      <a:schemeClr val="tx1">
+        <a:lumMod val="65000"/>
+        <a:lumOff val="35000"/>
+      </a:schemeClr>
+    </cs:fontRef>
+    <cs:defRPr sz="900" kern="1200"/>
+  </cs:trendlineLabel>
+  <cs:upBar>
+    <cs:lnRef idx="0"/>
+    <cs:fillRef idx="0"/>
+    <cs:effectRef idx="0"/>
+    <cs:fontRef idx="minor">
+      <a:schemeClr val="dk1"/>
+    </cs:fontRef>
+    <cs:spPr>
+      <a:solidFill>
+        <a:schemeClr val="lt1"/>
+      </a:solidFill>
+      <a:ln w="9525">
+        <a:solidFill>
+          <a:schemeClr val="tx1">
+            <a:lumMod val="15000"/>
+            <a:lumOff val="85000"/>
+          </a:schemeClr>
+        </a:solidFill>
+      </a:ln>
+    </cs:spPr>
+  </cs:upBar>
+  <cs:valueAxis>
+    <cs:lnRef idx="0"/>
+    <cs:fillRef idx="0"/>
+    <cs:effectRef idx="0"/>
+    <cs:fontRef idx="minor">
+      <a:schemeClr val="tx1">
+        <a:lumMod val="65000"/>
+        <a:lumOff val="35000"/>
+      </a:schemeClr>
+    </cs:fontRef>
+    <cs:defRPr sz="900" kern="1200"/>
+  </cs:valueAxis>
+  <cs:wall>
+    <cs:lnRef idx="0"/>
+    <cs:fillRef idx="0"/>
+    <cs:effectRef idx="0"/>
+    <cs:fontRef idx="minor">
+      <a:schemeClr val="tx1"/>
+    </cs:fontRef>
+    <cs:spPr>
+      <a:noFill/>
+      <a:ln>
+        <a:noFill/>
+      </a:ln>
+    </cs:spPr>
+  </cs:wall>
+</cs:chartStyle>
+</file>
+
+<file path=word/charts/style6.xml><?xml version="1.0" encoding="utf-8"?>
+<cs:chartStyle xmlns:cs="http://schemas.microsoft.com/office/drawing/2012/chartStyle" xmlns:a="http://schemas.openxmlformats.org/drawingml/2006/main" id="201">
+  <cs:axisTitle>
+    <cs:lnRef idx="0"/>
+    <cs:fillRef idx="0"/>
+    <cs:effectRef idx="0"/>
+    <cs:fontRef idx="minor">
+      <a:schemeClr val="tx1">
+        <a:lumMod val="65000"/>
+        <a:lumOff val="35000"/>
+      </a:schemeClr>
+    </cs:fontRef>
+    <cs:defRPr sz="1000" kern="1200"/>
+  </cs:axisTitle>
+  <cs:categoryAxis>
+    <cs:lnRef idx="0"/>
+    <cs:fillRef idx="0"/>
+    <cs:effectRef idx="0"/>
+    <cs:fontRef idx="minor">
+      <a:schemeClr val="tx1">
+        <a:lumMod val="65000"/>
+        <a:lumOff val="35000"/>
+      </a:schemeClr>
+    </cs:fontRef>
+    <cs:spPr>
+      <a:ln w="9525" cap="flat" cmpd="sng" algn="ctr">
+        <a:solidFill>
+          <a:schemeClr val="tx1">
+            <a:lumMod val="15000"/>
+            <a:lumOff val="85000"/>
+          </a:schemeClr>
+        </a:solidFill>
+        <a:round/>
+      </a:ln>
+    </cs:spPr>
+    <cs:defRPr sz="900" kern="1200"/>
+  </cs:categoryAxis>
+  <cs:chartArea mods="allowNoFillOverride allowNoLineOverride">
+    <cs:lnRef idx="0"/>
+    <cs:fillRef idx="0"/>
+    <cs:effectRef idx="0"/>
+    <cs:fontRef idx="minor">
+      <a:schemeClr val="tx1"/>
+    </cs:fontRef>
+    <cs:spPr>
+      <a:solidFill>
+        <a:schemeClr val="bg1"/>
+      </a:solidFill>
+      <a:ln w="9525" cap="flat" cmpd="sng" algn="ctr">
+        <a:solidFill>
+          <a:schemeClr val="tx1">
+            <a:lumMod val="15000"/>
+            <a:lumOff val="85000"/>
+          </a:schemeClr>
+        </a:solidFill>
+        <a:round/>
+      </a:ln>
+    </cs:spPr>
+    <cs:defRPr sz="1000" kern="1200"/>
+  </cs:chartArea>
+  <cs:dataLabel>
+    <cs:lnRef idx="0"/>
+    <cs:fillRef idx="0"/>
+    <cs:effectRef idx="0"/>
+    <cs:fontRef idx="minor">
+      <a:schemeClr val="tx1">
+        <a:lumMod val="75000"/>
+        <a:lumOff val="25000"/>
+      </a:schemeClr>
+    </cs:fontRef>
+    <cs:defRPr sz="900" kern="1200"/>
+  </cs:dataLabel>
+  <cs:dataLabelCallout>
+    <cs:lnRef idx="0"/>
+    <cs:fillRef idx="0"/>
+    <cs:effectRef idx="0"/>
+    <cs:fontRef idx="minor">
+      <a:schemeClr val="dk1">
+        <a:lumMod val="65000"/>
+        <a:lumOff val="35000"/>
+      </a:schemeClr>
+    </cs:fontRef>
+    <cs:spPr>
+      <a:solidFill>
+        <a:schemeClr val="lt1"/>
+      </a:solidFill>
+      <a:ln>
+        <a:solidFill>
+          <a:schemeClr val="dk1">
+            <a:lumMod val="25000"/>
+            <a:lumOff val="75000"/>
+          </a:schemeClr>
+        </a:solidFill>
+      </a:ln>
+    </cs:spPr>
+    <cs:defRPr sz="900" kern="1200"/>
+    <cs:bodyPr rot="0" spcFirstLastPara="1" vertOverflow="clip" horzOverflow="clip" vert="horz" wrap="square" lIns="36576" tIns="18288" rIns="36576" bIns="18288" anchor="ctr" anchorCtr="1">
+      <a:spAutoFit/>
+    </cs:bodyPr>
+  </cs:dataLabelCallout>
+  <cs:dataPoint>
+    <cs:lnRef idx="0"/>
+    <cs:fillRef idx="1">
+      <cs:styleClr val="auto"/>
+    </cs:fillRef>
+    <cs:effectRef idx="0"/>
+    <cs:fontRef idx="minor">
+      <a:schemeClr val="tx1"/>
+    </cs:fontRef>
+  </cs:dataPoint>
+  <cs:dataPoint3D>
+    <cs:lnRef idx="0"/>
+    <cs:fillRef idx="1">
+      <cs:styleClr val="auto"/>
+    </cs:fillRef>
+    <cs:effectRef idx="0"/>
+    <cs:fontRef idx="minor">
+      <a:schemeClr val="tx1"/>
+    </cs:fontRef>
+  </cs:dataPoint3D>
+  <cs:dataPointLine>
+    <cs:lnRef idx="0">
+      <cs:styleClr val="auto"/>
+    </cs:lnRef>
+    <cs:fillRef idx="1"/>
+    <cs:effectRef idx="0"/>
+    <cs:fontRef idx="minor">
+      <a:schemeClr val="tx1"/>
+    </cs:fontRef>
+    <cs:spPr>
+      <a:ln w="28575" cap="rnd">
+        <a:solidFill>
+          <a:schemeClr val="phClr"/>
+        </a:solidFill>
+        <a:round/>
+      </a:ln>
+    </cs:spPr>
+  </cs:dataPointLine>
+  <cs:dataPointMarker>
+    <cs:lnRef idx="0">
+      <cs:styleClr val="auto"/>
+    </cs:lnRef>
+    <cs:fillRef idx="1">
+      <cs:styleClr val="auto"/>
+    </cs:fillRef>
+    <cs:effectRef idx="0"/>
+    <cs:fontRef idx="minor">
+      <a:schemeClr val="tx1"/>
+    </cs:fontRef>
+    <cs:spPr>
+      <a:ln w="9525">
+        <a:solidFill>
+          <a:schemeClr val="phClr"/>
+        </a:solidFill>
+      </a:ln>
+    </cs:spPr>
+  </cs:dataPointMarker>
+  <cs:dataPointMarkerLayout symbol="circle" size="5"/>
+  <cs:dataPointWireframe>
+    <cs:lnRef idx="0">
+      <cs:styleClr val="auto"/>
+    </cs:lnRef>
+    <cs:fillRef idx="1"/>
+    <cs:effectRef idx="0"/>
+    <cs:fontRef idx="minor">
+      <a:schemeClr val="tx1"/>
+    </cs:fontRef>
+    <cs:spPr>
+      <a:ln w="9525" cap="rnd">
+        <a:solidFill>
+          <a:schemeClr val="phClr"/>
+        </a:solidFill>
+        <a:round/>
+      </a:ln>
+    </cs:spPr>
+  </cs:dataPointWireframe>
+  <cs:dataTable>
+    <cs:lnRef idx="0"/>
+    <cs:fillRef idx="0"/>
+    <cs:effectRef idx="0"/>
+    <cs:fontRef idx="minor">
+      <a:schemeClr val="tx1">
+        <a:lumMod val="65000"/>
+        <a:lumOff val="35000"/>
+      </a:schemeClr>
+    </cs:fontRef>
+    <cs:spPr>
+      <a:noFill/>
+      <a:ln w="9525" cap="flat" cmpd="sng" algn="ctr">
+        <a:solidFill>
+          <a:schemeClr val="tx1">
+            <a:lumMod val="15000"/>
+            <a:lumOff val="85000"/>
+          </a:schemeClr>
+        </a:solidFill>
+        <a:round/>
+      </a:ln>
+    </cs:spPr>
+    <cs:defRPr sz="900" kern="1200"/>
+  </cs:dataTable>
+  <cs:downBar>
+    <cs:lnRef idx="0"/>
+    <cs:fillRef idx="0"/>
+    <cs:effectRef idx="0"/>
+    <cs:fontRef idx="minor">
+      <a:schemeClr val="dk1"/>
+    </cs:fontRef>
+    <cs:spPr>
+      <a:solidFill>
+        <a:schemeClr val="dk1">
+          <a:lumMod val="65000"/>
+          <a:lumOff val="35000"/>
+        </a:schemeClr>
+      </a:solidFill>
+      <a:ln w="9525">
+        <a:solidFill>
+          <a:schemeClr val="tx1">
+            <a:lumMod val="65000"/>
+            <a:lumOff val="35000"/>
+          </a:schemeClr>
+        </a:solidFill>
+      </a:ln>
+    </cs:spPr>
+  </cs:downBar>
+  <cs:dropLine>
+    <cs:lnRef idx="0"/>
+    <cs:fillRef idx="0"/>
+    <cs:effectRef idx="0"/>
+    <cs:fontRef idx="minor">
+      <a:schemeClr val="tx1"/>
+    </cs:fontRef>
+    <cs:spPr>
+      <a:ln w="9525" cap="flat" cmpd="sng" algn="ctr">
+        <a:solidFill>
+          <a:schemeClr val="tx1">
+            <a:lumMod val="35000"/>
+            <a:lumOff val="65000"/>
+          </a:schemeClr>
+        </a:solidFill>
+        <a:round/>
+      </a:ln>
+    </cs:spPr>
+  </cs:dropLine>
+  <cs:errorBar>
+    <cs:lnRef idx="0"/>
+    <cs:fillRef idx="0"/>
+    <cs:effectRef idx="0"/>
+    <cs:fontRef idx="minor">
+      <a:schemeClr val="tx1"/>
+    </cs:fontRef>
+    <cs:spPr>
+      <a:ln w="9525" cap="flat" cmpd="sng" algn="ctr">
+        <a:solidFill>
+          <a:schemeClr val="tx1">
+            <a:lumMod val="65000"/>
+            <a:lumOff val="35000"/>
+          </a:schemeClr>
+        </a:solidFill>
+        <a:round/>
+      </a:ln>
+    </cs:spPr>
+  </cs:errorBar>
+  <cs:floor>
+    <cs:lnRef idx="0"/>
+    <cs:fillRef idx="0"/>
+    <cs:effectRef idx="0"/>
+    <cs:fontRef idx="minor">
+      <a:schemeClr val="tx1"/>
+    </cs:fontRef>
+    <cs:spPr>
+      <a:noFill/>
+      <a:ln>
+        <a:noFill/>
+      </a:ln>
+    </cs:spPr>
+  </cs:floor>
+  <cs:gridlineMajor>
+    <cs:lnRef idx="0"/>
+    <cs:fillRef idx="0"/>
+    <cs:effectRef idx="0"/>
+    <cs:fontRef idx="minor">
+      <a:schemeClr val="tx1"/>
+    </cs:fontRef>
+    <cs:spPr>
+      <a:ln w="9525" cap="flat" cmpd="sng" algn="ctr">
+        <a:solidFill>
+          <a:schemeClr val="tx1">
+            <a:lumMod val="15000"/>
+            <a:lumOff val="85000"/>
+          </a:schemeClr>
+        </a:solidFill>
+        <a:round/>
+      </a:ln>
+    </cs:spPr>
+  </cs:gridlineMajor>
+  <cs:gridlineMinor>
+    <cs:lnRef idx="0"/>
+    <cs:fillRef idx="0"/>
+    <cs:effectRef idx="0"/>
+    <cs:fontRef idx="minor">
+      <a:schemeClr val="tx1"/>
+    </cs:fontRef>
+    <cs:spPr>
+      <a:ln w="9525" cap="flat" cmpd="sng" algn="ctr">
+        <a:solidFill>
+          <a:schemeClr val="tx1">
+            <a:lumMod val="5000"/>
+            <a:lumOff val="95000"/>
+          </a:schemeClr>
+        </a:solidFill>
+        <a:round/>
+      </a:ln>
+    </cs:spPr>
+  </cs:gridlineMinor>
+  <cs:hiLoLine>
+    <cs:lnRef idx="0"/>
+    <cs:fillRef idx="0"/>
+    <cs:effectRef idx="0"/>
+    <cs:fontRef idx="minor">
+      <a:schemeClr val="tx1"/>
+    </cs:fontRef>
+    <cs:spPr>
+      <a:ln w="9525" cap="flat" cmpd="sng" algn="ctr">
+        <a:solidFill>
+          <a:schemeClr val="tx1">
+            <a:lumMod val="75000"/>
+            <a:lumOff val="25000"/>
+          </a:schemeClr>
+        </a:solidFill>
+        <a:round/>
+      </a:ln>
+    </cs:spPr>
+  </cs:hiLoLine>
+  <cs:leaderLine>
+    <cs:lnRef idx="0"/>
+    <cs:fillRef idx="0"/>
+    <cs:effectRef idx="0"/>
+    <cs:fontRef idx="minor">
+      <a:schemeClr val="tx1"/>
+    </cs:fontRef>
+    <cs:spPr>
+      <a:ln w="9525" cap="flat" cmpd="sng" algn="ctr">
+        <a:solidFill>
+          <a:schemeClr val="tx1">
+            <a:lumMod val="35000"/>
+            <a:lumOff val="65000"/>
+          </a:schemeClr>
+        </a:solidFill>
+        <a:round/>
+      </a:ln>
+    </cs:spPr>
+  </cs:leaderLine>
+  <cs:legend>
+    <cs:lnRef idx="0"/>
+    <cs:fillRef idx="0"/>
+    <cs:effectRef idx="0"/>
+    <cs:fontRef idx="minor">
+      <a:schemeClr val="tx1">
+        <a:lumMod val="65000"/>
+        <a:lumOff val="35000"/>
+      </a:schemeClr>
+    </cs:fontRef>
+    <cs:defRPr sz="900" kern="1200"/>
+  </cs:legend>
+  <cs:plotArea mods="allowNoFillOverride allowNoLineOverride">
+    <cs:lnRef idx="0"/>
+    <cs:fillRef idx="0"/>
+    <cs:effectRef idx="0"/>
+    <cs:fontRef idx="minor">
+      <a:schemeClr val="tx1"/>
+    </cs:fontRef>
+  </cs:plotArea>
+  <cs:plotArea3D mods="allowNoFillOverride allowNoLineOverride">
+    <cs:lnRef idx="0"/>
+    <cs:fillRef idx="0"/>
+    <cs:effectRef idx="0"/>
+    <cs:fontRef idx="minor">
+      <a:schemeClr val="tx1"/>
+    </cs:fontRef>
+  </cs:plotArea3D>
+  <cs:seriesAxis>
+    <cs:lnRef idx="0"/>
+    <cs:fillRef idx="0"/>
+    <cs:effectRef idx="0"/>
+    <cs:fontRef idx="minor">
+      <a:schemeClr val="tx1">
+        <a:lumMod val="65000"/>
+        <a:lumOff val="35000"/>
+      </a:schemeClr>
+    </cs:fontRef>
+    <cs:defRPr sz="900" kern="1200"/>
+  </cs:seriesAxis>
+  <cs:seriesLine>
+    <cs:lnRef idx="0"/>
+    <cs:fillRef idx="0"/>
+    <cs:effectRef idx="0"/>
+    <cs:fontRef idx="minor">
+      <a:schemeClr val="tx1"/>
+    </cs:fontRef>
+    <cs:spPr>
+      <a:ln w="9525" cap="flat" cmpd="sng" algn="ctr">
+        <a:solidFill>
+          <a:schemeClr val="tx1">
+            <a:lumMod val="35000"/>
+            <a:lumOff val="65000"/>
+          </a:schemeClr>
+        </a:solidFill>
+        <a:round/>
+      </a:ln>
+    </cs:spPr>
+  </cs:seriesLine>
+  <cs:title>
+    <cs:lnRef idx="0"/>
+    <cs:fillRef idx="0"/>
+    <cs:effectRef idx="0"/>
+    <cs:fontRef idx="minor">
+      <a:schemeClr val="tx1">
+        <a:lumMod val="65000"/>
+        <a:lumOff val="35000"/>
+      </a:schemeClr>
+    </cs:fontRef>
+    <cs:defRPr sz="1400" b="0" kern="1200" spc="0" baseline="0"/>
+  </cs:title>
+  <cs:trendline>
+    <cs:lnRef idx="0">
+      <cs:styleClr val="auto"/>
+    </cs:lnRef>
+    <cs:fillRef idx="0"/>
+    <cs:effectRef idx="0"/>
+    <cs:fontRef idx="minor">
+      <a:schemeClr val="tx1"/>
+    </cs:fontRef>
+    <cs:spPr>
+      <a:ln w="19050" cap="rnd">
+        <a:solidFill>
+          <a:schemeClr val="phClr"/>
+        </a:solidFill>
+        <a:prstDash val="sysDot"/>
+      </a:ln>
+    </cs:spPr>
+  </cs:trendline>
+  <cs:trendlineLabel>
+    <cs:lnRef idx="0"/>
+    <cs:fillRef idx="0"/>
+    <cs:effectRef idx="0"/>
+    <cs:fontRef idx="minor">
+      <a:schemeClr val="tx1">
+        <a:lumMod val="65000"/>
+        <a:lumOff val="35000"/>
+      </a:schemeClr>
+    </cs:fontRef>
+    <cs:defRPr sz="900" kern="1200"/>
+  </cs:trendlineLabel>
+  <cs:upBar>
+    <cs:lnRef idx="0"/>
+    <cs:fillRef idx="0"/>
+    <cs:effectRef idx="0"/>
+    <cs:fontRef idx="minor">
+      <a:schemeClr val="dk1"/>
+    </cs:fontRef>
+    <cs:spPr>
+      <a:solidFill>
+        <a:schemeClr val="lt1"/>
+      </a:solidFill>
+      <a:ln w="9525">
+        <a:solidFill>
+          <a:schemeClr val="tx1">
+            <a:lumMod val="15000"/>
+            <a:lumOff val="85000"/>
+          </a:schemeClr>
+        </a:solidFill>
+      </a:ln>
+    </cs:spPr>
+  </cs:upBar>
+  <cs:valueAxis>
+    <cs:lnRef idx="0"/>
+    <cs:fillRef idx="0"/>
+    <cs:effectRef idx="0"/>
+    <cs:fontRef idx="minor">
+      <a:schemeClr val="tx1">
+        <a:lumMod val="65000"/>
+        <a:lumOff val="35000"/>
+      </a:schemeClr>
+    </cs:fontRef>
+    <cs:defRPr sz="900" kern="1200"/>
+  </cs:valueAxis>
+  <cs:wall>
+    <cs:lnRef idx="0"/>
+    <cs:fillRef idx="0"/>
+    <cs:effectRef idx="0"/>
+    <cs:fontRef idx="minor">
+      <a:schemeClr val="tx1"/>
+    </cs:fontRef>
+    <cs:spPr>
+      <a:noFill/>
+      <a:ln>
+        <a:noFill/>
+      </a:ln>
+    </cs:spPr>
+  </cs:wall>
+</cs:chartStyle>
+</file>
+
+<file path=word/charts/style7.xml><?xml version="1.0" encoding="utf-8"?>
+<cs:chartStyle xmlns:cs="http://schemas.microsoft.com/office/drawing/2012/chartStyle" xmlns:a="http://schemas.openxmlformats.org/drawingml/2006/main" id="201">
+  <cs:axisTitle>
+    <cs:lnRef idx="0"/>
+    <cs:fillRef idx="0"/>
+    <cs:effectRef idx="0"/>
+    <cs:fontRef idx="minor">
+      <a:schemeClr val="tx1">
+        <a:lumMod val="65000"/>
+        <a:lumOff val="35000"/>
+      </a:schemeClr>
+    </cs:fontRef>
+    <cs:defRPr sz="1000" kern="1200"/>
+  </cs:axisTitle>
+  <cs:categoryAxis>
+    <cs:lnRef idx="0"/>
+    <cs:fillRef idx="0"/>
+    <cs:effectRef idx="0"/>
+    <cs:fontRef idx="minor">
+      <a:schemeClr val="tx1">
+        <a:lumMod val="65000"/>
+        <a:lumOff val="35000"/>
+      </a:schemeClr>
+    </cs:fontRef>
+    <cs:spPr>
+      <a:ln w="9525" cap="flat" cmpd="sng" algn="ctr">
+        <a:solidFill>
+          <a:schemeClr val="tx1">
+            <a:lumMod val="15000"/>
+            <a:lumOff val="85000"/>
+          </a:schemeClr>
+        </a:solidFill>
+        <a:round/>
+      </a:ln>
+    </cs:spPr>
+    <cs:defRPr sz="900" kern="1200"/>
+  </cs:categoryAxis>
+  <cs:chartArea mods="allowNoFillOverride allowNoLineOverride">
+    <cs:lnRef idx="0"/>
+    <cs:fillRef idx="0"/>
+    <cs:effectRef idx="0"/>
+    <cs:fontRef idx="minor">
+      <a:schemeClr val="tx1"/>
+    </cs:fontRef>
+    <cs:spPr>
+      <a:solidFill>
+        <a:schemeClr val="bg1"/>
+      </a:solidFill>
+      <a:ln w="9525" cap="flat" cmpd="sng" algn="ctr">
+        <a:solidFill>
+          <a:schemeClr val="tx1">
+            <a:lumMod val="15000"/>
+            <a:lumOff val="85000"/>
+          </a:schemeClr>
+        </a:solidFill>
+        <a:round/>
+      </a:ln>
+    </cs:spPr>
+    <cs:defRPr sz="1000" kern="1200"/>
+  </cs:chartArea>
+  <cs:dataLabel>
+    <cs:lnRef idx="0"/>
+    <cs:fillRef idx="0"/>
+    <cs:effectRef idx="0"/>
+    <cs:fontRef idx="minor">
+      <a:schemeClr val="tx1">
+        <a:lumMod val="75000"/>
+        <a:lumOff val="25000"/>
+      </a:schemeClr>
+    </cs:fontRef>
+    <cs:defRPr sz="900" kern="1200"/>
+  </cs:dataLabel>
+  <cs:dataLabelCallout>
+    <cs:lnRef idx="0"/>
+    <cs:fillRef idx="0"/>
+    <cs:effectRef idx="0"/>
+    <cs:fontRef idx="minor">
+      <a:schemeClr val="dk1">
+        <a:lumMod val="65000"/>
+        <a:lumOff val="35000"/>
+      </a:schemeClr>
+    </cs:fontRef>
+    <cs:spPr>
+      <a:solidFill>
+        <a:schemeClr val="lt1"/>
+      </a:solidFill>
+      <a:ln>
+        <a:solidFill>
+          <a:schemeClr val="dk1">
+            <a:lumMod val="25000"/>
+            <a:lumOff val="75000"/>
+          </a:schemeClr>
+        </a:solidFill>
+      </a:ln>
+    </cs:spPr>
+    <cs:defRPr sz="900" kern="1200"/>
+    <cs:bodyPr rot="0" spcFirstLastPara="1" vertOverflow="clip" horzOverflow="clip" vert="horz" wrap="square" lIns="36576" tIns="18288" rIns="36576" bIns="18288" anchor="ctr" anchorCtr="1">
+      <a:spAutoFit/>
+    </cs:bodyPr>
+  </cs:dataLabelCallout>
+  <cs:dataPoint>
+    <cs:lnRef idx="0"/>
+    <cs:fillRef idx="1">
+      <cs:styleClr val="auto"/>
+    </cs:fillRef>
+    <cs:effectRef idx="0"/>
+    <cs:fontRef idx="minor">
+      <a:schemeClr val="tx1"/>
+    </cs:fontRef>
+  </cs:dataPoint>
+  <cs:dataPoint3D>
+    <cs:lnRef idx="0"/>
+    <cs:fillRef idx="1">
+      <cs:styleClr val="auto"/>
+    </cs:fillRef>
+    <cs:effectRef idx="0"/>
+    <cs:fontRef idx="minor">
+      <a:schemeClr val="tx1"/>
+    </cs:fontRef>
+  </cs:dataPoint3D>
+  <cs:dataPointLine>
+    <cs:lnRef idx="0">
+      <cs:styleClr val="auto"/>
+    </cs:lnRef>
+    <cs:fillRef idx="1"/>
+    <cs:effectRef idx="0"/>
+    <cs:fontRef idx="minor">
+      <a:schemeClr val="tx1"/>
+    </cs:fontRef>
+    <cs:spPr>
+      <a:ln w="28575" cap="rnd">
+        <a:solidFill>
+          <a:schemeClr val="phClr"/>
+        </a:solidFill>
+        <a:round/>
+      </a:ln>
+    </cs:spPr>
+  </cs:dataPointLine>
+  <cs:dataPointMarker>
+    <cs:lnRef idx="0">
+      <cs:styleClr val="auto"/>
+    </cs:lnRef>
+    <cs:fillRef idx="1">
+      <cs:styleClr val="auto"/>
+    </cs:fillRef>
+    <cs:effectRef idx="0"/>
+    <cs:fontRef idx="minor">
+      <a:schemeClr val="tx1"/>
+    </cs:fontRef>
+    <cs:spPr>
+      <a:ln w="9525">
+        <a:solidFill>
+          <a:schemeClr val="phClr"/>
+        </a:solidFill>
+      </a:ln>
+    </cs:spPr>
+  </cs:dataPointMarker>
+  <cs:dataPointMarkerLayout symbol="circle" size="5"/>
+  <cs:dataPointWireframe>
+    <cs:lnRef idx="0">
+      <cs:styleClr val="auto"/>
+    </cs:lnRef>
+    <cs:fillRef idx="1"/>
+    <cs:effectRef idx="0"/>
+    <cs:fontRef idx="minor">
+      <a:schemeClr val="tx1"/>
+    </cs:fontRef>
+    <cs:spPr>
+      <a:ln w="9525" cap="rnd">
+        <a:solidFill>
+          <a:schemeClr val="phClr"/>
+        </a:solidFill>
+        <a:round/>
+      </a:ln>
+    </cs:spPr>
+  </cs:dataPointWireframe>
+  <cs:dataTable>
+    <cs:lnRef idx="0"/>
+    <cs:fillRef idx="0"/>
+    <cs:effectRef idx="0"/>
+    <cs:fontRef idx="minor">
+      <a:schemeClr val="tx1">
+        <a:lumMod val="65000"/>
+        <a:lumOff val="35000"/>
+      </a:schemeClr>
+    </cs:fontRef>
+    <cs:spPr>
+      <a:noFill/>
+      <a:ln w="9525" cap="flat" cmpd="sng" algn="ctr">
+        <a:solidFill>
+          <a:schemeClr val="tx1">
+            <a:lumMod val="15000"/>
+            <a:lumOff val="85000"/>
+          </a:schemeClr>
+        </a:solidFill>
+        <a:round/>
+      </a:ln>
+    </cs:spPr>
+    <cs:defRPr sz="900" kern="1200"/>
+  </cs:dataTable>
+  <cs:downBar>
+    <cs:lnRef idx="0"/>
+    <cs:fillRef idx="0"/>
+    <cs:effectRef idx="0"/>
+    <cs:fontRef idx="minor">
+      <a:schemeClr val="dk1"/>
+    </cs:fontRef>
+    <cs:spPr>
+      <a:solidFill>
+        <a:schemeClr val="dk1">
+          <a:lumMod val="65000"/>
+          <a:lumOff val="35000"/>
+        </a:schemeClr>
+      </a:solidFill>
+      <a:ln w="9525">
+        <a:solidFill>
+          <a:schemeClr val="tx1">
+            <a:lumMod val="65000"/>
+            <a:lumOff val="35000"/>
+          </a:schemeClr>
+        </a:solidFill>
+      </a:ln>
+    </cs:spPr>
+  </cs:downBar>
+  <cs:dropLine>
+    <cs:lnRef idx="0"/>
+    <cs:fillRef idx="0"/>
+    <cs:effectRef idx="0"/>
+    <cs:fontRef idx="minor">
+      <a:schemeClr val="tx1"/>
+    </cs:fontRef>
+    <cs:spPr>
+      <a:ln w="9525" cap="flat" cmpd="sng" algn="ctr">
+        <a:solidFill>
+          <a:schemeClr val="tx1">
+            <a:lumMod val="35000"/>
+            <a:lumOff val="65000"/>
+          </a:schemeClr>
+        </a:solidFill>
+        <a:round/>
+      </a:ln>
+    </cs:spPr>
+  </cs:dropLine>
+  <cs:errorBar>
+    <cs:lnRef idx="0"/>
+    <cs:fillRef idx="0"/>
+    <cs:effectRef idx="0"/>
+    <cs:fontRef idx="minor">
+      <a:schemeClr val="tx1"/>
+    </cs:fontRef>
+    <cs:spPr>
+      <a:ln w="9525" cap="flat" cmpd="sng" algn="ctr">
+        <a:solidFill>
+          <a:schemeClr val="tx1">
+            <a:lumMod val="65000"/>
+            <a:lumOff val="35000"/>
+          </a:schemeClr>
+        </a:solidFill>
+        <a:round/>
+      </a:ln>
+    </cs:spPr>
+  </cs:errorBar>
+  <cs:floor>
+    <cs:lnRef idx="0"/>
+    <cs:fillRef idx="0"/>
+    <cs:effectRef idx="0"/>
+    <cs:fontRef idx="minor">
+      <a:schemeClr val="tx1"/>
+    </cs:fontRef>
+    <cs:spPr>
+      <a:noFill/>
+      <a:ln>
+        <a:noFill/>
+      </a:ln>
+    </cs:spPr>
+  </cs:floor>
+  <cs:gridlineMajor>
+    <cs:lnRef idx="0"/>
+    <cs:fillRef idx="0"/>
+    <cs:effectRef idx="0"/>
+    <cs:fontRef idx="minor">
+      <a:schemeClr val="tx1"/>
+    </cs:fontRef>
+    <cs:spPr>
+      <a:ln w="9525" cap="flat" cmpd="sng" algn="ctr">
+        <a:solidFill>
+          <a:schemeClr val="tx1">
+            <a:lumMod val="15000"/>
+            <a:lumOff val="85000"/>
+          </a:schemeClr>
+        </a:solidFill>
+        <a:round/>
+      </a:ln>
+    </cs:spPr>
+  </cs:gridlineMajor>
+  <cs:gridlineMinor>
+    <cs:lnRef idx="0"/>
+    <cs:fillRef idx="0"/>
+    <cs:effectRef idx="0"/>
+    <cs:fontRef idx="minor">
+      <a:schemeClr val="tx1"/>
+    </cs:fontRef>
+    <cs:spPr>
+      <a:ln w="9525" cap="flat" cmpd="sng" algn="ctr">
+        <a:solidFill>
+          <a:schemeClr val="tx1">
+            <a:lumMod val="5000"/>
+            <a:lumOff val="95000"/>
+          </a:schemeClr>
+        </a:solidFill>
+        <a:round/>
+      </a:ln>
+    </cs:spPr>
+  </cs:gridlineMinor>
+  <cs:hiLoLine>
+    <cs:lnRef idx="0"/>
+    <cs:fillRef idx="0"/>
+    <cs:effectRef idx="0"/>
+    <cs:fontRef idx="minor">
+      <a:schemeClr val="tx1"/>
+    </cs:fontRef>
+    <cs:spPr>
+      <a:ln w="9525" cap="flat" cmpd="sng" algn="ctr">
+        <a:solidFill>
+          <a:schemeClr val="tx1">
+            <a:lumMod val="75000"/>
+            <a:lumOff val="25000"/>
+          </a:schemeClr>
+        </a:solidFill>
+        <a:round/>
+      </a:ln>
+    </cs:spPr>
+  </cs:hiLoLine>
+  <cs:leaderLine>
+    <cs:lnRef idx="0"/>
+    <cs:fillRef idx="0"/>
+    <cs:effectRef idx="0"/>
+    <cs:fontRef idx="minor">
+      <a:schemeClr val="tx1"/>
+    </cs:fontRef>
+    <cs:spPr>
+      <a:ln w="9525" cap="flat" cmpd="sng" algn="ctr">
+        <a:solidFill>
+          <a:schemeClr val="tx1">
+            <a:lumMod val="35000"/>
+            <a:lumOff val="65000"/>
+          </a:schemeClr>
+        </a:solidFill>
+        <a:round/>
+      </a:ln>
+    </cs:spPr>
+  </cs:leaderLine>
+  <cs:legend>
+    <cs:lnRef idx="0"/>
+    <cs:fillRef idx="0"/>
+    <cs:effectRef idx="0"/>
+    <cs:fontRef idx="minor">
+      <a:schemeClr val="tx1">
+        <a:lumMod val="65000"/>
+        <a:lumOff val="35000"/>
+      </a:schemeClr>
+    </cs:fontRef>
+    <cs:defRPr sz="900" kern="1200"/>
+  </cs:legend>
+  <cs:plotArea mods="allowNoFillOverride allowNoLineOverride">
+    <cs:lnRef idx="0"/>
+    <cs:fillRef idx="0"/>
+    <cs:effectRef idx="0"/>
+    <cs:fontRef idx="minor">
+      <a:schemeClr val="tx1"/>
+    </cs:fontRef>
+  </cs:plotArea>
+  <cs:plotArea3D mods="allowNoFillOverride allowNoLineOverride">
+    <cs:lnRef idx="0"/>
+    <cs:fillRef idx="0"/>
+    <cs:effectRef idx="0"/>
+    <cs:fontRef idx="minor">
+      <a:schemeClr val="tx1"/>
+    </cs:fontRef>
+  </cs:plotArea3D>
+  <cs:seriesAxis>
+    <cs:lnRef idx="0"/>
+    <cs:fillRef idx="0"/>
+    <cs:effectRef idx="0"/>
+    <cs:fontRef idx="minor">
+      <a:schemeClr val="tx1">
+        <a:lumMod val="65000"/>
+        <a:lumOff val="35000"/>
+      </a:schemeClr>
+    </cs:fontRef>
+    <cs:defRPr sz="900" kern="1200"/>
+  </cs:seriesAxis>
+  <cs:seriesLine>
+    <cs:lnRef idx="0"/>
+    <cs:fillRef idx="0"/>
+    <cs:effectRef idx="0"/>
+    <cs:fontRef idx="minor">
+      <a:schemeClr val="tx1"/>
+    </cs:fontRef>
+    <cs:spPr>
+      <a:ln w="9525" cap="flat" cmpd="sng" algn="ctr">
+        <a:solidFill>
+          <a:schemeClr val="tx1">
+            <a:lumMod val="35000"/>
+            <a:lumOff val="65000"/>
+          </a:schemeClr>
+        </a:solidFill>
+        <a:round/>
+      </a:ln>
+    </cs:spPr>
+  </cs:seriesLine>
+  <cs:title>
+    <cs:lnRef idx="0"/>
+    <cs:fillRef idx="0"/>
+    <cs:effectRef idx="0"/>
+    <cs:fontRef idx="minor">
+      <a:schemeClr val="tx1">
+        <a:lumMod val="65000"/>
+        <a:lumOff val="35000"/>
+      </a:schemeClr>
+    </cs:fontRef>
+    <cs:defRPr sz="1400" b="0" kern="1200" spc="0" baseline="0"/>
+  </cs:title>
+  <cs:trendline>
+    <cs:lnRef idx="0">
+      <cs:styleClr val="auto"/>
+    </cs:lnRef>
+    <cs:fillRef idx="0"/>
+    <cs:effectRef idx="0"/>
+    <cs:fontRef idx="minor">
+      <a:schemeClr val="tx1"/>
+    </cs:fontRef>
+    <cs:spPr>
+      <a:ln w="19050" cap="rnd">
+        <a:solidFill>
+          <a:schemeClr val="phClr"/>
+        </a:solidFill>
+        <a:prstDash val="sysDot"/>
+      </a:ln>
+    </cs:spPr>
+  </cs:trendline>
+  <cs:trendlineLabel>
+    <cs:lnRef idx="0"/>
+    <cs:fillRef idx="0"/>
+    <cs:effectRef idx="0"/>
+    <cs:fontRef idx="minor">
+      <a:schemeClr val="tx1">
+        <a:lumMod val="65000"/>
+        <a:lumOff val="35000"/>
+      </a:schemeClr>
+    </cs:fontRef>
+    <cs:defRPr sz="900" kern="1200"/>
+  </cs:trendlineLabel>
+  <cs:upBar>
+    <cs:lnRef idx="0"/>
+    <cs:fillRef idx="0"/>
+    <cs:effectRef idx="0"/>
+    <cs:fontRef idx="minor">
+      <a:schemeClr val="dk1"/>
+    </cs:fontRef>
+    <cs:spPr>
+      <a:solidFill>
+        <a:schemeClr val="lt1"/>
+      </a:solidFill>
+      <a:ln w="9525">
+        <a:solidFill>
+          <a:schemeClr val="tx1">
+            <a:lumMod val="15000"/>
+            <a:lumOff val="85000"/>
+          </a:schemeClr>
+        </a:solidFill>
+      </a:ln>
+    </cs:spPr>
+  </cs:upBar>
+  <cs:valueAxis>
+    <cs:lnRef idx="0"/>
+    <cs:fillRef idx="0"/>
+    <cs:effectRef idx="0"/>
+    <cs:fontRef idx="minor">
+      <a:schemeClr val="tx1">
+        <a:lumMod val="65000"/>
+        <a:lumOff val="35000"/>
+      </a:schemeClr>
+    </cs:fontRef>
+    <cs:defRPr sz="900" kern="1200"/>
+  </cs:valueAxis>
+  <cs:wall>
+    <cs:lnRef idx="0"/>
+    <cs:fillRef idx="0"/>
+    <cs:effectRef idx="0"/>
+    <cs:fontRef idx="minor">
+      <a:schemeClr val="tx1"/>
+    </cs:fontRef>
+    <cs:spPr>
+      <a:noFill/>
+      <a:ln>
+        <a:noFill/>
+      </a:ln>
+    </cs:spPr>
+  </cs:wall>
+</cs:chartStyle>
+</file>
+
+<file path=word/charts/style8.xml><?xml version="1.0" encoding="utf-8"?>
 <cs:chartStyle xmlns:cs="http://schemas.microsoft.com/office/drawing/2012/chartStyle" xmlns:a="http://schemas.openxmlformats.org/drawingml/2006/main" id="201">
   <cs:axisTitle>
     <cs:lnRef idx="0"/>

</xml_diff>